<commit_message>
Updated MS with pub bias
</commit_message>
<xml_diff>
--- a/manuscript/Diving-meta-analysis_manuscript.docx
+++ b/manuscript/Diving-meta-analysis_manuscript.docx
@@ -10458,13 +10458,156 @@
       <w:pPr>
         <w:rPr>
           <w:rFonts w:ascii="Times New Roman" w:hAnsi="Times New Roman" w:cs="Times New Roman"/>
-          <w:i/>
-          <w:iCs/>
-          <w:sz w:val="24"/>
-          <w:szCs w:val="24"/>
-          <w:lang w:val="en-US"/>
-        </w:rPr>
-      </w:pPr>
+          <w:sz w:val="24"/>
+          <w:szCs w:val="24"/>
+          <w:lang w:val="en-US"/>
+        </w:rPr>
+      </w:pPr>
+      <w:r>
+        <w:rPr>
+          <w:rFonts w:ascii="Times New Roman" w:hAnsi="Times New Roman" w:cs="Times New Roman"/>
+          <w:sz w:val="24"/>
+          <w:szCs w:val="24"/>
+          <w:lang w:val="en-US"/>
+        </w:rPr>
+        <w:t xml:space="preserve">We explored our data for evidence of publication bias and publication lag effects. Publication bias occur when studies with null or surprising results (generally because of low power) go unpublished (i.e., the ‘file-drawer’ problem). </w:t>
+      </w:r>
+      <w:commentRangeStart w:id="3"/>
+      <w:proofErr w:type="spellStart"/>
+      <w:r>
+        <w:rPr>
+          <w:rFonts w:ascii="Times New Roman" w:hAnsi="Times New Roman" w:cs="Times New Roman"/>
+          <w:sz w:val="24"/>
+          <w:szCs w:val="24"/>
+          <w:lang w:val="en-US"/>
+        </w:rPr>
+        <w:t xml:space="preserve">Lag </w:t>
+      </w:r>
+      <w:proofErr w:type="spellEnd"/>
+      <w:r>
+        <w:rPr>
+          <w:rFonts w:ascii="Times New Roman" w:hAnsi="Times New Roman" w:cs="Times New Roman"/>
+          <w:sz w:val="24"/>
+          <w:szCs w:val="24"/>
+          <w:lang w:val="en-US"/>
+        </w:rPr>
+        <w:t xml:space="preserve">effects can also exist where initial </w:t>
+      </w:r>
+      <w:commentRangeEnd w:id="3"/>
+      <w:r>
+        <w:rPr>
+          <w:rStyle w:val="CommentReference"/>
+        </w:rPr>
+        <w:commentReference w:id="3"/>
+      </w:r>
+      <w:r>
+        <w:rPr>
+          <w:rFonts w:ascii="Times New Roman" w:hAnsi="Times New Roman" w:cs="Times New Roman"/>
+          <w:sz w:val="24"/>
+          <w:szCs w:val="24"/>
+          <w:lang w:val="en-US"/>
+        </w:rPr>
+        <w:t xml:space="preserve">studies provide strong evidence for an effect only to be followed by studies showing weaker effects. We explored publication bias by plotting </w:t>
+      </w:r>
+      <w:commentRangeStart w:id="4"/>
+      <w:r>
+        <w:rPr>
+          <w:rFonts w:ascii="Times New Roman" w:hAnsi="Times New Roman" w:cs="Times New Roman"/>
+          <w:sz w:val="24"/>
+          <w:szCs w:val="24"/>
+          <w:lang w:val="en-US"/>
+        </w:rPr>
+        <w:t xml:space="preserve">funnel plots of residuals from our </w:t>
+      </w:r>
+      <w:proofErr w:type="spellStart"/>
+      <w:r>
+        <w:rPr>
+          <w:rFonts w:ascii="Times New Roman" w:hAnsi="Times New Roman" w:cs="Times New Roman"/>
+          <w:sz w:val="24"/>
+          <w:szCs w:val="24"/>
+          <w:lang w:val="en-US"/>
+        </w:rPr>
+        <w:t>mutilevel</w:t>
+      </w:r>
+      <w:proofErr w:type="spellEnd"/>
+      <w:r>
+        <w:rPr>
+          <w:rFonts w:ascii="Times New Roman" w:hAnsi="Times New Roman" w:cs="Times New Roman"/>
+          <w:sz w:val="24"/>
+          <w:szCs w:val="24"/>
+          <w:lang w:val="en-US"/>
+        </w:rPr>
+        <w:t xml:space="preserve"> </w:t>
+      </w:r>
+      <w:commentRangeEnd w:id="4"/>
+      <w:r>
+        <w:rPr>
+          <w:rStyle w:val="CommentReference"/>
+        </w:rPr>
+        <w:commentReference w:id="4"/>
+      </w:r>
+      <w:r>
+        <w:rPr>
+          <w:rFonts w:ascii="Times New Roman" w:hAnsi="Times New Roman" w:cs="Times New Roman"/>
+          <w:sz w:val="24"/>
+          <w:szCs w:val="24"/>
+          <w:lang w:val="en-US"/>
+        </w:rPr>
+        <w:t>regression models that account for known sources of heterogeneity and non-independence (Nakagawa &amp; Santos, 2012)</w:t>
+      </w:r>
+      <w:r>
+        <w:rPr>
+          <w:rFonts w:ascii="Times New Roman" w:hAnsi="Times New Roman" w:cs="Times New Roman"/>
+          <w:sz w:val="24"/>
+          <w:szCs w:val="24"/>
+          <w:lang w:val="en-US"/>
+        </w:rPr>
+        <w:t xml:space="preserve">, and used </w:t>
+      </w:r>
+      <w:commentRangeStart w:id="5"/>
+      <w:r>
+        <w:rPr>
+          <w:rFonts w:ascii="Times New Roman" w:hAnsi="Times New Roman" w:cs="Times New Roman"/>
+          <w:sz w:val="24"/>
+          <w:szCs w:val="24"/>
+          <w:lang w:val="en-US"/>
+        </w:rPr>
+        <w:t>Egger’s regression</w:t>
+      </w:r>
+      <w:commentRangeEnd w:id="5"/>
+      <w:r>
+        <w:rPr>
+          <w:rStyle w:val="CommentReference"/>
+        </w:rPr>
+        <w:commentReference w:id="5"/>
+      </w:r>
+      <w:r>
+        <w:rPr>
+          <w:rFonts w:ascii="Times New Roman" w:hAnsi="Times New Roman" w:cs="Times New Roman"/>
+          <w:sz w:val="24"/>
+          <w:szCs w:val="24"/>
+          <w:lang w:val="en-US"/>
+        </w:rPr>
+        <w:t xml:space="preserve">. </w:t>
+      </w:r>
+      <w:r>
+        <w:rPr>
+          <w:rFonts w:ascii="Times New Roman" w:hAnsi="Times New Roman" w:cs="Times New Roman"/>
+          <w:sz w:val="24"/>
+          <w:szCs w:val="24"/>
+          <w:lang w:val="en-US"/>
+        </w:rPr>
+        <w:t xml:space="preserve">We used model residuals because strong effect size heterogeneity can lead to what looks to be apparent publication bias (refs). </w:t>
+      </w:r>
+      <w:r>
+        <w:rPr>
+          <w:rFonts w:ascii="Times New Roman" w:hAnsi="Times New Roman" w:cs="Times New Roman"/>
+          <w:sz w:val="24"/>
+          <w:szCs w:val="24"/>
+          <w:lang w:val="en-US"/>
+        </w:rPr>
+        <w:t xml:space="preserve">Lag effects were explored by plotting effect size by year of publication, and fitting a multilevel model with publication year. Lag effects would be supported if year had a negative effect on the magnitude of effect size. </w:t>
+      </w:r>
     </w:p>
     <w:p>
       <w:pPr>
@@ -10580,7 +10723,7 @@
         </w:rPr>
         <w:t xml:space="preserve">Our laboratory-based dataset includes </w:t>
       </w:r>
-      <w:commentRangeStart w:id="3"/>
+      <w:commentRangeStart w:id="6"/>
       <w:r>
         <w:rPr>
           <w:rFonts w:ascii="Times New Roman" w:hAnsi="Times New Roman" w:cs="Times New Roman"/>
@@ -10591,12 +10734,12 @@
         </w:rPr>
         <w:t>15 papers reporting data on 16 species</w:t>
       </w:r>
-      <w:commentRangeEnd w:id="3"/>
+      <w:commentRangeEnd w:id="6"/>
       <w:r>
         <w:rPr>
           <w:rStyle w:val="CommentReference"/>
         </w:rPr>
-        <w:commentReference w:id="3"/>
+        <w:commentReference w:id="6"/>
       </w:r>
       <w:r>
         <w:rPr>
@@ -10730,6 +10873,7 @@
           <w:szCs w:val="24"/>
           <w:lang w:val="en-US"/>
         </w:rPr>
+        <w:lastRenderedPageBreak/>
         <w:t>being</w:t>
       </w:r>
       <w:r>
@@ -11078,7 +11222,6 @@
           <w:szCs w:val="24"/>
           <w:lang w:val="en-US"/>
         </w:rPr>
-        <w:lastRenderedPageBreak/>
         <w:t>(</w:t>
       </w:r>
       <w:proofErr w:type="spellStart"/>
@@ -11250,7 +11393,7 @@
         </w:rPr>
         <w:t xml:space="preserve">: </w:t>
       </w:r>
-      <w:bookmarkStart w:id="4" w:name="OLE_LINK1"/>
+      <w:bookmarkStart w:id="7" w:name="OLE_LINK1"/>
       <w:r>
         <w:rPr>
           <w:rFonts w:ascii="Times New Roman" w:eastAsia="Calibri" w:hAnsi="Times New Roman" w:cs="Times New Roman"/>
@@ -11267,7 +11410,7 @@
         </w:rPr>
         <w:t>03</w:t>
       </w:r>
-      <w:bookmarkEnd w:id="4"/>
+      <w:bookmarkEnd w:id="7"/>
       <w:r>
         <w:rPr>
           <w:rFonts w:ascii="Times New Roman" w:eastAsia="Calibri" w:hAnsi="Times New Roman" w:cs="Times New Roman"/>
@@ -11276,7 +11419,7 @@
         </w:rPr>
         <w:t xml:space="preserve">, 95% confidence interval, CI: </w:t>
       </w:r>
-      <w:bookmarkStart w:id="5" w:name="OLE_LINK2"/>
+      <w:bookmarkStart w:id="8" w:name="OLE_LINK2"/>
       <w:r>
         <w:rPr>
           <w:rFonts w:ascii="Times New Roman" w:eastAsia="Calibri" w:hAnsi="Times New Roman" w:cs="Times New Roman"/>
@@ -11285,8 +11428,8 @@
         </w:rPr>
         <w:t>-1.</w:t>
       </w:r>
-      <w:bookmarkStart w:id="6" w:name="OLE_LINK3"/>
-      <w:bookmarkEnd w:id="5"/>
+      <w:bookmarkStart w:id="9" w:name="OLE_LINK3"/>
+      <w:bookmarkEnd w:id="8"/>
       <w:r>
         <w:rPr>
           <w:rFonts w:ascii="Times New Roman" w:eastAsia="Calibri" w:hAnsi="Times New Roman" w:cs="Times New Roman"/>
@@ -11327,7 +11470,7 @@
         </w:rPr>
         <w:t>0.</w:t>
       </w:r>
-      <w:bookmarkEnd w:id="6"/>
+      <w:bookmarkEnd w:id="9"/>
       <w:r>
         <w:rPr>
           <w:rFonts w:ascii="Times New Roman" w:eastAsia="Calibri" w:hAnsi="Times New Roman" w:cs="Times New Roman"/>
@@ -11548,7 +11691,7 @@
         </w:rPr>
         <w:t xml:space="preserve"> (</w:t>
       </w:r>
-      <w:commentRangeStart w:id="7"/>
+      <w:commentRangeStart w:id="10"/>
       <w:proofErr w:type="spellStart"/>
       <w:r>
         <w:rPr>
@@ -11651,12 +11794,12 @@
         </w:rPr>
         <w:t xml:space="preserve"> Fig. 1B</w:t>
       </w:r>
-      <w:commentRangeEnd w:id="7"/>
+      <w:commentRangeEnd w:id="10"/>
       <w:r>
         <w:rPr>
           <w:rStyle w:val="CommentReference"/>
         </w:rPr>
-        <w:commentReference w:id="7"/>
+        <w:commentReference w:id="10"/>
       </w:r>
       <w:r>
         <w:rPr>
@@ -11717,7 +11860,7 @@
         </w:rPr>
         <w:t xml:space="preserve">(ii) </w:t>
       </w:r>
-      <w:commentRangeStart w:id="8"/>
+      <w:commentRangeStart w:id="11"/>
       <w:r>
         <w:rPr>
           <w:rFonts w:ascii="Times New Roman" w:hAnsi="Times New Roman" w:cs="Times New Roman"/>
@@ -11729,12 +11872,12 @@
         </w:rPr>
         <w:t>Do larger increases in temperature exert a strong effect on dive duration means and variability?</w:t>
       </w:r>
-      <w:commentRangeEnd w:id="8"/>
+      <w:commentRangeEnd w:id="11"/>
       <w:r>
         <w:rPr>
           <w:rStyle w:val="CommentReference"/>
         </w:rPr>
-        <w:commentReference w:id="8"/>
+        <w:commentReference w:id="11"/>
       </w:r>
     </w:p>
     <w:p>
@@ -12243,8 +12386,8 @@
         </w:rPr>
         <w:t xml:space="preserve">%, </w:t>
       </w:r>
-      <w:commentRangeStart w:id="9"/>
-      <w:commentRangeStart w:id="10"/>
+      <w:commentRangeStart w:id="12"/>
+      <w:commentRangeStart w:id="13"/>
       <w:r>
         <w:rPr>
           <w:rFonts w:ascii="Times New Roman" w:hAnsi="Times New Roman" w:cs="Times New Roman"/>
@@ -12255,19 +12398,19 @@
         </w:rPr>
         <w:t>54.4%, 68.4% and 76.5%,</w:t>
       </w:r>
-      <w:commentRangeEnd w:id="9"/>
+      <w:commentRangeEnd w:id="12"/>
       <w:r>
         <w:rPr>
           <w:rStyle w:val="CommentReference"/>
         </w:rPr>
-        <w:commentReference w:id="9"/>
-      </w:r>
-      <w:commentRangeEnd w:id="10"/>
+        <w:commentReference w:id="12"/>
+      </w:r>
+      <w:commentRangeEnd w:id="13"/>
       <w:r>
         <w:rPr>
           <w:rStyle w:val="CommentReference"/>
         </w:rPr>
-        <w:commentReference w:id="10"/>
+        <w:commentReference w:id="13"/>
       </w:r>
       <w:r>
         <w:rPr>
@@ -12806,7 +12949,7 @@
         </w:rPr>
         <w:t xml:space="preserve"> </w:t>
       </w:r>
-      <w:bookmarkStart w:id="11" w:name="OLE_LINK4"/>
+      <w:bookmarkStart w:id="14" w:name="OLE_LINK4"/>
       <w:r>
         <w:rPr>
           <w:rFonts w:ascii="Times New Roman" w:hAnsi="Times New Roman" w:cs="Times New Roman"/>
@@ -12816,7 +12959,7 @@
         </w:rPr>
         <w:t>-0.</w:t>
       </w:r>
-      <w:bookmarkEnd w:id="11"/>
+      <w:bookmarkEnd w:id="14"/>
       <w:r>
         <w:rPr>
           <w:rFonts w:ascii="Times New Roman" w:hAnsi="Times New Roman" w:cs="Times New Roman"/>
@@ -12835,7 +12978,7 @@
         </w:rPr>
         <w:t>, CI:</w:t>
       </w:r>
-      <w:bookmarkStart w:id="12" w:name="OLE_LINK5"/>
+      <w:bookmarkStart w:id="15" w:name="OLE_LINK5"/>
       <w:r>
         <w:rPr>
           <w:rFonts w:ascii="Times New Roman" w:hAnsi="Times New Roman" w:cs="Times New Roman"/>
@@ -12872,7 +13015,7 @@
         </w:rPr>
         <w:t>1.</w:t>
       </w:r>
-      <w:bookmarkEnd w:id="12"/>
+      <w:bookmarkEnd w:id="15"/>
       <w:r>
         <w:rPr>
           <w:rFonts w:ascii="Times New Roman" w:hAnsi="Times New Roman" w:cs="Times New Roman"/>
@@ -13068,6 +13211,7 @@
           <w:sz w:val="24"/>
           <w:szCs w:val="24"/>
         </w:rPr>
+        <w:lastRenderedPageBreak/>
         <w:t>Acute increases in temperature</w:t>
       </w:r>
       <w:r>
@@ -13140,7 +13284,7 @@
         </w:rPr>
         <w:t xml:space="preserve">, CI: </w:t>
       </w:r>
-      <w:bookmarkStart w:id="13" w:name="OLE_LINK29"/>
+      <w:bookmarkStart w:id="16" w:name="OLE_LINK29"/>
       <w:r>
         <w:rPr>
           <w:rFonts w:ascii="Times New Roman" w:hAnsi="Times New Roman" w:cs="Times New Roman"/>
@@ -13159,7 +13303,7 @@
         </w:rPr>
         <w:t xml:space="preserve"> </w:t>
       </w:r>
-      <w:bookmarkEnd w:id="13"/>
+      <w:bookmarkEnd w:id="16"/>
       <w:r>
         <w:rPr>
           <w:rFonts w:ascii="Times New Roman" w:hAnsi="Times New Roman" w:cs="Times New Roman"/>
@@ -13178,7 +13322,7 @@
         </w:rPr>
         <w:t xml:space="preserve"> </w:t>
       </w:r>
-      <w:bookmarkStart w:id="14" w:name="OLE_LINK30"/>
+      <w:bookmarkStart w:id="17" w:name="OLE_LINK30"/>
       <w:r>
         <w:rPr>
           <w:rFonts w:ascii="Times New Roman" w:hAnsi="Times New Roman" w:cs="Times New Roman"/>
@@ -13188,7 +13332,7 @@
         </w:rPr>
         <w:t>1.</w:t>
       </w:r>
-      <w:bookmarkEnd w:id="14"/>
+      <w:bookmarkEnd w:id="17"/>
       <w:r>
         <w:rPr>
           <w:rFonts w:ascii="Times New Roman" w:hAnsi="Times New Roman" w:cs="Times New Roman"/>
@@ -13207,7 +13351,7 @@
         </w:rPr>
         <w:t>) and aerial breathers (</w:t>
       </w:r>
-      <w:bookmarkStart w:id="15" w:name="OLE_LINK25"/>
+      <w:bookmarkStart w:id="18" w:name="OLE_LINK25"/>
       <w:proofErr w:type="spellStart"/>
       <w:r>
         <w:rPr>
@@ -13309,7 +13453,7 @@
         </w:rPr>
         <w:t>808</w:t>
       </w:r>
-      <w:bookmarkEnd w:id="15"/>
+      <w:bookmarkEnd w:id="18"/>
       <w:r>
         <w:rPr>
           <w:rFonts w:ascii="Times New Roman" w:hAnsi="Times New Roman" w:cs="Times New Roman"/>
@@ -13415,7 +13559,6 @@
           <w:szCs w:val="24"/>
           <w:lang w:val="en-US"/>
         </w:rPr>
-        <w:lastRenderedPageBreak/>
         <w:t xml:space="preserve">(iv) </w:t>
       </w:r>
       <w:r>
@@ -14021,7 +14164,7 @@
           <w:lang w:val="en-US"/>
         </w:rPr>
       </w:pPr>
-      <w:commentRangeStart w:id="16"/>
+      <w:commentRangeStart w:id="19"/>
       <w:r>
         <w:rPr>
           <w:rFonts w:ascii="Times New Roman" w:hAnsi="Times New Roman" w:cs="Times New Roman"/>
@@ -14138,12 +14281,12 @@
         </w:rPr>
         <w:t xml:space="preserve">of temperature on dive duration means and variability more pronounced under laboratory compared to field conditions? </w:t>
       </w:r>
-      <w:commentRangeEnd w:id="16"/>
+      <w:commentRangeEnd w:id="19"/>
       <w:r>
         <w:rPr>
           <w:rStyle w:val="CommentReference"/>
         </w:rPr>
-        <w:commentReference w:id="16"/>
+        <w:commentReference w:id="19"/>
       </w:r>
     </w:p>
     <w:p>
@@ -14470,7 +14613,6 @@
           <w:szCs w:val="24"/>
           <w:lang w:val="en-US"/>
         </w:rPr>
-        <w:lastRenderedPageBreak/>
         <w:t>Respiration mode</w:t>
       </w:r>
     </w:p>
@@ -15266,6 +15408,14 @@
           <w:lang w:val="en-US"/>
         </w:rPr>
         <w:fldChar w:fldCharType="end"/>
+      </w:r>
+      <w:r>
+        <w:rPr>
+          <w:rFonts w:ascii="Times New Roman" w:hAnsi="Times New Roman" w:cs="Times New Roman"/>
+          <w:sz w:val="24"/>
+          <w:szCs w:val="24"/>
+          <w:lang w:val="en-US"/>
+        </w:rPr>
       </w:r>
       <w:r>
         <w:rPr>
@@ -16235,14 +16385,7 @@
           <w:iCs/>
           <w:lang w:val="en-US"/>
         </w:rPr>
-        <w:t>nces observed with increased temperature</w:t>
-      </w:r>
-      <w:r>
-        <w:rPr>
-          <w:iCs/>
-          <w:lang w:val="en-US"/>
-        </w:rPr>
-        <w:t xml:space="preserve">. As such, smaller divers do not appear to be disproportionately affected by increases in temperature </w:t>
+        <w:t xml:space="preserve">nces observed with increased temperature. As such, smaller divers do not appear to be disproportionately affected by increases in temperature </w:t>
       </w:r>
       <w:r>
         <w:rPr>
@@ -16630,7 +16773,14 @@
         <w:rPr>
           <w:bCs/>
         </w:rPr>
-        <w:t xml:space="preserve"> found that after controlling for the effect of temperature, dive durations increase as a power law with body mass</w:t>
+        <w:t xml:space="preserve"> found that </w:t>
+      </w:r>
+      <w:r>
+        <w:rPr>
+          <w:bCs/>
+        </w:rPr>
+        <w:lastRenderedPageBreak/>
+        <w:t>after controlling for the effect of temperature, dive durations increase as a power law with body mass</w:t>
       </w:r>
       <w:r>
         <w:rPr>
@@ -16823,6 +16973,7 @@
           <w:szCs w:val="24"/>
           <w:lang w:val="en-US"/>
         </w:rPr>
+        <w:lastRenderedPageBreak/>
         <w:drawing>
           <wp:inline distT="0" distB="0" distL="0" distR="0" wp14:anchorId="64796C92" wp14:editId="279BF8DB">
             <wp:extent cx="5731510" cy="5254625"/>
@@ -16957,7 +17108,7 @@
         </w:rPr>
         <w:t xml:space="preserve"> on dive duration means (</w:t>
       </w:r>
-      <w:bookmarkStart w:id="17" w:name="OLE_LINK6"/>
+      <w:bookmarkStart w:id="20" w:name="OLE_LINK6"/>
       <w:proofErr w:type="spellStart"/>
       <w:r>
         <w:rPr>
@@ -16989,7 +17140,7 @@
         </w:rPr>
         <w:t>,</w:t>
       </w:r>
-      <w:bookmarkEnd w:id="17"/>
+      <w:bookmarkEnd w:id="20"/>
       <w:r>
         <w:rPr>
           <w:rFonts w:ascii="Times New Roman" w:hAnsi="Times New Roman" w:cs="Times New Roman"/>
@@ -17281,17 +17432,7 @@
           <w:szCs w:val="24"/>
           <w:lang w:val="en-US"/>
         </w:rPr>
-        <w:t xml:space="preserve">Data are presented as effect </w:t>
-      </w:r>
-      <w:r>
-        <w:rPr>
-          <w:rFonts w:ascii="Times New Roman" w:hAnsi="Times New Roman" w:cs="Times New Roman"/>
-          <w:sz w:val="24"/>
-          <w:szCs w:val="24"/>
-          <w:lang w:val="en-US"/>
-        </w:rPr>
-        <w:lastRenderedPageBreak/>
-        <w:t>sizes (</w:t>
+        <w:t>Data are presented as effect sizes (</w:t>
       </w:r>
       <w:proofErr w:type="spellStart"/>
       <w:r>
@@ -17526,6 +17667,7 @@
           <w:szCs w:val="24"/>
           <w:lang w:val="en-US"/>
         </w:rPr>
+        <w:lastRenderedPageBreak/>
         <w:drawing>
           <wp:inline distT="0" distB="0" distL="0" distR="0" wp14:anchorId="4F951D1E" wp14:editId="5339B18B">
             <wp:extent cx="5731510" cy="2739390"/>
@@ -17784,7 +17926,7 @@
         </w:rPr>
         <w:t xml:space="preserve">The effects of temperature increases on dive duration means and variability were comparable between aerial and bimodal breathers, with dive duration means decreasing and dive duration </w:t>
       </w:r>
-      <w:commentRangeStart w:id="18"/>
+      <w:commentRangeStart w:id="21"/>
       <w:r>
         <w:rPr>
           <w:rFonts w:ascii="Times New Roman" w:hAnsi="Times New Roman" w:cs="Times New Roman"/>
@@ -17874,12 +18016,12 @@
         </w:rPr>
         <w:t xml:space="preserve">. Sample sizes for each group are included in parentheses. </w:t>
       </w:r>
-      <w:commentRangeEnd w:id="18"/>
+      <w:commentRangeEnd w:id="21"/>
       <w:r>
         <w:rPr>
           <w:rStyle w:val="CommentReference"/>
         </w:rPr>
-        <w:commentReference w:id="18"/>
+        <w:commentReference w:id="21"/>
       </w:r>
       <w:r>
         <w:rPr>
@@ -18046,6 +18188,114 @@
         <w:spacing w:after="0"/>
       </w:pPr>
       <w:r>
+        <w:tab/>
+      </w:r>
+      <w:r>
+        <w:rPr>
+          <w:b/>
+        </w:rPr>
+        <w:t>Bentivegna, F., Hochscheid, S. and Minucci, C.</w:t>
+      </w:r>
+      <w:r>
+        <w:t xml:space="preserve"> (2003). Seasonal variability in voluntary dive duration of the Mediterranean loggerhead turtle, Caretta caretta. </w:t>
+      </w:r>
+      <w:r>
+        <w:rPr>
+          <w:i/>
+        </w:rPr>
+        <w:t>Scientia Marina</w:t>
+      </w:r>
+      <w:r>
+        <w:t xml:space="preserve"> </w:t>
+      </w:r>
+      <w:r>
+        <w:rPr>
+          <w:b/>
+        </w:rPr>
+        <w:t>67</w:t>
+      </w:r>
+      <w:r>
+        <w:t>, 371-375.</w:t>
+      </w:r>
+    </w:p>
+    <w:p>
+      <w:pPr>
+        <w:pStyle w:val="EndNoteBibliography"/>
+        <w:spacing w:after="0"/>
+      </w:pPr>
+      <w:r>
+        <w:tab/>
+      </w:r>
+      <w:r>
+        <w:rPr>
+          <w:b/>
+        </w:rPr>
+        <w:t>Bostrom, B. L. and Jones, D. R.</w:t>
+      </w:r>
+      <w:r>
+        <w:t xml:space="preserve"> (2007). Exercise warms adult leatherback turtles. </w:t>
+      </w:r>
+      <w:r>
+        <w:rPr>
+          <w:i/>
+        </w:rPr>
+        <w:t>Comparative Biochemistry &amp; Physiology Part A: Molecular and Integrative Physiology</w:t>
+      </w:r>
+      <w:r>
+        <w:t xml:space="preserve"> </w:t>
+      </w:r>
+      <w:r>
+        <w:rPr>
+          <w:b/>
+        </w:rPr>
+        <w:t>147</w:t>
+      </w:r>
+      <w:r>
+        <w:t>, 323-331.</w:t>
+      </w:r>
+    </w:p>
+    <w:p>
+      <w:pPr>
+        <w:pStyle w:val="EndNoteBibliography"/>
+        <w:spacing w:after="0"/>
+      </w:pPr>
+      <w:r>
+        <w:tab/>
+      </w:r>
+      <w:r>
+        <w:rPr>
+          <w:b/>
+        </w:rPr>
+        <w:t>Bradshaw, C. J. A., McMahon, C. R. and Hays, G. C.</w:t>
+      </w:r>
+      <w:r>
+        <w:t xml:space="preserve"> (2007). Behavioral inference of diving metabolic rate in free-ranging leatherback turtles. </w:t>
+      </w:r>
+      <w:r>
+        <w:rPr>
+          <w:i/>
+        </w:rPr>
+        <w:t>Physiological and Biochemical Zoology</w:t>
+      </w:r>
+      <w:r>
+        <w:t xml:space="preserve"> </w:t>
+      </w:r>
+      <w:r>
+        <w:rPr>
+          <w:b/>
+        </w:rPr>
+        <w:t>80</w:t>
+      </w:r>
+      <w:r>
+        <w:t>, 209-219.</w:t>
+      </w:r>
+    </w:p>
+    <w:p>
+      <w:pPr>
+        <w:pStyle w:val="EndNoteBibliography"/>
+        <w:spacing w:after="0"/>
+      </w:pPr>
+      <w:r>
         <w:lastRenderedPageBreak/>
         <w:tab/>
       </w:r>
@@ -18053,16 +18303,16 @@
         <w:rPr>
           <w:b/>
         </w:rPr>
-        <w:t>Bentivegna, F., Hochscheid, S. and Minucci, C.</w:t>
-      </w:r>
-      <w:r>
-        <w:t xml:space="preserve"> (2003). Seasonal variability in voluntary dive duration of the Mediterranean loggerhead turtle, Caretta caretta. </w:t>
+        <w:t>Brischoux, F., Bonnet, X., Cook, T. R. and Shine, R.</w:t>
+      </w:r>
+      <w:r>
+        <w:t xml:space="preserve"> (2008). Allometry of diving capacities: ectothermy vs. endothermy. </w:t>
       </w:r>
       <w:r>
         <w:rPr>
           <w:i/>
         </w:rPr>
-        <w:t>Scientia Marina</w:t>
+        <w:t>Journal of Evolutionary Biology</w:t>
       </w:r>
       <w:r>
         <w:t xml:space="preserve"> </w:t>
@@ -18071,10 +18321,10 @@
         <w:rPr>
           <w:b/>
         </w:rPr>
-        <w:t>67</w:t>
-      </w:r>
-      <w:r>
-        <w:t>, 371-375.</w:t>
+        <w:t>21</w:t>
+      </w:r>
+      <w:r>
+        <w:t>, 324-329.</w:t>
       </w:r>
     </w:p>
     <w:p>
@@ -18089,16 +18339,16 @@
         <w:rPr>
           <w:b/>
         </w:rPr>
-        <w:t>Bostrom, B. L. and Jones, D. R.</w:t>
-      </w:r>
-      <w:r>
-        <w:t xml:space="preserve"> (2007). Exercise warms adult leatherback turtles. </w:t>
+        <w:t>Bruton, M. J., Cramp, R. L. and Franklin, C. E.</w:t>
+      </w:r>
+      <w:r>
+        <w:t xml:space="preserve"> (2012). Benefits of thermal acclimation in a tropical aquatic ectotherm, the Arafura filesnake, Acrochordus arafurae. </w:t>
       </w:r>
       <w:r>
         <w:rPr>
           <w:i/>
         </w:rPr>
-        <w:t>Comparative Biochemistry &amp; Physiology Part A: Molecular and Integrative Physiology</w:t>
+        <w:t>Journal of Comparative Physiology B-Biochemical Systems and Environmental Physiology</w:t>
       </w:r>
       <w:r>
         <w:t xml:space="preserve"> </w:t>
@@ -18107,10 +18357,10 @@
         <w:rPr>
           <w:b/>
         </w:rPr>
-        <w:t>147</w:t>
-      </w:r>
-      <w:r>
-        <w:t>, 323-331.</w:t>
+        <w:t>182</w:t>
+      </w:r>
+      <w:r>
+        <w:t>, 541-551.</w:t>
       </w:r>
     </w:p>
     <w:p>
@@ -18125,16 +18375,16 @@
         <w:rPr>
           <w:b/>
         </w:rPr>
-        <w:t>Bradshaw, C. J. A., McMahon, C. R. and Hays, G. C.</w:t>
-      </w:r>
-      <w:r>
-        <w:t xml:space="preserve"> (2007). Behavioral inference of diving metabolic rate in free-ranging leatherback turtles. </w:t>
+        <w:t>Butler, P. J.</w:t>
+      </w:r>
+      <w:r>
+        <w:t xml:space="preserve"> (2006). Aerobic dive limit. What is it and is it always used appropriately? </w:t>
       </w:r>
       <w:r>
         <w:rPr>
           <w:i/>
         </w:rPr>
-        <w:t>Physiological and Biochemical Zoology</w:t>
+        <w:t>Comparative Biochemistry and Physiology, Part A</w:t>
       </w:r>
       <w:r>
         <w:t xml:space="preserve"> </w:t>
@@ -18143,10 +18393,10 @@
         <w:rPr>
           <w:b/>
         </w:rPr>
-        <w:t>80</w:t>
-      </w:r>
-      <w:r>
-        <w:t>, 209-219.</w:t>
+        <w:t>145</w:t>
+      </w:r>
+      <w:r>
+        <w:t>, 1-6.</w:t>
       </w:r>
     </w:p>
     <w:p>
@@ -18161,16 +18411,16 @@
         <w:rPr>
           <w:b/>
         </w:rPr>
-        <w:t>Brischoux, F., Bonnet, X., Cook, T. R. and Shine, R.</w:t>
-      </w:r>
-      <w:r>
-        <w:t xml:space="preserve"> (2008). Allometry of diving capacities: ectothermy vs. endothermy. </w:t>
+        <w:t>Butler, P. J. and Jones, D. R.</w:t>
+      </w:r>
+      <w:r>
+        <w:t xml:space="preserve"> (1982). The comparative physiology of diving in vertebrates. </w:t>
       </w:r>
       <w:r>
         <w:rPr>
           <w:i/>
         </w:rPr>
-        <w:t>Journal of Evolutionary Biology</w:t>
+        <w:t>Advances in Comparative Physiology and Biochemistry</w:t>
       </w:r>
       <w:r>
         <w:t xml:space="preserve"> </w:t>
@@ -18179,10 +18429,10 @@
         <w:rPr>
           <w:b/>
         </w:rPr>
-        <w:t>21</w:t>
-      </w:r>
-      <w:r>
-        <w:t>, 324-329.</w:t>
+        <w:t>8</w:t>
+      </w:r>
+      <w:r>
+        <w:t>, 179-364.</w:t>
       </w:r>
     </w:p>
     <w:p>
@@ -18197,16 +18447,16 @@
         <w:rPr>
           <w:b/>
         </w:rPr>
-        <w:t>Bruton, M. J., Cramp, R. L. and Franklin, C. E.</w:t>
-      </w:r>
-      <w:r>
-        <w:t xml:space="preserve"> (2012). Benefits of thermal acclimation in a tropical aquatic ectotherm, the Arafura filesnake, Acrochordus arafurae. </w:t>
+        <w:t>Calosi, P., Bilton, D. T., Spicer, J. I., Verberk, W., Atfield, A. and Garland, T.</w:t>
+      </w:r>
+      <w:r>
+        <w:t xml:space="preserve"> (2012). The comparative biology of diving in two genera of European Dytiscidae (Coleoptera). </w:t>
       </w:r>
       <w:r>
         <w:rPr>
           <w:i/>
         </w:rPr>
-        <w:t>Journal of Comparative Physiology B-Biochemical Systems and Environmental Physiology</w:t>
+        <w:t>Journal of Evolutionary Biology</w:t>
       </w:r>
       <w:r>
         <w:t xml:space="preserve"> </w:t>
@@ -18215,10 +18465,10 @@
         <w:rPr>
           <w:b/>
         </w:rPr>
-        <w:t>182</w:t>
-      </w:r>
-      <w:r>
-        <w:t>, 541-551.</w:t>
+        <w:t>25</w:t>
+      </w:r>
+      <w:r>
+        <w:t>, 329-341.</w:t>
       </w:r>
     </w:p>
     <w:p>
@@ -18233,16 +18483,16 @@
         <w:rPr>
           <w:b/>
         </w:rPr>
-        <w:t>Butler, P. J.</w:t>
-      </w:r>
-      <w:r>
-        <w:t xml:space="preserve"> (2006). Aerobic dive limit. What is it and is it always used appropriately? </w:t>
+        <w:t>Campbell, H. A., Dwyer, R. G., Gordos, M. and Franklin, C. E.</w:t>
+      </w:r>
+      <w:r>
+        <w:t xml:space="preserve"> (2010a). Diving through the thermal window: implications for a warming world. </w:t>
       </w:r>
       <w:r>
         <w:rPr>
           <w:i/>
         </w:rPr>
-        <w:t>Comparative Biochemistry and Physiology, Part A</w:t>
+        <w:t>Proceedings: Biological Sciences</w:t>
       </w:r>
       <w:r>
         <w:t xml:space="preserve"> </w:t>
@@ -18251,10 +18501,10 @@
         <w:rPr>
           <w:b/>
         </w:rPr>
-        <w:t>145</w:t>
-      </w:r>
-      <w:r>
-        <w:t>, 1-6.</w:t>
+        <w:t>277</w:t>
+      </w:r>
+      <w:r>
+        <w:t>, 3837-3844.</w:t>
       </w:r>
     </w:p>
     <w:p>
@@ -18269,16 +18519,16 @@
         <w:rPr>
           <w:b/>
         </w:rPr>
-        <w:t>Butler, P. J. and Jones, D. R.</w:t>
-      </w:r>
-      <w:r>
-        <w:t xml:space="preserve"> (1982). The comparative physiology of diving in vertebrates. </w:t>
+        <w:t>Campbell, H. A., Sullivan, S., Read, M. A., Gordos, M. A. and Franklin, C. E.</w:t>
+      </w:r>
+      <w:r>
+        <w:t xml:space="preserve"> (2010b). Ecological and physiological determinants of dive duration in the freshwater crocodile. </w:t>
       </w:r>
       <w:r>
         <w:rPr>
           <w:i/>
         </w:rPr>
-        <w:t>Advances in Comparative Physiology and Biochemistry</w:t>
+        <w:t>Functional Ecology</w:t>
       </w:r>
       <w:r>
         <w:t xml:space="preserve"> </w:t>
@@ -18287,10 +18537,10 @@
         <w:rPr>
           <w:b/>
         </w:rPr>
-        <w:t>8</w:t>
-      </w:r>
-      <w:r>
-        <w:t>, 179-364.</w:t>
+        <w:t>24</w:t>
+      </w:r>
+      <w:r>
+        <w:t>, 103-111.</w:t>
       </w:r>
     </w:p>
     <w:p>
@@ -18305,16 +18555,16 @@
         <w:rPr>
           <w:b/>
         </w:rPr>
-        <w:t>Calosi, P., Bilton, D. T., Spicer, J. I., Verberk, W., Atfield, A. and Garland, T.</w:t>
-      </w:r>
-      <w:r>
-        <w:t xml:space="preserve"> (2012). The comparative biology of diving in two genera of European Dytiscidae (Coleoptera). </w:t>
+        <w:t>Campbell, H. A., Watts, M. E., Sullivan, S., Read, M. A., Choukroun, S., Irwin, S. R. and Franklin, C. E.</w:t>
+      </w:r>
+      <w:r>
+        <w:t xml:space="preserve"> (2010c). Estuarine crocodiles ride surface currents to facilitate long-distance travel. </w:t>
       </w:r>
       <w:r>
         <w:rPr>
           <w:i/>
         </w:rPr>
-        <w:t>Journal of Evolutionary Biology</w:t>
+        <w:t>Journal of Animal Ecology</w:t>
       </w:r>
       <w:r>
         <w:t xml:space="preserve"> </w:t>
@@ -18323,10 +18573,10 @@
         <w:rPr>
           <w:b/>
         </w:rPr>
-        <w:t>25</w:t>
-      </w:r>
-      <w:r>
-        <w:t>, 329-341.</w:t>
+        <w:t>79</w:t>
+      </w:r>
+      <w:r>
+        <w:t>, 955-964.</w:t>
       </w:r>
     </w:p>
     <w:p>
@@ -18341,28 +18591,19 @@
         <w:rPr>
           <w:b/>
         </w:rPr>
-        <w:t>Campbell, H. A., Dwyer, R. G., Gordos, M. and Franklin, C. E.</w:t>
-      </w:r>
-      <w:r>
-        <w:t xml:space="preserve"> (2010a). Diving through the thermal window: implications for a warming world. </w:t>
+        <w:t xml:space="preserve">Costa, D. P. </w:t>
+      </w:r>
+      <w:r>
+        <w:t xml:space="preserve">(2007). Diving physiology of marine vertebrates. In </w:t>
       </w:r>
       <w:r>
         <w:rPr>
           <w:i/>
         </w:rPr>
-        <w:t>Proceedings: Biological Sciences</w:t>
-      </w:r>
-      <w:r>
-        <w:t xml:space="preserve"> </w:t>
-      </w:r>
-      <w:r>
-        <w:rPr>
-          <w:b/>
-        </w:rPr>
-        <w:t>277</w:t>
-      </w:r>
-      <w:r>
-        <w:t>, 3837-3844.</w:t>
+        <w:t xml:space="preserve">Encyclopedia of Life Sciences </w:t>
+      </w:r>
+      <w:r>
+        <w:t>pp. 1-7. Chichester: John Wiley &amp; Sons Ltd.</w:t>
       </w:r>
     </w:p>
     <w:p>
@@ -18377,28 +18618,10 @@
         <w:rPr>
           <w:b/>
         </w:rPr>
-        <w:t>Campbell, H. A., Sullivan, S., Read, M. A., Gordos, M. A. and Franklin, C. E.</w:t>
-      </w:r>
-      <w:r>
-        <w:t xml:space="preserve"> (2010b). Ecological and physiological determinants of dive duration in the freshwater crocodile. </w:t>
-      </w:r>
-      <w:r>
-        <w:rPr>
-          <w:i/>
-        </w:rPr>
-        <w:t>Functional Ecology</w:t>
-      </w:r>
-      <w:r>
-        <w:t xml:space="preserve"> </w:t>
-      </w:r>
-      <w:r>
-        <w:rPr>
-          <w:b/>
-        </w:rPr>
-        <w:t>24</w:t>
-      </w:r>
-      <w:r>
-        <w:t>, 103-111.</w:t>
+        <w:t>Dejours, P.</w:t>
+      </w:r>
+      <w:r>
+        <w:t xml:space="preserve"> (1981). Principles of Camparative Respiratory Physiology. Amsterdam: Elseview-North Holland Biomedical Press.</w:t>
       </w:r>
     </w:p>
     <w:p>
@@ -18413,16 +18636,25 @@
         <w:rPr>
           <w:b/>
         </w:rPr>
-        <w:t>Campbell, H. A., Watts, M. E., Sullivan, S., Read, M. A., Choukroun, S., Irwin, S. R. and Franklin, C. E.</w:t>
-      </w:r>
-      <w:r>
-        <w:t xml:space="preserve"> (2010c). Estuarine crocodiles ride surface currents to facilitate long-distance travel. </w:t>
+        <w:t>Denoel, M., Mathieu, M. and Poncin, P.</w:t>
+      </w:r>
+      <w:r>
+        <w:t xml:space="preserve"> (2005). Effect of water temperature on the courtship behavior of the Alpine newt </w:t>
       </w:r>
       <w:r>
         <w:rPr>
           <w:i/>
         </w:rPr>
-        <w:t>Journal of Animal Ecology</w:t>
+        <w:t>Triturus alpestris</w:t>
+      </w:r>
+      <w:r>
+        <w:t xml:space="preserve">. </w:t>
+      </w:r>
+      <w:r>
+        <w:rPr>
+          <w:i/>
+        </w:rPr>
+        <w:t>Behavioral Ecology and Sociobiology</w:t>
       </w:r>
       <w:r>
         <w:t xml:space="preserve"> </w:t>
@@ -18431,10 +18663,10 @@
         <w:rPr>
           <w:b/>
         </w:rPr>
-        <w:t>79</w:t>
-      </w:r>
-      <w:r>
-        <w:t>, 955-964.</w:t>
+        <w:t>58</w:t>
+      </w:r>
+      <w:r>
+        <w:t>, 121-127.</w:t>
       </w:r>
     </w:p>
     <w:p>
@@ -18449,19 +18681,28 @@
         <w:rPr>
           <w:b/>
         </w:rPr>
-        <w:t xml:space="preserve">Costa, D. P. </w:t>
-      </w:r>
-      <w:r>
-        <w:t xml:space="preserve">(2007). Diving physiology of marine vertebrates. In </w:t>
+        <w:t>Feder, M. E. and Burggren, W. W.</w:t>
+      </w:r>
+      <w:r>
+        <w:t xml:space="preserve"> (1985). Cutaneous gas exchange in vertebrates: Design, patterns, control and implications. </w:t>
       </w:r>
       <w:r>
         <w:rPr>
           <w:i/>
         </w:rPr>
-        <w:t xml:space="preserve">Encyclopedia of Life Sciences </w:t>
-      </w:r>
-      <w:r>
-        <w:t>pp. 1-7. Chichester: John Wiley &amp; Sons Ltd.</w:t>
+        <w:t>Biological Reviews</w:t>
+      </w:r>
+      <w:r>
+        <w:t xml:space="preserve"> </w:t>
+      </w:r>
+      <w:r>
+        <w:rPr>
+          <w:b/>
+        </w:rPr>
+        <w:t>60</w:t>
+      </w:r>
+      <w:r>
+        <w:t>, 1-45.</w:t>
       </w:r>
     </w:p>
     <w:p>
@@ -18476,10 +18717,28 @@
         <w:rPr>
           <w:b/>
         </w:rPr>
-        <w:t>Dejours, P.</w:t>
-      </w:r>
-      <w:r>
-        <w:t xml:space="preserve"> (1981). Principles of Camparative Respiratory Physiology. Amsterdam: Elseview-North Holland Biomedical Press.</w:t>
+        <w:t>FitzGibbon, S. I. and Franklin, C. E.</w:t>
+      </w:r>
+      <w:r>
+        <w:t xml:space="preserve"> (2010). The importance of the cloacal bursae as the primary site of aquatic respiration in the freshwater turtle, Elseya albagula. </w:t>
+      </w:r>
+      <w:r>
+        <w:rPr>
+          <w:i/>
+        </w:rPr>
+        <w:t>Australian Zoologist</w:t>
+      </w:r>
+      <w:r>
+        <w:t xml:space="preserve"> </w:t>
+      </w:r>
+      <w:r>
+        <w:rPr>
+          <w:b/>
+        </w:rPr>
+        <w:t>35</w:t>
+      </w:r>
+      <w:r>
+        <w:t>, 276-282.</w:t>
       </w:r>
     </w:p>
     <w:p>
@@ -18494,25 +18753,16 @@
         <w:rPr>
           <w:b/>
         </w:rPr>
-        <w:t>Denoel, M., Mathieu, M. and Poncin, P.</w:t>
-      </w:r>
-      <w:r>
-        <w:t xml:space="preserve"> (2005). Effect of water temperature on the courtship behavior of the Alpine newt </w:t>
+        <w:t>Fuster, J. F., Pagés, T. and Palacios, L.</w:t>
+      </w:r>
+      <w:r>
+        <w:t xml:space="preserve"> (1997). Effect of temperature on oxygen stores during aerobic diving in the freshwater turtle Mauremys caspica leprosa. </w:t>
       </w:r>
       <w:r>
         <w:rPr>
           <w:i/>
         </w:rPr>
-        <w:t>Triturus alpestris</w:t>
-      </w:r>
-      <w:r>
-        <w:t xml:space="preserve">. </w:t>
-      </w:r>
-      <w:r>
-        <w:rPr>
-          <w:i/>
-        </w:rPr>
-        <w:t>Behavioral Ecology and Sociobiology</w:t>
+        <w:t>Physiological Zoology</w:t>
       </w:r>
       <w:r>
         <w:t xml:space="preserve"> </w:t>
@@ -18521,10 +18771,10 @@
         <w:rPr>
           <w:b/>
         </w:rPr>
-        <w:t>58</w:t>
-      </w:r>
-      <w:r>
-        <w:t>, 121-127.</w:t>
+        <w:t>70</w:t>
+      </w:r>
+      <w:r>
+        <w:t>, 7-18.</w:t>
       </w:r>
     </w:p>
     <w:p>
@@ -18539,16 +18789,16 @@
         <w:rPr>
           <w:b/>
         </w:rPr>
-        <w:t>Feder, M. E. and Burggren, W. W.</w:t>
-      </w:r>
-      <w:r>
-        <w:t xml:space="preserve"> (1985). Cutaneous gas exchange in vertebrates: Design, patterns, control and implications. </w:t>
+        <w:t>Glanville, E. J. and Seebacher, F.</w:t>
+      </w:r>
+      <w:r>
+        <w:t xml:space="preserve"> (2006). Compensation for environmental change by complementary shifts of thermal sensitivity and thermoregulatory behaviour in an ectotherm. </w:t>
       </w:r>
       <w:r>
         <w:rPr>
           <w:i/>
         </w:rPr>
-        <w:t>Biological Reviews</w:t>
+        <w:t>Journal of Experimental Biology</w:t>
       </w:r>
       <w:r>
         <w:t xml:space="preserve"> </w:t>
@@ -18557,10 +18807,10 @@
         <w:rPr>
           <w:b/>
         </w:rPr>
-        <w:t>60</w:t>
-      </w:r>
-      <w:r>
-        <w:t>, 1-45.</w:t>
+        <w:t>209</w:t>
+      </w:r>
+      <w:r>
+        <w:t>, 4869-4877.</w:t>
       </w:r>
     </w:p>
     <w:p>
@@ -18575,16 +18825,16 @@
         <w:rPr>
           <w:b/>
         </w:rPr>
-        <w:t>FitzGibbon, S. I. and Franklin, C. E.</w:t>
-      </w:r>
-      <w:r>
-        <w:t xml:space="preserve"> (2010). The importance of the cloacal bursae as the primary site of aquatic respiration in the freshwater turtle, Elseya albagula. </w:t>
+        <w:t>Gordos, M. and Franklin, C. E.</w:t>
+      </w:r>
+      <w:r>
+        <w:t xml:space="preserve"> (2002). Diving behaviour of two Australian bimodally respiring turtles, Rheodytes leukops and Emydura macquarii, in a natural setting. </w:t>
       </w:r>
       <w:r>
         <w:rPr>
           <w:i/>
         </w:rPr>
-        <w:t>Australian Zoologist</w:t>
+        <w:t>Journal of Zoology</w:t>
       </w:r>
       <w:r>
         <w:t xml:space="preserve"> </w:t>
@@ -18593,10 +18843,10 @@
         <w:rPr>
           <w:b/>
         </w:rPr>
-        <w:t>35</w:t>
-      </w:r>
-      <w:r>
-        <w:t>, 276-282.</w:t>
+        <w:t>258</w:t>
+      </w:r>
+      <w:r>
+        <w:t>, 335-342.</w:t>
       </w:r>
     </w:p>
     <w:p>
@@ -18611,16 +18861,16 @@
         <w:rPr>
           <w:b/>
         </w:rPr>
-        <w:t>Fuster, J. F., Pagés, T. and Palacios, L.</w:t>
-      </w:r>
-      <w:r>
-        <w:t xml:space="preserve"> (1997). Effect of temperature on oxygen stores during aerobic diving in the freshwater turtle Mauremys caspica leprosa. </w:t>
+        <w:t>Gordos, M. A., Franklin, C. E. and Limpus, C. J.</w:t>
+      </w:r>
+      <w:r>
+        <w:t xml:space="preserve"> (2003). Seasonal changes in the diel surfacing behaviour of the bimodally respiring turtle Rheodytes leukops. </w:t>
       </w:r>
       <w:r>
         <w:rPr>
           <w:i/>
         </w:rPr>
-        <w:t>Physiological Zoology</w:t>
+        <w:t>Canadian Journal of Zoology-Revue Canadienne De Zoologie</w:t>
       </w:r>
       <w:r>
         <w:t xml:space="preserve"> </w:t>
@@ -18629,10 +18879,10 @@
         <w:rPr>
           <w:b/>
         </w:rPr>
-        <w:t>70</w:t>
-      </w:r>
-      <w:r>
-        <w:t>, 7-18.</w:t>
+        <w:t>81</w:t>
+      </w:r>
+      <w:r>
+        <w:t>, 1614-1622.</w:t>
       </w:r>
     </w:p>
     <w:p>
@@ -18647,28 +18897,10 @@
         <w:rPr>
           <w:b/>
         </w:rPr>
-        <w:t>Glanville, E. J. and Seebacher, F.</w:t>
-      </w:r>
-      <w:r>
-        <w:t xml:space="preserve"> (2006). Compensation for environmental change by complementary shifts of thermal sensitivity and thermoregulatory behaviour in an ectotherm. </w:t>
-      </w:r>
-      <w:r>
-        <w:rPr>
-          <w:i/>
-        </w:rPr>
-        <w:t>Journal of Experimental Biology</w:t>
-      </w:r>
-      <w:r>
-        <w:t xml:space="preserve"> </w:t>
-      </w:r>
-      <w:r>
-        <w:rPr>
-          <w:b/>
-        </w:rPr>
-        <w:t>209</w:t>
-      </w:r>
-      <w:r>
-        <w:t>, 4869-4877.</w:t>
+        <w:t>Grigg, G. C. and Kirshner, D.</w:t>
+      </w:r>
+      <w:r>
+        <w:t xml:space="preserve"> (2015). Biology and evolution of crocodylians. . Clayton South, Australia: CSIRO Publishing.</w:t>
       </w:r>
     </w:p>
     <w:p>
@@ -18677,6 +18909,42 @@
         <w:spacing w:after="0"/>
       </w:pPr>
       <w:r>
+        <w:tab/>
+      </w:r>
+      <w:r>
+        <w:rPr>
+          <w:b/>
+        </w:rPr>
+        <w:t>Hadfield, J. D.</w:t>
+      </w:r>
+      <w:r>
+        <w:t xml:space="preserve"> (2010). MCMC Methods for Multi-Response Generalized Linear Mixed Models: The MCMCglmm R Package. </w:t>
+      </w:r>
+      <w:r>
+        <w:rPr>
+          <w:i/>
+        </w:rPr>
+        <w:t>Journal of Statistical Software</w:t>
+      </w:r>
+      <w:r>
+        <w:t xml:space="preserve"> </w:t>
+      </w:r>
+      <w:r>
+        <w:rPr>
+          <w:b/>
+        </w:rPr>
+        <w:t>33</w:t>
+      </w:r>
+      <w:r>
+        <w:t>, 1-22.</w:t>
+      </w:r>
+    </w:p>
+    <w:p>
+      <w:pPr>
+        <w:pStyle w:val="EndNoteBibliography"/>
+        <w:spacing w:after="0"/>
+      </w:pPr>
+      <w:r>
         <w:lastRenderedPageBreak/>
         <w:tab/>
       </w:r>
@@ -18684,16 +18952,16 @@
         <w:rPr>
           <w:b/>
         </w:rPr>
-        <w:t>Gordos, M. and Franklin, C. E.</w:t>
-      </w:r>
-      <w:r>
-        <w:t xml:space="preserve"> (2002). Diving behaviour of two Australian bimodally respiring turtles, Rheodytes leukops and Emydura macquarii, in a natural setting. </w:t>
+        <w:t>Hansen, T. F., Carter, A. J. R. and Pélabon, C.</w:t>
+      </w:r>
+      <w:r>
+        <w:t xml:space="preserve"> (2006). On adaptive accuracy and precision in natural populations. </w:t>
       </w:r>
       <w:r>
         <w:rPr>
           <w:i/>
         </w:rPr>
-        <w:t>Journal of Zoology</w:t>
+        <w:t>The American Naturalist</w:t>
       </w:r>
       <w:r>
         <w:t xml:space="preserve"> </w:t>
@@ -18702,10 +18970,10 @@
         <w:rPr>
           <w:b/>
         </w:rPr>
-        <w:t>258</w:t>
-      </w:r>
-      <w:r>
-        <w:t>, 335-342.</w:t>
+        <w:t>168</w:t>
+      </w:r>
+      <w:r>
+        <w:t>, 168-181.</w:t>
       </w:r>
     </w:p>
     <w:p>
@@ -18720,16 +18988,16 @@
         <w:rPr>
           <w:b/>
         </w:rPr>
-        <w:t>Gordos, M. A., Franklin, C. E. and Limpus, C. J.</w:t>
-      </w:r>
-      <w:r>
-        <w:t xml:space="preserve"> (2003). Seasonal changes in the diel surfacing behaviour of the bimodally respiring turtle Rheodytes leukops. </w:t>
+        <w:t>Hayward, A., Pajuelo, M., Haase, C. G., Anderson, D. M. and Gillooly, J. F.</w:t>
+      </w:r>
+      <w:r>
+        <w:t xml:space="preserve"> (2016). Common metabolic constraints on dive duration in endothermic and ectothermic vertebrates. </w:t>
       </w:r>
       <w:r>
         <w:rPr>
           <w:i/>
         </w:rPr>
-        <w:t>Canadian Journal of Zoology-Revue Canadienne De Zoologie</w:t>
+        <w:t>Peerj</w:t>
       </w:r>
       <w:r>
         <w:t xml:space="preserve"> </w:t>
@@ -18738,10 +19006,10 @@
         <w:rPr>
           <w:b/>
         </w:rPr>
-        <w:t>81</w:t>
-      </w:r>
-      <w:r>
-        <w:t>, 1614-1622.</w:t>
+        <w:t>4</w:t>
+      </w:r>
+      <w:r>
+        <w:t>, 9.</w:t>
       </w:r>
     </w:p>
     <w:p>
@@ -18756,10 +19024,28 @@
         <w:rPr>
           <w:b/>
         </w:rPr>
-        <w:t>Grigg, G. C. and Kirshner, D.</w:t>
-      </w:r>
-      <w:r>
-        <w:t xml:space="preserve"> (2015). Biology and evolution of crocodylians. . Clayton South, Australia: CSIRO Publishing.</w:t>
+        <w:t>Hedges, S. B., Dudley, J. and Kumar, S.</w:t>
+      </w:r>
+      <w:r>
+        <w:t xml:space="preserve"> (2006). TimeTree: A public knowledge-base of divergence times among organisms. </w:t>
+      </w:r>
+      <w:r>
+        <w:rPr>
+          <w:i/>
+        </w:rPr>
+        <w:t>Bioinformatics</w:t>
+      </w:r>
+      <w:r>
+        <w:t xml:space="preserve"> </w:t>
+      </w:r>
+      <w:r>
+        <w:rPr>
+          <w:b/>
+        </w:rPr>
+        <w:t>22</w:t>
+      </w:r>
+      <w:r>
+        <w:t>, 2971-2972.</w:t>
       </w:r>
     </w:p>
     <w:p>
@@ -18774,16 +19060,16 @@
         <w:rPr>
           <w:b/>
         </w:rPr>
-        <w:t>Hadfield, J. D.</w:t>
-      </w:r>
-      <w:r>
-        <w:t xml:space="preserve"> (2010). MCMC Methods for Multi-Response Generalized Linear Mixed Models: The MCMCglmm R Package. </w:t>
+        <w:t>Heithaus, M. R. and Dill, L. M.</w:t>
+      </w:r>
+      <w:r>
+        <w:t xml:space="preserve"> (2002). Food availability and predation risk influence bottlenose dolphin habitat use. </w:t>
       </w:r>
       <w:r>
         <w:rPr>
           <w:i/>
         </w:rPr>
-        <w:t>Journal of Statistical Software</w:t>
+        <w:t>Ecology</w:t>
       </w:r>
       <w:r>
         <w:t xml:space="preserve"> </w:t>
@@ -18792,10 +19078,10 @@
         <w:rPr>
           <w:b/>
         </w:rPr>
-        <w:t>33</w:t>
-      </w:r>
-      <w:r>
-        <w:t>, 1-22.</w:t>
+        <w:t>83</w:t>
+      </w:r>
+      <w:r>
+        <w:t>, 480-491.</w:t>
       </w:r>
     </w:p>
     <w:p>
@@ -18810,16 +19096,16 @@
         <w:rPr>
           <w:b/>
         </w:rPr>
-        <w:t>Hansen, T. F., Carter, A. J. R. and Pélabon, C.</w:t>
-      </w:r>
-      <w:r>
-        <w:t xml:space="preserve"> (2006). On adaptive accuracy and precision in natural populations. </w:t>
+        <w:t>Heithaus, M. R. and Dill, L. M.</w:t>
+      </w:r>
+      <w:r>
+        <w:t xml:space="preserve"> (2003). Optimal diving under the risk of predation. </w:t>
       </w:r>
       <w:r>
         <w:rPr>
           <w:i/>
         </w:rPr>
-        <w:t>The American Naturalist</w:t>
+        <w:t>Journal of Theoretical Biology</w:t>
       </w:r>
       <w:r>
         <w:t xml:space="preserve"> </w:t>
@@ -18828,10 +19114,10 @@
         <w:rPr>
           <w:b/>
         </w:rPr>
-        <w:t>168</w:t>
-      </w:r>
-      <w:r>
-        <w:t>, 168-181.</w:t>
+        <w:t>223</w:t>
+      </w:r>
+      <w:r>
+        <w:t>, 79-92.</w:t>
       </w:r>
     </w:p>
     <w:p>
@@ -18846,16 +19132,16 @@
         <w:rPr>
           <w:b/>
         </w:rPr>
-        <w:t>Hayward, A., Pajuelo, M., Haase, C. G., Anderson, D. M. and Gillooly, J. F.</w:t>
-      </w:r>
-      <w:r>
-        <w:t xml:space="preserve"> (2016). Common metabolic constraints on dive duration in endothermic and ectothermic vertebrates. </w:t>
+        <w:t>Heithaus, M. R., Dill, L. M., Marshall, G. J. and Buhleier, B. M.</w:t>
+      </w:r>
+      <w:r>
+        <w:t xml:space="preserve"> (2002). Habitat use and foraging behavior of tiger sharks (Galeocerdo cuvier) in a seagrass ecosystem. </w:t>
       </w:r>
       <w:r>
         <w:rPr>
           <w:i/>
         </w:rPr>
-        <w:t>Peerj</w:t>
+        <w:t>Marine Biology</w:t>
       </w:r>
       <w:r>
         <w:t xml:space="preserve"> </w:t>
@@ -18864,10 +19150,10 @@
         <w:rPr>
           <w:b/>
         </w:rPr>
-        <w:t>4</w:t>
-      </w:r>
-      <w:r>
-        <w:t>, 9.</w:t>
+        <w:t>140</w:t>
+      </w:r>
+      <w:r>
+        <w:t>, 237-248.</w:t>
       </w:r>
     </w:p>
     <w:p>
@@ -18882,16 +19168,16 @@
         <w:rPr>
           <w:b/>
         </w:rPr>
-        <w:t>Hedges, S. B., Dudley, J. and Kumar, S.</w:t>
-      </w:r>
-      <w:r>
-        <w:t xml:space="preserve"> (2006). TimeTree: A public knowledge-base of divergence times among organisms. </w:t>
+        <w:t>Jackson, D. C.</w:t>
+      </w:r>
+      <w:r>
+        <w:t xml:space="preserve"> (2007). Temperature and hypoxia in ectothermic tetrapods. </w:t>
       </w:r>
       <w:r>
         <w:rPr>
           <w:i/>
         </w:rPr>
-        <w:t>Bioinformatics</w:t>
+        <w:t>Journal of Thermal Biology</w:t>
       </w:r>
       <w:r>
         <w:t xml:space="preserve"> </w:t>
@@ -18900,10 +19186,10 @@
         <w:rPr>
           <w:b/>
         </w:rPr>
-        <w:t>22</w:t>
-      </w:r>
-      <w:r>
-        <w:t>, 2971-2972.</w:t>
+        <w:t>32</w:t>
+      </w:r>
+      <w:r>
+        <w:t>, 125-133.</w:t>
       </w:r>
     </w:p>
     <w:p>
@@ -18918,16 +19204,16 @@
         <w:rPr>
           <w:b/>
         </w:rPr>
-        <w:t>Heithaus, M. R. and Dill, L. M.</w:t>
-      </w:r>
-      <w:r>
-        <w:t xml:space="preserve"> (2002). Food availability and predation risk influence bottlenose dolphin habitat use. </w:t>
+        <w:t>Kawecki, T. J.</w:t>
+      </w:r>
+      <w:r>
+        <w:t xml:space="preserve"> (2000). The evolution of canalization under fluctuating selection. </w:t>
       </w:r>
       <w:r>
         <w:rPr>
           <w:i/>
         </w:rPr>
-        <w:t>Ecology</w:t>
+        <w:t>Evolution</w:t>
       </w:r>
       <w:r>
         <w:t xml:space="preserve"> </w:t>
@@ -18936,10 +19222,10 @@
         <w:rPr>
           <w:b/>
         </w:rPr>
-        <w:t>83</w:t>
-      </w:r>
-      <w:r>
-        <w:t>, 480-491.</w:t>
+        <w:t>54</w:t>
+      </w:r>
+      <w:r>
+        <w:t>, 1-12.</w:t>
       </w:r>
     </w:p>
     <w:p>
@@ -18954,16 +19240,16 @@
         <w:rPr>
           <w:b/>
         </w:rPr>
-        <w:t>Heithaus, M. R. and Dill, L. M.</w:t>
-      </w:r>
-      <w:r>
-        <w:t xml:space="preserve"> (2003). Optimal diving under the risk of predation. </w:t>
+        <w:t>Keen, A. N., Jordan, M. K., Holly, S. A. and Gillis, T. E.</w:t>
+      </w:r>
+      <w:r>
+        <w:t xml:space="preserve"> (2017). Temperature-induced cardiac remodelling in fish. </w:t>
       </w:r>
       <w:r>
         <w:rPr>
           <w:i/>
         </w:rPr>
-        <w:t>Journal of Theoretical Biology</w:t>
+        <w:t>Journal of Experimental Biology</w:t>
       </w:r>
       <w:r>
         <w:t xml:space="preserve"> </w:t>
@@ -18972,10 +19258,10 @@
         <w:rPr>
           <w:b/>
         </w:rPr>
-        <w:t>223</w:t>
-      </w:r>
-      <w:r>
-        <w:t>, 79-92.</w:t>
+        <w:t>220</w:t>
+      </w:r>
+      <w:r>
+        <w:t>, 147-160.</w:t>
       </w:r>
     </w:p>
     <w:p>
@@ -18990,16 +19276,16 @@
         <w:rPr>
           <w:b/>
         </w:rPr>
-        <w:t>Heithaus, M. R., Dill, L. M., Marshall, G. J. and Buhleier, B. M.</w:t>
-      </w:r>
-      <w:r>
-        <w:t xml:space="preserve"> (2002). Habitat use and foraging behavior of tiger sharks (Galeocerdo cuvier) in a seagrass ecosystem. </w:t>
+        <w:t>Lajeunesse, M. J.</w:t>
+      </w:r>
+      <w:r>
+        <w:t xml:space="preserve"> (2011). On the meta-analysis of response ratios for studies with correlatedand multi-group designs. </w:t>
       </w:r>
       <w:r>
         <w:rPr>
           <w:i/>
         </w:rPr>
-        <w:t>Marine Biology</w:t>
+        <w:t>Ecology</w:t>
       </w:r>
       <w:r>
         <w:t xml:space="preserve"> </w:t>
@@ -19008,10 +19294,10 @@
         <w:rPr>
           <w:b/>
         </w:rPr>
-        <w:t>140</w:t>
-      </w:r>
-      <w:r>
-        <w:t>, 237-248.</w:t>
+        <w:t>92</w:t>
+      </w:r>
+      <w:r>
+        <w:t>, 2049-2055.</w:t>
       </w:r>
     </w:p>
     <w:p>
@@ -19026,16 +19312,16 @@
         <w:rPr>
           <w:b/>
         </w:rPr>
-        <w:t>Jackson, D. C.</w:t>
-      </w:r>
-      <w:r>
-        <w:t xml:space="preserve"> (2007). Temperature and hypoxia in ectothermic tetrapods. </w:t>
+        <w:t>Lajeunesse, M. J.</w:t>
+      </w:r>
+      <w:r>
+        <w:t xml:space="preserve"> (2015). Bias and correction for the log-response ratio in ecological meta-analysis. </w:t>
       </w:r>
       <w:r>
         <w:rPr>
           <w:i/>
         </w:rPr>
-        <w:t>Journal of Thermal Biology</w:t>
+        <w:t>Ecology</w:t>
       </w:r>
       <w:r>
         <w:t xml:space="preserve"> </w:t>
@@ -19044,10 +19330,10 @@
         <w:rPr>
           <w:b/>
         </w:rPr>
-        <w:t>32</w:t>
-      </w:r>
-      <w:r>
-        <w:t>, 125-133.</w:t>
+        <w:t>96</w:t>
+      </w:r>
+      <w:r>
+        <w:t>, 2056-2063.</w:t>
       </w:r>
     </w:p>
     <w:p>
@@ -19062,16 +19348,16 @@
         <w:rPr>
           <w:b/>
         </w:rPr>
-        <w:t>Kawecki, T. J.</w:t>
-      </w:r>
-      <w:r>
-        <w:t xml:space="preserve"> (2000). The evolution of canalization under fluctuating selection. </w:t>
+        <w:t>Maina, J. N.</w:t>
+      </w:r>
+      <w:r>
+        <w:t xml:space="preserve"> (2002). Structure, function and evolution of the gas exchangers: comparative perspectives. </w:t>
       </w:r>
       <w:r>
         <w:rPr>
           <w:i/>
         </w:rPr>
-        <w:t>Evolution</w:t>
+        <w:t>Journal of Anatomy</w:t>
       </w:r>
       <w:r>
         <w:t xml:space="preserve"> </w:t>
@@ -19080,10 +19366,10 @@
         <w:rPr>
           <w:b/>
         </w:rPr>
-        <w:t>54</w:t>
-      </w:r>
-      <w:r>
-        <w:t>, 1-12.</w:t>
+        <w:t>201</w:t>
+      </w:r>
+      <w:r>
+        <w:t>, 281-304.</w:t>
       </w:r>
     </w:p>
     <w:p>
@@ -19098,16 +19384,16 @@
         <w:rPr>
           <w:b/>
         </w:rPr>
-        <w:t>Keen, A. N., Jordan, M. K., Holly, S. A. and Gillis, T. E.</w:t>
-      </w:r>
-      <w:r>
-        <w:t xml:space="preserve"> (2017). Temperature-induced cardiac remodelling in fish. </w:t>
+        <w:t>Mathie, N. J. and Franklin, C. E.</w:t>
+      </w:r>
+      <w:r>
+        <w:t xml:space="preserve"> (2006). The influence of body size on the diving behaviour and physiology of the bimodally respiring turtle, Elseya albagula. </w:t>
       </w:r>
       <w:r>
         <w:rPr>
           <w:i/>
         </w:rPr>
-        <w:t>Journal of Experimental Biology</w:t>
+        <w:t>Journal of Comparative Physiology B-Biochemical Systemic and Environmental Physiology</w:t>
       </w:r>
       <w:r>
         <w:t xml:space="preserve"> </w:t>
@@ -19116,10 +19402,10 @@
         <w:rPr>
           <w:b/>
         </w:rPr>
-        <w:t>220</w:t>
-      </w:r>
-      <w:r>
-        <w:t>, 147-160.</w:t>
+        <w:t>176</w:t>
+      </w:r>
+      <w:r>
+        <w:t>, 739-747.</w:t>
       </w:r>
     </w:p>
     <w:p>
@@ -19134,16 +19420,16 @@
         <w:rPr>
           <w:b/>
         </w:rPr>
-        <w:t>Lajeunesse, M. J.</w:t>
-      </w:r>
-      <w:r>
-        <w:t xml:space="preserve"> (2011). On the meta-analysis of response ratios for studies with correlatedand multi-group designs. </w:t>
+        <w:t>Nakagawa, S., Poulin, R., Mengersen, K., Reinhold, K., Engqvist, L., Lagisz, M. and Senior, A. M.</w:t>
+      </w:r>
+      <w:r>
+        <w:t xml:space="preserve"> (2015). Meta-analysis of variation: Ecological and evolutionary applications and beyond. </w:t>
       </w:r>
       <w:r>
         <w:rPr>
           <w:i/>
         </w:rPr>
-        <w:t>Ecology</w:t>
+        <w:t>Methods in Ecology and Evolution</w:t>
       </w:r>
       <w:r>
         <w:t xml:space="preserve"> </w:t>
@@ -19152,16 +19438,15 @@
         <w:rPr>
           <w:b/>
         </w:rPr>
-        <w:t>92</w:t>
-      </w:r>
-      <w:r>
-        <w:t>, 2049-2055.</w:t>
+        <w:t>6</w:t>
+      </w:r>
+      <w:r>
+        <w:t>, 143-152.</w:t>
       </w:r>
     </w:p>
     <w:p>
       <w:pPr>
         <w:pStyle w:val="EndNoteBibliography"/>
-        <w:spacing w:after="0"/>
       </w:pPr>
       <w:r>
         <w:tab/>
@@ -19170,28 +19455,10 @@
         <w:rPr>
           <w:b/>
         </w:rPr>
-        <w:t>Lajeunesse, M. J.</w:t>
-      </w:r>
-      <w:r>
-        <w:t xml:space="preserve"> (2015). Bias and correction for the log-response ratio in ecological meta-analysis. </w:t>
-      </w:r>
-      <w:r>
-        <w:rPr>
-          <w:i/>
-        </w:rPr>
-        <w:t>Ecology</w:t>
-      </w:r>
-      <w:r>
-        <w:t xml:space="preserve"> </w:t>
-      </w:r>
-      <w:r>
-        <w:rPr>
-          <w:b/>
-        </w:rPr>
-        <w:t>96</w:t>
-      </w:r>
-      <w:r>
-        <w:t>, 2056-2063.</w:t>
+        <w:t>O'Dea, R. E., Lagisz, M., Hendry, A. P. and Nakagawa, S.</w:t>
+      </w:r>
+      <w:r>
+        <w:t xml:space="preserve"> (2018). Developmental temperature affects phenotypic means and</w:t>
       </w:r>
     </w:p>
     <w:p>
@@ -19200,34 +19467,25 @@
         <w:spacing w:after="0"/>
       </w:pPr>
       <w:r>
-        <w:tab/>
+        <w:t xml:space="preserve">variability: A meta‐analysis of fish data. </w:t>
+      </w:r>
+      <w:r>
+        <w:rPr>
+          <w:i/>
+        </w:rPr>
+        <w:t>Fish and Fisheries</w:t>
+      </w:r>
+      <w:r>
+        <w:t xml:space="preserve"> </w:t>
       </w:r>
       <w:r>
         <w:rPr>
           <w:b/>
         </w:rPr>
-        <w:t>Maina, J. N.</w:t>
-      </w:r>
-      <w:r>
-        <w:t xml:space="preserve"> (2002). Structure, function and evolution of the gas exchangers: comparative perspectives. </w:t>
-      </w:r>
-      <w:r>
-        <w:rPr>
-          <w:i/>
-        </w:rPr>
-        <w:t>Journal of Anatomy</w:t>
-      </w:r>
-      <w:r>
-        <w:t xml:space="preserve"> </w:t>
-      </w:r>
-      <w:r>
-        <w:rPr>
-          <w:b/>
-        </w:rPr>
-        <w:t>201</w:t>
-      </w:r>
-      <w:r>
-        <w:t>, 281-304.</w:t>
+        <w:t>20</w:t>
+      </w:r>
+      <w:r>
+        <w:t>, 1005-1022.</w:t>
       </w:r>
     </w:p>
     <w:p>
@@ -19242,16 +19500,16 @@
         <w:rPr>
           <w:b/>
         </w:rPr>
-        <w:t>Mathie, N. J. and Franklin, C. E.</w:t>
-      </w:r>
-      <w:r>
-        <w:t xml:space="preserve"> (2006). The influence of body size on the diving behaviour and physiology of the bimodally respiring turtle, Elseya albagula. </w:t>
+        <w:t>Ouzzani, M., Hammady, H., Fedorowicz, Z. and Elmagarmid, A.</w:t>
+      </w:r>
+      <w:r>
+        <w:t xml:space="preserve"> (2016). Rayyan — a web and mobile app for systematic reviews. </w:t>
       </w:r>
       <w:r>
         <w:rPr>
           <w:i/>
         </w:rPr>
-        <w:t>Journal of Comparative Physiology B-Biochemical Systemic and Environmental Physiology</w:t>
+        <w:t>Systematic Reviews</w:t>
       </w:r>
       <w:r>
         <w:t xml:space="preserve"> </w:t>
@@ -19260,10 +19518,10 @@
         <w:rPr>
           <w:b/>
         </w:rPr>
-        <w:t>176</w:t>
-      </w:r>
-      <w:r>
-        <w:t>, 739-747.</w:t>
+        <w:t>5</w:t>
+      </w:r>
+      <w:r>
+        <w:t>, 210.</w:t>
       </w:r>
     </w:p>
     <w:p>
@@ -19278,16 +19536,16 @@
         <w:rPr>
           <w:b/>
         </w:rPr>
-        <w:t>Nakagawa, S., Poulin, R., Mengersen, K., Reinhold, K., Engqvist, L., Lagisz, M. and Senior, A. M.</w:t>
-      </w:r>
-      <w:r>
-        <w:t xml:space="preserve"> (2015). Meta-analysis of variation: Ecological and evolutionary applications and beyond. </w:t>
+        <w:t>Penney, D. G.</w:t>
+      </w:r>
+      <w:r>
+        <w:t xml:space="preserve"> (1987). Frogs and turtles: Different ectotherm overwintering strategies. </w:t>
       </w:r>
       <w:r>
         <w:rPr>
           <w:i/>
         </w:rPr>
-        <w:t>Methods in Ecology and Evolution</w:t>
+        <w:t>Comparative Biochemistry &amp; Physiology Part A: Molecular and Integrative Physiology</w:t>
       </w:r>
       <w:r>
         <w:t xml:space="preserve"> </w:t>
@@ -19296,15 +19554,16 @@
         <w:rPr>
           <w:b/>
         </w:rPr>
-        <w:t>6</w:t>
-      </w:r>
-      <w:r>
-        <w:t>, 143-152.</w:t>
+        <w:t>86</w:t>
+      </w:r>
+      <w:r>
+        <w:t>, 609-615.</w:t>
       </w:r>
     </w:p>
     <w:p>
       <w:pPr>
         <w:pStyle w:val="EndNoteBibliography"/>
+        <w:spacing w:after="0"/>
       </w:pPr>
       <w:r>
         <w:tab/>
@@ -19313,10 +19572,28 @@
         <w:rPr>
           <w:b/>
         </w:rPr>
-        <w:t>O'Dea, R. E., Lagisz, M., Hendry, A. P. and Nakagawa, S.</w:t>
-      </w:r>
-      <w:r>
-        <w:t xml:space="preserve"> (2018). Developmental temperature affects phenotypic means and</w:t>
+        <w:t>Pick, J. L., Nakagawa, S. and Noble, D. W. A.</w:t>
+      </w:r>
+      <w:r>
+        <w:t xml:space="preserve"> (2018). Reproducible, flexible and high-throughput data extraction from primary literature: The metaDigitise R package. </w:t>
+      </w:r>
+      <w:r>
+        <w:rPr>
+          <w:i/>
+        </w:rPr>
+        <w:t>Methods in Ecology and Evolution</w:t>
+      </w:r>
+      <w:r>
+        <w:t xml:space="preserve"> </w:t>
+      </w:r>
+      <w:r>
+        <w:rPr>
+          <w:b/>
+        </w:rPr>
+        <w:t>10</w:t>
+      </w:r>
+      <w:r>
+        <w:t>, 426-431.</w:t>
       </w:r>
     </w:p>
     <w:p>
@@ -19325,13 +19602,22 @@
         <w:spacing w:after="0"/>
       </w:pPr>
       <w:r>
-        <w:t xml:space="preserve">variability: A meta‐analysis of fish data. </w:t>
+        <w:tab/>
+      </w:r>
+      <w:r>
+        <w:rPr>
+          <w:b/>
+        </w:rPr>
+        <w:t>Podrabsky, J. E. and Somero, G. N.</w:t>
+      </w:r>
+      <w:r>
+        <w:t xml:space="preserve"> (2004). Changes in gene expression associated with acclimation to constant temperatures and fluctuating daily temperatures in an annual killifish Austrofundulus limnaeus. </w:t>
       </w:r>
       <w:r>
         <w:rPr>
           <w:i/>
         </w:rPr>
-        <w:t>Fish and Fisheries</w:t>
+        <w:t>Journal of Experimental Biology</w:t>
       </w:r>
       <w:r>
         <w:t xml:space="preserve"> </w:t>
@@ -19340,10 +19626,10 @@
         <w:rPr>
           <w:b/>
         </w:rPr>
-        <w:t>20</w:t>
-      </w:r>
-      <w:r>
-        <w:t>, 1005-1022.</w:t>
+        <w:t>207</w:t>
+      </w:r>
+      <w:r>
+        <w:t>, 2237-2254.</w:t>
       </w:r>
     </w:p>
     <w:p>
@@ -19352,22 +19638,23 @@
         <w:spacing w:after="0"/>
       </w:pPr>
       <w:r>
+        <w:lastRenderedPageBreak/>
         <w:tab/>
       </w:r>
       <w:r>
         <w:rPr>
           <w:b/>
         </w:rPr>
-        <w:t>Ouzzani, M., Hammady, H., Fedorowicz, Z. and Elmagarmid, A.</w:t>
-      </w:r>
-      <w:r>
-        <w:t xml:space="preserve"> (2016). Rayyan — a web and mobile app for systematic reviews. </w:t>
+        <w:t>Prassack, S. L., Bagatto, B. and Henry, R. P.</w:t>
+      </w:r>
+      <w:r>
+        <w:t xml:space="preserve"> (2001). Effects of temperature and aquatic Po-2 on the physiology and behaviour of Apalone ferox and Chrysemys picta. </w:t>
       </w:r>
       <w:r>
         <w:rPr>
           <w:i/>
         </w:rPr>
-        <w:t>Systematic Reviews</w:t>
+        <w:t>Journal of Experimental Biology</w:t>
       </w:r>
       <w:r>
         <w:t xml:space="preserve"> </w:t>
@@ -19376,10 +19663,10 @@
         <w:rPr>
           <w:b/>
         </w:rPr>
-        <w:t>5</w:t>
-      </w:r>
-      <w:r>
-        <w:t>, 210.</w:t>
+        <w:t>204</w:t>
+      </w:r>
+      <w:r>
+        <w:t>, 2185-2195.</w:t>
       </w:r>
     </w:p>
     <w:p>
@@ -19388,23 +19675,22 @@
         <w:spacing w:after="0"/>
       </w:pPr>
       <w:r>
-        <w:lastRenderedPageBreak/>
         <w:tab/>
       </w:r>
       <w:r>
         <w:rPr>
           <w:b/>
         </w:rPr>
-        <w:t>Penney, D. G.</w:t>
-      </w:r>
-      <w:r>
-        <w:t xml:space="preserve"> (1987). Frogs and turtles: Different ectotherm overwintering strategies. </w:t>
+        <w:t>Pratt, K. L. and Franklin, C. E.</w:t>
+      </w:r>
+      <w:r>
+        <w:t xml:space="preserve"> (2010). Temperature independence of aquatic oxygen uptake in an air-breathing ectotherm and the implications for dive duration. </w:t>
       </w:r>
       <w:r>
         <w:rPr>
           <w:i/>
         </w:rPr>
-        <w:t>Comparative Biochemistry &amp; Physiology Part A: Molecular and Integrative Physiology</w:t>
+        <w:t>Comparative Biochemistry and Physiology a-Molecular &amp; Integrative Physiology</w:t>
       </w:r>
       <w:r>
         <w:t xml:space="preserve"> </w:t>
@@ -19413,10 +19699,10 @@
         <w:rPr>
           <w:b/>
         </w:rPr>
-        <w:t>86</w:t>
-      </w:r>
-      <w:r>
-        <w:t>, 609-615.</w:t>
+        <w:t>156</w:t>
+      </w:r>
+      <w:r>
+        <w:t>, 42-45.</w:t>
       </w:r>
     </w:p>
     <w:p>
@@ -19431,16 +19717,16 @@
         <w:rPr>
           <w:b/>
         </w:rPr>
-        <w:t>Pick, J. L., Nakagawa, S. and Noble, D. W. A.</w:t>
-      </w:r>
-      <w:r>
-        <w:t xml:space="preserve"> (2018). Reproducible, flexible and high-throughput data extraction from primary literature: The metaDigitise R package. </w:t>
+        <w:t>Rodgers, E. M. and Franklin, C. E.</w:t>
+      </w:r>
+      <w:r>
+        <w:t xml:space="preserve"> (2017). Physiological mechanisms constraining ectotherm fright-dive performance at elevated temperatures. </w:t>
       </w:r>
       <w:r>
         <w:rPr>
           <w:i/>
         </w:rPr>
-        <w:t>Methods in Ecology and Evolution</w:t>
+        <w:t>Journal of Experimental Biology</w:t>
       </w:r>
       <w:r>
         <w:t xml:space="preserve"> </w:t>
@@ -19449,10 +19735,10 @@
         <w:rPr>
           <w:b/>
         </w:rPr>
-        <w:t>10</w:t>
-      </w:r>
-      <w:r>
-        <w:t>, 426-431.</w:t>
+        <w:t>220</w:t>
+      </w:r>
+      <w:r>
+        <w:t>, 3556-3564.</w:t>
       </w:r>
     </w:p>
     <w:p>
@@ -19467,16 +19753,16 @@
         <w:rPr>
           <w:b/>
         </w:rPr>
-        <w:t>Podrabsky, J. E. and Somero, G. N.</w:t>
-      </w:r>
-      <w:r>
-        <w:t xml:space="preserve"> (2004). Changes in gene expression associated with acclimation to constant temperatures and fluctuating daily temperatures in an annual killifish Austrofundulus limnaeus. </w:t>
+        <w:t>Rodgers, E. M., Schwartz, J. J. and Franklin, C. E.</w:t>
+      </w:r>
+      <w:r>
+        <w:t xml:space="preserve"> (2015). Diving in a warming world: the thermal sensitivity and plasticity of diving performance in juvenile estuarine crocodiles (Crocodylus porosus). </w:t>
       </w:r>
       <w:r>
         <w:rPr>
           <w:i/>
         </w:rPr>
-        <w:t>Journal of Experimental Biology</w:t>
+        <w:t>Conservation Physiology</w:t>
       </w:r>
       <w:r>
         <w:t xml:space="preserve"> </w:t>
@@ -19485,10 +19771,10 @@
         <w:rPr>
           <w:b/>
         </w:rPr>
-        <w:t>207</w:t>
-      </w:r>
-      <w:r>
-        <w:t>, 2237-2254.</w:t>
+        <w:t>3</w:t>
+      </w:r>
+      <w:r>
+        <w:t>, 9.</w:t>
       </w:r>
     </w:p>
     <w:p>
@@ -19503,16 +19789,16 @@
         <w:rPr>
           <w:b/>
         </w:rPr>
-        <w:t>Prassack, S. L., Bagatto, B. and Henry, R. P.</w:t>
-      </w:r>
-      <w:r>
-        <w:t xml:space="preserve"> (2001). Effects of temperature and aquatic Po-2 on the physiology and behaviour of Apalone ferox and Chrysemys picta. </w:t>
+        <w:t>Seebacher, F., White, C. R. and Franklin, C. E.</w:t>
+      </w:r>
+      <w:r>
+        <w:t xml:space="preserve"> (2015). Physiological plasticity increases resilience of ectothermic animals to climate change. </w:t>
       </w:r>
       <w:r>
         <w:rPr>
           <w:i/>
         </w:rPr>
-        <w:t>Journal of Experimental Biology</w:t>
+        <w:t>Nature Climate Change</w:t>
       </w:r>
       <w:r>
         <w:t xml:space="preserve"> </w:t>
@@ -19521,10 +19807,10 @@
         <w:rPr>
           <w:b/>
         </w:rPr>
-        <w:t>204</w:t>
-      </w:r>
-      <w:r>
-        <w:t>, 2185-2195.</w:t>
+        <w:t>5</w:t>
+      </w:r>
+      <w:r>
+        <w:t>, 61-66.</w:t>
       </w:r>
     </w:p>
     <w:p>
@@ -19539,28 +19825,19 @@
         <w:rPr>
           <w:b/>
         </w:rPr>
-        <w:t>Pratt, K. L. and Franklin, C. E.</w:t>
-      </w:r>
-      <w:r>
-        <w:t xml:space="preserve"> (2010). Temperature independence of aquatic oxygen uptake in an air-breathing ectotherm and the implications for dive duration. </w:t>
+        <w:t xml:space="preserve">Seymour, R. S. </w:t>
+      </w:r>
+      <w:r>
+        <w:t xml:space="preserve">(1982). Physiological adaptations to aquatic life. In </w:t>
       </w:r>
       <w:r>
         <w:rPr>
           <w:i/>
         </w:rPr>
-        <w:t>Comparative Biochemistry and Physiology a-Molecular &amp; Integrative Physiology</w:t>
-      </w:r>
-      <w:r>
-        <w:t xml:space="preserve"> </w:t>
-      </w:r>
-      <w:r>
-        <w:rPr>
-          <w:b/>
-        </w:rPr>
-        <w:t>156</w:t>
-      </w:r>
-      <w:r>
-        <w:t>, 42-45.</w:t>
+        <w:t>Biology of the Reptilia, Physiological Ecology</w:t>
+      </w:r>
+      <w:r>
+        <w:t>, vol. 13 eds. C. Gans and F. H. Pough), pp. 1-51: Academic Press.</w:t>
       </w:r>
     </w:p>
     <w:p>
@@ -19575,16 +19852,16 @@
         <w:rPr>
           <w:b/>
         </w:rPr>
-        <w:t>Rodgers, E. M. and Franklin, C. E.</w:t>
-      </w:r>
-      <w:r>
-        <w:t xml:space="preserve"> (2017). Physiological mechanisms constraining ectotherm fright-dive performance at elevated temperatures. </w:t>
+        <w:t>Shuman, J. L. and J., C. D.</w:t>
+      </w:r>
+      <w:r>
+        <w:t xml:space="preserve"> (2018). Red muscle function and thermal acclimation to cold in rainbow smelt, Osmerus mordax, and rainbow trout, Oncorhynchus mykiss. </w:t>
       </w:r>
       <w:r>
         <w:rPr>
           <w:i/>
         </w:rPr>
-        <w:t>Journal of Experimental Biology</w:t>
+        <w:t>Journal of Experimenta Zoology Part A</w:t>
       </w:r>
       <w:r>
         <w:t xml:space="preserve"> </w:t>
@@ -19593,10 +19870,10 @@
         <w:rPr>
           <w:b/>
         </w:rPr>
-        <w:t>220</w:t>
-      </w:r>
-      <w:r>
-        <w:t>, 3556-3564.</w:t>
+        <w:t>329</w:t>
+      </w:r>
+      <w:r>
+        <w:t>, 547-556.</w:t>
       </w:r>
     </w:p>
     <w:p>
@@ -19611,16 +19888,16 @@
         <w:rPr>
           <w:b/>
         </w:rPr>
-        <w:t>Rodgers, E. M., Schwartz, J. J. and Franklin, C. E.</w:t>
-      </w:r>
-      <w:r>
-        <w:t xml:space="preserve"> (2015). Diving in a warming world: the thermal sensitivity and plasticity of diving performance in juvenile estuarine crocodiles (Crocodylus porosus). </w:t>
+        <w:t>Southwood, A. L., Andrews, R. D., Paladino, F. V. and Jones, D. R.</w:t>
+      </w:r>
+      <w:r>
+        <w:t xml:space="preserve"> (2005). Effects of diving and swimming behavior on body temperatures of Pacific leatherback turtles in tropical seas. </w:t>
       </w:r>
       <w:r>
         <w:rPr>
           <w:i/>
         </w:rPr>
-        <w:t>Conservation Physiology</w:t>
+        <w:t>Physiological and Biochemical Zoology</w:t>
       </w:r>
       <w:r>
         <w:t xml:space="preserve"> </w:t>
@@ -19629,10 +19906,10 @@
         <w:rPr>
           <w:b/>
         </w:rPr>
-        <w:t>3</w:t>
-      </w:r>
-      <w:r>
-        <w:t>, 9.</w:t>
+        <w:t>78</w:t>
+      </w:r>
+      <w:r>
+        <w:t>, 285-297.</w:t>
       </w:r>
     </w:p>
     <w:p>
@@ -19647,16 +19924,16 @@
         <w:rPr>
           <w:b/>
         </w:rPr>
-        <w:t>Seebacher, F., White, C. R. and Franklin, C. E.</w:t>
-      </w:r>
-      <w:r>
-        <w:t xml:space="preserve"> (2015). Physiological plasticity increases resilience of ectothermic animals to climate change. </w:t>
+        <w:t>Storey, E. M., Kayes, S. M., De Vries, I. and Franklin, C. E.</w:t>
+      </w:r>
+      <w:r>
+        <w:t xml:space="preserve"> (2008). Effect of water depth, velocity and temperature on the surfacing frequency of the bimodally respiring turtle Elseya albagula. </w:t>
       </w:r>
       <w:r>
         <w:rPr>
           <w:i/>
         </w:rPr>
-        <w:t>Nature Climate Change</w:t>
+        <w:t>Functional Ecology</w:t>
       </w:r>
       <w:r>
         <w:t xml:space="preserve"> </w:t>
@@ -19665,10 +19942,10 @@
         <w:rPr>
           <w:b/>
         </w:rPr>
-        <w:t>5</w:t>
-      </w:r>
-      <w:r>
-        <w:t>, 61-66.</w:t>
+        <w:t>22</w:t>
+      </w:r>
+      <w:r>
+        <w:t>, 840-846.</w:t>
       </w:r>
     </w:p>
     <w:p>
@@ -19683,19 +19960,28 @@
         <w:rPr>
           <w:b/>
         </w:rPr>
-        <w:t xml:space="preserve">Seymour, R. S. </w:t>
-      </w:r>
-      <w:r>
-        <w:t xml:space="preserve">(1982). Physiological adaptations to aquatic life. In </w:t>
+        <w:t>Tucker, A. D., Limpus, C. J., Priest, T. E., Cay, J., Glen, C. and Guarino, E.</w:t>
+      </w:r>
+      <w:r>
+        <w:t xml:space="preserve"> (2001). Home ranges of Fitzroy River turtles (Rheodytes leukops) overlap riffle zones: potential concerns related to river regulation. </w:t>
       </w:r>
       <w:r>
         <w:rPr>
           <w:i/>
         </w:rPr>
-        <w:t>Biology of the Reptilia, Physiological Ecology</w:t>
-      </w:r>
-      <w:r>
-        <w:t>, vol. 13 eds. C. Gans and F. H. Pough), pp. 1-51: Academic Press.</w:t>
+        <w:t>Biological Conservation</w:t>
+      </w:r>
+      <w:r>
+        <w:t xml:space="preserve"> </w:t>
+      </w:r>
+      <w:r>
+        <w:rPr>
+          <w:b/>
+        </w:rPr>
+        <w:t>102</w:t>
+      </w:r>
+      <w:r>
+        <w:t>, 171-181.</w:t>
       </w:r>
     </w:p>
     <w:p>
@@ -19710,16 +19996,16 @@
         <w:rPr>
           <w:b/>
         </w:rPr>
-        <w:t>Shuman, J. L. and J., C. D.</w:t>
-      </w:r>
-      <w:r>
-        <w:t xml:space="preserve"> (2018). Red muscle function and thermal acclimation to cold in rainbow smelt, Osmerus mordax, and rainbow trout, Oncorhynchus mykiss. </w:t>
+        <w:t>Udyawer, V., Simpfendorfer, C. A., Heupel, M. R. and Clark, T. D.</w:t>
+      </w:r>
+      <w:r>
+        <w:t xml:space="preserve"> (2016). Coming up for air: thermal dependence of dive behaviours and metabolism in sea snakes. </w:t>
       </w:r>
       <w:r>
         <w:rPr>
           <w:i/>
         </w:rPr>
-        <w:t>Journal of Experimenta Zoology Part A</w:t>
+        <w:t>Journal of Experimental Biology</w:t>
       </w:r>
       <w:r>
         <w:t xml:space="preserve"> </w:t>
@@ -19728,10 +20014,10 @@
         <w:rPr>
           <w:b/>
         </w:rPr>
-        <w:t>329</w:t>
-      </w:r>
-      <w:r>
-        <w:t>, 547-556.</w:t>
+        <w:t>219</w:t>
+      </w:r>
+      <w:r>
+        <w:t>, 3447-3454.</w:t>
       </w:r>
     </w:p>
     <w:p>
@@ -19746,16 +20032,16 @@
         <w:rPr>
           <w:b/>
         </w:rPr>
-        <w:t>Southwood, A. L., Andrews, R. D., Paladino, F. V. and Jones, D. R.</w:t>
-      </w:r>
-      <w:r>
-        <w:t xml:space="preserve"> (2005). Effects of diving and swimming behavior on body temperatures of Pacific leatherback turtles in tropical seas. </w:t>
+        <w:t>van de Pol, M. and Wright, J.</w:t>
+      </w:r>
+      <w:r>
+        <w:t xml:space="preserve"> (2009). A simple method for distinguishing within- versus between-subject effects using mixed models. </w:t>
       </w:r>
       <w:r>
         <w:rPr>
           <w:i/>
         </w:rPr>
-        <w:t>Physiological and Biochemical Zoology</w:t>
+        <w:t>Animal Behaviour</w:t>
       </w:r>
       <w:r>
         <w:t xml:space="preserve"> </w:t>
@@ -19764,10 +20050,10 @@
         <w:rPr>
           <w:b/>
         </w:rPr>
-        <w:t>78</w:t>
-      </w:r>
-      <w:r>
-        <w:t>, 285-297.</w:t>
+        <w:t>77</w:t>
+      </w:r>
+      <w:r>
+        <w:t>, 753-758.</w:t>
       </w:r>
     </w:p>
     <w:p>
@@ -19782,16 +20068,16 @@
         <w:rPr>
           <w:b/>
         </w:rPr>
-        <w:t>Storey, E. M., Kayes, S. M., De Vries, I. and Franklin, C. E.</w:t>
-      </w:r>
-      <w:r>
-        <w:t xml:space="preserve"> (2008). Effect of water depth, velocity and temperature on the surfacing frequency of the bimodally respiring turtle Elseya albagula. </w:t>
+        <w:t>Viechtbauer, W.</w:t>
+      </w:r>
+      <w:r>
+        <w:t xml:space="preserve"> (2010). Conducting meta-analyses in R with the metafor package. </w:t>
       </w:r>
       <w:r>
         <w:rPr>
           <w:i/>
         </w:rPr>
-        <w:t>Functional Ecology</w:t>
+        <w:t>Journal of Statistical Software</w:t>
       </w:r>
       <w:r>
         <w:t xml:space="preserve"> </w:t>
@@ -19800,10 +20086,10 @@
         <w:rPr>
           <w:b/>
         </w:rPr>
-        <w:t>22</w:t>
-      </w:r>
-      <w:r>
-        <w:t>, 840-846.</w:t>
+        <w:t>36</w:t>
+      </w:r>
+      <w:r>
+        <w:t>, 1-48.</w:t>
       </w:r>
     </w:p>
     <w:p>
@@ -19818,16 +20104,16 @@
         <w:rPr>
           <w:b/>
         </w:rPr>
-        <w:t>Tucker, A. D., Limpus, C. J., Priest, T. E., Cay, J., Glen, C. and Guarino, E.</w:t>
-      </w:r>
-      <w:r>
-        <w:t xml:space="preserve"> (2001). Home ranges of Fitzroy River turtles (Rheodytes leukops) overlap riffle zones: potential concerns related to river regulation. </w:t>
+        <w:t>Wilson, R. S. and Franklin, C. E.</w:t>
+      </w:r>
+      <w:r>
+        <w:t xml:space="preserve"> (2002). Testing the beneficial acclimation hypothesis. </w:t>
       </w:r>
       <w:r>
         <w:rPr>
           <w:i/>
         </w:rPr>
-        <w:t>Biological Conservation</w:t>
+        <w:t>Trends in Ecology &amp; Evolution</w:t>
       </w:r>
       <w:r>
         <w:t xml:space="preserve"> </w:t>
@@ -19836,10 +20122,10 @@
         <w:rPr>
           <w:b/>
         </w:rPr>
-        <w:t>102</w:t>
-      </w:r>
-      <w:r>
-        <w:t>, 171-181.</w:t>
+        <w:t>17</w:t>
+      </w:r>
+      <w:r>
+        <w:t>, 66-70.</w:t>
       </w:r>
     </w:p>
     <w:p>
@@ -19848,151 +20134,6 @@
         <w:spacing w:after="0"/>
       </w:pPr>
       <w:r>
-        <w:tab/>
-      </w:r>
-      <w:r>
-        <w:rPr>
-          <w:b/>
-        </w:rPr>
-        <w:t>Udyawer, V., Simpfendorfer, C. A., Heupel, M. R. and Clark, T. D.</w:t>
-      </w:r>
-      <w:r>
-        <w:t xml:space="preserve"> (2016). Coming up for air: thermal dependence of dive behaviours and metabolism in sea snakes. </w:t>
-      </w:r>
-      <w:r>
-        <w:rPr>
-          <w:i/>
-        </w:rPr>
-        <w:t>Journal of Experimental Biology</w:t>
-      </w:r>
-      <w:r>
-        <w:t xml:space="preserve"> </w:t>
-      </w:r>
-      <w:r>
-        <w:rPr>
-          <w:b/>
-        </w:rPr>
-        <w:t>219</w:t>
-      </w:r>
-      <w:r>
-        <w:t>, 3447-3454.</w:t>
-      </w:r>
-    </w:p>
-    <w:p>
-      <w:pPr>
-        <w:pStyle w:val="EndNoteBibliography"/>
-        <w:spacing w:after="0"/>
-      </w:pPr>
-      <w:r>
-        <w:tab/>
-      </w:r>
-      <w:r>
-        <w:rPr>
-          <w:b/>
-        </w:rPr>
-        <w:t>van de Pol, M. and Wright, J.</w:t>
-      </w:r>
-      <w:r>
-        <w:t xml:space="preserve"> (2009). A simple method for distinguishing within- versus between-subject effects using mixed models. </w:t>
-      </w:r>
-      <w:r>
-        <w:rPr>
-          <w:i/>
-        </w:rPr>
-        <w:t>Animal Behaviour</w:t>
-      </w:r>
-      <w:r>
-        <w:t xml:space="preserve"> </w:t>
-      </w:r>
-      <w:r>
-        <w:rPr>
-          <w:b/>
-        </w:rPr>
-        <w:t>77</w:t>
-      </w:r>
-      <w:r>
-        <w:t>, 753-758.</w:t>
-      </w:r>
-    </w:p>
-    <w:p>
-      <w:pPr>
-        <w:pStyle w:val="EndNoteBibliography"/>
-        <w:spacing w:after="0"/>
-      </w:pPr>
-      <w:r>
-        <w:tab/>
-      </w:r>
-      <w:r>
-        <w:rPr>
-          <w:b/>
-        </w:rPr>
-        <w:t>Viechtbauer, W.</w:t>
-      </w:r>
-      <w:r>
-        <w:t xml:space="preserve"> (2010). Conducting meta-analyses in R with the metafor package. </w:t>
-      </w:r>
-      <w:r>
-        <w:rPr>
-          <w:i/>
-        </w:rPr>
-        <w:t>Journal of Statistical Software</w:t>
-      </w:r>
-      <w:r>
-        <w:t xml:space="preserve"> </w:t>
-      </w:r>
-      <w:r>
-        <w:rPr>
-          <w:b/>
-        </w:rPr>
-        <w:t>36</w:t>
-      </w:r>
-      <w:r>
-        <w:t>, 1-48.</w:t>
-      </w:r>
-    </w:p>
-    <w:p>
-      <w:pPr>
-        <w:pStyle w:val="EndNoteBibliography"/>
-        <w:spacing w:after="0"/>
-      </w:pPr>
-      <w:r>
-        <w:tab/>
-      </w:r>
-      <w:r>
-        <w:rPr>
-          <w:b/>
-        </w:rPr>
-        <w:t>Wilson, R. S. and Franklin, C. E.</w:t>
-      </w:r>
-      <w:r>
-        <w:t xml:space="preserve"> (2002). Testing the beneficial acclimation hypothesis. </w:t>
-      </w:r>
-      <w:r>
-        <w:rPr>
-          <w:i/>
-        </w:rPr>
-        <w:t>Trends in Ecology &amp; Evolution</w:t>
-      </w:r>
-      <w:r>
-        <w:t xml:space="preserve"> </w:t>
-      </w:r>
-      <w:r>
-        <w:rPr>
-          <w:b/>
-        </w:rPr>
-        <w:t>17</w:t>
-      </w:r>
-      <w:r>
-        <w:t>, 66-70.</w:t>
-      </w:r>
-    </w:p>
-    <w:p>
-      <w:pPr>
-        <w:pStyle w:val="EndNoteBibliography"/>
-        <w:spacing w:after="0"/>
-      </w:pPr>
-      <w:r>
-        <w:lastRenderedPageBreak/>
         <w:tab/>
       </w:r>
       <w:r>
@@ -20114,6 +20255,7 @@
           <w:rFonts w:ascii="Cambria" w:hAnsi="Cambria"/>
           <w:bCs/>
         </w:rPr>
+        <w:lastRenderedPageBreak/>
         <w:t xml:space="preserve"> </w:t>
       </w:r>
     </w:p>
@@ -20213,7 +20355,7 @@
       </w:r>
     </w:p>
   </w:comment>
-  <w:comment w:id="3" w:author="Daniel Noble" w:date="2020-04-12T12:49:00Z" w:initials="DN">
+  <w:comment w:id="3" w:author="Daniel Noble" w:date="2020-04-14T21:27:00Z" w:initials="DN">
     <w:p>
       <w:pPr>
         <w:pStyle w:val="CommentText"/>
@@ -20225,11 +20367,11 @@
         <w:annotationRef/>
       </w:r>
       <w:r>
-        <w:t>Looking at this now, I wonder whether we can even properly disentangle these two effects. Maybe we can just stick with the phylogeny only. Many models it looks like we can, but you can get flipping of what is important across models when these two things are too tightly connected. It would have been nice to have a few more studies where multiple species came from.</w:t>
+        <w:t>I added this in for completeness, but I think lag effects are theoretically unlikely here. So we could ditch it.</w:t>
       </w:r>
     </w:p>
   </w:comment>
-  <w:comment w:id="7" w:author="Daniel Noble" w:date="2020-04-12T12:52:00Z" w:initials="DN">
+  <w:comment w:id="4" w:author="Daniel Noble" w:date="2020-04-14T21:28:00Z" w:initials="DN">
     <w:p>
       <w:pPr>
         <w:pStyle w:val="CommentText"/>
@@ -20241,11 +20383,51 @@
         <w:annotationRef/>
       </w:r>
       <w:r>
-        <w:t>change</w:t>
+        <w:t xml:space="preserve">OK, so, this is easy to do. Just take </w:t>
+      </w:r>
+      <w:proofErr w:type="spellStart"/>
+      <w:r>
+        <w:t>resiudals</w:t>
+      </w:r>
+      <w:proofErr w:type="spellEnd"/>
+      <w:r>
+        <w:t xml:space="preserve"> from you most saturated model: (</w:t>
+      </w:r>
+      <w:proofErr w:type="spellStart"/>
+      <w:r>
+        <w:t>ie.e</w:t>
+      </w:r>
+      <w:proofErr w:type="spellEnd"/>
+      <w:r>
+        <w:t xml:space="preserve">., res &lt;- residuals(model)), then use the funnel() function in </w:t>
+      </w:r>
+      <w:proofErr w:type="spellStart"/>
+      <w:r>
+        <w:t>metafor</w:t>
+      </w:r>
+      <w:proofErr w:type="spellEnd"/>
+      <w:r>
+        <w:t xml:space="preserve">. </w:t>
+      </w:r>
+      <w:proofErr w:type="spellStart"/>
+      <w:r>
+        <w:t>Fedin</w:t>
+      </w:r>
+      <w:proofErr w:type="spellEnd"/>
+      <w:r>
+        <w:t xml:space="preserve"> in the ‘res’ and the sampling variance vector and it should plot these out for you. I usually get the y-axis as </w:t>
+      </w:r>
+      <w:proofErr w:type="spellStart"/>
+      <w:r>
+        <w:t>invse</w:t>
+      </w:r>
+      <w:proofErr w:type="spellEnd"/>
+      <w:r>
+        <w:t xml:space="preserve"> (inverse sampling error – or precision) as it looks prettier.</w:t>
       </w:r>
     </w:p>
   </w:comment>
-  <w:comment w:id="8" w:author="Daniel Noble" w:date="2020-04-12T12:18:00Z" w:initials="DN">
+  <w:comment w:id="5" w:author="Daniel Noble" w:date="2020-04-14T21:30:00Z" w:initials="DN">
     <w:p>
       <w:pPr>
         <w:pStyle w:val="CommentText"/>
@@ -20257,11 +20439,14 @@
         <w:annotationRef/>
       </w:r>
       <w:r>
-        <w:t>This question doesn’t need the arm-based analysis because it is captured in the above question.</w:t>
+        <w:t xml:space="preserve">OK, This is also fairly easy to do with residuals and sampling error. Just a formal test of the funnel approach. I can show you the code for </w:t>
+      </w:r>
+      <w:r>
+        <w:t>this.</w:t>
       </w:r>
     </w:p>
   </w:comment>
-  <w:comment w:id="9" w:author="Daniel Noble" w:date="2020-04-12T22:45:00Z" w:initials="DN">
+  <w:comment w:id="6" w:author="Daniel Noble" w:date="2020-04-12T12:49:00Z" w:initials="DN">
     <w:p>
       <w:pPr>
         <w:pStyle w:val="CommentText"/>
@@ -20271,10 +20456,13 @@
           <w:rStyle w:val="CommentReference"/>
         </w:rPr>
         <w:annotationRef/>
+      </w:r>
+      <w:r>
+        <w:t>Looking at this now, I wonder whether we can even properly disentangle these two effects. Maybe we can just stick with the phylogeny only. Many models it looks like we can, but you can get flipping of what is important across models when these two things are too tightly connected. It would have been nice to have a few more studies where multiple species came from.</w:t>
       </w:r>
     </w:p>
   </w:comment>
-  <w:comment w:id="10" w:author="Daniel Noble" w:date="2020-04-12T22:45:00Z" w:initials="DN">
+  <w:comment w:id="10" w:author="Daniel Noble" w:date="2020-04-12T12:52:00Z" w:initials="DN">
     <w:p>
       <w:pPr>
         <w:pStyle w:val="CommentText"/>
@@ -20286,11 +20474,11 @@
         <w:annotationRef/>
       </w:r>
       <w:r>
-        <w:t>Check these numbers</w:t>
+        <w:t>change</w:t>
       </w:r>
     </w:p>
   </w:comment>
-  <w:comment w:id="16" w:author="Daniel Noble" w:date="2020-04-12T23:10:00Z" w:initials="DN">
+  <w:comment w:id="11" w:author="Daniel Noble" w:date="2020-04-12T12:18:00Z" w:initials="DN">
     <w:p>
       <w:pPr>
         <w:pStyle w:val="CommentText"/>
@@ -20302,11 +20490,56 @@
         <w:annotationRef/>
       </w:r>
       <w:r>
-        <w:t>OK cool. I’ll leave you to set this one up. I guess lab and field are easy because they are just another moderator</w:t>
+        <w:t>This question doesn’t need the arm-based analysis because it is captured in the above question.</w:t>
       </w:r>
     </w:p>
   </w:comment>
-  <w:comment w:id="18" w:author="Daniel Noble" w:date="2020-04-12T23:14:00Z" w:initials="DN">
+  <w:comment w:id="12" w:author="Daniel Noble" w:date="2020-04-12T22:45:00Z" w:initials="DN">
+    <w:p>
+      <w:pPr>
+        <w:pStyle w:val="CommentText"/>
+      </w:pPr>
+      <w:r>
+        <w:rPr>
+          <w:rStyle w:val="CommentReference"/>
+        </w:rPr>
+        <w:annotationRef/>
+      </w:r>
+    </w:p>
+  </w:comment>
+  <w:comment w:id="13" w:author="Daniel Noble" w:date="2020-04-12T22:45:00Z" w:initials="DN">
+    <w:p>
+      <w:pPr>
+        <w:pStyle w:val="CommentText"/>
+      </w:pPr>
+      <w:r>
+        <w:rPr>
+          <w:rStyle w:val="CommentReference"/>
+        </w:rPr>
+        <w:annotationRef/>
+      </w:r>
+      <w:r>
+        <w:t>Check these numbers</w:t>
+      </w:r>
+    </w:p>
+  </w:comment>
+  <w:comment w:id="19" w:author="Daniel Noble" w:date="2020-04-12T23:10:00Z" w:initials="DN">
+    <w:p>
+      <w:pPr>
+        <w:pStyle w:val="CommentText"/>
+      </w:pPr>
+      <w:r>
+        <w:rPr>
+          <w:rStyle w:val="CommentReference"/>
+        </w:rPr>
+        <w:annotationRef/>
+      </w:r>
+      <w:r>
+        <w:t>OK cool. I’ll leave you to set this one up. I guess lab and field are easy because they are just another moderator</w:t>
+      </w:r>
+    </w:p>
+  </w:comment>
+  <w:comment w:id="21" w:author="Daniel Noble" w:date="2020-04-12T23:14:00Z" w:initials="DN">
     <w:p>
       <w:pPr>
         <w:pStyle w:val="CommentText"/>
@@ -20330,6 +20563,9 @@
   <w15:commentEx w15:paraId="0C8A853E" w15:done="0"/>
   <w15:commentEx w15:paraId="058BC2ED" w15:done="0"/>
   <w15:commentEx w15:paraId="119F2B72" w15:done="0"/>
+  <w15:commentEx w15:paraId="1DE8ABF5" w15:done="0"/>
+  <w15:commentEx w15:paraId="286D8B91" w15:done="0"/>
+  <w15:commentEx w15:paraId="631D4FDF" w15:done="0"/>
   <w15:commentEx w15:paraId="2BD9A954" w15:done="0"/>
   <w15:commentEx w15:paraId="65AABE20" w15:done="0"/>
   <w15:commentEx w15:paraId="7528B0E8" w15:done="0"/>
@@ -20345,6 +20581,9 @@
   <w16cid:commentId w16cid:paraId="0C8A853E" w16cid:durableId="223A16C1"/>
   <w16cid:commentId w16cid:paraId="058BC2ED" w16cid:durableId="22400C1C"/>
   <w16cid:commentId w16cid:paraId="119F2B72" w16cid:durableId="223A1DEA"/>
+  <w16cid:commentId w16cid:paraId="1DE8ABF5" w16cid:durableId="2240A951"/>
+  <w16cid:commentId w16cid:paraId="286D8B91" w16cid:durableId="2240A979"/>
+  <w16cid:commentId w16cid:paraId="631D4FDF" w16cid:durableId="2240A9DE"/>
   <w16cid:commentId w16cid:paraId="2BD9A954" w16cid:durableId="223D8CE8"/>
   <w16cid:commentId w16cid:paraId="65AABE20" w16cid:durableId="223D8D8B"/>
   <w16cid:commentId w16cid:paraId="7528B0E8" w16cid:durableId="223D85A9"/>
@@ -21238,6 +21477,7 @@
   <w:style w:type="character" w:default="1" w:styleId="DefaultParagraphFont">
     <w:name w:val="Default Paragraph Font"/>
     <w:uiPriority w:val="1"/>
+    <w:semiHidden/>
     <w:unhideWhenUsed/>
   </w:style>
   <w:style w:type="table" w:default="1" w:styleId="TableNormal">
@@ -21826,7 +22066,7 @@
 </file>
 
 <file path=customXml/itemProps1.xml><?xml version="1.0" encoding="utf-8"?>
-<ds:datastoreItem xmlns:ds="http://schemas.openxmlformats.org/officeDocument/2006/customXml" ds:itemID="{BE749B65-5C9A-4C0D-9941-FD1449ECE86E}">
+<ds:datastoreItem xmlns:ds="http://schemas.openxmlformats.org/officeDocument/2006/customXml" ds:itemID="{63F03B71-A55F-E840-9462-62317DCA1D75}">
   <ds:schemaRefs>
     <ds:schemaRef ds:uri="http://schemas.openxmlformats.org/officeDocument/2006/bibliography"/>
   </ds:schemaRefs>

</xml_diff>

<commit_message>
Added supplementary material to MS.
</commit_message>
<xml_diff>
--- a/manuscript/Diving-meta-analysis_manuscript.docx
+++ b/manuscript/Diving-meta-analysis_manuscript.docx
@@ -59,8 +59,21 @@
           <w:shd w:val="clear" w:color="auto" w:fill="FFFFFF"/>
           <w:vertAlign w:val="superscript"/>
         </w:rPr>
-        <w:t>1,2,*</w:t>
-      </w:r>
+        <w:t>1,</w:t>
+      </w:r>
+      <w:proofErr w:type="gramStart"/>
+      <w:r>
+        <w:rPr>
+          <w:rFonts w:ascii="Times New Roman" w:hAnsi="Times New Roman" w:cs="Times New Roman"/>
+          <w:color w:val="000000"/>
+          <w:sz w:val="24"/>
+          <w:szCs w:val="24"/>
+          <w:shd w:val="clear" w:color="auto" w:fill="FFFFFF"/>
+          <w:vertAlign w:val="superscript"/>
+        </w:rPr>
+        <w:t>2,*</w:t>
+      </w:r>
+      <w:proofErr w:type="gramEnd"/>
       <w:r>
         <w:rPr>
           <w:rFonts w:ascii="Times New Roman" w:hAnsi="Times New Roman" w:cs="Times New Roman"/>
@@ -920,6 +933,7 @@
         </w:rPr>
         <w:t xml:space="preserve"> on </w:t>
       </w:r>
+      <w:commentRangeStart w:id="0"/>
       <w:r>
         <w:rPr>
           <w:rFonts w:ascii="Times New Roman" w:hAnsi="Times New Roman" w:cs="Times New Roman"/>
@@ -930,6 +944,13 @@
           <w:shd w:val="clear" w:color="auto" w:fill="FFFFFF"/>
         </w:rPr>
         <w:t>x</w:t>
+      </w:r>
+      <w:commentRangeEnd w:id="0"/>
+      <w:r>
+        <w:rPr>
+          <w:rStyle w:val="CommentReference"/>
+        </w:rPr>
+        <w:commentReference w:id="0"/>
       </w:r>
       <w:r>
         <w:rPr>
@@ -2612,7 +2633,29 @@
           <w:szCs w:val="24"/>
           <w:shd w:val="clear" w:color="auto" w:fill="FFFFFF"/>
         </w:rPr>
-        <w:t xml:space="preserve"> (stored in the lungs, blood and </w:t>
+        <w:t xml:space="preserve"> (stored in the lungs, </w:t>
+      </w:r>
+      <w:proofErr w:type="gramStart"/>
+      <w:r>
+        <w:rPr>
+          <w:rFonts w:ascii="Times New Roman" w:hAnsi="Times New Roman" w:cs="Times New Roman"/>
+          <w:color w:val="000000"/>
+          <w:sz w:val="24"/>
+          <w:szCs w:val="24"/>
+          <w:shd w:val="clear" w:color="auto" w:fill="FFFFFF"/>
+        </w:rPr>
+        <w:t>blood</w:t>
+      </w:r>
+      <w:proofErr w:type="gramEnd"/>
+      <w:r>
+        <w:rPr>
+          <w:rFonts w:ascii="Times New Roman" w:hAnsi="Times New Roman" w:cs="Times New Roman"/>
+          <w:color w:val="000000"/>
+          <w:sz w:val="24"/>
+          <w:szCs w:val="24"/>
+          <w:shd w:val="clear" w:color="auto" w:fill="FFFFFF"/>
+        </w:rPr>
+        <w:t xml:space="preserve"> and </w:t>
       </w:r>
       <w:r>
         <w:rPr>
@@ -3067,6 +3110,7 @@
         </w:rPr>
         <w:t xml:space="preserve"> For example, the ADL of a freshwater turtle (</w:t>
       </w:r>
+      <w:proofErr w:type="spellStart"/>
       <w:r>
         <w:rPr>
           <w:rFonts w:ascii="Times New Roman" w:hAnsi="Times New Roman" w:cs="Times New Roman"/>
@@ -3077,8 +3121,61 @@
           <w:szCs w:val="24"/>
           <w:shd w:val="clear" w:color="auto" w:fill="FFFFFF"/>
         </w:rPr>
-        <w:t>Mauremys caspica leprosa</w:t>
-      </w:r>
+        <w:t>Mauremys</w:t>
+      </w:r>
+      <w:proofErr w:type="spellEnd"/>
+      <w:r>
+        <w:rPr>
+          <w:rFonts w:ascii="Times New Roman" w:hAnsi="Times New Roman" w:cs="Times New Roman"/>
+          <w:i/>
+          <w:iCs/>
+          <w:color w:val="000000"/>
+          <w:sz w:val="24"/>
+          <w:szCs w:val="24"/>
+          <w:shd w:val="clear" w:color="auto" w:fill="FFFFFF"/>
+        </w:rPr>
+        <w:t xml:space="preserve"> </w:t>
+      </w:r>
+      <w:proofErr w:type="spellStart"/>
+      <w:r>
+        <w:rPr>
+          <w:rFonts w:ascii="Times New Roman" w:hAnsi="Times New Roman" w:cs="Times New Roman"/>
+          <w:i/>
+          <w:iCs/>
+          <w:color w:val="000000"/>
+          <w:sz w:val="24"/>
+          <w:szCs w:val="24"/>
+          <w:shd w:val="clear" w:color="auto" w:fill="FFFFFF"/>
+        </w:rPr>
+        <w:t>caspica</w:t>
+      </w:r>
+      <w:proofErr w:type="spellEnd"/>
+      <w:r>
+        <w:rPr>
+          <w:rFonts w:ascii="Times New Roman" w:hAnsi="Times New Roman" w:cs="Times New Roman"/>
+          <w:i/>
+          <w:iCs/>
+          <w:color w:val="000000"/>
+          <w:sz w:val="24"/>
+          <w:szCs w:val="24"/>
+          <w:shd w:val="clear" w:color="auto" w:fill="FFFFFF"/>
+        </w:rPr>
+        <w:t xml:space="preserve"> </w:t>
+      </w:r>
+      <w:proofErr w:type="spellStart"/>
+      <w:r>
+        <w:rPr>
+          <w:rFonts w:ascii="Times New Roman" w:hAnsi="Times New Roman" w:cs="Times New Roman"/>
+          <w:i/>
+          <w:iCs/>
+          <w:color w:val="000000"/>
+          <w:sz w:val="24"/>
+          <w:szCs w:val="24"/>
+          <w:shd w:val="clear" w:color="auto" w:fill="FFFFFF"/>
+        </w:rPr>
+        <w:t>leprosa</w:t>
+      </w:r>
+      <w:proofErr w:type="spellEnd"/>
       <w:r>
         <w:rPr>
           <w:rFonts w:ascii="Times New Roman" w:hAnsi="Times New Roman" w:cs="Times New Roman"/>
@@ -5074,7 +5171,21 @@
         <w:rPr>
           <w:i/>
         </w:rPr>
-        <w:t>, Elusor macrurus</w:t>
+        <w:t xml:space="preserve">, </w:t>
+      </w:r>
+      <w:proofErr w:type="spellStart"/>
+      <w:r>
+        <w:rPr>
+          <w:i/>
+        </w:rPr>
+        <w:t>Elusor</w:t>
+      </w:r>
+      <w:proofErr w:type="spellEnd"/>
+      <w:r>
+        <w:rPr>
+          <w:i/>
+        </w:rPr>
+        <w:t xml:space="preserve"> macrurus</w:t>
       </w:r>
       <w:r>
         <w:rPr>
@@ -7616,7 +7727,21 @@
         <w:rPr>
           <w:bCs/>
         </w:rPr>
-        <w:t xml:space="preserve"> of many ectothermic species, the effects of elevated temperature on diving has been largely overlooked. Diving species depend on their capacity to remain submerged to perform a myriad of fitness-related activities, such as foraging, prey-pursuit, predator-avoidance and key social interactions. </w:t>
+        <w:t xml:space="preserve"> of many ectothermic species, the effects of elevated temperature on diving has been largely overlooked. Diving species depend on their capacity to remain submerged to perform a myriad of fitness-related activities, such as foraging, prey-pursuit, predator-</w:t>
+      </w:r>
+      <w:proofErr w:type="gramStart"/>
+      <w:r>
+        <w:rPr>
+          <w:bCs/>
+        </w:rPr>
+        <w:t>avoidance</w:t>
+      </w:r>
+      <w:proofErr w:type="gramEnd"/>
+      <w:r>
+        <w:rPr>
+          <w:bCs/>
+        </w:rPr>
+        <w:t xml:space="preserve"> and key social interactions. </w:t>
       </w:r>
       <w:r>
         <w:rPr>
@@ -7926,7 +8051,15 @@
         <w:t xml:space="preserve">: </w:t>
       </w:r>
       <w:r>
-        <w:t xml:space="preserve">(i) </w:t>
+        <w:t>(</w:t>
+      </w:r>
+      <w:proofErr w:type="spellStart"/>
+      <w:r>
+        <w:t>i</w:t>
+      </w:r>
+      <w:proofErr w:type="spellEnd"/>
+      <w:r>
+        <w:t xml:space="preserve">) </w:t>
       </w:r>
       <w:r>
         <w:t>acute increases in temperature decrease</w:t>
@@ -8079,7 +8212,17 @@
           <w:szCs w:val="24"/>
           <w:lang w:val="en-US"/>
         </w:rPr>
-        <w:t xml:space="preserve"> using Scopus and Web of Science's (W</w:t>
+        <w:t xml:space="preserve"> using Scopus and Web of Science's (</w:t>
+      </w:r>
+      <w:proofErr w:type="spellStart"/>
+      <w:r>
+        <w:rPr>
+          <w:rFonts w:ascii="Times New Roman" w:hAnsi="Times New Roman" w:cs="Times New Roman"/>
+          <w:sz w:val="24"/>
+          <w:szCs w:val="24"/>
+          <w:lang w:val="en-US"/>
+        </w:rPr>
+        <w:t>W</w:t>
       </w:r>
       <w:r>
         <w:rPr>
@@ -8097,9 +8240,19 @@
           <w:szCs w:val="24"/>
           <w:lang w:val="en-US"/>
         </w:rPr>
-        <w:t xml:space="preserve">S) core collection on 25 February 2020. We used the following search strings: </w:t>
-      </w:r>
-      <w:bookmarkStart w:id="0" w:name="_Hlk38459135"/>
+        <w:t>S</w:t>
+      </w:r>
+      <w:proofErr w:type="spellEnd"/>
+      <w:r>
+        <w:rPr>
+          <w:rFonts w:ascii="Times New Roman" w:hAnsi="Times New Roman" w:cs="Times New Roman"/>
+          <w:sz w:val="24"/>
+          <w:szCs w:val="24"/>
+          <w:lang w:val="en-US"/>
+        </w:rPr>
+        <w:t xml:space="preserve">) core collection on 25 February 2020. We used the following search strings: </w:t>
+      </w:r>
+      <w:bookmarkStart w:id="1" w:name="_Hlk38459135"/>
       <w:r>
         <w:rPr>
           <w:rFonts w:ascii="Times New Roman" w:hAnsi="Times New Roman" w:cs="Times New Roman"/>
@@ -8125,7 +8278,37 @@
           <w:szCs w:val="24"/>
           <w:lang w:val="en-US"/>
         </w:rPr>
-        <w:t>(“dive” OR “diving”) AND (“temperature” OR “thermal” OR “season*”) AND (“ectotherm*” OR “reptile*” OR “*snake*” OR “turtle*” OR “crocod*” OR “newt*”) in W</w:t>
+        <w:t>(“dive” OR “diving”) AND (“temperature” OR “thermal” OR “season*”) AND (“ectotherm*” OR “reptile*” OR “*snake*” OR “turtle*” OR “</w:t>
+      </w:r>
+      <w:proofErr w:type="spellStart"/>
+      <w:r>
+        <w:rPr>
+          <w:rFonts w:ascii="Times New Roman" w:hAnsi="Times New Roman" w:cs="Times New Roman"/>
+          <w:sz w:val="24"/>
+          <w:szCs w:val="24"/>
+          <w:lang w:val="en-US"/>
+        </w:rPr>
+        <w:t>crocod</w:t>
+      </w:r>
+      <w:proofErr w:type="spellEnd"/>
+      <w:r>
+        <w:rPr>
+          <w:rFonts w:ascii="Times New Roman" w:hAnsi="Times New Roman" w:cs="Times New Roman"/>
+          <w:sz w:val="24"/>
+          <w:szCs w:val="24"/>
+          <w:lang w:val="en-US"/>
+        </w:rPr>
+        <w:t xml:space="preserve">*” OR “newt*”) in </w:t>
+      </w:r>
+      <w:proofErr w:type="spellStart"/>
+      <w:r>
+        <w:rPr>
+          <w:rFonts w:ascii="Times New Roman" w:hAnsi="Times New Roman" w:cs="Times New Roman"/>
+          <w:sz w:val="24"/>
+          <w:szCs w:val="24"/>
+          <w:lang w:val="en-US"/>
+        </w:rPr>
+        <w:t>W</w:t>
       </w:r>
       <w:r>
         <w:rPr>
@@ -8143,9 +8326,39 @@
           <w:szCs w:val="24"/>
           <w:lang w:val="en-US"/>
         </w:rPr>
-        <w:t>S and TITLE-ABS-KEY (“dive” OR “diving”) AND (“temperature” OR “thermal” OR “season*”) AND (“ectotherm*” OR “reptile*” OR “*snake*” OR “turtle*” OR “crocod*” OR “newt*”) in Scopus</w:t>
-      </w:r>
-      <w:bookmarkEnd w:id="0"/>
+        <w:t>S</w:t>
+      </w:r>
+      <w:proofErr w:type="spellEnd"/>
+      <w:r>
+        <w:rPr>
+          <w:rFonts w:ascii="Times New Roman" w:hAnsi="Times New Roman" w:cs="Times New Roman"/>
+          <w:sz w:val="24"/>
+          <w:szCs w:val="24"/>
+          <w:lang w:val="en-US"/>
+        </w:rPr>
+        <w:t xml:space="preserve"> and TITLE-ABS-KEY (“dive” OR “diving”) AND (“temperature” OR “thermal” OR “season*”) AND (“ectotherm*” OR “reptile*” OR “*snake*” OR “turtle*” OR “</w:t>
+      </w:r>
+      <w:proofErr w:type="spellStart"/>
+      <w:r>
+        <w:rPr>
+          <w:rFonts w:ascii="Times New Roman" w:hAnsi="Times New Roman" w:cs="Times New Roman"/>
+          <w:sz w:val="24"/>
+          <w:szCs w:val="24"/>
+          <w:lang w:val="en-US"/>
+        </w:rPr>
+        <w:t>crocod</w:t>
+      </w:r>
+      <w:proofErr w:type="spellEnd"/>
+      <w:r>
+        <w:rPr>
+          <w:rFonts w:ascii="Times New Roman" w:hAnsi="Times New Roman" w:cs="Times New Roman"/>
+          <w:sz w:val="24"/>
+          <w:szCs w:val="24"/>
+          <w:lang w:val="en-US"/>
+        </w:rPr>
+        <w:t>*” OR “newt*”) in Scopus</w:t>
+      </w:r>
+      <w:bookmarkEnd w:id="1"/>
       <w:r>
         <w:rPr>
           <w:rFonts w:ascii="Times New Roman" w:hAnsi="Times New Roman" w:cs="Times New Roman"/>
@@ -8202,7 +8415,27 @@
           <w:szCs w:val="24"/>
           <w:lang w:val="en-US"/>
         </w:rPr>
-        <w:t xml:space="preserve"> Scopus and WoS, respectively. </w:t>
+        <w:t xml:space="preserve"> Scopus and </w:t>
+      </w:r>
+      <w:proofErr w:type="spellStart"/>
+      <w:r>
+        <w:rPr>
+          <w:rFonts w:ascii="Times New Roman" w:hAnsi="Times New Roman" w:cs="Times New Roman"/>
+          <w:sz w:val="24"/>
+          <w:szCs w:val="24"/>
+          <w:lang w:val="en-US"/>
+        </w:rPr>
+        <w:t>WoS</w:t>
+      </w:r>
+      <w:proofErr w:type="spellEnd"/>
+      <w:r>
+        <w:rPr>
+          <w:rFonts w:ascii="Times New Roman" w:hAnsi="Times New Roman" w:cs="Times New Roman"/>
+          <w:sz w:val="24"/>
+          <w:szCs w:val="24"/>
+          <w:lang w:val="en-US"/>
+        </w:rPr>
+        <w:t xml:space="preserve">, respectively. </w:t>
       </w:r>
       <w:r>
         <w:rPr>
@@ -9126,6 +9359,7 @@
         </w:rPr>
         <w:t xml:space="preserve">Dermochelys </w:t>
       </w:r>
+      <w:proofErr w:type="spellStart"/>
       <w:r>
         <w:rPr>
           <w:rFonts w:ascii="Times New Roman" w:hAnsi="Times New Roman" w:cs="Times New Roman"/>
@@ -9137,6 +9371,7 @@
         </w:rPr>
         <w:t>coriacea</w:t>
       </w:r>
+      <w:proofErr w:type="spellEnd"/>
       <w:r>
         <w:rPr>
           <w:rFonts w:ascii="Times New Roman" w:hAnsi="Times New Roman" w:cs="Times New Roman"/>
@@ -9708,7 +9943,27 @@
           <w:szCs w:val="24"/>
           <w:lang w:val="en-US"/>
         </w:rPr>
-        <w:t xml:space="preserve">, variance (standard errors, standard deviations or confidence intervals) and sample sizes. </w:t>
+        <w:t xml:space="preserve">, variance (standard errors, standard </w:t>
+      </w:r>
+      <w:proofErr w:type="gramStart"/>
+      <w:r>
+        <w:rPr>
+          <w:rFonts w:ascii="Times New Roman" w:hAnsi="Times New Roman" w:cs="Times New Roman"/>
+          <w:sz w:val="24"/>
+          <w:szCs w:val="24"/>
+          <w:lang w:val="en-US"/>
+        </w:rPr>
+        <w:t>deviations</w:t>
+      </w:r>
+      <w:proofErr w:type="gramEnd"/>
+      <w:r>
+        <w:rPr>
+          <w:rFonts w:ascii="Times New Roman" w:hAnsi="Times New Roman" w:cs="Times New Roman"/>
+          <w:sz w:val="24"/>
+          <w:szCs w:val="24"/>
+          <w:lang w:val="en-US"/>
+        </w:rPr>
+        <w:t xml:space="preserve"> or confidence intervals) and sample sizes. </w:t>
       </w:r>
       <w:r>
         <w:rPr>
@@ -9791,6 +10046,7 @@
         </w:rPr>
         <w:t xml:space="preserve">Data presented in figures were extracted using </w:t>
       </w:r>
+      <w:proofErr w:type="spellStart"/>
       <w:r>
         <w:rPr>
           <w:rFonts w:ascii="Times New Roman" w:hAnsi="Times New Roman" w:cs="Times New Roman"/>
@@ -9802,6 +10058,7 @@
         </w:rPr>
         <w:t>metaDigitise</w:t>
       </w:r>
+      <w:proofErr w:type="spellEnd"/>
       <w:r>
         <w:rPr>
           <w:rFonts w:ascii="Times New Roman" w:hAnsi="Times New Roman" w:cs="Times New Roman"/>
@@ -10252,6 +10509,7 @@
         </w:rPr>
         <w:t xml:space="preserve"> using the </w:t>
       </w:r>
+      <w:proofErr w:type="spellStart"/>
       <w:r>
         <w:rPr>
           <w:rFonts w:ascii="Times New Roman" w:hAnsi="Times New Roman" w:cs="Times New Roman"/>
@@ -10261,7 +10519,19 @@
           <w:szCs w:val="24"/>
           <w:lang w:val="en-US"/>
         </w:rPr>
-        <w:t xml:space="preserve">escalc </w:t>
+        <w:t>escalc</w:t>
+      </w:r>
+      <w:proofErr w:type="spellEnd"/>
+      <w:r>
+        <w:rPr>
+          <w:rFonts w:ascii="Times New Roman" w:hAnsi="Times New Roman" w:cs="Times New Roman"/>
+          <w:i/>
+          <w:iCs/>
+          <w:sz w:val="24"/>
+          <w:szCs w:val="24"/>
+          <w:lang w:val="en-US"/>
+        </w:rPr>
+        <w:t xml:space="preserve"> </w:t>
       </w:r>
       <w:r>
         <w:rPr>
@@ -10272,6 +10542,7 @@
         </w:rPr>
         <w:t xml:space="preserve">function in the </w:t>
       </w:r>
+      <w:proofErr w:type="spellStart"/>
       <w:r>
         <w:rPr>
           <w:rFonts w:ascii="Times New Roman" w:hAnsi="Times New Roman" w:cs="Times New Roman"/>
@@ -10281,7 +10552,19 @@
           <w:szCs w:val="24"/>
           <w:lang w:val="en-US"/>
         </w:rPr>
-        <w:t xml:space="preserve">metafor </w:t>
+        <w:t>metafor</w:t>
+      </w:r>
+      <w:proofErr w:type="spellEnd"/>
+      <w:r>
+        <w:rPr>
+          <w:rFonts w:ascii="Times New Roman" w:hAnsi="Times New Roman" w:cs="Times New Roman"/>
+          <w:i/>
+          <w:iCs/>
+          <w:sz w:val="24"/>
+          <w:szCs w:val="24"/>
+          <w:lang w:val="en-US"/>
+        </w:rPr>
+        <w:t xml:space="preserve"> </w:t>
       </w:r>
       <w:r>
         <w:rPr>
@@ -10403,6 +10686,7 @@
         </w:rPr>
         <w:t xml:space="preserve"> mean dive duration we used </w:t>
       </w:r>
+      <w:proofErr w:type="spellStart"/>
       <w:r>
         <w:rPr>
           <w:rFonts w:ascii="Times New Roman" w:hAnsi="Times New Roman" w:cs="Times New Roman"/>
@@ -10421,7 +10705,17 @@
           <w:szCs w:val="24"/>
           <w:lang w:val="en-US"/>
         </w:rPr>
-        <w:t>RR, which is the natural logarithm of the ratio between mean dive durations</w:t>
+        <w:t>RR</w:t>
+      </w:r>
+      <w:proofErr w:type="spellEnd"/>
+      <w:r>
+        <w:rPr>
+          <w:rFonts w:ascii="Times New Roman" w:hAnsi="Times New Roman" w:cs="Times New Roman"/>
+          <w:sz w:val="24"/>
+          <w:szCs w:val="24"/>
+          <w:lang w:val="en-US"/>
+        </w:rPr>
+        <w:t>, which is the natural logarithm of the ratio between mean dive durations</w:t>
       </w:r>
       <w:r>
         <w:rPr>
@@ -10504,6 +10798,7 @@
         </w:rPr>
         <w:t xml:space="preserve">ing </w:t>
       </w:r>
+      <w:proofErr w:type="spellStart"/>
       <w:r>
         <w:rPr>
           <w:rFonts w:ascii="Times New Roman" w:hAnsi="Times New Roman" w:cs="Times New Roman"/>
@@ -10522,7 +10817,17 @@
           <w:szCs w:val="24"/>
           <w:lang w:val="en-US"/>
         </w:rPr>
-        <w:t>CVR,</w:t>
+        <w:t>CVR</w:t>
+      </w:r>
+      <w:proofErr w:type="spellEnd"/>
+      <w:r>
+        <w:rPr>
+          <w:rFonts w:ascii="Times New Roman" w:hAnsi="Times New Roman" w:cs="Times New Roman"/>
+          <w:sz w:val="24"/>
+          <w:szCs w:val="24"/>
+          <w:lang w:val="en-US"/>
+        </w:rPr>
+        <w:t>,</w:t>
       </w:r>
       <w:r>
         <w:rPr>
@@ -10596,6 +10901,7 @@
         </w:rPr>
         <w:t xml:space="preserve">We used </w:t>
       </w:r>
+      <w:proofErr w:type="spellStart"/>
       <w:r>
         <w:rPr>
           <w:rFonts w:ascii="Times New Roman" w:hAnsi="Times New Roman" w:cs="Times New Roman"/>
@@ -10614,7 +10920,17 @@
           <w:szCs w:val="24"/>
           <w:lang w:val="en-US"/>
         </w:rPr>
-        <w:t xml:space="preserve">CVR because we observed strong mean-variance relationships in our data. </w:t>
+        <w:t>CVR</w:t>
+      </w:r>
+      <w:proofErr w:type="spellEnd"/>
+      <w:r>
+        <w:rPr>
+          <w:rFonts w:ascii="Times New Roman" w:hAnsi="Times New Roman" w:cs="Times New Roman"/>
+          <w:sz w:val="24"/>
+          <w:szCs w:val="24"/>
+          <w:lang w:val="en-US"/>
+        </w:rPr>
+        <w:t xml:space="preserve"> because we observed strong mean-variance relationships in our data. </w:t>
       </w:r>
       <w:r>
         <w:rPr>
@@ -10652,6 +10968,7 @@
         </w:rPr>
         <w:t>For both logged ratios (</w:t>
       </w:r>
+      <w:proofErr w:type="spellStart"/>
       <w:r>
         <w:rPr>
           <w:rFonts w:ascii="Times New Roman" w:hAnsi="Times New Roman" w:cs="Times New Roman"/>
@@ -10670,8 +10987,19 @@
           <w:szCs w:val="24"/>
           <w:lang w:val="en-US"/>
         </w:rPr>
-        <w:t xml:space="preserve">RR and </w:t>
-      </w:r>
+        <w:t>RR</w:t>
+      </w:r>
+      <w:proofErr w:type="spellEnd"/>
+      <w:r>
+        <w:rPr>
+          <w:rFonts w:ascii="Times New Roman" w:hAnsi="Times New Roman" w:cs="Times New Roman"/>
+          <w:sz w:val="24"/>
+          <w:szCs w:val="24"/>
+          <w:lang w:val="en-US"/>
+        </w:rPr>
+        <w:t xml:space="preserve"> and </w:t>
+      </w:r>
+      <w:proofErr w:type="spellStart"/>
       <w:r>
         <w:rPr>
           <w:rFonts w:ascii="Times New Roman" w:hAnsi="Times New Roman" w:cs="Times New Roman"/>
@@ -10690,7 +11018,17 @@
           <w:szCs w:val="24"/>
           <w:lang w:val="en-US"/>
         </w:rPr>
-        <w:t>CVR), we specified the control temperature (i.e.</w:t>
+        <w:t>CVR</w:t>
+      </w:r>
+      <w:proofErr w:type="spellEnd"/>
+      <w:r>
+        <w:rPr>
+          <w:rFonts w:ascii="Times New Roman" w:hAnsi="Times New Roman" w:cs="Times New Roman"/>
+          <w:sz w:val="24"/>
+          <w:szCs w:val="24"/>
+          <w:lang w:val="en-US"/>
+        </w:rPr>
+        <w:t>), we specified the control temperature (i.e.</w:t>
       </w:r>
       <w:r>
         <w:rPr>
@@ -10893,7 +11231,27 @@
           <w:szCs w:val="24"/>
           <w:lang w:val="en-US"/>
         </w:rPr>
-        <w:t>4) the average temperature of the two treatments (T_mean)</w:t>
+        <w:t>4) the average temperature of the two treatments (</w:t>
+      </w:r>
+      <w:proofErr w:type="spellStart"/>
+      <w:r>
+        <w:rPr>
+          <w:rFonts w:ascii="Times New Roman" w:hAnsi="Times New Roman" w:cs="Times New Roman"/>
+          <w:sz w:val="24"/>
+          <w:szCs w:val="24"/>
+          <w:lang w:val="en-US"/>
+        </w:rPr>
+        <w:t>T_mean</w:t>
+      </w:r>
+      <w:proofErr w:type="spellEnd"/>
+      <w:r>
+        <w:rPr>
+          <w:rFonts w:ascii="Times New Roman" w:hAnsi="Times New Roman" w:cs="Times New Roman"/>
+          <w:sz w:val="24"/>
+          <w:szCs w:val="24"/>
+          <w:lang w:val="en-US"/>
+        </w:rPr>
+        <w:t>)</w:t>
       </w:r>
       <w:r>
         <w:rPr>
@@ -11120,12 +11478,21 @@
       <w:r>
         <w:t xml:space="preserve">function in the </w:t>
       </w:r>
+      <w:proofErr w:type="spellStart"/>
       <w:r>
         <w:rPr>
           <w:i/>
           <w:iCs/>
         </w:rPr>
-        <w:t xml:space="preserve">metafor </w:t>
+        <w:t>metafor</w:t>
+      </w:r>
+      <w:proofErr w:type="spellEnd"/>
+      <w:r>
+        <w:rPr>
+          <w:i/>
+          <w:iCs/>
+        </w:rPr>
+        <w:t xml:space="preserve"> </w:t>
       </w:r>
       <w:r>
         <w:t xml:space="preserve">package in </w:t>
@@ -11169,7 +11536,21 @@
         <w:rPr>
           <w:lang w:val="en-US"/>
         </w:rPr>
-        <w:t>T), mean temperature (T_mean), r</w:t>
+        <w:t>T), mean temperature (</w:t>
+      </w:r>
+      <w:proofErr w:type="spellStart"/>
+      <w:r>
+        <w:rPr>
+          <w:lang w:val="en-US"/>
+        </w:rPr>
+        <w:t>T_mean</w:t>
+      </w:r>
+      <w:proofErr w:type="spellEnd"/>
+      <w:r>
+        <w:rPr>
+          <w:lang w:val="en-US"/>
+        </w:rPr>
+        <w:t>), r</w:t>
       </w:r>
       <w:r>
         <w:rPr>
@@ -11372,7 +11753,15 @@
         <w:t xml:space="preserve">first </w:t>
       </w:r>
       <w:r>
-        <w:t>generated a phylogeny by searching for species names in the TimeTree database</w:t>
+        <w:t xml:space="preserve">generated a phylogeny by searching for species names in the </w:t>
+      </w:r>
+      <w:proofErr w:type="spellStart"/>
+      <w:r>
+        <w:t>TimeTree</w:t>
+      </w:r>
+      <w:proofErr w:type="spellEnd"/>
+      <w:r>
+        <w:t xml:space="preserve"> database</w:t>
       </w:r>
       <w:r>
         <w:t xml:space="preserve"> </w:t>
@@ -11413,6 +11802,7 @@
       <w:r>
         <w:t xml:space="preserve">We also estimated a residual variance by including an observation-level random effect as this is not estimated by default in </w:t>
       </w:r>
+      <w:proofErr w:type="spellStart"/>
       <w:r>
         <w:rPr>
           <w:i/>
@@ -11420,6 +11810,7 @@
         </w:rPr>
         <w:t>metafor</w:t>
       </w:r>
+      <w:proofErr w:type="spellEnd"/>
       <w:r>
         <w:t xml:space="preserve">. </w:t>
       </w:r>
@@ -11585,6 +11976,7 @@
         </w:rPr>
         <w:t xml:space="preserve">, we also estimated the effect of temperature on </w:t>
       </w:r>
+      <w:proofErr w:type="spellStart"/>
       <w:r>
         <w:rPr>
           <w:rFonts w:ascii="Times New Roman" w:hAnsi="Times New Roman" w:cs="Times New Roman"/>
@@ -11616,8 +12008,9 @@
           <w:szCs w:val="24"/>
           <w:lang w:val="en-US"/>
         </w:rPr>
-        <w:t xml:space="preserve">ean </w:t>
-      </w:r>
+        <w:t>ean</w:t>
+      </w:r>
+      <w:proofErr w:type="spellEnd"/>
       <w:r>
         <w:rPr>
           <w:rFonts w:ascii="Times New Roman" w:hAnsi="Times New Roman" w:cs="Times New Roman"/>
@@ -11627,7 +12020,42 @@
           <w:szCs w:val="24"/>
           <w:lang w:val="en-US"/>
         </w:rPr>
-        <w:t xml:space="preserve">and lnSD </w:t>
+        <w:t xml:space="preserve"> </w:t>
+      </w:r>
+      <w:r>
+        <w:rPr>
+          <w:rFonts w:ascii="Times New Roman" w:hAnsi="Times New Roman" w:cs="Times New Roman"/>
+          <w:i/>
+          <w:iCs/>
+          <w:sz w:val="24"/>
+          <w:szCs w:val="24"/>
+          <w:lang w:val="en-US"/>
+        </w:rPr>
+        <w:t xml:space="preserve">and </w:t>
+      </w:r>
+      <w:proofErr w:type="spellStart"/>
+      <w:r>
+        <w:rPr>
+          <w:rFonts w:ascii="Times New Roman" w:hAnsi="Times New Roman" w:cs="Times New Roman"/>
+          <w:i/>
+          <w:iCs/>
+          <w:sz w:val="24"/>
+          <w:szCs w:val="24"/>
+          <w:lang w:val="en-US"/>
+        </w:rPr>
+        <w:t>lnSD</w:t>
+      </w:r>
+      <w:proofErr w:type="spellEnd"/>
+      <w:r>
+        <w:rPr>
+          <w:rFonts w:ascii="Times New Roman" w:hAnsi="Times New Roman" w:cs="Times New Roman"/>
+          <w:i/>
+          <w:iCs/>
+          <w:sz w:val="24"/>
+          <w:szCs w:val="24"/>
+          <w:lang w:val="en-US"/>
+        </w:rPr>
+        <w:t xml:space="preserve"> </w:t>
       </w:r>
       <w:r>
         <w:rPr>
@@ -11710,6 +12138,7 @@
         </w:rPr>
         <w:t xml:space="preserve">the </w:t>
       </w:r>
+      <w:proofErr w:type="spellStart"/>
       <w:r>
         <w:rPr>
           <w:rFonts w:ascii="Times New Roman" w:hAnsi="Times New Roman" w:cs="Times New Roman"/>
@@ -11719,7 +12148,19 @@
           <w:szCs w:val="24"/>
           <w:lang w:val="en-US"/>
         </w:rPr>
-        <w:t xml:space="preserve">MCMCglmm </w:t>
+        <w:t>MCMCglmm</w:t>
+      </w:r>
+      <w:proofErr w:type="spellEnd"/>
+      <w:r>
+        <w:rPr>
+          <w:rFonts w:ascii="Times New Roman" w:hAnsi="Times New Roman" w:cs="Times New Roman"/>
+          <w:i/>
+          <w:iCs/>
+          <w:sz w:val="24"/>
+          <w:szCs w:val="24"/>
+          <w:lang w:val="en-US"/>
+        </w:rPr>
+        <w:t xml:space="preserve"> </w:t>
       </w:r>
       <w:r>
         <w:rPr>
@@ -11839,6 +12280,7 @@
         </w:rPr>
         <w:t xml:space="preserve">Our models accounted for sampling variance for </w:t>
       </w:r>
+      <w:proofErr w:type="spellStart"/>
       <w:r>
         <w:rPr>
           <w:rFonts w:ascii="Times New Roman" w:hAnsi="Times New Roman" w:cs="Times New Roman"/>
@@ -11850,6 +12292,7 @@
         </w:rPr>
         <w:t>lnMean</w:t>
       </w:r>
+      <w:proofErr w:type="spellEnd"/>
       <w:r>
         <w:rPr>
           <w:rFonts w:ascii="Times New Roman" w:hAnsi="Times New Roman" w:cs="Times New Roman"/>
@@ -11859,6 +12302,7 @@
         </w:rPr>
         <w:t xml:space="preserve"> and </w:t>
       </w:r>
+      <w:proofErr w:type="spellStart"/>
       <w:r>
         <w:rPr>
           <w:rFonts w:ascii="Times New Roman" w:hAnsi="Times New Roman" w:cs="Times New Roman"/>
@@ -11870,6 +12314,7 @@
         </w:rPr>
         <w:t>lnSD</w:t>
       </w:r>
+      <w:proofErr w:type="spellEnd"/>
       <w:r>
         <w:rPr>
           <w:rFonts w:ascii="Times New Roman" w:hAnsi="Times New Roman" w:cs="Times New Roman"/>
@@ -12207,6 +12652,7 @@
         </w:rPr>
         <w:t>we modelled the logged standard deviation (</w:t>
       </w:r>
+      <w:proofErr w:type="spellStart"/>
       <w:r>
         <w:rPr>
           <w:rFonts w:ascii="Times New Roman" w:hAnsi="Times New Roman" w:cs="Times New Roman"/>
@@ -12218,6 +12664,7 @@
         </w:rPr>
         <w:t>lnSD</w:t>
       </w:r>
+      <w:proofErr w:type="spellEnd"/>
       <w:r>
         <w:rPr>
           <w:rFonts w:ascii="Times New Roman" w:hAnsi="Times New Roman" w:cs="Times New Roman"/>
@@ -12479,7 +12926,17 @@
           <w:szCs w:val="24"/>
           <w:lang w:val="en-US"/>
         </w:rPr>
-        <w:t>000 burn</w:t>
+        <w:t xml:space="preserve">000 </w:t>
+      </w:r>
+      <w:proofErr w:type="spellStart"/>
+      <w:r>
+        <w:rPr>
+          <w:rFonts w:ascii="Times New Roman" w:hAnsi="Times New Roman" w:cs="Times New Roman"/>
+          <w:sz w:val="24"/>
+          <w:szCs w:val="24"/>
+          <w:lang w:val="en-US"/>
+        </w:rPr>
+        <w:t>burn</w:t>
       </w:r>
       <w:r>
         <w:rPr>
@@ -12490,6 +12947,7 @@
         </w:rPr>
         <w:t>in</w:t>
       </w:r>
+      <w:proofErr w:type="spellEnd"/>
       <w:r>
         <w:rPr>
           <w:rFonts w:ascii="Times New Roman" w:hAnsi="Times New Roman" w:cs="Times New Roman"/>
@@ -13148,7 +13606,27 @@
           <w:szCs w:val="24"/>
           <w:lang w:val="en-US"/>
         </w:rPr>
-        <w:t xml:space="preserve"> when studies with null or surprising results (generally because of low power) go unpublished (i.e., the ‘file-drawer’ problem). Lag effects can also exist where initial studies provide strong evidence for an effect only to be followed by studies showing weaker effects. We explored publication bias by plotting funnel plots of residuals from our mutilevel regression models that account for known sources of heterogeneity and non-independence </w:t>
+        <w:t xml:space="preserve"> when studies with null or surprising results (generally because of low power) go unpublished (i.e., the ‘file-drawer’ problem). Lag effects can also exist where initial studies provide strong evidence for an effect only to be followed by studies showing weaker effects. We explored publication bias by plotting funnel plots of residuals from our </w:t>
+      </w:r>
+      <w:proofErr w:type="spellStart"/>
+      <w:r>
+        <w:rPr>
+          <w:rFonts w:ascii="Times New Roman" w:hAnsi="Times New Roman" w:cs="Times New Roman"/>
+          <w:sz w:val="24"/>
+          <w:szCs w:val="24"/>
+          <w:lang w:val="en-US"/>
+        </w:rPr>
+        <w:t>mutilevel</w:t>
+      </w:r>
+      <w:proofErr w:type="spellEnd"/>
+      <w:r>
+        <w:rPr>
+          <w:rFonts w:ascii="Times New Roman" w:hAnsi="Times New Roman" w:cs="Times New Roman"/>
+          <w:sz w:val="24"/>
+          <w:szCs w:val="24"/>
+          <w:lang w:val="en-US"/>
+        </w:rPr>
+        <w:t xml:space="preserve"> regression models that account for known sources of heterogeneity and non-independence </w:t>
       </w:r>
       <w:r>
         <w:rPr>
@@ -13223,7 +13701,7 @@
         </w:rPr>
         <w:t>We used model residuals because strong effect size heterogeneity can lead to what looks to be apparent publication bias (</w:t>
       </w:r>
-      <w:commentRangeStart w:id="1"/>
+      <w:commentRangeStart w:id="2"/>
       <w:r>
         <w:rPr>
           <w:rFonts w:ascii="Times New Roman" w:hAnsi="Times New Roman" w:cs="Times New Roman"/>
@@ -13235,12 +13713,12 @@
         </w:rPr>
         <w:t>ref</w:t>
       </w:r>
-      <w:commentRangeEnd w:id="1"/>
+      <w:commentRangeEnd w:id="2"/>
       <w:r>
         <w:rPr>
           <w:rStyle w:val="CommentReference"/>
         </w:rPr>
-        <w:commentReference w:id="1"/>
+        <w:commentReference w:id="2"/>
       </w:r>
       <w:r>
         <w:rPr>
@@ -13326,6 +13804,7 @@
         </w:rPr>
         <w:t xml:space="preserve"> the meta-analysis is all located on the Open Science Framework (OSF) webpage (</w:t>
       </w:r>
+      <w:proofErr w:type="spellStart"/>
       <w:r>
         <w:rPr>
           <w:rFonts w:ascii="Times New Roman" w:hAnsi="Times New Roman" w:cs="Times New Roman"/>
@@ -13336,6 +13815,7 @@
         </w:rPr>
         <w:t>doi</w:t>
       </w:r>
+      <w:proofErr w:type="spellEnd"/>
       <w:r>
         <w:rPr>
           <w:rFonts w:ascii="Times New Roman" w:hAnsi="Times New Roman" w:cs="Times New Roman"/>
@@ -13442,7 +13922,18 @@
           <w:szCs w:val="24"/>
           <w:lang w:val="en-US"/>
         </w:rPr>
-        <w:t>, C</w:t>
+        <w:t xml:space="preserve">, </w:t>
+      </w:r>
+      <w:proofErr w:type="spellStart"/>
+      <w:r>
+        <w:rPr>
+          <w:rFonts w:ascii="Times New Roman" w:hAnsi="Times New Roman" w:cs="Times New Roman"/>
+          <w:iCs/>
+          <w:sz w:val="24"/>
+          <w:szCs w:val="24"/>
+          <w:lang w:val="en-US"/>
+        </w:rPr>
+        <w:t>C</w:t>
       </w:r>
       <w:r>
         <w:rPr>
@@ -13454,6 +13945,7 @@
         </w:rPr>
         <w:t>rocodilia</w:t>
       </w:r>
+      <w:proofErr w:type="spellEnd"/>
       <w:r>
         <w:rPr>
           <w:rFonts w:ascii="Times New Roman" w:hAnsi="Times New Roman" w:cs="Times New Roman"/>
@@ -13482,7 +13974,18 @@
           <w:szCs w:val="24"/>
           <w:lang w:val="en-US"/>
         </w:rPr>
-        <w:t xml:space="preserve"> and U</w:t>
+        <w:t xml:space="preserve"> and </w:t>
+      </w:r>
+      <w:proofErr w:type="spellStart"/>
+      <w:r>
+        <w:rPr>
+          <w:rFonts w:ascii="Times New Roman" w:hAnsi="Times New Roman" w:cs="Times New Roman"/>
+          <w:iCs/>
+          <w:sz w:val="24"/>
+          <w:szCs w:val="24"/>
+          <w:lang w:val="en-US"/>
+        </w:rPr>
+        <w:t>U</w:t>
       </w:r>
       <w:r>
         <w:rPr>
@@ -13494,6 +13997,7 @@
         </w:rPr>
         <w:t>rodela</w:t>
       </w:r>
+      <w:proofErr w:type="spellEnd"/>
       <w:r>
         <w:rPr>
           <w:rFonts w:ascii="Times New Roman" w:hAnsi="Times New Roman" w:cs="Times New Roman"/>
@@ -14169,7 +14673,31 @@
           <w:szCs w:val="24"/>
           <w:lang w:val="en-US"/>
         </w:rPr>
-        <w:t xml:space="preserve">(i) </w:t>
+        <w:t>(</w:t>
+      </w:r>
+      <w:proofErr w:type="spellStart"/>
+      <w:r>
+        <w:rPr>
+          <w:rFonts w:ascii="Times New Roman" w:hAnsi="Times New Roman" w:cs="Times New Roman"/>
+          <w:i/>
+          <w:iCs/>
+          <w:sz w:val="24"/>
+          <w:szCs w:val="24"/>
+          <w:lang w:val="en-US"/>
+        </w:rPr>
+        <w:t>i</w:t>
+      </w:r>
+      <w:proofErr w:type="spellEnd"/>
+      <w:r>
+        <w:rPr>
+          <w:rFonts w:ascii="Times New Roman" w:hAnsi="Times New Roman" w:cs="Times New Roman"/>
+          <w:i/>
+          <w:iCs/>
+          <w:sz w:val="24"/>
+          <w:szCs w:val="24"/>
+          <w:lang w:val="en-US"/>
+        </w:rPr>
+        <w:t xml:space="preserve">) </w:t>
       </w:r>
       <w:r>
         <w:rPr>
@@ -14288,6 +14816,7 @@
         </w:rPr>
         <w:t>% (</w:t>
       </w:r>
+      <w:proofErr w:type="spellStart"/>
       <w:r>
         <w:rPr>
           <w:rFonts w:ascii="Times New Roman" w:eastAsia="Calibri" w:hAnsi="Times New Roman" w:cs="Times New Roman"/>
@@ -14304,15 +14833,24 @@
           <w:sz w:val="24"/>
           <w:szCs w:val="24"/>
         </w:rPr>
-        <w:t xml:space="preserve">RR: </w:t>
-      </w:r>
-      <w:bookmarkStart w:id="2" w:name="OLE_LINK1"/>
+        <w:t>RR</w:t>
+      </w:r>
+      <w:proofErr w:type="spellEnd"/>
       <w:r>
         <w:rPr>
           <w:rFonts w:ascii="Times New Roman" w:eastAsia="Calibri" w:hAnsi="Times New Roman" w:cs="Times New Roman"/>
           <w:sz w:val="24"/>
           <w:szCs w:val="24"/>
         </w:rPr>
+        <w:t xml:space="preserve">: </w:t>
+      </w:r>
+      <w:bookmarkStart w:id="3" w:name="OLE_LINK1"/>
+      <w:r>
+        <w:rPr>
+          <w:rFonts w:ascii="Times New Roman" w:eastAsia="Calibri" w:hAnsi="Times New Roman" w:cs="Times New Roman"/>
+          <w:sz w:val="24"/>
+          <w:szCs w:val="24"/>
+        </w:rPr>
         <w:t>-1.0</w:t>
       </w:r>
       <w:r>
@@ -14323,7 +14861,7 @@
         </w:rPr>
         <w:t>03</w:t>
       </w:r>
-      <w:bookmarkEnd w:id="2"/>
+      <w:bookmarkEnd w:id="3"/>
       <w:r>
         <w:rPr>
           <w:rFonts w:ascii="Times New Roman" w:eastAsia="Calibri" w:hAnsi="Times New Roman" w:cs="Times New Roman"/>
@@ -14348,7 +14886,7 @@
         </w:rPr>
         <w:t xml:space="preserve">CI: </w:t>
       </w:r>
-      <w:bookmarkStart w:id="3" w:name="OLE_LINK2"/>
+      <w:bookmarkStart w:id="4" w:name="OLE_LINK2"/>
       <w:r>
         <w:rPr>
           <w:rFonts w:ascii="Times New Roman" w:eastAsia="Calibri" w:hAnsi="Times New Roman" w:cs="Times New Roman"/>
@@ -14357,8 +14895,8 @@
         </w:rPr>
         <w:t>-1.</w:t>
       </w:r>
-      <w:bookmarkStart w:id="4" w:name="OLE_LINK3"/>
-      <w:bookmarkEnd w:id="3"/>
+      <w:bookmarkStart w:id="5" w:name="OLE_LINK3"/>
+      <w:bookmarkEnd w:id="4"/>
       <w:r>
         <w:rPr>
           <w:rFonts w:ascii="Times New Roman" w:eastAsia="Calibri" w:hAnsi="Times New Roman" w:cs="Times New Roman"/>
@@ -14399,7 +14937,7 @@
         </w:rPr>
         <w:t>0.</w:t>
       </w:r>
-      <w:bookmarkEnd w:id="4"/>
+      <w:bookmarkEnd w:id="5"/>
       <w:r>
         <w:rPr>
           <w:rFonts w:ascii="Times New Roman" w:eastAsia="Calibri" w:hAnsi="Times New Roman" w:cs="Times New Roman"/>
@@ -14684,8 +15222,9 @@
         </w:rPr>
         <w:t xml:space="preserve"> (</w:t>
       </w:r>
-      <w:commentRangeStart w:id="5"/>
       <w:commentRangeStart w:id="6"/>
+      <w:commentRangeStart w:id="7"/>
+      <w:proofErr w:type="spellStart"/>
       <w:r>
         <w:rPr>
           <w:rFonts w:ascii="Times New Roman" w:hAnsi="Times New Roman" w:cs="Times New Roman"/>
@@ -14704,7 +15243,18 @@
           <w:szCs w:val="24"/>
           <w:lang w:val="en-US"/>
         </w:rPr>
-        <w:t xml:space="preserve">CVR: </w:t>
+        <w:t>CVR</w:t>
+      </w:r>
+      <w:proofErr w:type="spellEnd"/>
+      <w:r>
+        <w:rPr>
+          <w:rFonts w:ascii="Times New Roman" w:hAnsi="Times New Roman" w:cs="Times New Roman"/>
+          <w:iCs/>
+          <w:sz w:val="24"/>
+          <w:szCs w:val="24"/>
+          <w:lang w:val="en-US"/>
+        </w:rPr>
+        <w:t xml:space="preserve">: </w:t>
       </w:r>
       <w:r>
         <w:rPr>
@@ -14816,19 +15366,19 @@
         </w:rPr>
         <w:t>B</w:t>
       </w:r>
-      <w:commentRangeEnd w:id="5"/>
+      <w:commentRangeEnd w:id="6"/>
       <w:r>
         <w:rPr>
           <w:rStyle w:val="CommentReference"/>
         </w:rPr>
-        <w:commentReference w:id="5"/>
-      </w:r>
-      <w:commentRangeEnd w:id="6"/>
+        <w:commentReference w:id="6"/>
+      </w:r>
+      <w:commentRangeEnd w:id="7"/>
       <w:r>
         <w:rPr>
           <w:rStyle w:val="CommentReference"/>
         </w:rPr>
-        <w:commentReference w:id="6"/>
+        <w:commentReference w:id="7"/>
       </w:r>
       <w:r>
         <w:rPr>
@@ -14860,7 +15410,7 @@
         </w:rPr>
         <w:t>Temperature coefficient (</w:t>
       </w:r>
-      <w:bookmarkStart w:id="7" w:name="OLE_LINK9"/>
+      <w:bookmarkStart w:id="8" w:name="OLE_LINK9"/>
       <w:r>
         <w:rPr>
           <w:rFonts w:ascii="Times New Roman" w:hAnsi="Times New Roman" w:cs="Times New Roman"/>
@@ -14884,7 +15434,7 @@
         </w:rPr>
         <w:t>10</w:t>
       </w:r>
-      <w:bookmarkEnd w:id="7"/>
+      <w:bookmarkEnd w:id="8"/>
       <w:r>
         <w:rPr>
           <w:rFonts w:ascii="Times New Roman" w:hAnsi="Times New Roman" w:cs="Times New Roman"/>
@@ -15060,7 +15610,29 @@
           <w:szCs w:val="24"/>
           <w:lang w:val="en-US"/>
         </w:rPr>
-        <w:t>± 0.03, 0.40 ± 0.09, 0.34 ± 0.02 and 0.32 ± 0.03 (mean ± S.E.M.) for Crocodilia, T</w:t>
+        <w:t xml:space="preserve">± 0.03, 0.40 ± 0.09, 0.34 ± 0.02 and 0.32 ± 0.03 (mean ± S.E.M.) for </w:t>
+      </w:r>
+      <w:proofErr w:type="spellStart"/>
+      <w:r>
+        <w:rPr>
+          <w:rFonts w:ascii="Times New Roman" w:hAnsi="Times New Roman" w:cs="Times New Roman"/>
+          <w:iCs/>
+          <w:sz w:val="24"/>
+          <w:szCs w:val="24"/>
+          <w:lang w:val="en-US"/>
+        </w:rPr>
+        <w:t>Crocodilia</w:t>
+      </w:r>
+      <w:proofErr w:type="spellEnd"/>
+      <w:r>
+        <w:rPr>
+          <w:rFonts w:ascii="Times New Roman" w:hAnsi="Times New Roman" w:cs="Times New Roman"/>
+          <w:iCs/>
+          <w:sz w:val="24"/>
+          <w:szCs w:val="24"/>
+          <w:lang w:val="en-US"/>
+        </w:rPr>
+        <w:t>, T</w:t>
       </w:r>
       <w:r>
         <w:rPr>
@@ -15100,7 +15672,18 @@
           <w:szCs w:val="24"/>
           <w:lang w:val="en-US"/>
         </w:rPr>
-        <w:t xml:space="preserve"> and U</w:t>
+        <w:t xml:space="preserve"> and </w:t>
+      </w:r>
+      <w:proofErr w:type="spellStart"/>
+      <w:r>
+        <w:rPr>
+          <w:rFonts w:ascii="Times New Roman" w:hAnsi="Times New Roman" w:cs="Times New Roman"/>
+          <w:iCs/>
+          <w:sz w:val="24"/>
+          <w:szCs w:val="24"/>
+          <w:lang w:val="en-US"/>
+        </w:rPr>
+        <w:t>U</w:t>
       </w:r>
       <w:r>
         <w:rPr>
@@ -15112,6 +15695,7 @@
         </w:rPr>
         <w:t>rodela</w:t>
       </w:r>
+      <w:proofErr w:type="spellEnd"/>
       <w:r>
         <w:rPr>
           <w:rFonts w:ascii="Times New Roman" w:hAnsi="Times New Roman" w:cs="Times New Roman"/>
@@ -15223,6 +15807,7 @@
         </w:rPr>
         <w:t>(</w:t>
       </w:r>
+      <w:proofErr w:type="spellStart"/>
       <w:r>
         <w:rPr>
           <w:rFonts w:ascii="Times New Roman" w:hAnsi="Times New Roman" w:cs="Times New Roman"/>
@@ -15234,6 +15819,7 @@
         </w:rPr>
         <w:t>lnRR</w:t>
       </w:r>
+      <w:proofErr w:type="spellEnd"/>
       <w:r>
         <w:rPr>
           <w:rFonts w:ascii="Times New Roman" w:hAnsi="Times New Roman" w:cs="Times New Roman"/>
@@ -15471,7 +16057,7 @@
         </w:rPr>
         <w:t>(</w:t>
       </w:r>
-      <w:bookmarkStart w:id="8" w:name="_Hlk38374271"/>
+      <w:bookmarkStart w:id="9" w:name="_Hlk38374271"/>
       <w:r>
         <w:rPr>
           <w:rStyle w:val="gd15mcfceub"/>
@@ -15637,7 +16223,7 @@
         </w:rPr>
         <w:t xml:space="preserve">), </w:t>
       </w:r>
-      <w:bookmarkEnd w:id="8"/>
+      <w:bookmarkEnd w:id="9"/>
       <w:r>
         <w:rPr>
           <w:rFonts w:ascii="Times New Roman" w:hAnsi="Times New Roman" w:cs="Times New Roman"/>
@@ -16089,9 +16675,9 @@
         </w:rPr>
         <w:t xml:space="preserve">%, </w:t>
       </w:r>
-      <w:commentRangeStart w:id="9"/>
       <w:commentRangeStart w:id="10"/>
       <w:commentRangeStart w:id="11"/>
+      <w:commentRangeStart w:id="12"/>
       <w:r>
         <w:rPr>
           <w:rFonts w:ascii="Times New Roman" w:hAnsi="Times New Roman" w:cs="Times New Roman"/>
@@ -16162,26 +16748,26 @@
         </w:rPr>
         <w:t>%,</w:t>
       </w:r>
-      <w:commentRangeEnd w:id="9"/>
+      <w:commentRangeEnd w:id="10"/>
       <w:r>
         <w:rPr>
           <w:rStyle w:val="CommentReference"/>
         </w:rPr>
-        <w:commentReference w:id="9"/>
-      </w:r>
-      <w:commentRangeEnd w:id="10"/>
+        <w:commentReference w:id="10"/>
+      </w:r>
+      <w:commentRangeEnd w:id="11"/>
       <w:r>
         <w:rPr>
           <w:rStyle w:val="CommentReference"/>
         </w:rPr>
-        <w:commentReference w:id="10"/>
-      </w:r>
-      <w:commentRangeEnd w:id="11"/>
+        <w:commentReference w:id="11"/>
+      </w:r>
+      <w:commentRangeEnd w:id="12"/>
       <w:r>
         <w:rPr>
           <w:rStyle w:val="CommentReference"/>
         </w:rPr>
-        <w:commentReference w:id="11"/>
+        <w:commentReference w:id="12"/>
       </w:r>
       <w:r>
         <w:rPr>
@@ -16287,6 +16873,7 @@
         </w:rPr>
         <w:t xml:space="preserve"> significant moderating effect on dive duration variability (</w:t>
       </w:r>
+      <w:proofErr w:type="spellStart"/>
       <w:r>
         <w:rPr>
           <w:rFonts w:ascii="Times New Roman" w:hAnsi="Times New Roman" w:cs="Times New Roman"/>
@@ -16307,6 +16894,7 @@
         </w:rPr>
         <w:t>CVR</w:t>
       </w:r>
+      <w:proofErr w:type="spellEnd"/>
       <w:r>
         <w:rPr>
           <w:rFonts w:ascii="Times New Roman" w:hAnsi="Times New Roman" w:cs="Times New Roman"/>
@@ -16498,6 +17086,7 @@
         </w:rPr>
         <w:t>rm-based meta-analytic models also supported this finding suggesting a weak effect on variance (</w:t>
       </w:r>
+      <w:proofErr w:type="spellStart"/>
       <w:r>
         <w:rPr>
           <w:rFonts w:ascii="Times New Roman" w:hAnsi="Times New Roman" w:cs="Times New Roman"/>
@@ -16522,6 +17111,7 @@
         </w:rPr>
         <w:t>SD</w:t>
       </w:r>
+      <w:proofErr w:type="spellEnd"/>
       <w:r>
         <w:rPr>
           <w:rFonts w:ascii="Times New Roman" w:hAnsi="Times New Roman" w:cs="Times New Roman"/>
@@ -16779,6 +17369,7 @@
         </w:rPr>
         <w:t>The effects of temperature on dive duration means were comparable between bimodal breathers (</w:t>
       </w:r>
+      <w:proofErr w:type="spellStart"/>
       <w:r>
         <w:rPr>
           <w:rFonts w:ascii="Times New Roman" w:hAnsi="Times New Roman" w:cs="Times New Roman"/>
@@ -16797,7 +17388,17 @@
           <w:szCs w:val="24"/>
           <w:lang w:val="en-US"/>
         </w:rPr>
-        <w:t xml:space="preserve">RR </w:t>
+        <w:t>RR</w:t>
+      </w:r>
+      <w:proofErr w:type="spellEnd"/>
+      <w:r>
+        <w:rPr>
+          <w:rFonts w:ascii="Times New Roman" w:hAnsi="Times New Roman" w:cs="Times New Roman"/>
+          <w:sz w:val="24"/>
+          <w:szCs w:val="24"/>
+          <w:lang w:val="en-US"/>
+        </w:rPr>
+        <w:t xml:space="preserve"> </w:t>
       </w:r>
       <w:r>
         <w:rPr>
@@ -16907,6 +17508,7 @@
         </w:rPr>
         <w:t>) and aerial breathers (</w:t>
       </w:r>
+      <w:proofErr w:type="spellStart"/>
       <w:r>
         <w:rPr>
           <w:rFonts w:ascii="Times New Roman" w:hAnsi="Times New Roman" w:cs="Times New Roman"/>
@@ -16925,9 +17527,19 @@
           <w:szCs w:val="24"/>
           <w:lang w:val="en-US"/>
         </w:rPr>
-        <w:t xml:space="preserve">RR </w:t>
-      </w:r>
-      <w:bookmarkStart w:id="12" w:name="OLE_LINK4"/>
+        <w:t>RR</w:t>
+      </w:r>
+      <w:proofErr w:type="spellEnd"/>
+      <w:r>
+        <w:rPr>
+          <w:rFonts w:ascii="Times New Roman" w:hAnsi="Times New Roman" w:cs="Times New Roman"/>
+          <w:sz w:val="24"/>
+          <w:szCs w:val="24"/>
+          <w:lang w:val="en-US"/>
+        </w:rPr>
+        <w:t xml:space="preserve"> </w:t>
+      </w:r>
+      <w:bookmarkStart w:id="13" w:name="OLE_LINK4"/>
       <w:r>
         <w:rPr>
           <w:rFonts w:ascii="Times New Roman" w:hAnsi="Times New Roman" w:cs="Times New Roman"/>
@@ -16937,7 +17549,7 @@
         </w:rPr>
         <w:t>-0.</w:t>
       </w:r>
-      <w:bookmarkEnd w:id="12"/>
+      <w:bookmarkEnd w:id="13"/>
       <w:r>
         <w:rPr>
           <w:rFonts w:ascii="Times New Roman" w:hAnsi="Times New Roman" w:cs="Times New Roman"/>
@@ -16965,7 +17577,7 @@
         </w:rPr>
         <w:t>, CI:</w:t>
       </w:r>
-      <w:bookmarkStart w:id="13" w:name="OLE_LINK5"/>
+      <w:bookmarkStart w:id="14" w:name="OLE_LINK5"/>
       <w:r>
         <w:rPr>
           <w:rFonts w:ascii="Times New Roman" w:hAnsi="Times New Roman" w:cs="Times New Roman"/>
@@ -17002,7 +17614,7 @@
         </w:rPr>
         <w:t>1.</w:t>
       </w:r>
-      <w:bookmarkEnd w:id="13"/>
+      <w:bookmarkEnd w:id="14"/>
       <w:r>
         <w:rPr>
           <w:rFonts w:ascii="Times New Roman" w:hAnsi="Times New Roman" w:cs="Times New Roman"/>
@@ -17228,7 +17840,7 @@
         </w:rPr>
         <w:t>s: -</w:t>
       </w:r>
-      <w:bookmarkStart w:id="14" w:name="OLE_LINK10"/>
+      <w:bookmarkStart w:id="15" w:name="OLE_LINK10"/>
       <w:r>
         <w:rPr>
           <w:rFonts w:ascii="Times New Roman" w:hAnsi="Times New Roman" w:cs="Times New Roman"/>
@@ -17247,7 +17859,7 @@
         </w:rPr>
         <w:t>754</w:t>
       </w:r>
-      <w:bookmarkEnd w:id="14"/>
+      <w:bookmarkEnd w:id="15"/>
       <w:r>
         <w:rPr>
           <w:rFonts w:ascii="Times New Roman" w:hAnsi="Times New Roman" w:cs="Times New Roman"/>
@@ -17406,6 +18018,7 @@
         </w:rPr>
         <w:t>increase dive duration variability by similar magnitudes in both bimodal breathers (</w:t>
       </w:r>
+      <w:proofErr w:type="spellStart"/>
       <w:r>
         <w:rPr>
           <w:rFonts w:ascii="Times New Roman" w:eastAsia="Calibri" w:hAnsi="Times New Roman" w:cs="Times New Roman"/>
@@ -17422,7 +18035,16 @@
           <w:sz w:val="24"/>
           <w:szCs w:val="24"/>
         </w:rPr>
-        <w:t xml:space="preserve">CVR </w:t>
+        <w:t>CVR</w:t>
+      </w:r>
+      <w:proofErr w:type="spellEnd"/>
+      <w:r>
+        <w:rPr>
+          <w:rFonts w:ascii="Times New Roman" w:eastAsia="Calibri" w:hAnsi="Times New Roman" w:cs="Times New Roman"/>
+          <w:sz w:val="24"/>
+          <w:szCs w:val="24"/>
+        </w:rPr>
+        <w:t xml:space="preserve"> </w:t>
       </w:r>
       <w:r>
         <w:rPr>
@@ -17469,7 +18091,7 @@
         </w:rPr>
         <w:t xml:space="preserve">CI: </w:t>
       </w:r>
-      <w:bookmarkStart w:id="15" w:name="OLE_LINK29"/>
+      <w:bookmarkStart w:id="16" w:name="OLE_LINK29"/>
       <w:r>
         <w:rPr>
           <w:rFonts w:ascii="Times New Roman" w:hAnsi="Times New Roman" w:cs="Times New Roman"/>
@@ -17497,7 +18119,7 @@
         </w:rPr>
         <w:t xml:space="preserve"> </w:t>
       </w:r>
-      <w:bookmarkEnd w:id="15"/>
+      <w:bookmarkEnd w:id="16"/>
       <w:r>
         <w:rPr>
           <w:rFonts w:ascii="Times New Roman" w:hAnsi="Times New Roman" w:cs="Times New Roman"/>
@@ -17516,7 +18138,7 @@
         </w:rPr>
         <w:t xml:space="preserve"> </w:t>
       </w:r>
-      <w:bookmarkStart w:id="16" w:name="OLE_LINK30"/>
+      <w:bookmarkStart w:id="17" w:name="OLE_LINK30"/>
       <w:r>
         <w:rPr>
           <w:rFonts w:ascii="Times New Roman" w:hAnsi="Times New Roman" w:cs="Times New Roman"/>
@@ -17526,7 +18148,7 @@
         </w:rPr>
         <w:t>1.</w:t>
       </w:r>
-      <w:bookmarkEnd w:id="16"/>
+      <w:bookmarkEnd w:id="17"/>
       <w:r>
         <w:rPr>
           <w:rFonts w:ascii="Times New Roman" w:hAnsi="Times New Roman" w:cs="Times New Roman"/>
@@ -17545,7 +18167,8 @@
         </w:rPr>
         <w:t>) and aerial breathers (</w:t>
       </w:r>
-      <w:bookmarkStart w:id="17" w:name="OLE_LINK25"/>
+      <w:bookmarkStart w:id="18" w:name="OLE_LINK25"/>
+      <w:proofErr w:type="spellStart"/>
       <w:r>
         <w:rPr>
           <w:rFonts w:ascii="Times New Roman" w:eastAsia="Calibri" w:hAnsi="Times New Roman" w:cs="Times New Roman"/>
@@ -17564,6 +18187,7 @@
         </w:rPr>
         <w:t>CVR</w:t>
       </w:r>
+      <w:proofErr w:type="spellEnd"/>
       <w:r>
         <w:rPr>
           <w:rFonts w:ascii="Times New Roman" w:hAnsi="Times New Roman" w:cs="Times New Roman"/>
@@ -17672,7 +18296,7 @@
         </w:rPr>
         <w:t>1.</w:t>
       </w:r>
-      <w:bookmarkEnd w:id="17"/>
+      <w:bookmarkEnd w:id="18"/>
       <w:r>
         <w:rPr>
           <w:rFonts w:ascii="Times New Roman" w:hAnsi="Times New Roman" w:cs="Times New Roman"/>
@@ -18085,6 +18709,7 @@
         </w:rPr>
         <w:t>(</w:t>
       </w:r>
+      <w:proofErr w:type="spellStart"/>
       <w:r>
         <w:rPr>
           <w:rFonts w:ascii="Times New Roman" w:hAnsi="Times New Roman" w:cs="Times New Roman"/>
@@ -18105,6 +18730,7 @@
         </w:rPr>
         <w:t>RR</w:t>
       </w:r>
+      <w:proofErr w:type="spellEnd"/>
       <w:r>
         <w:rPr>
           <w:rStyle w:val="gd15mcfceub"/>
@@ -18253,6 +18879,7 @@
         </w:rPr>
         <w:t>(</w:t>
       </w:r>
+      <w:proofErr w:type="spellStart"/>
       <w:r>
         <w:rPr>
           <w:rFonts w:ascii="Times New Roman" w:hAnsi="Times New Roman" w:cs="Times New Roman"/>
@@ -18271,7 +18898,18 @@
           <w:szCs w:val="24"/>
           <w:lang w:val="en-US"/>
         </w:rPr>
-        <w:t xml:space="preserve">CVR </w:t>
+        <w:t>CVR</w:t>
+      </w:r>
+      <w:proofErr w:type="spellEnd"/>
+      <w:r>
+        <w:rPr>
+          <w:rFonts w:ascii="Times New Roman" w:hAnsi="Times New Roman" w:cs="Times New Roman"/>
+          <w:iCs/>
+          <w:sz w:val="24"/>
+          <w:szCs w:val="24"/>
+          <w:lang w:val="en-US"/>
+        </w:rPr>
+        <w:t xml:space="preserve"> </w:t>
       </w:r>
       <w:r>
         <w:rPr>
@@ -18468,6 +19106,7 @@
         </w:rPr>
         <w:t xml:space="preserve"> (</w:t>
       </w:r>
+      <w:proofErr w:type="spellStart"/>
       <w:r>
         <w:rPr>
           <w:rFonts w:ascii="Times New Roman" w:eastAsia="Times New Roman" w:hAnsi="Times New Roman" w:cs="Times New Roman"/>
@@ -18490,8 +19129,9 @@
           <w:bdr w:val="none" w:sz="0" w:space="0" w:color="auto" w:frame="1"/>
           <w:lang w:eastAsia="en-AU"/>
         </w:rPr>
-        <w:t xml:space="preserve">Mean: </w:t>
-      </w:r>
+        <w:t>Mean</w:t>
+      </w:r>
+      <w:proofErr w:type="spellEnd"/>
       <w:r>
         <w:rPr>
           <w:rFonts w:ascii="Times New Roman" w:eastAsia="Times New Roman" w:hAnsi="Times New Roman" w:cs="Times New Roman"/>
@@ -18499,9 +19139,9 @@
           <w:sz w:val="24"/>
           <w:szCs w:val="24"/>
           <w:bdr w:val="none" w:sz="0" w:space="0" w:color="auto" w:frame="1"/>
-          <w:lang w:val="en-GB" w:eastAsia="en-AU"/>
-        </w:rPr>
-        <w:t>0.05</w:t>
+          <w:lang w:eastAsia="en-AU"/>
+        </w:rPr>
+        <w:t xml:space="preserve">: </w:t>
       </w:r>
       <w:r>
         <w:rPr>
@@ -18512,7 +19152,7 @@
           <w:bdr w:val="none" w:sz="0" w:space="0" w:color="auto" w:frame="1"/>
           <w:lang w:val="en-GB" w:eastAsia="en-AU"/>
         </w:rPr>
-        <w:t>0</w:t>
+        <w:t>0.05</w:t>
       </w:r>
       <w:r>
         <w:rPr>
@@ -18523,7 +19163,7 @@
           <w:bdr w:val="none" w:sz="0" w:space="0" w:color="auto" w:frame="1"/>
           <w:lang w:val="en-GB" w:eastAsia="en-AU"/>
         </w:rPr>
-        <w:t>, 95%</w:t>
+        <w:t>0</w:t>
       </w:r>
       <w:r>
         <w:rPr>
@@ -18534,7 +19174,7 @@
           <w:bdr w:val="none" w:sz="0" w:space="0" w:color="auto" w:frame="1"/>
           <w:lang w:val="en-GB" w:eastAsia="en-AU"/>
         </w:rPr>
-        <w:t xml:space="preserve"> </w:t>
+        <w:t>, 95%</w:t>
       </w:r>
       <w:r>
         <w:rPr>
@@ -18545,7 +19185,7 @@
           <w:bdr w:val="none" w:sz="0" w:space="0" w:color="auto" w:frame="1"/>
           <w:lang w:val="en-GB" w:eastAsia="en-AU"/>
         </w:rPr>
-        <w:t xml:space="preserve">CI: </w:t>
+        <w:t xml:space="preserve"> </w:t>
       </w:r>
       <w:r>
         <w:rPr>
@@ -18556,7 +19196,7 @@
           <w:bdr w:val="none" w:sz="0" w:space="0" w:color="auto" w:frame="1"/>
           <w:lang w:val="en-GB" w:eastAsia="en-AU"/>
         </w:rPr>
-        <w:t xml:space="preserve"> -0.1</w:t>
+        <w:t xml:space="preserve">CI: </w:t>
       </w:r>
       <w:r>
         <w:rPr>
@@ -18567,7 +19207,7 @@
           <w:bdr w:val="none" w:sz="0" w:space="0" w:color="auto" w:frame="1"/>
           <w:lang w:val="en-GB" w:eastAsia="en-AU"/>
         </w:rPr>
-        <w:t>81</w:t>
+        <w:t xml:space="preserve"> -0.1</w:t>
       </w:r>
       <w:r>
         <w:rPr>
@@ -18578,7 +19218,7 @@
           <w:bdr w:val="none" w:sz="0" w:space="0" w:color="auto" w:frame="1"/>
           <w:lang w:val="en-GB" w:eastAsia="en-AU"/>
         </w:rPr>
-        <w:t xml:space="preserve"> </w:t>
+        <w:t>81</w:t>
       </w:r>
       <w:r>
         <w:rPr>
@@ -18589,7 +19229,7 @@
           <w:bdr w:val="none" w:sz="0" w:space="0" w:color="auto" w:frame="1"/>
           <w:lang w:val="en-GB" w:eastAsia="en-AU"/>
         </w:rPr>
-        <w:t>–</w:t>
+        <w:t xml:space="preserve"> </w:t>
       </w:r>
       <w:r>
         <w:rPr>
@@ -18600,7 +19240,7 @@
           <w:bdr w:val="none" w:sz="0" w:space="0" w:color="auto" w:frame="1"/>
           <w:lang w:val="en-GB" w:eastAsia="en-AU"/>
         </w:rPr>
-        <w:t xml:space="preserve"> </w:t>
+        <w:t>–</w:t>
       </w:r>
       <w:r>
         <w:rPr>
@@ -18611,6 +19251,17 @@
           <w:bdr w:val="none" w:sz="0" w:space="0" w:color="auto" w:frame="1"/>
           <w:lang w:val="en-GB" w:eastAsia="en-AU"/>
         </w:rPr>
+        <w:t xml:space="preserve"> </w:t>
+      </w:r>
+      <w:r>
+        <w:rPr>
+          <w:rFonts w:ascii="Times New Roman" w:eastAsia="Times New Roman" w:hAnsi="Times New Roman" w:cs="Times New Roman"/>
+          <w:color w:val="000000"/>
+          <w:sz w:val="24"/>
+          <w:szCs w:val="24"/>
+          <w:bdr w:val="none" w:sz="0" w:space="0" w:color="auto" w:frame="1"/>
+          <w:lang w:val="en-GB" w:eastAsia="en-AU"/>
+        </w:rPr>
         <w:lastRenderedPageBreak/>
         <w:t>0.2</w:t>
       </w:r>
@@ -18647,6 +19298,7 @@
         </w:rPr>
         <w:t>(</w:t>
       </w:r>
+      <w:proofErr w:type="spellStart"/>
       <w:r>
         <w:rPr>
           <w:rFonts w:ascii="Times New Roman" w:eastAsia="Times New Roman" w:hAnsi="Times New Roman" w:cs="Times New Roman"/>
@@ -18669,7 +19321,19 @@
           <w:bdr w:val="none" w:sz="0" w:space="0" w:color="auto" w:frame="1"/>
           <w:lang w:val="en-GB" w:eastAsia="en-AU"/>
         </w:rPr>
-        <w:t xml:space="preserve">SD: </w:t>
+        <w:t>SD</w:t>
+      </w:r>
+      <w:proofErr w:type="spellEnd"/>
+      <w:r>
+        <w:rPr>
+          <w:rFonts w:ascii="Times New Roman" w:eastAsia="Times New Roman" w:hAnsi="Times New Roman" w:cs="Times New Roman"/>
+          <w:color w:val="000000"/>
+          <w:sz w:val="24"/>
+          <w:szCs w:val="24"/>
+          <w:bdr w:val="none" w:sz="0" w:space="0" w:color="auto" w:frame="1"/>
+          <w:lang w:val="en-GB" w:eastAsia="en-AU"/>
+        </w:rPr>
+        <w:t xml:space="preserve">: </w:t>
       </w:r>
       <w:r>
         <w:rPr>
@@ -19309,6 +19973,7 @@
         </w:rPr>
         <w:t xml:space="preserve">, </w:t>
       </w:r>
+      <w:proofErr w:type="spellStart"/>
       <w:r>
         <w:rPr>
           <w:rFonts w:ascii="Times New Roman" w:hAnsi="Times New Roman" w:cs="Times New Roman"/>
@@ -19318,7 +19983,19 @@
           <w:szCs w:val="24"/>
           <w:lang w:val="en-US"/>
         </w:rPr>
-        <w:t>Elusor macrurus</w:t>
+        <w:t>Elusor</w:t>
+      </w:r>
+      <w:proofErr w:type="spellEnd"/>
+      <w:r>
+        <w:rPr>
+          <w:rFonts w:ascii="Times New Roman" w:hAnsi="Times New Roman" w:cs="Times New Roman"/>
+          <w:i/>
+          <w:iCs/>
+          <w:sz w:val="24"/>
+          <w:szCs w:val="24"/>
+          <w:lang w:val="en-US"/>
+        </w:rPr>
+        <w:t xml:space="preserve"> macrurus</w:t>
       </w:r>
       <w:r>
         <w:rPr>
@@ -19495,6 +20172,7 @@
         </w:rPr>
         <w:t xml:space="preserve"> (</w:t>
       </w:r>
+      <w:proofErr w:type="spellStart"/>
       <w:r>
         <w:rPr>
           <w:rFonts w:ascii="Times New Roman" w:hAnsi="Times New Roman" w:cs="Times New Roman"/>
@@ -19515,6 +20193,7 @@
         </w:rPr>
         <w:t>RR</w:t>
       </w:r>
+      <w:proofErr w:type="spellEnd"/>
       <w:r>
         <w:rPr>
           <w:rFonts w:ascii="Times New Roman" w:hAnsi="Times New Roman" w:cs="Times New Roman"/>
@@ -19551,6 +20230,7 @@
         </w:rPr>
         <w:t>around the meta-analytic variance (</w:t>
       </w:r>
+      <w:proofErr w:type="spellStart"/>
       <w:r>
         <w:rPr>
           <w:rFonts w:ascii="Times New Roman" w:hAnsi="Times New Roman" w:cs="Times New Roman"/>
@@ -19569,7 +20249,17 @@
           <w:szCs w:val="24"/>
           <w:lang w:val="en-US"/>
         </w:rPr>
-        <w:t>CVR) (</w:t>
+        <w:t>CVR</w:t>
+      </w:r>
+      <w:proofErr w:type="spellEnd"/>
+      <w:r>
+        <w:rPr>
+          <w:rFonts w:ascii="Times New Roman" w:hAnsi="Times New Roman" w:cs="Times New Roman"/>
+          <w:sz w:val="24"/>
+          <w:szCs w:val="24"/>
+          <w:lang w:val="en-US"/>
+        </w:rPr>
+        <w:t>) (</w:t>
       </w:r>
       <w:r>
         <w:rPr>
@@ -19670,6 +20360,7 @@
         </w:rPr>
         <w:t xml:space="preserve"> (</w:t>
       </w:r>
+      <w:proofErr w:type="spellStart"/>
       <w:r>
         <w:rPr>
           <w:rFonts w:ascii="Times New Roman" w:hAnsi="Times New Roman" w:cs="Times New Roman"/>
@@ -19679,7 +20370,19 @@
           <w:szCs w:val="24"/>
           <w:lang w:val="en-US"/>
         </w:rPr>
-        <w:t xml:space="preserve">lnRR: </w:t>
+        <w:t>lnRR</w:t>
+      </w:r>
+      <w:proofErr w:type="spellEnd"/>
+      <w:r>
+        <w:rPr>
+          <w:rFonts w:ascii="Times New Roman" w:hAnsi="Times New Roman" w:cs="Times New Roman"/>
+          <w:i/>
+          <w:iCs/>
+          <w:sz w:val="24"/>
+          <w:szCs w:val="24"/>
+          <w:lang w:val="en-US"/>
+        </w:rPr>
+        <w:t xml:space="preserve">: </w:t>
       </w:r>
       <w:r>
         <w:rPr>
@@ -19773,6 +20476,7 @@
         </w:rPr>
         <w:t xml:space="preserve"> (</w:t>
       </w:r>
+      <w:proofErr w:type="spellStart"/>
       <w:r>
         <w:rPr>
           <w:rFonts w:ascii="Times New Roman" w:hAnsi="Times New Roman" w:cs="Times New Roman"/>
@@ -19791,7 +20495,17 @@
           <w:szCs w:val="24"/>
           <w:lang w:val="en-US"/>
         </w:rPr>
-        <w:t xml:space="preserve">CVR: t = -0.57, </w:t>
+        <w:t>CVR</w:t>
+      </w:r>
+      <w:proofErr w:type="spellEnd"/>
+      <w:r>
+        <w:rPr>
+          <w:rFonts w:ascii="Times New Roman" w:hAnsi="Times New Roman" w:cs="Times New Roman"/>
+          <w:sz w:val="24"/>
+          <w:szCs w:val="24"/>
+          <w:lang w:val="en-US"/>
+        </w:rPr>
+        <w:t xml:space="preserve">: t = -0.57, </w:t>
       </w:r>
       <w:r>
         <w:rPr>
@@ -19831,6 +20545,7 @@
         </w:rPr>
         <w:t>There was no evidence of lag effects on dive duration means (</w:t>
       </w:r>
+      <w:proofErr w:type="spellStart"/>
       <w:r>
         <w:rPr>
           <w:rFonts w:ascii="Times New Roman" w:hAnsi="Times New Roman" w:cs="Times New Roman"/>
@@ -19849,7 +20564,17 @@
           <w:szCs w:val="24"/>
           <w:lang w:val="en-US"/>
         </w:rPr>
-        <w:t xml:space="preserve">RR -0.015, 95% CI: -0.082 – 0.052, Fig. </w:t>
+        <w:t>RR</w:t>
+      </w:r>
+      <w:proofErr w:type="spellEnd"/>
+      <w:r>
+        <w:rPr>
+          <w:rFonts w:ascii="Times New Roman" w:hAnsi="Times New Roman" w:cs="Times New Roman"/>
+          <w:sz w:val="24"/>
+          <w:szCs w:val="24"/>
+          <w:lang w:val="en-US"/>
+        </w:rPr>
+        <w:t xml:space="preserve"> -0.015, 95% CI: -0.082 – 0.052, Fig. </w:t>
       </w:r>
       <w:r>
         <w:rPr>
@@ -19878,6 +20603,7 @@
         </w:rPr>
         <w:t>A), but there was a borderline significant lag effect on dive duration variability, with greater variability reported in studies published more recently (</w:t>
       </w:r>
+      <w:proofErr w:type="spellStart"/>
       <w:r>
         <w:rPr>
           <w:rFonts w:ascii="Times New Roman" w:hAnsi="Times New Roman" w:cs="Times New Roman"/>
@@ -19896,7 +20622,17 @@
           <w:szCs w:val="24"/>
           <w:lang w:val="en-US"/>
         </w:rPr>
-        <w:t xml:space="preserve">CVR -0.047, 95% CI: -0.096 – 0.002, Fig. </w:t>
+        <w:t>CVR</w:t>
+      </w:r>
+      <w:proofErr w:type="spellEnd"/>
+      <w:r>
+        <w:rPr>
+          <w:rFonts w:ascii="Times New Roman" w:hAnsi="Times New Roman" w:cs="Times New Roman"/>
+          <w:sz w:val="24"/>
+          <w:szCs w:val="24"/>
+          <w:lang w:val="en-US"/>
+        </w:rPr>
+        <w:t xml:space="preserve"> -0.047, 95% CI: -0.096 – 0.002, Fig. </w:t>
       </w:r>
       <w:r>
         <w:rPr>
@@ -20092,7 +20828,7 @@
         </w:rPr>
         <w:t xml:space="preserve">Average water temperatures in marine and freshwater habitats are projected to increase between 1.5 </w:t>
       </w:r>
-      <w:bookmarkStart w:id="18" w:name="OLE_LINK7"/>
+      <w:bookmarkStart w:id="19" w:name="OLE_LINK7"/>
       <w:r>
         <w:rPr>
           <w:rFonts w:ascii="Times New Roman" w:hAnsi="Times New Roman" w:cs="Times New Roman"/>
@@ -20102,7 +20838,7 @@
         </w:rPr>
         <w:t>–</w:t>
       </w:r>
-      <w:bookmarkEnd w:id="18"/>
+      <w:bookmarkEnd w:id="19"/>
       <w:r>
         <w:rPr>
           <w:rFonts w:ascii="Times New Roman" w:hAnsi="Times New Roman" w:cs="Times New Roman"/>
@@ -21204,8 +21940,20 @@
           <w:szCs w:val="24"/>
           <w:lang w:val="en-US"/>
         </w:rPr>
-        <w:t>are similar to</w:t>
-      </w:r>
+        <w:t xml:space="preserve">are </w:t>
+      </w:r>
+      <w:proofErr w:type="gramStart"/>
+      <w:r>
+        <w:rPr>
+          <w:rFonts w:ascii="Times New Roman" w:hAnsi="Times New Roman" w:cs="Times New Roman"/>
+          <w:iCs/>
+          <w:sz w:val="24"/>
+          <w:szCs w:val="24"/>
+          <w:lang w:val="en-US"/>
+        </w:rPr>
+        <w:t>similar to</w:t>
+      </w:r>
+      <w:proofErr w:type="gramEnd"/>
       <w:r>
         <w:rPr>
           <w:rFonts w:ascii="Times New Roman" w:hAnsi="Times New Roman" w:cs="Times New Roman"/>
@@ -22156,8 +22904,20 @@
           <w:szCs w:val="24"/>
           <w:lang w:val="en-US"/>
         </w:rPr>
-        <w:t xml:space="preserve"> macquarii</w:t>
-      </w:r>
+        <w:t xml:space="preserve"> </w:t>
+      </w:r>
+      <w:proofErr w:type="spellStart"/>
+      <w:r>
+        <w:rPr>
+          <w:rFonts w:ascii="Times New Roman" w:hAnsi="Times New Roman" w:cs="Times New Roman"/>
+          <w:i/>
+          <w:sz w:val="24"/>
+          <w:szCs w:val="24"/>
+          <w:lang w:val="en-US"/>
+        </w:rPr>
+        <w:t>macquarii</w:t>
+      </w:r>
+      <w:proofErr w:type="spellEnd"/>
       <w:r>
         <w:rPr>
           <w:rFonts w:ascii="Times New Roman" w:hAnsi="Times New Roman" w:cs="Times New Roman"/>
@@ -22178,6 +22938,7 @@
         </w:rPr>
         <w:t xml:space="preserve"> </w:t>
       </w:r>
+      <w:proofErr w:type="spellStart"/>
       <w:r>
         <w:rPr>
           <w:rFonts w:ascii="Times New Roman" w:hAnsi="Times New Roman" w:cs="Times New Roman"/>
@@ -22188,6 +22949,7 @@
         </w:rPr>
         <w:t>Chelodina</w:t>
       </w:r>
+      <w:proofErr w:type="spellEnd"/>
       <w:r>
         <w:rPr>
           <w:rFonts w:ascii="Times New Roman" w:hAnsi="Times New Roman" w:cs="Times New Roman"/>
@@ -22198,6 +22960,7 @@
         </w:rPr>
         <w:t xml:space="preserve"> </w:t>
       </w:r>
+      <w:proofErr w:type="spellStart"/>
       <w:r>
         <w:rPr>
           <w:rFonts w:ascii="Times New Roman" w:hAnsi="Times New Roman" w:cs="Times New Roman"/>
@@ -22208,6 +22971,7 @@
         </w:rPr>
         <w:t>longicollis</w:t>
       </w:r>
+      <w:proofErr w:type="spellEnd"/>
       <w:r>
         <w:rPr>
           <w:rFonts w:ascii="Times New Roman" w:hAnsi="Times New Roman" w:cs="Times New Roman"/>
@@ -22228,6 +22992,7 @@
         </w:rPr>
         <w:t xml:space="preserve">and </w:t>
       </w:r>
+      <w:proofErr w:type="spellStart"/>
       <w:r>
         <w:rPr>
           <w:rFonts w:ascii="Times New Roman" w:hAnsi="Times New Roman" w:cs="Times New Roman"/>
@@ -22236,8 +23001,31 @@
           <w:szCs w:val="24"/>
           <w:lang w:val="en-US"/>
         </w:rPr>
-        <w:t>Chelodina expansa</w:t>
-      </w:r>
+        <w:t>Chelodina</w:t>
+      </w:r>
+      <w:proofErr w:type="spellEnd"/>
+      <w:r>
+        <w:rPr>
+          <w:rFonts w:ascii="Times New Roman" w:hAnsi="Times New Roman" w:cs="Times New Roman"/>
+          <w:i/>
+          <w:sz w:val="24"/>
+          <w:szCs w:val="24"/>
+          <w:lang w:val="en-US"/>
+        </w:rPr>
+        <w:t xml:space="preserve"> </w:t>
+      </w:r>
+      <w:proofErr w:type="spellStart"/>
+      <w:r>
+        <w:rPr>
+          <w:rFonts w:ascii="Times New Roman" w:hAnsi="Times New Roman" w:cs="Times New Roman"/>
+          <w:i/>
+          <w:sz w:val="24"/>
+          <w:szCs w:val="24"/>
+          <w:lang w:val="en-US"/>
+        </w:rPr>
+        <w:t>expansa</w:t>
+      </w:r>
+      <w:proofErr w:type="spellEnd"/>
       <w:r>
         <w:rPr>
           <w:rFonts w:ascii="Times New Roman" w:hAnsi="Times New Roman" w:cs="Times New Roman"/>
@@ -23338,7 +24126,27 @@
           <w:szCs w:val="24"/>
           <w:lang w:val="en-US"/>
         </w:rPr>
-        <w:t>skin to maximise capillary recruitment</w:t>
+        <w:t xml:space="preserve">skin to </w:t>
+      </w:r>
+      <w:proofErr w:type="spellStart"/>
+      <w:r>
+        <w:rPr>
+          <w:rFonts w:ascii="Times New Roman" w:hAnsi="Times New Roman" w:cs="Times New Roman"/>
+          <w:sz w:val="24"/>
+          <w:szCs w:val="24"/>
+          <w:lang w:val="en-US"/>
+        </w:rPr>
+        <w:t>maximise</w:t>
+      </w:r>
+      <w:proofErr w:type="spellEnd"/>
+      <w:r>
+        <w:rPr>
+          <w:rFonts w:ascii="Times New Roman" w:hAnsi="Times New Roman" w:cs="Times New Roman"/>
+          <w:sz w:val="24"/>
+          <w:szCs w:val="24"/>
+          <w:lang w:val="en-US"/>
+        </w:rPr>
+        <w:t xml:space="preserve"> capillary recruitment</w:t>
       </w:r>
       <w:r>
         <w:rPr>
@@ -25736,7 +26544,27 @@
           <w:szCs w:val="24"/>
           <w:lang w:val="en-US"/>
         </w:rPr>
-        <w:t xml:space="preserve">, and we can predict that the diving behaviour of both groups will be disrupted as the climate continues to warm. </w:t>
+        <w:t xml:space="preserve">, and we can predict that the diving </w:t>
+      </w:r>
+      <w:proofErr w:type="spellStart"/>
+      <w:r>
+        <w:rPr>
+          <w:rFonts w:ascii="Times New Roman" w:hAnsi="Times New Roman" w:cs="Times New Roman"/>
+          <w:sz w:val="24"/>
+          <w:szCs w:val="24"/>
+          <w:lang w:val="en-US"/>
+        </w:rPr>
+        <w:t>behaviour</w:t>
+      </w:r>
+      <w:proofErr w:type="spellEnd"/>
+      <w:r>
+        <w:rPr>
+          <w:rFonts w:ascii="Times New Roman" w:hAnsi="Times New Roman" w:cs="Times New Roman"/>
+          <w:sz w:val="24"/>
+          <w:szCs w:val="24"/>
+          <w:lang w:val="en-US"/>
+        </w:rPr>
+        <w:t xml:space="preserve"> of both groups will be disrupted as the climate continues to warm. </w:t>
       </w:r>
     </w:p>
     <w:p>
@@ -26426,20 +27254,70 @@
         </w:rPr>
         <w:t>Similar observations have been documented in freshwater turtles (</w:t>
       </w:r>
+      <w:proofErr w:type="spellStart"/>
       <w:r>
         <w:rPr>
           <w:i/>
           <w:lang w:val="en-US"/>
         </w:rPr>
-        <w:t>Trionyx spiniferus, Sternotherus odoratus</w:t>
-      </w:r>
-      <w:r>
-        <w:rPr>
-          <w:iCs/>
+        <w:t>Trionyx</w:t>
+      </w:r>
+      <w:proofErr w:type="spellEnd"/>
+      <w:r>
+        <w:rPr>
+          <w:i/>
           <w:lang w:val="en-US"/>
         </w:rPr>
         <w:t xml:space="preserve"> </w:t>
       </w:r>
+      <w:proofErr w:type="spellStart"/>
+      <w:r>
+        <w:rPr>
+          <w:i/>
+          <w:lang w:val="en-US"/>
+        </w:rPr>
+        <w:t>spiniferus</w:t>
+      </w:r>
+      <w:proofErr w:type="spellEnd"/>
+      <w:r>
+        <w:rPr>
+          <w:i/>
+          <w:lang w:val="en-US"/>
+        </w:rPr>
+        <w:t xml:space="preserve">, </w:t>
+      </w:r>
+      <w:proofErr w:type="spellStart"/>
+      <w:r>
+        <w:rPr>
+          <w:i/>
+          <w:lang w:val="en-US"/>
+        </w:rPr>
+        <w:t>Sternotherus</w:t>
+      </w:r>
+      <w:proofErr w:type="spellEnd"/>
+      <w:r>
+        <w:rPr>
+          <w:i/>
+          <w:lang w:val="en-US"/>
+        </w:rPr>
+        <w:t xml:space="preserve"> </w:t>
+      </w:r>
+      <w:proofErr w:type="spellStart"/>
+      <w:r>
+        <w:rPr>
+          <w:i/>
+          <w:lang w:val="en-US"/>
+        </w:rPr>
+        <w:t>odoratus</w:t>
+      </w:r>
+      <w:proofErr w:type="spellEnd"/>
+      <w:r>
+        <w:rPr>
+          <w:iCs/>
+          <w:lang w:val="en-US"/>
+        </w:rPr>
+        <w:t xml:space="preserve"> </w:t>
+      </w:r>
       <w:r>
         <w:rPr>
           <w:iCs/>
@@ -26447,13 +27325,31 @@
         </w:rPr>
         <w:t xml:space="preserve">and </w:t>
       </w:r>
+      <w:proofErr w:type="spellStart"/>
       <w:r>
         <w:rPr>
           <w:i/>
           <w:lang w:val="en-US"/>
         </w:rPr>
-        <w:t>Kinosternon subrubrum</w:t>
-      </w:r>
+        <w:t>Kinosternon</w:t>
+      </w:r>
+      <w:proofErr w:type="spellEnd"/>
+      <w:r>
+        <w:rPr>
+          <w:i/>
+          <w:lang w:val="en-US"/>
+        </w:rPr>
+        <w:t xml:space="preserve"> </w:t>
+      </w:r>
+      <w:proofErr w:type="spellStart"/>
+      <w:r>
+        <w:rPr>
+          <w:i/>
+          <w:lang w:val="en-US"/>
+        </w:rPr>
+        <w:t>subrubrum</w:t>
+      </w:r>
+      <w:proofErr w:type="spellEnd"/>
       <w:r>
         <w:rPr>
           <w:iCs/>
@@ -27251,8 +28147,19 @@
           <w:szCs w:val="24"/>
           <w:lang w:val="en-US"/>
         </w:rPr>
-        <w:t>Arafura filesnake</w:t>
-      </w:r>
+        <w:t xml:space="preserve">Arafura </w:t>
+      </w:r>
+      <w:proofErr w:type="spellStart"/>
+      <w:r>
+        <w:rPr>
+          <w:rFonts w:ascii="Times New Roman" w:hAnsi="Times New Roman" w:cs="Times New Roman"/>
+          <w:sz w:val="24"/>
+          <w:szCs w:val="24"/>
+          <w:lang w:val="en-US"/>
+        </w:rPr>
+        <w:t>filesnake</w:t>
+      </w:r>
+      <w:proofErr w:type="spellEnd"/>
       <w:r>
         <w:rPr>
           <w:rFonts w:ascii="Times New Roman" w:hAnsi="Times New Roman" w:cs="Times New Roman"/>
@@ -28047,6 +28954,7 @@
         </w:rPr>
         <w:t xml:space="preserve"> exposed hatchling Mary River turtles (</w:t>
       </w:r>
+      <w:proofErr w:type="spellStart"/>
       <w:r>
         <w:rPr>
           <w:rFonts w:ascii="Times New Roman" w:hAnsi="Times New Roman" w:cs="Times New Roman"/>
@@ -28056,7 +28964,19 @@
           <w:szCs w:val="24"/>
           <w:lang w:val="en-US"/>
         </w:rPr>
-        <w:t>Elusor macrurus</w:t>
+        <w:t>Elusor</w:t>
+      </w:r>
+      <w:proofErr w:type="spellEnd"/>
+      <w:r>
+        <w:rPr>
+          <w:rFonts w:ascii="Times New Roman" w:hAnsi="Times New Roman" w:cs="Times New Roman"/>
+          <w:i/>
+          <w:iCs/>
+          <w:sz w:val="24"/>
+          <w:szCs w:val="24"/>
+          <w:lang w:val="en-US"/>
+        </w:rPr>
+        <w:t xml:space="preserve"> macrurus</w:t>
       </w:r>
       <w:r>
         <w:rPr>
@@ -29447,8 +30367,21 @@
           <w:szCs w:val="24"/>
           <w:lang w:eastAsia="en-US"/>
         </w:rPr>
-        <w:t>diving beetles (Dytiscidae</w:t>
-      </w:r>
+        <w:t>diving beetles (</w:t>
+      </w:r>
+      <w:proofErr w:type="spellStart"/>
+      <w:r>
+        <w:rPr>
+          <w:rFonts w:eastAsiaTheme="minorHAnsi"/>
+          <w:b w:val="0"/>
+          <w:bCs w:val="0"/>
+          <w:sz w:val="24"/>
+          <w:szCs w:val="24"/>
+          <w:lang w:eastAsia="en-US"/>
+        </w:rPr>
+        <w:t>Dytiscidae</w:t>
+      </w:r>
+      <w:proofErr w:type="spellEnd"/>
       <w:r>
         <w:rPr>
           <w:rFonts w:eastAsiaTheme="minorHAnsi"/>
@@ -29871,6 +30804,7 @@
         </w:rPr>
         <w:t xml:space="preserve">found that in order to meet higher oxygen demands at elevated temperatures, </w:t>
       </w:r>
+      <w:proofErr w:type="spellStart"/>
       <w:r>
         <w:rPr>
           <w:rFonts w:eastAsiaTheme="minorHAnsi"/>
@@ -29882,19 +30816,9 @@
           <w:szCs w:val="24"/>
           <w:lang w:eastAsia="en-US"/>
         </w:rPr>
-        <w:t xml:space="preserve">Ilybius </w:t>
-      </w:r>
-      <w:r>
-        <w:rPr>
-          <w:rFonts w:eastAsiaTheme="minorHAnsi"/>
-          <w:b w:val="0"/>
-          <w:bCs w:val="0"/>
-          <w:sz w:val="24"/>
-          <w:szCs w:val="24"/>
-          <w:lang w:eastAsia="en-US"/>
-        </w:rPr>
-        <w:t xml:space="preserve">species decreased dive durations and </w:t>
-      </w:r>
+        <w:t>Ilybius</w:t>
+      </w:r>
+      <w:proofErr w:type="spellEnd"/>
       <w:r>
         <w:rPr>
           <w:rFonts w:eastAsiaTheme="minorHAnsi"/>
@@ -29906,8 +30830,34 @@
           <w:szCs w:val="24"/>
           <w:lang w:eastAsia="en-US"/>
         </w:rPr>
+        <w:t xml:space="preserve"> </w:t>
+      </w:r>
+      <w:r>
+        <w:rPr>
+          <w:rFonts w:eastAsiaTheme="minorHAnsi"/>
+          <w:b w:val="0"/>
+          <w:bCs w:val="0"/>
+          <w:sz w:val="24"/>
+          <w:szCs w:val="24"/>
+          <w:lang w:eastAsia="en-US"/>
+        </w:rPr>
+        <w:t xml:space="preserve">species decreased dive durations and </w:t>
+      </w:r>
+      <w:proofErr w:type="spellStart"/>
+      <w:r>
+        <w:rPr>
+          <w:rFonts w:eastAsiaTheme="minorHAnsi"/>
+          <w:b w:val="0"/>
+          <w:bCs w:val="0"/>
+          <w:i/>
+          <w:iCs/>
+          <w:sz w:val="24"/>
+          <w:szCs w:val="24"/>
+          <w:lang w:eastAsia="en-US"/>
+        </w:rPr>
         <w:t>Deronectes</w:t>
       </w:r>
+      <w:proofErr w:type="spellEnd"/>
       <w:r>
         <w:rPr>
           <w:rFonts w:eastAsiaTheme="minorHAnsi"/>
@@ -31575,6 +32525,7 @@
         </w:rPr>
         <w:t xml:space="preserve"> the meta-analysis is all located on the Open Science Framework (OSF) webpage (</w:t>
       </w:r>
+      <w:proofErr w:type="spellStart"/>
       <w:r>
         <w:rPr>
           <w:rFonts w:ascii="Times New Roman" w:hAnsi="Times New Roman" w:cs="Times New Roman"/>
@@ -31585,6 +32536,7 @@
         </w:rPr>
         <w:t>doi</w:t>
       </w:r>
+      <w:proofErr w:type="spellEnd"/>
       <w:r>
         <w:rPr>
           <w:rFonts w:ascii="Times New Roman" w:hAnsi="Times New Roman" w:cs="Times New Roman"/>
@@ -34786,7 +35738,29 @@
           <w:szCs w:val="24"/>
           <w:lang w:val="en-US"/>
         </w:rPr>
-        <w:t xml:space="preserve">We generated the phylogenetic tree using the TimeTree database </w:t>
+        <w:t xml:space="preserve">We generated the phylogenetic tree using the </w:t>
+      </w:r>
+      <w:proofErr w:type="spellStart"/>
+      <w:r>
+        <w:rPr>
+          <w:rFonts w:ascii="Times New Roman" w:hAnsi="Times New Roman" w:cs="Times New Roman"/>
+          <w:iCs/>
+          <w:sz w:val="24"/>
+          <w:szCs w:val="24"/>
+          <w:lang w:val="en-US"/>
+        </w:rPr>
+        <w:t>TimeTree</w:t>
+      </w:r>
+      <w:proofErr w:type="spellEnd"/>
+      <w:r>
+        <w:rPr>
+          <w:rFonts w:ascii="Times New Roman" w:hAnsi="Times New Roman" w:cs="Times New Roman"/>
+          <w:iCs/>
+          <w:sz w:val="24"/>
+          <w:szCs w:val="24"/>
+          <w:lang w:val="en-US"/>
+        </w:rPr>
+        <w:t xml:space="preserve"> database </w:t>
       </w:r>
       <w:r>
         <w:rPr>
@@ -35021,7 +35995,8 @@
         </w:rPr>
         <w:t xml:space="preserve"> on dive duration means (</w:t>
       </w:r>
-      <w:bookmarkStart w:id="19" w:name="OLE_LINK6"/>
+      <w:bookmarkStart w:id="20" w:name="OLE_LINK6"/>
+      <w:proofErr w:type="spellStart"/>
       <w:r>
         <w:rPr>
           <w:rFonts w:ascii="Times New Roman" w:hAnsi="Times New Roman" w:cs="Times New Roman"/>
@@ -35044,9 +36019,9 @@
           <w:szCs w:val="24"/>
           <w:lang w:val="en-US"/>
         </w:rPr>
-        <w:t>RR,</w:t>
-      </w:r>
-      <w:bookmarkEnd w:id="19"/>
+        <w:t>RR</w:t>
+      </w:r>
+      <w:proofErr w:type="spellEnd"/>
       <w:r>
         <w:rPr>
           <w:rFonts w:ascii="Times New Roman" w:hAnsi="Times New Roman" w:cs="Times New Roman"/>
@@ -35056,8 +36031,21 @@
           <w:szCs w:val="24"/>
           <w:lang w:val="en-US"/>
         </w:rPr>
+        <w:t>,</w:t>
+      </w:r>
+      <w:bookmarkEnd w:id="20"/>
+      <w:r>
+        <w:rPr>
+          <w:rFonts w:ascii="Times New Roman" w:hAnsi="Times New Roman" w:cs="Times New Roman"/>
+          <w:b/>
+          <w:bCs/>
+          <w:sz w:val="24"/>
+          <w:szCs w:val="24"/>
+          <w:lang w:val="en-US"/>
+        </w:rPr>
         <w:t xml:space="preserve"> A) and variability (</w:t>
       </w:r>
+      <w:proofErr w:type="spellStart"/>
       <w:r>
         <w:rPr>
           <w:rFonts w:ascii="Times New Roman" w:hAnsi="Times New Roman" w:cs="Times New Roman"/>
@@ -35080,46 +36068,9 @@
           <w:szCs w:val="24"/>
           <w:lang w:val="en-US"/>
         </w:rPr>
-        <w:t>CVR, B) in diving ectothermic vertebrates.</w:t>
-      </w:r>
-      <w:r>
-        <w:rPr>
-          <w:rFonts w:ascii="Times New Roman" w:hAnsi="Times New Roman" w:cs="Times New Roman"/>
-          <w:sz w:val="24"/>
-          <w:szCs w:val="24"/>
-          <w:lang w:val="en-US"/>
-        </w:rPr>
-        <w:t xml:space="preserve"> Temperature increases decreased dive mean duration when controlling for the average temperature of the temperature treatment pair and body mass (</w:t>
-      </w:r>
-      <w:r>
-        <w:rPr>
-          <w:rFonts w:ascii="Times New Roman" w:hAnsi="Times New Roman" w:cs="Times New Roman"/>
-          <w:i/>
-          <w:iCs/>
-          <w:sz w:val="24"/>
-          <w:szCs w:val="24"/>
-          <w:lang w:val="en-US"/>
-        </w:rPr>
-        <w:t>ln</w:t>
-      </w:r>
-      <w:r>
-        <w:rPr>
-          <w:rFonts w:ascii="Times New Roman" w:hAnsi="Times New Roman" w:cs="Times New Roman"/>
-          <w:sz w:val="24"/>
-          <w:szCs w:val="24"/>
-          <w:lang w:val="en-US"/>
-        </w:rPr>
-        <w:t>RR</w:t>
-      </w:r>
-      <w:r>
-        <w:rPr>
-          <w:rFonts w:ascii="Times New Roman" w:hAnsi="Times New Roman" w:cs="Times New Roman"/>
-          <w:sz w:val="24"/>
-          <w:szCs w:val="24"/>
-          <w:lang w:val="en-US"/>
-        </w:rPr>
-        <w:t xml:space="preserve">, </w:t>
-      </w:r>
+        <w:t>CVR</w:t>
+      </w:r>
+      <w:proofErr w:type="spellEnd"/>
       <w:r>
         <w:rPr>
           <w:rFonts w:ascii="Times New Roman" w:hAnsi="Times New Roman" w:cs="Times New Roman"/>
@@ -35129,6 +36080,57 @@
           <w:szCs w:val="24"/>
           <w:lang w:val="en-US"/>
         </w:rPr>
+        <w:t>, B) in diving ectothermic vertebrates.</w:t>
+      </w:r>
+      <w:r>
+        <w:rPr>
+          <w:rFonts w:ascii="Times New Roman" w:hAnsi="Times New Roman" w:cs="Times New Roman"/>
+          <w:sz w:val="24"/>
+          <w:szCs w:val="24"/>
+          <w:lang w:val="en-US"/>
+        </w:rPr>
+        <w:t xml:space="preserve"> Temperature increases decreased dive mean duration when controlling for the average temperature of the temperature treatment pair and body mass (</w:t>
+      </w:r>
+      <w:proofErr w:type="spellStart"/>
+      <w:r>
+        <w:rPr>
+          <w:rFonts w:ascii="Times New Roman" w:hAnsi="Times New Roman" w:cs="Times New Roman"/>
+          <w:i/>
+          <w:iCs/>
+          <w:sz w:val="24"/>
+          <w:szCs w:val="24"/>
+          <w:lang w:val="en-US"/>
+        </w:rPr>
+        <w:t>ln</w:t>
+      </w:r>
+      <w:r>
+        <w:rPr>
+          <w:rFonts w:ascii="Times New Roman" w:hAnsi="Times New Roman" w:cs="Times New Roman"/>
+          <w:sz w:val="24"/>
+          <w:szCs w:val="24"/>
+          <w:lang w:val="en-US"/>
+        </w:rPr>
+        <w:t>RR</w:t>
+      </w:r>
+      <w:proofErr w:type="spellEnd"/>
+      <w:r>
+        <w:rPr>
+          <w:rFonts w:ascii="Times New Roman" w:hAnsi="Times New Roman" w:cs="Times New Roman"/>
+          <w:sz w:val="24"/>
+          <w:szCs w:val="24"/>
+          <w:lang w:val="en-US"/>
+        </w:rPr>
+        <w:t xml:space="preserve">, </w:t>
+      </w:r>
+      <w:r>
+        <w:rPr>
+          <w:rFonts w:ascii="Times New Roman" w:hAnsi="Times New Roman" w:cs="Times New Roman"/>
+          <w:b/>
+          <w:bCs/>
+          <w:sz w:val="24"/>
+          <w:szCs w:val="24"/>
+          <w:lang w:val="en-US"/>
+        </w:rPr>
         <w:t>C</w:t>
       </w:r>
       <w:r>
@@ -35149,6 +36151,7 @@
         </w:rPr>
         <w:t>. While there was a tendency for the variability in dive duration to increase these effects were not statistically distinguishable from no effect (0) (</w:t>
       </w:r>
+      <w:proofErr w:type="spellStart"/>
       <w:r>
         <w:rPr>
           <w:rFonts w:ascii="Times New Roman" w:hAnsi="Times New Roman" w:cs="Times New Roman"/>
@@ -35167,7 +36170,17 @@
           <w:szCs w:val="24"/>
           <w:lang w:val="en-US"/>
         </w:rPr>
-        <w:t xml:space="preserve">CVR, </w:t>
+        <w:t>CVR</w:t>
+      </w:r>
+      <w:proofErr w:type="spellEnd"/>
+      <w:r>
+        <w:rPr>
+          <w:rFonts w:ascii="Times New Roman" w:hAnsi="Times New Roman" w:cs="Times New Roman"/>
+          <w:sz w:val="24"/>
+          <w:szCs w:val="24"/>
+          <w:lang w:val="en-US"/>
+        </w:rPr>
+        <w:t xml:space="preserve">, </w:t>
       </w:r>
       <w:r>
         <w:rPr>
@@ -35206,6 +36219,7 @@
         </w:rPr>
         <w:t>Data are presented as effect sizes (</w:t>
       </w:r>
+      <w:proofErr w:type="spellStart"/>
       <w:r>
         <w:rPr>
           <w:rFonts w:ascii="Times New Roman" w:hAnsi="Times New Roman" w:cs="Times New Roman"/>
@@ -35224,8 +36238,19 @@
           <w:szCs w:val="24"/>
           <w:lang w:val="en-US"/>
         </w:rPr>
-        <w:t xml:space="preserve">RR or </w:t>
-      </w:r>
+        <w:t>RR</w:t>
+      </w:r>
+      <w:proofErr w:type="spellEnd"/>
+      <w:r>
+        <w:rPr>
+          <w:rFonts w:ascii="Times New Roman" w:hAnsi="Times New Roman" w:cs="Times New Roman"/>
+          <w:sz w:val="24"/>
+          <w:szCs w:val="24"/>
+          <w:lang w:val="en-US"/>
+        </w:rPr>
+        <w:t xml:space="preserve"> or </w:t>
+      </w:r>
+      <w:proofErr w:type="spellStart"/>
       <w:r>
         <w:rPr>
           <w:rFonts w:ascii="Times New Roman" w:hAnsi="Times New Roman" w:cs="Times New Roman"/>
@@ -35244,16 +36269,46 @@
           <w:szCs w:val="24"/>
           <w:lang w:val="en-US"/>
         </w:rPr>
-        <w:t>CVR) with 95% confidence intervals. The vertical, dotted zero line indicates no effect and effect sizes are considered significant when 95% confidence intervals do not cross with the zero line</w:t>
-      </w:r>
-      <w:r>
-        <w:rPr>
-          <w:rFonts w:ascii="Times New Roman" w:hAnsi="Times New Roman" w:cs="Times New Roman"/>
-          <w:sz w:val="24"/>
-          <w:szCs w:val="24"/>
-          <w:lang w:val="en-US"/>
-        </w:rPr>
-        <w:t>. Sample sizes for each group (k) and number of species (Sp) are provided. Abbreviations: ‘NS’ = not statistically significant; ‘*’ statistically significant deviation from effect size of 0. Between study (I</w:t>
+        <w:t>CVR</w:t>
+      </w:r>
+      <w:proofErr w:type="spellEnd"/>
+      <w:r>
+        <w:rPr>
+          <w:rFonts w:ascii="Times New Roman" w:hAnsi="Times New Roman" w:cs="Times New Roman"/>
+          <w:sz w:val="24"/>
+          <w:szCs w:val="24"/>
+          <w:lang w:val="en-US"/>
+        </w:rPr>
+        <w:t>) with 95% confidence intervals. The vertical, dotted zero line indicates no effect and effect sizes are considered significant when 95% confidence intervals do not cross with the zero line</w:t>
+      </w:r>
+      <w:r>
+        <w:rPr>
+          <w:rFonts w:ascii="Times New Roman" w:hAnsi="Times New Roman" w:cs="Times New Roman"/>
+          <w:sz w:val="24"/>
+          <w:szCs w:val="24"/>
+          <w:lang w:val="en-US"/>
+        </w:rPr>
+        <w:t>. Sample sizes for each group (k) and number of species (</w:t>
+      </w:r>
+      <w:proofErr w:type="spellStart"/>
+      <w:r>
+        <w:rPr>
+          <w:rFonts w:ascii="Times New Roman" w:hAnsi="Times New Roman" w:cs="Times New Roman"/>
+          <w:sz w:val="24"/>
+          <w:szCs w:val="24"/>
+          <w:lang w:val="en-US"/>
+        </w:rPr>
+        <w:t>Sp</w:t>
+      </w:r>
+      <w:proofErr w:type="spellEnd"/>
+      <w:r>
+        <w:rPr>
+          <w:rFonts w:ascii="Times New Roman" w:hAnsi="Times New Roman" w:cs="Times New Roman"/>
+          <w:sz w:val="24"/>
+          <w:szCs w:val="24"/>
+          <w:lang w:val="en-US"/>
+        </w:rPr>
+        <w:t>) are provided. Abbreviations: ‘NS’ = not statistically significant; ‘*’ statistically significant deviation from effect size of 0. Between study (I</w:t>
       </w:r>
       <w:r>
         <w:rPr>
@@ -35514,7 +36569,7 @@
         </w:rPr>
         <w:t>(</w:t>
       </w:r>
-      <w:bookmarkStart w:id="20" w:name="OLE_LINK8"/>
+      <w:bookmarkStart w:id="21" w:name="OLE_LINK8"/>
       <w:r>
         <w:rPr>
           <w:rFonts w:ascii="Times New Roman" w:hAnsi="Times New Roman" w:cs="Times New Roman"/>
@@ -35536,8 +36591,9 @@
           <w:szCs w:val="24"/>
           <w:lang w:val="en-US"/>
         </w:rPr>
-        <w:t xml:space="preserve"> Crocodilia</w:t>
-      </w:r>
+        <w:t xml:space="preserve"> </w:t>
+      </w:r>
+      <w:proofErr w:type="spellStart"/>
       <w:r>
         <w:rPr>
           <w:rFonts w:ascii="Times New Roman" w:hAnsi="Times New Roman" w:cs="Times New Roman"/>
@@ -35548,8 +36604,9 @@
           <w:szCs w:val="24"/>
           <w:lang w:val="en-US"/>
         </w:rPr>
-        <w:t xml:space="preserve">, </w:t>
-      </w:r>
+        <w:t>Crocodilia</w:t>
+      </w:r>
+      <w:proofErr w:type="spellEnd"/>
       <w:r>
         <w:rPr>
           <w:rFonts w:ascii="Times New Roman" w:hAnsi="Times New Roman" w:cs="Times New Roman"/>
@@ -35560,7 +36617,7 @@
           <w:szCs w:val="24"/>
           <w:lang w:val="en-US"/>
         </w:rPr>
-        <w:t>Testudines</w:t>
+        <w:t xml:space="preserve">, </w:t>
       </w:r>
       <w:r>
         <w:rPr>
@@ -35572,7 +36629,7 @@
           <w:szCs w:val="24"/>
           <w:lang w:val="en-US"/>
         </w:rPr>
-        <w:t xml:space="preserve">, </w:t>
+        <w:t>Testudines</w:t>
       </w:r>
       <w:r>
         <w:rPr>
@@ -35584,7 +36641,7 @@
           <w:szCs w:val="24"/>
           <w:lang w:val="en-US"/>
         </w:rPr>
-        <w:t>Serpentes</w:t>
+        <w:t xml:space="preserve">, </w:t>
       </w:r>
       <w:r>
         <w:rPr>
@@ -35596,7 +36653,7 @@
           <w:szCs w:val="24"/>
           <w:lang w:val="en-US"/>
         </w:rPr>
-        <w:t xml:space="preserve"> and </w:t>
+        <w:t>Serpentes</w:t>
       </w:r>
       <w:r>
         <w:rPr>
@@ -35608,8 +36665,22 @@
           <w:szCs w:val="24"/>
           <w:lang w:val="en-US"/>
         </w:rPr>
+        <w:t xml:space="preserve"> and </w:t>
+      </w:r>
+      <w:proofErr w:type="spellStart"/>
+      <w:r>
+        <w:rPr>
+          <w:rFonts w:ascii="Times New Roman" w:hAnsi="Times New Roman" w:cs="Times New Roman"/>
+          <w:b/>
+          <w:bCs/>
+          <w:iCs/>
+          <w:sz w:val="24"/>
+          <w:szCs w:val="24"/>
+          <w:lang w:val="en-US"/>
+        </w:rPr>
         <w:t>Urodela</w:t>
       </w:r>
+      <w:proofErr w:type="spellEnd"/>
       <w:r>
         <w:rPr>
           <w:rFonts w:ascii="Times New Roman" w:hAnsi="Times New Roman" w:cs="Times New Roman"/>
@@ -35846,7 +36917,7 @@
         </w:rPr>
       </w:pPr>
     </w:p>
-    <w:bookmarkEnd w:id="20"/>
+    <w:bookmarkEnd w:id="21"/>
     <w:p>
       <w:pPr>
         <w:jc w:val="both"/>
@@ -36113,6 +37184,7 @@
         </w:rPr>
         <w:t xml:space="preserve"> on dive duration means (</w:t>
       </w:r>
+      <w:proofErr w:type="spellStart"/>
       <w:r>
         <w:rPr>
           <w:rFonts w:ascii="Times New Roman" w:hAnsi="Times New Roman" w:cs="Times New Roman"/>
@@ -36135,8 +37207,21 @@
           <w:szCs w:val="24"/>
           <w:lang w:val="en-US"/>
         </w:rPr>
-        <w:t>RR, A) and variability (</w:t>
-      </w:r>
+        <w:t>RR</w:t>
+      </w:r>
+      <w:proofErr w:type="spellEnd"/>
+      <w:r>
+        <w:rPr>
+          <w:rFonts w:ascii="Times New Roman" w:hAnsi="Times New Roman" w:cs="Times New Roman"/>
+          <w:b/>
+          <w:bCs/>
+          <w:sz w:val="24"/>
+          <w:szCs w:val="24"/>
+          <w:lang w:val="en-US"/>
+        </w:rPr>
+        <w:t>, A) and variability (</w:t>
+      </w:r>
+      <w:proofErr w:type="spellStart"/>
       <w:r>
         <w:rPr>
           <w:rFonts w:ascii="Times New Roman" w:hAnsi="Times New Roman" w:cs="Times New Roman"/>
@@ -36159,7 +37244,19 @@
           <w:szCs w:val="24"/>
           <w:lang w:val="en-US"/>
         </w:rPr>
-        <w:t>CVR, B) in aerial breathers and bimodal breathers.</w:t>
+        <w:t>CVR</w:t>
+      </w:r>
+      <w:proofErr w:type="spellEnd"/>
+      <w:r>
+        <w:rPr>
+          <w:rFonts w:ascii="Times New Roman" w:hAnsi="Times New Roman" w:cs="Times New Roman"/>
+          <w:b/>
+          <w:bCs/>
+          <w:sz w:val="24"/>
+          <w:szCs w:val="24"/>
+          <w:lang w:val="en-US"/>
+        </w:rPr>
+        <w:t>, B) in aerial breathers and bimodal breathers.</w:t>
       </w:r>
       <w:r>
         <w:rPr>
@@ -36179,6 +37276,7 @@
         </w:rPr>
         <w:t>Data are presented as effect sizes (</w:t>
       </w:r>
+      <w:proofErr w:type="spellStart"/>
       <w:r>
         <w:rPr>
           <w:rFonts w:ascii="Times New Roman" w:hAnsi="Times New Roman" w:cs="Times New Roman"/>
@@ -36197,8 +37295,19 @@
           <w:szCs w:val="24"/>
           <w:lang w:val="en-US"/>
         </w:rPr>
-        <w:t xml:space="preserve">RR or </w:t>
-      </w:r>
+        <w:t>RR</w:t>
+      </w:r>
+      <w:proofErr w:type="spellEnd"/>
+      <w:r>
+        <w:rPr>
+          <w:rFonts w:ascii="Times New Roman" w:hAnsi="Times New Roman" w:cs="Times New Roman"/>
+          <w:sz w:val="24"/>
+          <w:szCs w:val="24"/>
+          <w:lang w:val="en-US"/>
+        </w:rPr>
+        <w:t xml:space="preserve"> or </w:t>
+      </w:r>
+      <w:proofErr w:type="spellStart"/>
       <w:r>
         <w:rPr>
           <w:rFonts w:ascii="Times New Roman" w:hAnsi="Times New Roman" w:cs="Times New Roman"/>
@@ -36217,7 +37326,17 @@
           <w:szCs w:val="24"/>
           <w:lang w:val="en-US"/>
         </w:rPr>
-        <w:t>CVR) with 95% confidence intervals.</w:t>
+        <w:t>CVR</w:t>
+      </w:r>
+      <w:proofErr w:type="spellEnd"/>
+      <w:r>
+        <w:rPr>
+          <w:rFonts w:ascii="Times New Roman" w:hAnsi="Times New Roman" w:cs="Times New Roman"/>
+          <w:sz w:val="24"/>
+          <w:szCs w:val="24"/>
+          <w:lang w:val="en-US"/>
+        </w:rPr>
+        <w:t>) with 95% confidence intervals.</w:t>
       </w:r>
       <w:r>
         <w:rPr>
@@ -36244,7 +37363,27 @@
           <w:szCs w:val="24"/>
           <w:lang w:val="en-US"/>
         </w:rPr>
-        <w:t>. Sample sizes for each group (k) and number of species (Sp) are provided.</w:t>
+        <w:t>. Sample sizes for each group (k) and number of species (</w:t>
+      </w:r>
+      <w:proofErr w:type="spellStart"/>
+      <w:r>
+        <w:rPr>
+          <w:rFonts w:ascii="Times New Roman" w:hAnsi="Times New Roman" w:cs="Times New Roman"/>
+          <w:sz w:val="24"/>
+          <w:szCs w:val="24"/>
+          <w:lang w:val="en-US"/>
+        </w:rPr>
+        <w:t>Sp</w:t>
+      </w:r>
+      <w:proofErr w:type="spellEnd"/>
+      <w:r>
+        <w:rPr>
+          <w:rFonts w:ascii="Times New Roman" w:hAnsi="Times New Roman" w:cs="Times New Roman"/>
+          <w:sz w:val="24"/>
+          <w:szCs w:val="24"/>
+          <w:lang w:val="en-US"/>
+        </w:rPr>
+        <w:t>) are provided.</w:t>
       </w:r>
     </w:p>
     <w:p>
@@ -36560,7 +37699,55 @@
                                   <w:szCs w:val="20"/>
                                   <w:lang w:val="en-US"/>
                                 </w:rPr>
-                                <w:t>TOPIC: (“dive” OR “diving”) AND (“temperature” OR “thermal” OR “season*”) AND (“ectotherm*” OR “reptile*” OR “*snake*” OR “turtle*” OR “crocod*” OR “newt*”) in WoS and TITLE-ABS-KEY (“dive” OR “diving”)</w:t>
+                                <w:t>TOPIC: (“dive” OR “diving”) AND (“temperature” OR “thermal” OR “season*”) AND (“ectotherm*” OR “reptile*” OR “*snake*” OR “turtle*” OR “</w:t>
+                              </w:r>
+                              <w:proofErr w:type="spellStart"/>
+                              <w:r>
+                                <w:rPr>
+                                  <w:rFonts w:ascii="Times" w:hAnsi="Times" w:cstheme="minorHAnsi"/>
+                                  <w:bCs/>
+                                  <w:color w:val="000000" w:themeColor="text1"/>
+                                  <w:sz w:val="20"/>
+                                  <w:szCs w:val="20"/>
+                                  <w:lang w:val="en-US"/>
+                                </w:rPr>
+                                <w:t>crocod</w:t>
+                              </w:r>
+                              <w:proofErr w:type="spellEnd"/>
+                              <w:r>
+                                <w:rPr>
+                                  <w:rFonts w:ascii="Times" w:hAnsi="Times" w:cstheme="minorHAnsi"/>
+                                  <w:bCs/>
+                                  <w:color w:val="000000" w:themeColor="text1"/>
+                                  <w:sz w:val="20"/>
+                                  <w:szCs w:val="20"/>
+                                  <w:lang w:val="en-US"/>
+                                </w:rPr>
+                                <w:t xml:space="preserve">*” OR “newt*”) in </w:t>
+                              </w:r>
+                              <w:proofErr w:type="spellStart"/>
+                              <w:r>
+                                <w:rPr>
+                                  <w:rFonts w:ascii="Times" w:hAnsi="Times" w:cstheme="minorHAnsi"/>
+                                  <w:bCs/>
+                                  <w:color w:val="000000" w:themeColor="text1"/>
+                                  <w:sz w:val="20"/>
+                                  <w:szCs w:val="20"/>
+                                  <w:lang w:val="en-US"/>
+                                </w:rPr>
+                                <w:t>WoS</w:t>
+                              </w:r>
+                              <w:proofErr w:type="spellEnd"/>
+                              <w:r>
+                                <w:rPr>
+                                  <w:rFonts w:ascii="Times" w:hAnsi="Times" w:cstheme="minorHAnsi"/>
+                                  <w:bCs/>
+                                  <w:color w:val="000000" w:themeColor="text1"/>
+                                  <w:sz w:val="20"/>
+                                  <w:szCs w:val="20"/>
+                                  <w:lang w:val="en-US"/>
+                                </w:rPr>
+                                <w:t xml:space="preserve"> and TITLE-ABS-KEY (“dive” OR “diving”)</w:t>
                               </w:r>
                               <w:r>
                                 <w:rPr>
@@ -36582,7 +37769,31 @@
                                   <w:szCs w:val="20"/>
                                   <w:lang w:val="en-US"/>
                                 </w:rPr>
-                                <w:t>AND (“temperature” OR “thermal” OR “season*”) AND (“ectotherm*” OR “reptile*” OR “*snake*” OR “turtle*” OR “crocod*” OR “newt*”) in Scopus</w:t>
+                                <w:t>AND (“temperature” OR “thermal” OR “season*”) AND (“ectotherm*” OR “reptile*” OR “*snake*” OR “turtle*” OR “</w:t>
+                              </w:r>
+                              <w:proofErr w:type="spellStart"/>
+                              <w:r>
+                                <w:rPr>
+                                  <w:rFonts w:ascii="Times" w:hAnsi="Times" w:cstheme="minorHAnsi"/>
+                                  <w:bCs/>
+                                  <w:color w:val="000000" w:themeColor="text1"/>
+                                  <w:sz w:val="20"/>
+                                  <w:szCs w:val="20"/>
+                                  <w:lang w:val="en-US"/>
+                                </w:rPr>
+                                <w:t>crocod</w:t>
+                              </w:r>
+                              <w:proofErr w:type="spellEnd"/>
+                              <w:r>
+                                <w:rPr>
+                                  <w:rFonts w:ascii="Times" w:hAnsi="Times" w:cstheme="minorHAnsi"/>
+                                  <w:bCs/>
+                                  <w:color w:val="000000" w:themeColor="text1"/>
+                                  <w:sz w:val="20"/>
+                                  <w:szCs w:val="20"/>
+                                  <w:lang w:val="en-US"/>
+                                </w:rPr>
+                                <w:t>*” OR “newt*”) in Scopus</w:t>
                               </w:r>
                               <w:r>
                                 <w:rPr>
@@ -38018,7 +39229,55 @@
                             <w:szCs w:val="20"/>
                             <w:lang w:val="en-US"/>
                           </w:rPr>
-                          <w:t>TOPIC: (“dive” OR “diving”) AND (“temperature” OR “thermal” OR “season*”) AND (“ectotherm*” OR “reptile*” OR “*snake*” OR “turtle*” OR “crocod*” OR “newt*”) in WoS and TITLE-ABS-KEY (“dive” OR “diving”)</w:t>
+                          <w:t>TOPIC: (“dive” OR “diving”) AND (“temperature” OR “thermal” OR “season*”) AND (“ectotherm*” OR “reptile*” OR “*snake*” OR “turtle*” OR “</w:t>
+                        </w:r>
+                        <w:proofErr w:type="spellStart"/>
+                        <w:r>
+                          <w:rPr>
+                            <w:rFonts w:ascii="Times" w:hAnsi="Times" w:cstheme="minorHAnsi"/>
+                            <w:bCs/>
+                            <w:color w:val="000000" w:themeColor="text1"/>
+                            <w:sz w:val="20"/>
+                            <w:szCs w:val="20"/>
+                            <w:lang w:val="en-US"/>
+                          </w:rPr>
+                          <w:t>crocod</w:t>
+                        </w:r>
+                        <w:proofErr w:type="spellEnd"/>
+                        <w:r>
+                          <w:rPr>
+                            <w:rFonts w:ascii="Times" w:hAnsi="Times" w:cstheme="minorHAnsi"/>
+                            <w:bCs/>
+                            <w:color w:val="000000" w:themeColor="text1"/>
+                            <w:sz w:val="20"/>
+                            <w:szCs w:val="20"/>
+                            <w:lang w:val="en-US"/>
+                          </w:rPr>
+                          <w:t xml:space="preserve">*” OR “newt*”) in </w:t>
+                        </w:r>
+                        <w:proofErr w:type="spellStart"/>
+                        <w:r>
+                          <w:rPr>
+                            <w:rFonts w:ascii="Times" w:hAnsi="Times" w:cstheme="minorHAnsi"/>
+                            <w:bCs/>
+                            <w:color w:val="000000" w:themeColor="text1"/>
+                            <w:sz w:val="20"/>
+                            <w:szCs w:val="20"/>
+                            <w:lang w:val="en-US"/>
+                          </w:rPr>
+                          <w:t>WoS</w:t>
+                        </w:r>
+                        <w:proofErr w:type="spellEnd"/>
+                        <w:r>
+                          <w:rPr>
+                            <w:rFonts w:ascii="Times" w:hAnsi="Times" w:cstheme="minorHAnsi"/>
+                            <w:bCs/>
+                            <w:color w:val="000000" w:themeColor="text1"/>
+                            <w:sz w:val="20"/>
+                            <w:szCs w:val="20"/>
+                            <w:lang w:val="en-US"/>
+                          </w:rPr>
+                          <w:t xml:space="preserve"> and TITLE-ABS-KEY (“dive” OR “diving”)</w:t>
                         </w:r>
                         <w:r>
                           <w:rPr>
@@ -38040,7 +39299,31 @@
                             <w:szCs w:val="20"/>
                             <w:lang w:val="en-US"/>
                           </w:rPr>
-                          <w:t>AND (“temperature” OR “thermal” OR “season*”) AND (“ectotherm*” OR “reptile*” OR “*snake*” OR “turtle*” OR “crocod*” OR “newt*”) in Scopus</w:t>
+                          <w:t>AND (“temperature” OR “thermal” OR “season*”) AND (“ectotherm*” OR “reptile*” OR “*snake*” OR “turtle*” OR “</w:t>
+                        </w:r>
+                        <w:proofErr w:type="spellStart"/>
+                        <w:r>
+                          <w:rPr>
+                            <w:rFonts w:ascii="Times" w:hAnsi="Times" w:cstheme="minorHAnsi"/>
+                            <w:bCs/>
+                            <w:color w:val="000000" w:themeColor="text1"/>
+                            <w:sz w:val="20"/>
+                            <w:szCs w:val="20"/>
+                            <w:lang w:val="en-US"/>
+                          </w:rPr>
+                          <w:t>crocod</w:t>
+                        </w:r>
+                        <w:proofErr w:type="spellEnd"/>
+                        <w:r>
+                          <w:rPr>
+                            <w:rFonts w:ascii="Times" w:hAnsi="Times" w:cstheme="minorHAnsi"/>
+                            <w:bCs/>
+                            <w:color w:val="000000" w:themeColor="text1"/>
+                            <w:sz w:val="20"/>
+                            <w:szCs w:val="20"/>
+                            <w:lang w:val="en-US"/>
+                          </w:rPr>
+                          <w:t>*” OR “newt*”) in Scopus</w:t>
                         </w:r>
                         <w:r>
                           <w:rPr>
@@ -38990,7 +40273,7 @@
           <w:szCs w:val="24"/>
         </w:rPr>
       </w:pPr>
-      <w:commentRangeStart w:id="21"/>
+      <w:commentRangeStart w:id="22"/>
       <w:r>
         <w:rPr>
           <w:rFonts w:ascii="Times New Roman" w:hAnsi="Times New Roman" w:cs="Times New Roman"/>
@@ -39002,12 +40285,12 @@
         </w:rPr>
         <w:t>Fig. S1</w:t>
       </w:r>
-      <w:commentRangeEnd w:id="21"/>
+      <w:commentRangeEnd w:id="22"/>
       <w:r>
         <w:rPr>
           <w:rStyle w:val="CommentReference"/>
         </w:rPr>
-        <w:commentReference w:id="21"/>
+        <w:commentReference w:id="22"/>
       </w:r>
       <w:r>
         <w:rPr>
@@ -39028,42 +40311,236 @@
           <w:sz w:val="24"/>
           <w:szCs w:val="24"/>
         </w:rPr>
-        <w:t>flow-chart</w:t>
+        <w:t>flow-chart showing the systematic search for literature on the effects of increasing water temperature on dive durations in ectothermic vertebrates</w:t>
+      </w:r>
+      <w:r>
+        <w:rPr>
+          <w:rFonts w:ascii="Times" w:hAnsi="Times" w:cs="Times"/>
+          <w:sz w:val="24"/>
+          <w:szCs w:val="24"/>
+        </w:rPr>
+        <w:t xml:space="preserve">. </w:t>
+      </w:r>
+      <w:r>
+        <w:rPr>
+          <w:rFonts w:ascii="Times" w:hAnsi="Times" w:cs="Times"/>
+          <w:sz w:val="24"/>
+          <w:szCs w:val="24"/>
+        </w:rPr>
+        <w:t xml:space="preserve">Included are all search terms, how many entries were identified and the step-by-step screening description of the selection of the data based on a </w:t>
+      </w:r>
+      <w:proofErr w:type="gramStart"/>
+      <w:r>
+        <w:rPr>
+          <w:rFonts w:ascii="Times" w:hAnsi="Times" w:cs="Times"/>
+          <w:sz w:val="24"/>
+          <w:szCs w:val="24"/>
+        </w:rPr>
+        <w:t>pre-determined selection criteria</w:t>
+      </w:r>
+      <w:proofErr w:type="gramEnd"/>
+      <w:r>
+        <w:rPr>
+          <w:rFonts w:ascii="Times" w:hAnsi="Times" w:cs="Times"/>
+          <w:sz w:val="24"/>
+          <w:szCs w:val="24"/>
+        </w:rPr>
+        <w:t xml:space="preserve"> (see main text) for inclusion in the meta-analysis.</w:t>
       </w:r>
       <w:r>
         <w:rPr>
           <w:rFonts w:ascii="Times" w:hAnsi="Times" w:cs="Times"/>
           <w:b/>
+          <w:sz w:val="24"/>
+          <w:szCs w:val="24"/>
+        </w:rPr>
+        <w:t xml:space="preserve"> </w:t>
+      </w:r>
+    </w:p>
+    <w:p>
+      <w:pPr>
+        <w:jc w:val="both"/>
+        <w:rPr>
+          <w:rFonts w:ascii="Times New Roman" w:hAnsi="Times New Roman" w:cs="Times New Roman"/>
+          <w:b/>
           <w:bCs/>
           <w:sz w:val="24"/>
           <w:szCs w:val="24"/>
-        </w:rPr>
-        <w:t xml:space="preserve"> showing the systematic search for literature on the effects of increasing water temperature on dive durations in ectothermic vertebrates</w:t>
-      </w:r>
-      <w:r>
-        <w:rPr>
-          <w:rFonts w:ascii="Times" w:hAnsi="Times" w:cs="Times"/>
-          <w:sz w:val="24"/>
-          <w:szCs w:val="24"/>
-        </w:rPr>
-        <w:t xml:space="preserve">. </w:t>
-      </w:r>
-      <w:r>
-        <w:rPr>
-          <w:rFonts w:ascii="Times" w:hAnsi="Times" w:cs="Times"/>
-          <w:sz w:val="24"/>
-          <w:szCs w:val="24"/>
-        </w:rPr>
-        <w:t>Included are all search terms, how many entries were identified and the step-by-step screening description of the selection of the data based on a pre-determined selection criteria (see main text) for inclusion in the meta-analysis.</w:t>
-      </w:r>
-      <w:r>
-        <w:rPr>
-          <w:rFonts w:ascii="Times" w:hAnsi="Times" w:cs="Times"/>
+          <w:lang w:val="en-US"/>
+        </w:rPr>
+      </w:pPr>
+      <w:r>
+        <w:rPr>
+          <w:rFonts w:ascii="Times New Roman" w:hAnsi="Times New Roman" w:cs="Times New Roman"/>
           <w:b/>
-          <w:sz w:val="24"/>
-          <w:szCs w:val="24"/>
-        </w:rPr>
-        <w:t xml:space="preserve"> </w:t>
+          <w:bCs/>
+          <w:noProof/>
+          <w:sz w:val="24"/>
+          <w:szCs w:val="24"/>
+          <w:lang w:val="en-US"/>
+        </w:rPr>
+        <w:lastRenderedPageBreak/>
+        <w:drawing>
+          <wp:inline distT="0" distB="0" distL="0" distR="0" wp14:anchorId="59A5A61E" wp14:editId="089A7455">
+            <wp:extent cx="7488555" cy="2813678"/>
+            <wp:effectExtent l="0" t="0" r="0" b="6350"/>
+            <wp:docPr id="15" name="Picture 15"/>
+            <wp:cNvGraphicFramePr>
+              <a:graphicFrameLocks xmlns:a="http://schemas.openxmlformats.org/drawingml/2006/main" noChangeAspect="1"/>
+            </wp:cNvGraphicFramePr>
+            <a:graphic xmlns:a="http://schemas.openxmlformats.org/drawingml/2006/main">
+              <a:graphicData uri="http://schemas.openxmlformats.org/drawingml/2006/picture">
+                <pic:pic xmlns:pic="http://schemas.openxmlformats.org/drawingml/2006/picture">
+                  <pic:nvPicPr>
+                    <pic:cNvPr id="0" name="Picture 3"/>
+                    <pic:cNvPicPr>
+                      <a:picLocks noChangeAspect="1" noChangeArrowheads="1"/>
+                    </pic:cNvPicPr>
+                  </pic:nvPicPr>
+                  <pic:blipFill>
+                    <a:blip r:embed="rId15">
+                      <a:extLst>
+                        <a:ext uri="{28A0092B-C50C-407E-A947-70E740481C1C}">
+                          <a14:useLocalDpi xmlns:a14="http://schemas.microsoft.com/office/drawing/2010/main" val="0"/>
+                        </a:ext>
+                      </a:extLst>
+                    </a:blip>
+                    <a:srcRect/>
+                    <a:stretch>
+                      <a:fillRect/>
+                    </a:stretch>
+                  </pic:blipFill>
+                  <pic:spPr bwMode="auto">
+                    <a:xfrm>
+                      <a:off x="0" y="0"/>
+                      <a:ext cx="7542917" cy="2834104"/>
+                    </a:xfrm>
+                    <a:prstGeom prst="rect">
+                      <a:avLst/>
+                    </a:prstGeom>
+                    <a:noFill/>
+                  </pic:spPr>
+                </pic:pic>
+              </a:graphicData>
+            </a:graphic>
+          </wp:inline>
+        </w:drawing>
+      </w:r>
+    </w:p>
+    <w:p>
+      <w:pPr>
+        <w:jc w:val="both"/>
+        <w:rPr>
+          <w:rFonts w:ascii="Times New Roman" w:hAnsi="Times New Roman" w:cs="Times New Roman"/>
+          <w:sz w:val="24"/>
+          <w:szCs w:val="24"/>
+          <w:lang w:val="en-US"/>
+        </w:rPr>
+      </w:pPr>
+      <w:r>
+        <w:rPr>
+          <w:rFonts w:ascii="Times New Roman" w:hAnsi="Times New Roman" w:cs="Times New Roman"/>
+          <w:b/>
+          <w:bCs/>
+          <w:sz w:val="24"/>
+          <w:szCs w:val="24"/>
+          <w:lang w:val="en-US"/>
+        </w:rPr>
+        <w:t xml:space="preserve">Fig. S2: </w:t>
+      </w:r>
+      <w:r>
+        <w:rPr>
+          <w:rFonts w:ascii="Times New Roman" w:hAnsi="Times New Roman" w:cs="Times New Roman"/>
+          <w:b/>
+          <w:bCs/>
+          <w:sz w:val="24"/>
+          <w:szCs w:val="24"/>
+          <w:lang w:val="en-US"/>
+        </w:rPr>
+        <w:t>Funnel plots for the distribution of effect sizes around the meta-analytic mean, for meta-analysis of mean differences (</w:t>
+      </w:r>
+      <w:proofErr w:type="spellStart"/>
+      <w:r>
+        <w:rPr>
+          <w:rFonts w:ascii="Times New Roman" w:hAnsi="Times New Roman" w:cs="Times New Roman"/>
+          <w:b/>
+          <w:bCs/>
+          <w:i/>
+          <w:iCs/>
+          <w:sz w:val="24"/>
+          <w:szCs w:val="24"/>
+          <w:lang w:val="en-US"/>
+        </w:rPr>
+        <w:t>ln</w:t>
+      </w:r>
+      <w:r>
+        <w:rPr>
+          <w:rFonts w:ascii="Times New Roman" w:hAnsi="Times New Roman" w:cs="Times New Roman"/>
+          <w:b/>
+          <w:bCs/>
+          <w:sz w:val="24"/>
+          <w:szCs w:val="24"/>
+          <w:lang w:val="en-US"/>
+        </w:rPr>
+        <w:t>RR</w:t>
+      </w:r>
+      <w:proofErr w:type="spellEnd"/>
+      <w:r>
+        <w:rPr>
+          <w:rFonts w:ascii="Times New Roman" w:hAnsi="Times New Roman" w:cs="Times New Roman"/>
+          <w:b/>
+          <w:bCs/>
+          <w:sz w:val="24"/>
+          <w:szCs w:val="24"/>
+          <w:lang w:val="en-US"/>
+        </w:rPr>
+        <w:t>, A) and variance differences (</w:t>
+      </w:r>
+      <w:proofErr w:type="spellStart"/>
+      <w:r>
+        <w:rPr>
+          <w:rFonts w:ascii="Times New Roman" w:hAnsi="Times New Roman" w:cs="Times New Roman"/>
+          <w:b/>
+          <w:bCs/>
+          <w:i/>
+          <w:iCs/>
+          <w:sz w:val="24"/>
+          <w:szCs w:val="24"/>
+          <w:lang w:val="en-US"/>
+        </w:rPr>
+        <w:t>ln</w:t>
+      </w:r>
+      <w:r>
+        <w:rPr>
+          <w:rFonts w:ascii="Times New Roman" w:hAnsi="Times New Roman" w:cs="Times New Roman"/>
+          <w:b/>
+          <w:bCs/>
+          <w:sz w:val="24"/>
+          <w:szCs w:val="24"/>
+          <w:lang w:val="en-US"/>
+        </w:rPr>
+        <w:t>CVR</w:t>
+      </w:r>
+      <w:proofErr w:type="spellEnd"/>
+      <w:r>
+        <w:rPr>
+          <w:rFonts w:ascii="Times New Roman" w:hAnsi="Times New Roman" w:cs="Times New Roman"/>
+          <w:b/>
+          <w:bCs/>
+          <w:sz w:val="24"/>
+          <w:szCs w:val="24"/>
+          <w:lang w:val="en-US"/>
+        </w:rPr>
+        <w:t>, B).</w:t>
+      </w:r>
+      <w:r>
+        <w:rPr>
+          <w:rFonts w:ascii="Times New Roman" w:hAnsi="Times New Roman" w:cs="Times New Roman"/>
+          <w:sz w:val="24"/>
+          <w:szCs w:val="24"/>
+          <w:lang w:val="en-US"/>
+        </w:rPr>
+        <w:t xml:space="preserve"> The y-axis represents the precisions of the estimates (inverse of the standard error). Values are shown as raw effect sizes.</w:t>
       </w:r>
     </w:p>
     <w:p>
@@ -39117,23 +40594,86 @@
           <w:lang w:val="en-US"/>
         </w:rPr>
       </w:pPr>
+      <w:r>
+        <w:rPr>
+          <w:rFonts w:ascii="Times New Roman" w:hAnsi="Times New Roman" w:cs="Times New Roman"/>
+          <w:b/>
+          <w:bCs/>
+          <w:noProof/>
+          <w:sz w:val="24"/>
+          <w:szCs w:val="24"/>
+          <w:lang w:val="en-US"/>
+        </w:rPr>
+        <w:drawing>
+          <wp:inline distT="0" distB="0" distL="0" distR="0" wp14:anchorId="51FE933D" wp14:editId="7B20BAA7">
+            <wp:extent cx="7409346" cy="2811600"/>
+            <wp:effectExtent l="0" t="0" r="1270" b="8255"/>
+            <wp:docPr id="25" name="Picture 25"/>
+            <wp:cNvGraphicFramePr>
+              <a:graphicFrameLocks xmlns:a="http://schemas.openxmlformats.org/drawingml/2006/main" noChangeAspect="1"/>
+            </wp:cNvGraphicFramePr>
+            <a:graphic xmlns:a="http://schemas.openxmlformats.org/drawingml/2006/main">
+              <a:graphicData uri="http://schemas.openxmlformats.org/drawingml/2006/picture">
+                <pic:pic xmlns:pic="http://schemas.openxmlformats.org/drawingml/2006/picture">
+                  <pic:nvPicPr>
+                    <pic:cNvPr id="0" name="Picture 4"/>
+                    <pic:cNvPicPr>
+                      <a:picLocks noChangeAspect="1" noChangeArrowheads="1"/>
+                    </pic:cNvPicPr>
+                  </pic:nvPicPr>
+                  <pic:blipFill>
+                    <a:blip r:embed="rId16">
+                      <a:extLst>
+                        <a:ext uri="{28A0092B-C50C-407E-A947-70E740481C1C}">
+                          <a14:useLocalDpi xmlns:a14="http://schemas.microsoft.com/office/drawing/2010/main" val="0"/>
+                        </a:ext>
+                      </a:extLst>
+                    </a:blip>
+                    <a:srcRect/>
+                    <a:stretch>
+                      <a:fillRect/>
+                    </a:stretch>
+                  </pic:blipFill>
+                  <pic:spPr bwMode="auto">
+                    <a:xfrm>
+                      <a:off x="0" y="0"/>
+                      <a:ext cx="7409346" cy="2811600"/>
+                    </a:xfrm>
+                    <a:prstGeom prst="rect">
+                      <a:avLst/>
+                    </a:prstGeom>
+                    <a:noFill/>
+                  </pic:spPr>
+                </pic:pic>
+              </a:graphicData>
+            </a:graphic>
+          </wp:inline>
+        </w:drawing>
+      </w:r>
     </w:p>
     <w:p>
       <w:pPr>
         <w:jc w:val="both"/>
         <w:rPr>
           <w:rFonts w:ascii="Times New Roman" w:hAnsi="Times New Roman" w:cs="Times New Roman"/>
+          <w:sz w:val="24"/>
+          <w:szCs w:val="24"/>
+          <w:lang w:val="en-US"/>
+        </w:rPr>
+      </w:pPr>
+      <w:commentRangeStart w:id="23"/>
+      <w:r>
+        <w:rPr>
+          <w:rFonts w:ascii="Times New Roman" w:hAnsi="Times New Roman" w:cs="Times New Roman"/>
           <w:b/>
           <w:bCs/>
           <w:sz w:val="24"/>
           <w:szCs w:val="24"/>
           <w:lang w:val="en-US"/>
         </w:rPr>
-      </w:pPr>
-    </w:p>
-    <w:p>
-      <w:pPr>
-        <w:jc w:val="both"/>
+        <w:t>Fig. S2:</w:t>
+      </w:r>
+      <w:r>
         <w:rPr>
           <w:rFonts w:ascii="Times New Roman" w:hAnsi="Times New Roman" w:cs="Times New Roman"/>
           <w:b/>
@@ -39142,11 +40682,16 @@
           <w:szCs w:val="24"/>
           <w:lang w:val="en-US"/>
         </w:rPr>
-      </w:pPr>
-    </w:p>
-    <w:p>
-      <w:pPr>
-        <w:jc w:val="both"/>
+        <w:t xml:space="preserve"> </w:t>
+      </w:r>
+      <w:commentRangeEnd w:id="23"/>
+      <w:r>
+        <w:rPr>
+          <w:rStyle w:val="CommentReference"/>
+        </w:rPr>
+        <w:commentReference w:id="23"/>
+      </w:r>
+      <w:r>
         <w:rPr>
           <w:rFonts w:ascii="Times New Roman" w:hAnsi="Times New Roman" w:cs="Times New Roman"/>
           <w:b/>
@@ -39155,11 +40700,9 @@
           <w:szCs w:val="24"/>
           <w:lang w:val="en-US"/>
         </w:rPr>
-      </w:pPr>
-    </w:p>
-    <w:p>
-      <w:pPr>
-        <w:jc w:val="both"/>
+        <w:t xml:space="preserve">Lag-effect plots for </w:t>
+      </w:r>
+      <w:r>
         <w:rPr>
           <w:rFonts w:ascii="Times New Roman" w:hAnsi="Times New Roman" w:cs="Times New Roman"/>
           <w:b/>
@@ -39168,24 +40711,22 @@
           <w:szCs w:val="24"/>
           <w:lang w:val="en-US"/>
         </w:rPr>
-      </w:pPr>
-    </w:p>
-    <w:p>
-      <w:pPr>
-        <w:jc w:val="both"/>
+        <w:t>meta-analysis of mean differences (</w:t>
+      </w:r>
+      <w:r>
         <w:rPr>
           <w:rFonts w:ascii="Times New Roman" w:hAnsi="Times New Roman" w:cs="Times New Roman"/>
           <w:b/>
           <w:bCs/>
-          <w:sz w:val="24"/>
-          <w:szCs w:val="24"/>
-          <w:lang w:val="en-US"/>
-        </w:rPr>
-      </w:pPr>
-    </w:p>
-    <w:p>
-      <w:pPr>
-        <w:jc w:val="both"/>
+          <w:i/>
+          <w:iCs/>
+          <w:sz w:val="24"/>
+          <w:szCs w:val="24"/>
+          <w:lang w:val="en-US"/>
+        </w:rPr>
+        <w:t>ln</w:t>
+      </w:r>
+      <w:r>
         <w:rPr>
           <w:rFonts w:ascii="Times New Roman" w:hAnsi="Times New Roman" w:cs="Times New Roman"/>
           <w:b/>
@@ -39194,24 +40735,22 @@
           <w:szCs w:val="24"/>
           <w:lang w:val="en-US"/>
         </w:rPr>
-      </w:pPr>
-    </w:p>
-    <w:p>
-      <w:pPr>
-        <w:jc w:val="both"/>
+        <w:t>RR, A) and variance differences (</w:t>
+      </w:r>
+      <w:r>
         <w:rPr>
           <w:rFonts w:ascii="Times New Roman" w:hAnsi="Times New Roman" w:cs="Times New Roman"/>
           <w:b/>
           <w:bCs/>
-          <w:sz w:val="24"/>
-          <w:szCs w:val="24"/>
-          <w:lang w:val="en-US"/>
-        </w:rPr>
-      </w:pPr>
-    </w:p>
-    <w:p>
-      <w:pPr>
-        <w:jc w:val="both"/>
+          <w:i/>
+          <w:iCs/>
+          <w:sz w:val="24"/>
+          <w:szCs w:val="24"/>
+          <w:lang w:val="en-US"/>
+        </w:rPr>
+        <w:t>ln</w:t>
+      </w:r>
+      <w:r>
         <w:rPr>
           <w:rFonts w:ascii="Times New Roman" w:hAnsi="Times New Roman" w:cs="Times New Roman"/>
           <w:b/>
@@ -39220,11 +40759,9 @@
           <w:szCs w:val="24"/>
           <w:lang w:val="en-US"/>
         </w:rPr>
-      </w:pPr>
-    </w:p>
-    <w:p>
-      <w:pPr>
-        <w:jc w:val="both"/>
+        <w:t>CVR, B).</w:t>
+      </w:r>
+      <w:r>
         <w:rPr>
           <w:rFonts w:ascii="Times New Roman" w:hAnsi="Times New Roman" w:cs="Times New Roman"/>
           <w:b/>
@@ -39233,7 +40770,66 @@
           <w:szCs w:val="24"/>
           <w:lang w:val="en-US"/>
         </w:rPr>
-      </w:pPr>
+        <w:t xml:space="preserve"> </w:t>
+      </w:r>
+      <w:r>
+        <w:rPr>
+          <w:rFonts w:ascii="Times New Roman" w:hAnsi="Times New Roman" w:cs="Times New Roman"/>
+          <w:sz w:val="24"/>
+          <w:szCs w:val="24"/>
+          <w:lang w:val="en-US"/>
+        </w:rPr>
+        <w:t xml:space="preserve">Effect sizes are plotted against publication year. </w:t>
+      </w:r>
+      <w:r>
+        <w:rPr>
+          <w:rFonts w:ascii="Times New Roman" w:hAnsi="Times New Roman" w:cs="Times New Roman"/>
+          <w:sz w:val="24"/>
+          <w:szCs w:val="24"/>
+          <w:lang w:val="en-US"/>
+        </w:rPr>
+        <w:t>Lag effects would be supported if year had a negative effect on the magnitude of effect size. There was no evidence of lag effects on dive duration means (</w:t>
+      </w:r>
+      <w:r>
+        <w:rPr>
+          <w:rFonts w:ascii="Times New Roman" w:hAnsi="Times New Roman" w:cs="Times New Roman"/>
+          <w:i/>
+          <w:iCs/>
+          <w:sz w:val="24"/>
+          <w:szCs w:val="24"/>
+          <w:lang w:val="en-US"/>
+        </w:rPr>
+        <w:t>ln</w:t>
+      </w:r>
+      <w:r>
+        <w:rPr>
+          <w:rFonts w:ascii="Times New Roman" w:hAnsi="Times New Roman" w:cs="Times New Roman"/>
+          <w:sz w:val="24"/>
+          <w:szCs w:val="24"/>
+          <w:lang w:val="en-US"/>
+        </w:rPr>
+        <w:t>RR -0.015, 95% CI: -0.082 – 0.052), but there was a borderline significant lag effect on dive duration variability, with greater variability reported in studies published more recently (</w:t>
+      </w:r>
+      <w:r>
+        <w:rPr>
+          <w:rFonts w:ascii="Times New Roman" w:hAnsi="Times New Roman" w:cs="Times New Roman"/>
+          <w:i/>
+          <w:iCs/>
+          <w:sz w:val="24"/>
+          <w:szCs w:val="24"/>
+          <w:lang w:val="en-US"/>
+        </w:rPr>
+        <w:t>ln</w:t>
+      </w:r>
+      <w:r>
+        <w:rPr>
+          <w:rFonts w:ascii="Times New Roman" w:hAnsi="Times New Roman" w:cs="Times New Roman"/>
+          <w:sz w:val="24"/>
+          <w:szCs w:val="24"/>
+          <w:lang w:val="en-US"/>
+        </w:rPr>
+        <w:t>CVR -0.047, 95% CI: -0.096 – 0.002).</w:t>
+      </w:r>
     </w:p>
     <w:p/>
     <w:p>
@@ -39262,7 +40858,7 @@
 
 <file path=word/comments.xml><?xml version="1.0" encoding="utf-8"?>
 <w:comments xmlns:wpc="http://schemas.microsoft.com/office/word/2010/wordprocessingCanvas" xmlns:cx="http://schemas.microsoft.com/office/drawing/2014/chartex" xmlns:cx1="http://schemas.microsoft.com/office/drawing/2015/9/8/chartex" xmlns:cx2="http://schemas.microsoft.com/office/drawing/2015/10/21/chartex" xmlns:cx3="http://schemas.microsoft.com/office/drawing/2016/5/9/chartex" xmlns:cx4="http://schemas.microsoft.com/office/drawing/2016/5/10/chartex" xmlns:cx5="http://schemas.microsoft.com/office/drawing/2016/5/11/chartex" xmlns:cx6="http://schemas.microsoft.com/office/drawing/2016/5/12/chartex" xmlns:cx7="http://schemas.microsoft.com/office/drawing/2016/5/13/chartex" xmlns:cx8="http://schemas.microsoft.com/office/drawing/2016/5/14/chartex" xmlns:mc="http://schemas.openxmlformats.org/markup-compatibility/2006" xmlns:aink="http://schemas.microsoft.com/office/drawing/2016/ink" xmlns:am3d="http://schemas.microsoft.com/office/drawing/2017/model3d" xmlns:o="urn:schemas-microsoft-com:office:office" xmlns:r="http://schemas.openxmlformats.org/officeDocument/2006/relationships" xmlns:m="http://schemas.openxmlformats.org/officeDocument/2006/math" xmlns:v="urn:schemas-microsoft-com:vml" xmlns:wp14="http://schemas.microsoft.com/office/word/2010/wordprocessingDrawing" xmlns:wp="http://schemas.openxmlformats.org/drawingml/2006/wordprocessingDrawing" xmlns:w10="urn:schemas-microsoft-com:office:word" xmlns:w="http://schemas.openxmlformats.org/wordprocessingml/2006/main" xmlns:w14="http://schemas.microsoft.com/office/word/2010/wordml" xmlns:w15="http://schemas.microsoft.com/office/word/2012/wordml" xmlns:w16cid="http://schemas.microsoft.com/office/word/2016/wordml/cid" xmlns:w16se="http://schemas.microsoft.com/office/word/2015/wordml/symex" xmlns:wpg="http://schemas.microsoft.com/office/word/2010/wordprocessingGroup" xmlns:wpi="http://schemas.microsoft.com/office/word/2010/wordprocessingInk" xmlns:wne="http://schemas.microsoft.com/office/word/2006/wordml" xmlns:wps="http://schemas.microsoft.com/office/word/2010/wordprocessingShape" mc:Ignorable="w14 w15 w16se w16cid wp14">
-  <w:comment w:id="1" w:author="Essie Rodgers" w:date="2020-04-22T11:09:00Z" w:initials="ER">
+  <w:comment w:id="0" w:author="Essie Rodgers" w:date="2020-04-22T16:41:00Z" w:initials="ER">
     <w:p>
       <w:pPr>
         <w:pStyle w:val="CommentText"/>
@@ -39274,11 +40870,11 @@
         <w:annotationRef/>
       </w:r>
       <w:r>
-        <w:t xml:space="preserve">Dan to insert reference. </w:t>
+        <w:t>I will update this once I extract the field data.</w:t>
       </w:r>
     </w:p>
   </w:comment>
-  <w:comment w:id="5" w:author="Daniel Noble" w:date="2020-04-12T12:52:00Z" w:initials="DN">
+  <w:comment w:id="2" w:author="Essie Rodgers" w:date="2020-04-22T11:09:00Z" w:initials="ER">
     <w:p>
       <w:pPr>
         <w:pStyle w:val="CommentText"/>
@@ -39290,11 +40886,11 @@
         <w:annotationRef/>
       </w:r>
       <w:r>
-        <w:t>change</w:t>
+        <w:t xml:space="preserve">Dan to insert reference. </w:t>
       </w:r>
     </w:p>
   </w:comment>
-  <w:comment w:id="6" w:author="Essie Rodgers" w:date="2020-04-16T11:22:00Z" w:initials="ER">
+  <w:comment w:id="6" w:author="Daniel Noble" w:date="2020-04-12T12:52:00Z" w:initials="DN">
     <w:p>
       <w:pPr>
         <w:pStyle w:val="CommentText"/>
@@ -39306,11 +40902,11 @@
         <w:annotationRef/>
       </w:r>
       <w:r>
-        <w:t>What needs to change here?</w:t>
+        <w:t>change</w:t>
       </w:r>
     </w:p>
   </w:comment>
-  <w:comment w:id="9" w:author="Daniel Noble" w:date="2020-04-12T22:45:00Z" w:initials="DN">
+  <w:comment w:id="7" w:author="Essie Rodgers" w:date="2020-04-16T11:22:00Z" w:initials="ER">
     <w:p>
       <w:pPr>
         <w:pStyle w:val="CommentText"/>
@@ -39320,6 +40916,9 @@
           <w:rStyle w:val="CommentReference"/>
         </w:rPr>
         <w:annotationRef/>
+      </w:r>
+      <w:r>
+        <w:t>What needs to change here?</w:t>
       </w:r>
     </w:p>
   </w:comment>
@@ -39334,12 +40933,25 @@
         </w:rPr>
         <w:annotationRef/>
       </w:r>
-      <w:r>
-        <w:t>Check these numbers</w:t>
-      </w:r>
     </w:p>
   </w:comment>
-  <w:comment w:id="11" w:author="Essie Rodgers" w:date="2020-04-16T11:32:00Z" w:initials="ER">
+  <w:comment w:id="11" w:author="Daniel Noble" w:date="2020-04-12T22:45:00Z" w:initials="DN">
+    <w:p>
+      <w:pPr>
+        <w:pStyle w:val="CommentText"/>
+      </w:pPr>
+      <w:r>
+        <w:rPr>
+          <w:rStyle w:val="CommentReference"/>
+        </w:rPr>
+        <w:annotationRef/>
+      </w:r>
+      <w:r>
+        <w:t>Check these numbers</w:t>
+      </w:r>
+    </w:p>
+  </w:comment>
+  <w:comment w:id="12" w:author="Essie Rodgers" w:date="2020-04-16T11:32:00Z" w:initials="ER">
     <w:p>
       <w:pPr>
         <w:pStyle w:val="CommentText"/>
@@ -39359,7 +40971,15 @@
         <w:pStyle w:val="CommentText"/>
       </w:pPr>
       <w:r>
-        <w:t>100*((e^estimate value)-1)</w:t>
+        <w:t>100*((</w:t>
+      </w:r>
+      <w:proofErr w:type="spellStart"/>
+      <w:r>
+        <w:t>e^estimate</w:t>
+      </w:r>
+      <w:proofErr w:type="spellEnd"/>
+      <w:r>
+        <w:t xml:space="preserve"> value)-1)</w:t>
       </w:r>
     </w:p>
     <w:p>
@@ -39408,7 +41028,7 @@
       </w:r>
     </w:p>
   </w:comment>
-  <w:comment w:id="21" w:author="Essie Rodgers" w:date="2020-04-22T14:54:00Z" w:initials="ER">
+  <w:comment w:id="22" w:author="Essie Rodgers" w:date="2020-04-22T14:54:00Z" w:initials="ER">
     <w:p>
       <w:pPr>
         <w:pStyle w:val="CommentText"/>
@@ -39420,7 +41040,39 @@
         <w:annotationRef/>
       </w:r>
       <w:r>
-        <w:t>I will updated the field paper numbers prior to submission.</w:t>
+        <w:t xml:space="preserve">I will </w:t>
+      </w:r>
+      <w:proofErr w:type="gramStart"/>
+      <w:r>
+        <w:t>updated</w:t>
+      </w:r>
+      <w:proofErr w:type="gramEnd"/>
+      <w:r>
+        <w:t xml:space="preserve"> the field paper numbers prior to submission.</w:t>
+      </w:r>
+    </w:p>
+  </w:comment>
+  <w:comment w:id="23" w:author="Essie Rodgers" w:date="2020-04-22T16:39:00Z" w:initials="ER">
+    <w:p>
+      <w:pPr>
+        <w:pStyle w:val="CommentText"/>
+      </w:pPr>
+      <w:r>
+        <w:rPr>
+          <w:rStyle w:val="CommentReference"/>
+        </w:rPr>
+        <w:annotationRef/>
+      </w:r>
+      <w:r>
+        <w:t>Looks to me like there’s just more variation in general in studies published more recently</w:t>
+      </w:r>
+      <w:proofErr w:type="gramStart"/>
+      <w:r>
+        <w:t>….but</w:t>
+      </w:r>
+      <w:proofErr w:type="gramEnd"/>
+      <w:r>
+        <w:t xml:space="preserve"> in both directions. </w:t>
       </w:r>
     </w:p>
   </w:comment>
@@ -39429,6 +41081,7 @@
 
 <file path=word/commentsExtended.xml><?xml version="1.0" encoding="utf-8"?>
 <w15:commentsEx xmlns:wpc="http://schemas.microsoft.com/office/word/2010/wordprocessingCanvas" xmlns:cx="http://schemas.microsoft.com/office/drawing/2014/chartex" xmlns:cx1="http://schemas.microsoft.com/office/drawing/2015/9/8/chartex" xmlns:cx2="http://schemas.microsoft.com/office/drawing/2015/10/21/chartex" xmlns:cx3="http://schemas.microsoft.com/office/drawing/2016/5/9/chartex" xmlns:cx4="http://schemas.microsoft.com/office/drawing/2016/5/10/chartex" xmlns:cx5="http://schemas.microsoft.com/office/drawing/2016/5/11/chartex" xmlns:cx6="http://schemas.microsoft.com/office/drawing/2016/5/12/chartex" xmlns:cx7="http://schemas.microsoft.com/office/drawing/2016/5/13/chartex" xmlns:cx8="http://schemas.microsoft.com/office/drawing/2016/5/14/chartex" xmlns:mc="http://schemas.openxmlformats.org/markup-compatibility/2006" xmlns:aink="http://schemas.microsoft.com/office/drawing/2016/ink" xmlns:am3d="http://schemas.microsoft.com/office/drawing/2017/model3d" xmlns:o="urn:schemas-microsoft-com:office:office" xmlns:r="http://schemas.openxmlformats.org/officeDocument/2006/relationships" xmlns:m="http://schemas.openxmlformats.org/officeDocument/2006/math" xmlns:v="urn:schemas-microsoft-com:vml" xmlns:wp14="http://schemas.microsoft.com/office/word/2010/wordprocessingDrawing" xmlns:wp="http://schemas.openxmlformats.org/drawingml/2006/wordprocessingDrawing" xmlns:w10="urn:schemas-microsoft-com:office:word" xmlns:w="http://schemas.openxmlformats.org/wordprocessingml/2006/main" xmlns:w14="http://schemas.microsoft.com/office/word/2010/wordml" xmlns:w15="http://schemas.microsoft.com/office/word/2012/wordml" xmlns:w16cid="http://schemas.microsoft.com/office/word/2016/wordml/cid" xmlns:w16se="http://schemas.microsoft.com/office/word/2015/wordml/symex" xmlns:wpg="http://schemas.microsoft.com/office/word/2010/wordprocessingGroup" xmlns:wpi="http://schemas.microsoft.com/office/word/2010/wordprocessingInk" xmlns:wne="http://schemas.microsoft.com/office/word/2006/wordml" xmlns:wps="http://schemas.microsoft.com/office/word/2010/wordprocessingShape" mc:Ignorable="w14 w15 w16se w16cid wp14">
+  <w15:commentEx w15:paraId="1B5ACBEE" w15:done="0"/>
   <w15:commentEx w15:paraId="0A6A8ED0" w15:done="0"/>
   <w15:commentEx w15:paraId="65AABE20" w15:done="0"/>
   <w15:commentEx w15:paraId="44E74603" w15:paraIdParent="65AABE20" w15:done="0"/>
@@ -39436,11 +41089,13 @@
   <w15:commentEx w15:paraId="2CBEA386" w15:paraIdParent="45533B56" w15:done="0"/>
   <w15:commentEx w15:paraId="1881F842" w15:paraIdParent="45533B56" w15:done="0"/>
   <w15:commentEx w15:paraId="5761A598" w15:done="0"/>
+  <w15:commentEx w15:paraId="278E025C" w15:done="0"/>
 </w15:commentsEx>
 </file>
 
 <file path=word/commentsIds.xml><?xml version="1.0" encoding="utf-8"?>
 <w16cid:commentsIds xmlns:wpc="http://schemas.microsoft.com/office/word/2010/wordprocessingCanvas" xmlns:cx="http://schemas.microsoft.com/office/drawing/2014/chartex" xmlns:cx1="http://schemas.microsoft.com/office/drawing/2015/9/8/chartex" xmlns:cx2="http://schemas.microsoft.com/office/drawing/2015/10/21/chartex" xmlns:cx3="http://schemas.microsoft.com/office/drawing/2016/5/9/chartex" xmlns:cx4="http://schemas.microsoft.com/office/drawing/2016/5/10/chartex" xmlns:cx5="http://schemas.microsoft.com/office/drawing/2016/5/11/chartex" xmlns:cx6="http://schemas.microsoft.com/office/drawing/2016/5/12/chartex" xmlns:cx7="http://schemas.microsoft.com/office/drawing/2016/5/13/chartex" xmlns:cx8="http://schemas.microsoft.com/office/drawing/2016/5/14/chartex" xmlns:mc="http://schemas.openxmlformats.org/markup-compatibility/2006" xmlns:aink="http://schemas.microsoft.com/office/drawing/2016/ink" xmlns:am3d="http://schemas.microsoft.com/office/drawing/2017/model3d" xmlns:o="urn:schemas-microsoft-com:office:office" xmlns:r="http://schemas.openxmlformats.org/officeDocument/2006/relationships" xmlns:m="http://schemas.openxmlformats.org/officeDocument/2006/math" xmlns:v="urn:schemas-microsoft-com:vml" xmlns:wp14="http://schemas.microsoft.com/office/word/2010/wordprocessingDrawing" xmlns:wp="http://schemas.openxmlformats.org/drawingml/2006/wordprocessingDrawing" xmlns:w10="urn:schemas-microsoft-com:office:word" xmlns:w="http://schemas.openxmlformats.org/wordprocessingml/2006/main" xmlns:w14="http://schemas.microsoft.com/office/word/2010/wordml" xmlns:w15="http://schemas.microsoft.com/office/word/2012/wordml" xmlns:w16cid="http://schemas.microsoft.com/office/word/2016/wordml/cid" xmlns:w16se="http://schemas.microsoft.com/office/word/2015/wordml/symex" xmlns:wpg="http://schemas.microsoft.com/office/word/2010/wordprocessingGroup" xmlns:wpi="http://schemas.microsoft.com/office/word/2010/wordprocessingInk" xmlns:wne="http://schemas.microsoft.com/office/word/2006/wordml" xmlns:wps="http://schemas.microsoft.com/office/word/2010/wordprocessingShape" mc:Ignorable="w14 w15 w16se w16cid wp14">
+  <w16cid:commentId w16cid:paraId="1B5ACBEE" w16cid:durableId="224AF23B"/>
   <w16cid:commentId w16cid:paraId="0A6A8ED0" w16cid:durableId="224AA45C"/>
   <w16cid:commentId w16cid:paraId="65AABE20" w16cid:durableId="223D8D8B"/>
   <w16cid:commentId w16cid:paraId="44E74603" w16cid:durableId="2242BE8F"/>
@@ -39448,6 +41103,7 @@
   <w16cid:commentId w16cid:paraId="2CBEA386" w16cid:durableId="223E1886"/>
   <w16cid:commentId w16cid:paraId="1881F842" w16cid:durableId="2242C0CA"/>
   <w16cid:commentId w16cid:paraId="5761A598" w16cid:durableId="224AD90D"/>
+  <w16cid:commentId w16cid:paraId="278E025C" w16cid:durableId="224AF1AB"/>
 </w16cid:commentsIds>
 </file>
 
@@ -40377,7 +42033,6 @@
   <w:style w:type="character" w:default="1" w:styleId="DefaultParagraphFont">
     <w:name w:val="Default Paragraph Font"/>
     <w:uiPriority w:val="1"/>
-    <w:semiHidden/>
     <w:unhideWhenUsed/>
   </w:style>
   <w:style w:type="table" w:default="1" w:styleId="TableNormal">
@@ -41020,7 +42675,7 @@
 </file>
 
 <file path=customXml/itemProps1.xml><?xml version="1.0" encoding="utf-8"?>
-<ds:datastoreItem xmlns:ds="http://schemas.openxmlformats.org/officeDocument/2006/customXml" ds:itemID="{F86C28E7-EF24-4FF8-9B4A-EE82E808D75D}">
+<ds:datastoreItem xmlns:ds="http://schemas.openxmlformats.org/officeDocument/2006/customXml" ds:itemID="{9A0E0E7E-C340-4336-9965-AD9190145A3A}">
   <ds:schemaRefs>
     <ds:schemaRef ds:uri="http://schemas.openxmlformats.org/officeDocument/2006/bibliography"/>
   </ds:schemaRefs>

</xml_diff>

<commit_message>
Updated arm-based code for field data.
</commit_message>
<xml_diff>
--- a/manuscript/Diving-meta-analysis_manuscript.docx
+++ b/manuscript/Diving-meta-analysis_manuscript.docx
@@ -17392,7 +17392,6 @@
           <w:iCs/>
           <w:sz w:val="24"/>
           <w:szCs w:val="24"/>
-          <w:highlight w:val="yellow"/>
           <w:lang w:val="en-US"/>
         </w:rPr>
         <w:t>A</w:t>
@@ -17403,7 +17402,6 @@
           <w:color w:val="000000"/>
           <w:sz w:val="24"/>
           <w:szCs w:val="24"/>
-          <w:highlight w:val="yellow"/>
           <w:bdr w:val="none" w:sz="0" w:space="0" w:color="auto" w:frame="1"/>
           <w:lang w:val="en-GB"/>
         </w:rPr>
@@ -17418,7 +17416,6 @@
           <w:color w:val="000000"/>
           <w:sz w:val="24"/>
           <w:szCs w:val="24"/>
-          <w:highlight w:val="yellow"/>
           <w:bdr w:val="none" w:sz="0" w:space="0" w:color="auto" w:frame="1"/>
           <w:lang w:val="en-GB"/>
         </w:rPr>
@@ -17430,7 +17427,6 @@
           <w:color w:val="000000"/>
           <w:sz w:val="24"/>
           <w:szCs w:val="24"/>
-          <w:highlight w:val="yellow"/>
           <w:bdr w:val="none" w:sz="0" w:space="0" w:color="auto" w:frame="1"/>
           <w:lang w:val="en-GB"/>
         </w:rPr>
@@ -17443,7 +17439,6 @@
           <w:color w:val="000000"/>
           <w:sz w:val="24"/>
           <w:szCs w:val="24"/>
-          <w:highlight w:val="yellow"/>
           <w:bdr w:val="none" w:sz="0" w:space="0" w:color="auto" w:frame="1"/>
           <w:lang w:val="en-GB"/>
         </w:rPr>
@@ -17455,7 +17450,6 @@
           <w:color w:val="000000"/>
           <w:sz w:val="24"/>
           <w:szCs w:val="24"/>
-          <w:highlight w:val="yellow"/>
           <w:bdr w:val="none" w:sz="0" w:space="0" w:color="auto" w:frame="1"/>
           <w:lang w:val="en-GB"/>
         </w:rPr>
@@ -17467,7 +17461,6 @@
           <w:color w:val="000000"/>
           <w:sz w:val="24"/>
           <w:szCs w:val="24"/>
-          <w:highlight w:val="yellow"/>
           <w:bdr w:val="none" w:sz="0" w:space="0" w:color="auto" w:frame="1"/>
           <w:lang w:val="en-GB"/>
         </w:rPr>
@@ -17480,7 +17473,6 @@
           <w:color w:val="000000"/>
           <w:sz w:val="24"/>
           <w:szCs w:val="24"/>
-          <w:highlight w:val="yellow"/>
           <w:bdr w:val="none" w:sz="0" w:space="0" w:color="auto" w:frame="1"/>
         </w:rPr>
         <w:t>T</w:t>
@@ -17492,7 +17484,6 @@
           <w:color w:val="000000"/>
           <w:sz w:val="24"/>
           <w:szCs w:val="24"/>
-          <w:highlight w:val="yellow"/>
           <w:bdr w:val="none" w:sz="0" w:space="0" w:color="auto" w:frame="1"/>
           <w:vertAlign w:val="subscript"/>
         </w:rPr>
@@ -17505,10 +17496,9 @@
           <w:color w:val="000000"/>
           <w:sz w:val="24"/>
           <w:szCs w:val="24"/>
-          <w:highlight w:val="yellow"/>
           <w:bdr w:val="none" w:sz="0" w:space="0" w:color="auto" w:frame="1"/>
         </w:rPr>
-        <w:t xml:space="preserve"> = -0.0</w:t>
+        <w:t xml:space="preserve"> = </w:t>
       </w:r>
       <w:r>
         <w:rPr>
@@ -17517,10 +17507,9 @@
           <w:color w:val="000000"/>
           <w:sz w:val="24"/>
           <w:szCs w:val="24"/>
-          <w:highlight w:val="yellow"/>
           <w:bdr w:val="none" w:sz="0" w:space="0" w:color="auto" w:frame="1"/>
         </w:rPr>
-        <w:t>47</w:t>
+        <w:t>0.001</w:t>
       </w:r>
       <w:r>
         <w:rPr>
@@ -17529,7 +17518,6 @@
           <w:color w:val="000000"/>
           <w:sz w:val="24"/>
           <w:szCs w:val="24"/>
-          <w:highlight w:val="yellow"/>
           <w:bdr w:val="none" w:sz="0" w:space="0" w:color="auto" w:frame="1"/>
         </w:rPr>
         <w:t xml:space="preserve">, 95% CI: </w:t>
@@ -17540,11 +17528,10 @@
           <w:color w:val="000000"/>
           <w:sz w:val="24"/>
           <w:szCs w:val="24"/>
-          <w:highlight w:val="yellow"/>
           <w:bdr w:val="none" w:sz="0" w:space="0" w:color="auto" w:frame="1"/>
           <w:lang w:val="en-GB"/>
         </w:rPr>
-        <w:t>-0.63</w:t>
+        <w:t>-0.564</w:t>
       </w:r>
       <w:r>
         <w:rPr>
@@ -17552,11 +17539,10 @@
           <w:color w:val="000000"/>
           <w:sz w:val="24"/>
           <w:szCs w:val="24"/>
-          <w:highlight w:val="yellow"/>
           <w:bdr w:val="none" w:sz="0" w:space="0" w:color="auto" w:frame="1"/>
           <w:lang w:val="en-GB"/>
         </w:rPr>
-        <w:t>3</w:t>
+        <w:t xml:space="preserve"> </w:t>
       </w:r>
       <w:r>
         <w:rPr>
@@ -17564,11 +17550,10 @@
           <w:color w:val="000000"/>
           <w:sz w:val="24"/>
           <w:szCs w:val="24"/>
-          <w:highlight w:val="yellow"/>
           <w:bdr w:val="none" w:sz="0" w:space="0" w:color="auto" w:frame="1"/>
           <w:lang w:val="en-GB"/>
         </w:rPr>
-        <w:t xml:space="preserve"> </w:t>
+        <w:t xml:space="preserve">– </w:t>
       </w:r>
       <w:r>
         <w:rPr>
@@ -17576,11 +17561,10 @@
           <w:color w:val="000000"/>
           <w:sz w:val="24"/>
           <w:szCs w:val="24"/>
-          <w:highlight w:val="yellow"/>
           <w:bdr w:val="none" w:sz="0" w:space="0" w:color="auto" w:frame="1"/>
           <w:lang w:val="en-GB"/>
         </w:rPr>
-        <w:t xml:space="preserve">– </w:t>
+        <w:t>0.5</w:t>
       </w:r>
       <w:r>
         <w:rPr>
@@ -17588,11 +17572,10 @@
           <w:color w:val="000000"/>
           <w:sz w:val="24"/>
           <w:szCs w:val="24"/>
-          <w:highlight w:val="yellow"/>
           <w:bdr w:val="none" w:sz="0" w:space="0" w:color="auto" w:frame="1"/>
           <w:lang w:val="en-GB"/>
         </w:rPr>
-        <w:t>0.5</w:t>
+        <w:t>55</w:t>
       </w:r>
       <w:r>
         <w:rPr>
@@ -17600,19 +17583,6 @@
           <w:color w:val="000000"/>
           <w:sz w:val="24"/>
           <w:szCs w:val="24"/>
-          <w:highlight w:val="yellow"/>
-          <w:bdr w:val="none" w:sz="0" w:space="0" w:color="auto" w:frame="1"/>
-          <w:lang w:val="en-GB"/>
-        </w:rPr>
-        <w:t>49</w:t>
-      </w:r>
-      <w:r>
-        <w:rPr>
-          <w:rFonts w:ascii="Times New Roman" w:hAnsi="Times New Roman" w:cs="Times New Roman"/>
-          <w:color w:val="000000"/>
-          <w:sz w:val="24"/>
-          <w:szCs w:val="24"/>
-          <w:highlight w:val="yellow"/>
           <w:bdr w:val="none" w:sz="0" w:space="0" w:color="auto" w:frame="1"/>
           <w:lang w:val="en-GB"/>
         </w:rPr>
@@ -18609,7 +18579,7 @@
           <w:szCs w:val="24"/>
           <w:lang w:val="en-US"/>
         </w:rPr>
-        <w:t>However, there were no significant differences in variability between these groups (Contrast-based models</w:t>
+        <w:t>However, there were no significant differences in variability between these groups (Contrast-based model</w:t>
       </w:r>
       <w:r>
         <w:rPr>
@@ -18739,10 +18709,9 @@
           <w:color w:val="000000"/>
           <w:sz w:val="24"/>
           <w:szCs w:val="24"/>
-          <w:highlight w:val="yellow"/>
           <w:bdr w:val="none" w:sz="0" w:space="0" w:color="auto" w:frame="1"/>
         </w:rPr>
-        <w:t xml:space="preserve">Arm-based models: </w:t>
+        <w:t xml:space="preserve">Arm-based model: </w:t>
       </w:r>
       <w:r>
         <w:rPr>
@@ -18751,10 +18720,9 @@
           <w:color w:val="000000"/>
           <w:sz w:val="24"/>
           <w:szCs w:val="24"/>
-          <w:highlight w:val="yellow"/>
           <w:bdr w:val="none" w:sz="0" w:space="0" w:color="auto" w:frame="1"/>
         </w:rPr>
-        <w:t>1.</w:t>
+        <w:t>0.990</w:t>
       </w:r>
       <w:r>
         <w:rPr>
@@ -18763,10 +18731,9 @@
           <w:color w:val="000000"/>
           <w:sz w:val="24"/>
           <w:szCs w:val="24"/>
-          <w:highlight w:val="yellow"/>
           <w:bdr w:val="none" w:sz="0" w:space="0" w:color="auto" w:frame="1"/>
         </w:rPr>
-        <w:t>26</w:t>
+        <w:t>, 95% CI -0.</w:t>
       </w:r>
       <w:r>
         <w:rPr>
@@ -18775,10 +18742,9 @@
           <w:color w:val="000000"/>
           <w:sz w:val="24"/>
           <w:szCs w:val="24"/>
-          <w:highlight w:val="yellow"/>
           <w:bdr w:val="none" w:sz="0" w:space="0" w:color="auto" w:frame="1"/>
         </w:rPr>
-        <w:t>, 95% CI -0.</w:t>
+        <w:t>657</w:t>
       </w:r>
       <w:r>
         <w:rPr>
@@ -18787,10 +18753,9 @@
           <w:color w:val="000000"/>
           <w:sz w:val="24"/>
           <w:szCs w:val="24"/>
-          <w:highlight w:val="yellow"/>
           <w:bdr w:val="none" w:sz="0" w:space="0" w:color="auto" w:frame="1"/>
         </w:rPr>
-        <w:t>598</w:t>
+        <w:t xml:space="preserve"> – 2.</w:t>
       </w:r>
       <w:r>
         <w:rPr>
@@ -18799,10 +18764,9 @@
           <w:color w:val="000000"/>
           <w:sz w:val="24"/>
           <w:szCs w:val="24"/>
-          <w:highlight w:val="yellow"/>
           <w:bdr w:val="none" w:sz="0" w:space="0" w:color="auto" w:frame="1"/>
         </w:rPr>
-        <w:t xml:space="preserve"> – 2.95</w:t>
+        <w:t>53</w:t>
       </w:r>
       <w:r>
         <w:rPr>
@@ -18811,10 +18775,9 @@
           <w:color w:val="000000"/>
           <w:sz w:val="24"/>
           <w:szCs w:val="24"/>
-          <w:highlight w:val="yellow"/>
           <w:bdr w:val="none" w:sz="0" w:space="0" w:color="auto" w:frame="1"/>
         </w:rPr>
-        <w:t>8</w:t>
+        <w:t>1</w:t>
       </w:r>
       <w:r>
         <w:rPr>
@@ -18823,7 +18786,6 @@
           <w:color w:val="000000"/>
           <w:sz w:val="24"/>
           <w:szCs w:val="24"/>
-          <w:highlight w:val="yellow"/>
           <w:bdr w:val="none" w:sz="0" w:space="0" w:color="auto" w:frame="1"/>
         </w:rPr>
         <w:t>).</w:t>
@@ -19669,7 +19631,7 @@
           <w:bdr w:val="none" w:sz="0" w:space="0" w:color="auto" w:frame="1"/>
           <w:lang w:val="en-GB" w:eastAsia="en-AU"/>
         </w:rPr>
-        <w:t>86), and there was no effect on dive duration variability</w:t>
+        <w:t xml:space="preserve">86), </w:t>
       </w:r>
       <w:r>
         <w:rPr>
@@ -19677,11 +19639,10 @@
           <w:color w:val="000000"/>
           <w:sz w:val="24"/>
           <w:szCs w:val="24"/>
-          <w:highlight w:val="yellow"/>
           <w:bdr w:val="none" w:sz="0" w:space="0" w:color="auto" w:frame="1"/>
           <w:lang w:val="en-GB" w:eastAsia="en-AU"/>
         </w:rPr>
-        <w:t xml:space="preserve"> </w:t>
+        <w:t>and there was no effect on dive duration variability</w:t>
       </w:r>
       <w:r>
         <w:rPr>
@@ -19689,10 +19650,20 @@
           <w:color w:val="000000"/>
           <w:sz w:val="24"/>
           <w:szCs w:val="24"/>
-          <w:highlight w:val="yellow"/>
           <w:bdr w:val="none" w:sz="0" w:space="0" w:color="auto" w:frame="1"/>
           <w:lang w:val="en-GB" w:eastAsia="en-AU"/>
         </w:rPr>
+        <w:t xml:space="preserve"> </w:t>
+      </w:r>
+      <w:r>
+        <w:rPr>
+          <w:rFonts w:ascii="Times New Roman" w:eastAsia="Times New Roman" w:hAnsi="Times New Roman" w:cs="Times New Roman"/>
+          <w:color w:val="000000"/>
+          <w:sz w:val="24"/>
+          <w:szCs w:val="24"/>
+          <w:bdr w:val="none" w:sz="0" w:space="0" w:color="auto" w:frame="1"/>
+          <w:lang w:val="en-GB" w:eastAsia="en-AU"/>
+        </w:rPr>
         <w:t>(</w:t>
       </w:r>
       <w:proofErr w:type="spellStart"/>
@@ -19704,7 +19675,6 @@
           <w:color w:val="000000"/>
           <w:sz w:val="24"/>
           <w:szCs w:val="24"/>
-          <w:highlight w:val="yellow"/>
           <w:bdr w:val="none" w:sz="0" w:space="0" w:color="auto" w:frame="1"/>
           <w:lang w:val="en-GB" w:eastAsia="en-AU"/>
         </w:rPr>
@@ -19716,7 +19686,6 @@
           <w:color w:val="000000"/>
           <w:sz w:val="24"/>
           <w:szCs w:val="24"/>
-          <w:highlight w:val="yellow"/>
           <w:bdr w:val="none" w:sz="0" w:space="0" w:color="auto" w:frame="1"/>
           <w:lang w:val="en-GB" w:eastAsia="en-AU"/>
         </w:rPr>
@@ -19729,7 +19698,6 @@
           <w:color w:val="000000"/>
           <w:sz w:val="24"/>
           <w:szCs w:val="24"/>
-          <w:highlight w:val="yellow"/>
           <w:bdr w:val="none" w:sz="0" w:space="0" w:color="auto" w:frame="1"/>
           <w:lang w:val="en-GB" w:eastAsia="en-AU"/>
         </w:rPr>
@@ -19741,11 +19709,10 @@
           <w:color w:val="000000"/>
           <w:sz w:val="24"/>
           <w:szCs w:val="24"/>
-          <w:highlight w:val="yellow"/>
           <w:bdr w:val="none" w:sz="0" w:space="0" w:color="auto" w:frame="1"/>
           <w:lang w:val="en-GB" w:eastAsia="en-AU"/>
         </w:rPr>
-        <w:t>0.0</w:t>
+        <w:t>0.</w:t>
       </w:r>
       <w:r>
         <w:rPr>
@@ -19753,11 +19720,10 @@
           <w:color w:val="000000"/>
           <w:sz w:val="24"/>
           <w:szCs w:val="24"/>
-          <w:highlight w:val="yellow"/>
           <w:bdr w:val="none" w:sz="0" w:space="0" w:color="auto" w:frame="1"/>
           <w:lang w:val="en-GB" w:eastAsia="en-AU"/>
         </w:rPr>
-        <w:t>75</w:t>
+        <w:t>127</w:t>
       </w:r>
       <w:r>
         <w:rPr>
@@ -19765,7 +19731,6 @@
           <w:color w:val="000000"/>
           <w:sz w:val="24"/>
           <w:szCs w:val="24"/>
-          <w:highlight w:val="yellow"/>
           <w:bdr w:val="none" w:sz="0" w:space="0" w:color="auto" w:frame="1"/>
           <w:lang w:val="en-GB" w:eastAsia="en-AU"/>
         </w:rPr>
@@ -19777,7 +19742,6 @@
           <w:color w:val="000000"/>
           <w:sz w:val="24"/>
           <w:szCs w:val="24"/>
-          <w:highlight w:val="yellow"/>
           <w:bdr w:val="none" w:sz="0" w:space="0" w:color="auto" w:frame="1"/>
           <w:lang w:val="en-GB" w:eastAsia="en-AU"/>
         </w:rPr>
@@ -19789,7 +19753,6 @@
           <w:color w:val="000000"/>
           <w:sz w:val="24"/>
           <w:szCs w:val="24"/>
-          <w:highlight w:val="yellow"/>
           <w:bdr w:val="none" w:sz="0" w:space="0" w:color="auto" w:frame="1"/>
           <w:lang w:val="en-GB" w:eastAsia="en-AU"/>
         </w:rPr>
@@ -19801,11 +19764,10 @@
           <w:color w:val="000000"/>
           <w:sz w:val="24"/>
           <w:szCs w:val="24"/>
-          <w:highlight w:val="yellow"/>
           <w:bdr w:val="none" w:sz="0" w:space="0" w:color="auto" w:frame="1"/>
           <w:lang w:val="en-GB" w:eastAsia="en-AU"/>
         </w:rPr>
-        <w:t>297</w:t>
+        <w:t>135</w:t>
       </w:r>
       <w:r>
         <w:rPr>
@@ -19813,7 +19775,6 @@
           <w:color w:val="000000"/>
           <w:sz w:val="24"/>
           <w:szCs w:val="24"/>
-          <w:highlight w:val="yellow"/>
           <w:bdr w:val="none" w:sz="0" w:space="0" w:color="auto" w:frame="1"/>
           <w:lang w:val="en-GB" w:eastAsia="en-AU"/>
         </w:rPr>
@@ -19825,11 +19786,10 @@
           <w:color w:val="000000"/>
           <w:sz w:val="24"/>
           <w:szCs w:val="24"/>
-          <w:highlight w:val="yellow"/>
           <w:bdr w:val="none" w:sz="0" w:space="0" w:color="auto" w:frame="1"/>
           <w:lang w:val="en-GB" w:eastAsia="en-AU"/>
         </w:rPr>
-        <w:t>442</w:t>
+        <w:t>4</w:t>
       </w:r>
       <w:r>
         <w:rPr>
@@ -19837,7 +19797,17 @@
           <w:color w:val="000000"/>
           <w:sz w:val="24"/>
           <w:szCs w:val="24"/>
-          <w:highlight w:val="yellow"/>
+          <w:bdr w:val="none" w:sz="0" w:space="0" w:color="auto" w:frame="1"/>
+          <w:lang w:val="en-GB" w:eastAsia="en-AU"/>
+        </w:rPr>
+        <w:t>27</w:t>
+      </w:r>
+      <w:r>
+        <w:rPr>
+          <w:rFonts w:ascii="Times New Roman" w:eastAsia="Times New Roman" w:hAnsi="Times New Roman" w:cs="Times New Roman"/>
+          <w:color w:val="000000"/>
+          <w:sz w:val="24"/>
+          <w:szCs w:val="24"/>
           <w:bdr w:val="none" w:sz="0" w:space="0" w:color="auto" w:frame="1"/>
           <w:lang w:val="en-GB" w:eastAsia="en-AU"/>
         </w:rPr>
@@ -43108,7 +43078,7 @@
 </file>
 
 <file path=customXml/itemProps1.xml><?xml version="1.0" encoding="utf-8"?>
-<ds:datastoreItem xmlns:ds="http://schemas.openxmlformats.org/officeDocument/2006/customXml" ds:itemID="{6C521CB7-8ECA-40D9-9EAF-20108157F3EA}">
+<ds:datastoreItem xmlns:ds="http://schemas.openxmlformats.org/officeDocument/2006/customXml" ds:itemID="{E3FBACDB-A116-45C1-8C12-830E9F260330}">
   <ds:schemaRefs>
     <ds:schemaRef ds:uri="http://schemas.openxmlformats.org/officeDocument/2006/bibliography"/>
   </ds:schemaRefs>

</xml_diff>

<commit_message>
Updated manuscript and figure 2.
</commit_message>
<xml_diff>
--- a/manuscript/Diving-meta-analysis_manuscript.docx
+++ b/manuscript/Diving-meta-analysis_manuscript.docx
@@ -4122,11 +4122,6 @@
           <w:shd w:val="clear" w:color="auto" w:fill="FFFFFF"/>
         </w:rPr>
         <w:fldChar w:fldCharType="end"/>
-      </w:r>
-      <w:r>
-        <w:rPr>
-          <w:shd w:val="clear" w:color="auto" w:fill="FFFFFF"/>
-        </w:rPr>
       </w:r>
       <w:r>
         <w:rPr>
@@ -8698,8 +8693,8 @@
         </w:rPr>
         <w:fldChar w:fldCharType="begin">
           <w:fldData xml:space="preserve">PEVuZE5vdGU+PENpdGU+PEF1dGhvcj5Tb3V0aHdvb2Q8L0F1dGhvcj48WWVhcj4yMDA1PC9ZZWFy
-PjxSZWNOdW0+MzA5PC9SZWNOdW0+PFByZWZpeD5OID0gMjRgOyA8L1ByZWZpeD48RGlzcGxheVRl
-eHQ+KE4gPSAyNDsgQm9zdHJvbSBhbmQgSm9uZXMsIDIwMDc7IFNvdXRod29vZCBldCBhbC4sIDIw
+PjxSZWNOdW0+MzA5PC9SZWNOdW0+PFByZWZpeD5OID0gMjVgOyA8L1ByZWZpeD48RGlzcGxheVRl
+eHQ+KE4gPSAyNTsgQm9zdHJvbSBhbmQgSm9uZXMsIDIwMDc7IFNvdXRod29vZCBldCBhbC4sIDIw
 MDUpPC9EaXNwbGF5VGV4dD48cmVjb3JkPjxyZWMtbnVtYmVyPjMwOTwvcmVjLW51bWJlcj48Zm9y
 ZWlnbi1rZXlzPjxrZXkgYXBwPSJFTiIgZGItaWQ9InR0dGRwZXN6YzJkMmZrZXZldzd2MnJza3Jz
 cmE5MjAwd3d2eCIgdGltZXN0YW1wPSIxNTg0NTcwMzkzIj4zMDk8L2tleT48L2ZvcmVpZ24ta2V5
@@ -8771,8 +8766,8 @@
         </w:rPr>
         <w:fldChar w:fldCharType="begin">
           <w:fldData xml:space="preserve">PEVuZE5vdGU+PENpdGU+PEF1dGhvcj5Tb3V0aHdvb2Q8L0F1dGhvcj48WWVhcj4yMDA1PC9ZZWFy
-PjxSZWNOdW0+MzA5PC9SZWNOdW0+PFByZWZpeD5OID0gMjRgOyA8L1ByZWZpeD48RGlzcGxheVRl
-eHQ+KE4gPSAyNDsgQm9zdHJvbSBhbmQgSm9uZXMsIDIwMDc7IFNvdXRod29vZCBldCBhbC4sIDIw
+PjxSZWNOdW0+MzA5PC9SZWNOdW0+PFByZWZpeD5OID0gMjVgOyA8L1ByZWZpeD48RGlzcGxheVRl
+eHQ+KE4gPSAyNTsgQm9zdHJvbSBhbmQgSm9uZXMsIDIwMDc7IFNvdXRod29vZCBldCBhbC4sIDIw
 MDUpPC9EaXNwbGF5VGV4dD48cmVjb3JkPjxyZWMtbnVtYmVyPjMwOTwvcmVjLW51bWJlcj48Zm9y
 ZWlnbi1rZXlzPjxrZXkgYXBwPSJFTiIgZGItaWQ9InR0dGRwZXN6YzJkMmZrZXZldzd2MnJza3Jz
 cmE5MjAwd3d2eCIgdGltZXN0YW1wPSIxNTg0NTcwMzkzIj4zMDk8L2tleT48L2ZvcmVpZ24ta2V5
@@ -8859,14 +8854,6 @@
           <w:szCs w:val="24"/>
           <w:lang w:val="en-US"/>
         </w:rPr>
-      </w:r>
-      <w:r>
-        <w:rPr>
-          <w:rFonts w:ascii="Times New Roman" w:hAnsi="Times New Roman" w:cs="Times New Roman"/>
-          <w:sz w:val="24"/>
-          <w:szCs w:val="24"/>
-          <w:lang w:val="en-US"/>
-        </w:rPr>
         <w:fldChar w:fldCharType="separate"/>
       </w:r>
       <w:r>
@@ -8877,7 +8864,7 @@
           <w:szCs w:val="24"/>
           <w:lang w:val="en-US"/>
         </w:rPr>
-        <w:t>(N = 24; Bostrom and Jones, 2007; Southwood et al., 2005)</w:t>
+        <w:t>(N = 25; Bostrom and Jones, 2007; Southwood et al., 2005)</w:t>
       </w:r>
       <w:r>
         <w:rPr>
@@ -8904,34 +8891,7 @@
           <w:szCs w:val="24"/>
           <w:lang w:val="en-US"/>
         </w:rPr>
-        <w:t xml:space="preserve">We included field studies where dive durations were measured in free-ranging animals across one or more seasons using biotelemetry tags. These field studies needed to couple dive duration recordings with either direct body temperature measures or water temperature measurements (assuming animal body temperature equaled water temperature). </w:t>
-      </w:r>
-      <w:r>
-        <w:rPr>
-          <w:rFonts w:ascii="Times New Roman" w:hAnsi="Times New Roman" w:cs="Times New Roman"/>
-          <w:sz w:val="24"/>
-          <w:szCs w:val="24"/>
-          <w:lang w:val="en-US"/>
-        </w:rPr>
-        <w:t>Only one study met the</w:t>
-      </w:r>
-      <w:r>
-        <w:rPr>
-          <w:rFonts w:ascii="Times New Roman" w:hAnsi="Times New Roman" w:cs="Times New Roman"/>
-          <w:sz w:val="24"/>
-          <w:szCs w:val="24"/>
-          <w:lang w:val="en-US"/>
-        </w:rPr>
-        <w:t xml:space="preserve"> above</w:t>
-      </w:r>
-      <w:r>
-        <w:rPr>
-          <w:rFonts w:ascii="Times New Roman" w:hAnsi="Times New Roman" w:cs="Times New Roman"/>
-          <w:sz w:val="24"/>
-          <w:szCs w:val="24"/>
-          <w:lang w:val="en-US"/>
-        </w:rPr>
-        <w:t xml:space="preserve"> criteria for invertebrates </w:t>
+        <w:t xml:space="preserve">Only one study met the above criteria for invertebrates </w:t>
       </w:r>
       <w:r>
         <w:rPr>
@@ -9133,6 +9093,33 @@
         </w:rPr>
         <w:t xml:space="preserve">, so we chose to focus exclusively on vertebrates. </w:t>
       </w:r>
+      <w:r>
+        <w:rPr>
+          <w:rFonts w:ascii="Times New Roman" w:hAnsi="Times New Roman" w:cs="Times New Roman"/>
+          <w:sz w:val="24"/>
+          <w:szCs w:val="24"/>
+          <w:lang w:val="en-US"/>
+        </w:rPr>
+        <w:t>We included field studies where dive durations were measured in free-ranging animals across one or more seasons using biotelemetry tags</w:t>
+      </w:r>
+      <w:r>
+        <w:rPr>
+          <w:rFonts w:ascii="Times New Roman" w:hAnsi="Times New Roman" w:cs="Times New Roman"/>
+          <w:sz w:val="24"/>
+          <w:szCs w:val="24"/>
+          <w:lang w:val="en-US"/>
+        </w:rPr>
+        <w:t xml:space="preserve"> (e.g. time-depth-recorders, satellite tags)</w:t>
+      </w:r>
+      <w:r>
+        <w:rPr>
+          <w:rFonts w:ascii="Times New Roman" w:hAnsi="Times New Roman" w:cs="Times New Roman"/>
+          <w:sz w:val="24"/>
+          <w:szCs w:val="24"/>
+          <w:lang w:val="en-US"/>
+        </w:rPr>
+        <w:t xml:space="preserve">. These field studies needed to couple dive duration recordings with either direct body temperature measures or water temperature measurements (assuming animal body temperature equaled water temperature). </w:t>
+      </w:r>
     </w:p>
     <w:p>
       <w:pPr>
@@ -10149,7 +10136,25 @@
           <w:szCs w:val="24"/>
           <w:lang w:val="en-US"/>
         </w:rPr>
-        <w:t xml:space="preserve">When dive durations were measured at multiple temperatures, we took each pairwise </w:t>
+        <w:t>When dive durations were measured at multiple temperatures</w:t>
+      </w:r>
+      <w:r>
+        <w:rPr>
+          <w:rFonts w:ascii="Times New Roman" w:hAnsi="Times New Roman" w:cs="Times New Roman"/>
+          <w:sz w:val="24"/>
+          <w:szCs w:val="24"/>
+          <w:lang w:val="en-US"/>
+        </w:rPr>
+        <w:t xml:space="preserve"> in laboratory-based studies</w:t>
+      </w:r>
+      <w:r>
+        <w:rPr>
+          <w:rFonts w:ascii="Times New Roman" w:hAnsi="Times New Roman" w:cs="Times New Roman"/>
+          <w:sz w:val="24"/>
+          <w:szCs w:val="24"/>
+          <w:lang w:val="en-US"/>
+        </w:rPr>
+        <w:t xml:space="preserve">, we took each pairwise </w:t>
       </w:r>
       <w:r>
         <w:rPr>
@@ -10167,7 +10172,36 @@
           <w:szCs w:val="24"/>
           <w:lang w:val="en-US"/>
         </w:rPr>
-        <w:t xml:space="preserve">comparison. </w:t>
+        <w:t>comparison.</w:t>
+      </w:r>
+      <w:r>
+        <w:rPr>
+          <w:rFonts w:ascii="Times New Roman" w:hAnsi="Times New Roman" w:cs="Times New Roman"/>
+          <w:sz w:val="24"/>
+          <w:szCs w:val="24"/>
+          <w:lang w:val="en-US"/>
+        </w:rPr>
+        <w:t xml:space="preserve"> When dive durations were measured in the field, we took either seasonal mean dive durations (i.e. winter </w:t>
+      </w:r>
+      <w:r>
+        <w:rPr>
+          <w:rFonts w:ascii="Times New Roman" w:hAnsi="Times New Roman" w:cs="Times New Roman"/>
+          <w:i/>
+          <w:iCs/>
+          <w:sz w:val="24"/>
+          <w:szCs w:val="24"/>
+          <w:lang w:val="en-US"/>
+        </w:rPr>
+        <w:t>versus</w:t>
+      </w:r>
+      <w:r>
+        <w:rPr>
+          <w:rFonts w:ascii="Times New Roman" w:hAnsi="Times New Roman" w:cs="Times New Roman"/>
+          <w:sz w:val="24"/>
+          <w:szCs w:val="24"/>
+          <w:lang w:val="en-US"/>
+        </w:rPr>
+        <w:t xml:space="preserve"> summer) or mean dive durations for the highest and lowest reported temperature (e.g. warmest/coolest month or warmest/coolest temperature reported across a habitat thermal gradient). </w:t>
       </w:r>
       <w:r>
         <w:rPr>
@@ -10855,7 +10889,14 @@
         <w:rPr>
           <w:lang w:val="en-US"/>
         </w:rPr>
-        <w:t>espiration mode (i.e. aerial or bimodal)</w:t>
+        <w:t xml:space="preserve">espiration mode (i.e. </w:t>
+      </w:r>
+      <w:r>
+        <w:rPr>
+          <w:lang w:val="en-US"/>
+        </w:rPr>
+        <w:lastRenderedPageBreak/>
+        <w:t>aerial or bimodal)</w:t>
       </w:r>
       <w:r>
         <w:rPr>
@@ -10903,14 +10944,7 @@
         <w:rPr>
           <w:lang w:val="en-US"/>
         </w:rPr>
-        <w:t xml:space="preserve"> different magnitudes of temperature increases (i.e. + 3°C, + 5-7°C, + 8-9°C and </w:t>
-      </w:r>
-      <w:r>
-        <w:rPr>
-          <w:lang w:val="en-US"/>
-        </w:rPr>
-        <w:lastRenderedPageBreak/>
-        <w:t>+ ≥ 10°C) and for</w:t>
+        <w:t xml:space="preserve"> different magnitudes of temperature increases (i.e. + 3°C, + 5-7°C, + 8-9°C and + ≥ 10°C) and for</w:t>
       </w:r>
       <w:r>
         <w:rPr>
@@ -11295,11 +11329,12 @@
 cmQ+PGtleXdvcmQ+U2Vhc29uczwva2V5d29yZD48L2tleXdvcmRzPjxkYXRlcz48eWVhcj4yMDEy
 PC95ZWFyPjxwdWItZGF0ZXM+PGRhdGU+RmViPC9kYXRlPjwvcHViLWRhdGVzPjwvZGF0ZXM+PGlz
 Ym4+MDM0MC03NTk0PC9pc2JuPjxhY2Nlc3Npb24tbnVtPldPUzowMDAzMDE4NDQ0MDAwMDU8L2Fj
-Y2Vzc2lvbi1udW0+PHVybHM+PHJlbGF0ZWQtdXJscz48dXJsPjxzdHlsZSBmYWNlPSJ1bmRlcmxp
-bmUiIGZvbnQ9ImRlZmF1bHQiIHNpemU9IjEwMCUiPiZsdDtHbyB0byBJU0kmZ3Q7Oi8vV09TOjAw
-MDMwMTg0NDQwMDAwNTwvc3R5bGU+PC91cmw+PC9yZWxhdGVkLXVybHM+PC91cmxzPjxjdXN0b20x
-PlJBWVlBTi1JTkNMVVNJT046IHsmcXVvdDtFc3NpZSZxdW90Oz0mZ3Q7JnF1b3Q7SW5jbHVkZWQm
-cXVvdDt9PC9jdXN0b20xPjwvcmVjb3JkPjwvQ2l0ZT48L0VuZE5vdGU+AG==
+Y2Vzc2lvbi1udW0+PGxhYmVsPioqPC9sYWJlbD48dXJscz48cmVsYXRlZC11cmxzPjx1cmw+PHN0
+eWxlIGZhY2U9InVuZGVybGluZSIgZm9udD0iZGVmYXVsdCIgc2l6ZT0iMTAwJSI+Jmx0O0dvIHRv
+IElTSSZndDs6Ly9XT1M6MDAwMzAxODQ0NDAwMDA1PC9zdHlsZT48L3VybD48L3JlbGF0ZWQtdXJs
+cz48L3VybHM+PGN1c3RvbTE+UkFZWUFOLUlOQ0xVU0lPTjogeyZxdW90O0Vzc2llJnF1b3Q7PSZn
+dDsmcXVvdDtJbmNsdWRlZCZxdW90O308L2N1c3RvbTE+PC9yZWNvcmQ+PC9DaXRlPjwvRW5kTm90
+ZT5=
 </w:fldData>
         </w:fldChar>
       </w:r>
@@ -11361,11 +11396,12 @@
 cmQ+PGtleXdvcmQ+U2Vhc29uczwva2V5d29yZD48L2tleXdvcmRzPjxkYXRlcz48eWVhcj4yMDEy
 PC95ZWFyPjxwdWItZGF0ZXM+PGRhdGU+RmViPC9kYXRlPjwvcHViLWRhdGVzPjwvZGF0ZXM+PGlz
 Ym4+MDM0MC03NTk0PC9pc2JuPjxhY2Nlc3Npb24tbnVtPldPUzowMDAzMDE4NDQ0MDAwMDU8L2Fj
-Y2Vzc2lvbi1udW0+PHVybHM+PHJlbGF0ZWQtdXJscz48dXJsPjxzdHlsZSBmYWNlPSJ1bmRlcmxp
-bmUiIGZvbnQ9ImRlZmF1bHQiIHNpemU9IjEwMCUiPiZsdDtHbyB0byBJU0kmZ3Q7Oi8vV09TOjAw
-MDMwMTg0NDQwMDAwNTwvc3R5bGU+PC91cmw+PC9yZWxhdGVkLXVybHM+PC91cmxzPjxjdXN0b20x
-PlJBWVlBTi1JTkNMVVNJT046IHsmcXVvdDtFc3NpZSZxdW90Oz0mZ3Q7JnF1b3Q7SW5jbHVkZWQm
-cXVvdDt9PC9jdXN0b20xPjwvcmVjb3JkPjwvQ2l0ZT48L0VuZE5vdGU+AG==
+Y2Vzc2lvbi1udW0+PGxhYmVsPioqPC9sYWJlbD48dXJscz48cmVsYXRlZC11cmxzPjx1cmw+PHN0
+eWxlIGZhY2U9InVuZGVybGluZSIgZm9udD0iZGVmYXVsdCIgc2l6ZT0iMTAwJSI+Jmx0O0dvIHRv
+IElTSSZndDs6Ly9XT1M6MDAwMzAxODQ0NDAwMDA1PC9zdHlsZT48L3VybD48L3JlbGF0ZWQtdXJs
+cz48L3VybHM+PGN1c3RvbTE+UkFZWUFOLUlOQ0xVU0lPTjogeyZxdW90O0Vzc2llJnF1b3Q7PSZn
+dDsmcXVvdDtJbmNsdWRlZCZxdW90O308L2N1c3RvbTE+PC9yZWNvcmQ+PC9DaXRlPjwvRW5kTm90
+ZT5=
 </w:fldData>
         </w:fldChar>
       </w:r>
@@ -11505,6 +11541,15 @@
           <w:szCs w:val="24"/>
           <w:lang w:val="en-US"/>
         </w:rPr>
+        <w:t xml:space="preserve">in laboratory-based studies </w:t>
+      </w:r>
+      <w:r>
+        <w:rPr>
+          <w:rFonts w:ascii="Times New Roman" w:hAnsi="Times New Roman" w:cs="Times New Roman"/>
+          <w:sz w:val="24"/>
+          <w:szCs w:val="24"/>
+          <w:lang w:val="en-US"/>
+        </w:rPr>
         <w:t xml:space="preserve">directly </w:t>
       </w:r>
       <w:r>
@@ -12590,6 +12635,19 @@
         </w:rPr>
         <w:t>.</w:t>
       </w:r>
+    </w:p>
+    <w:p>
+      <w:pPr>
+        <w:jc w:val="both"/>
+        <w:rPr>
+          <w:rFonts w:ascii="Times New Roman" w:hAnsi="Times New Roman" w:cs="Times New Roman"/>
+          <w:i/>
+          <w:iCs/>
+          <w:sz w:val="24"/>
+          <w:szCs w:val="24"/>
+          <w:lang w:val="en-US"/>
+        </w:rPr>
+      </w:pPr>
     </w:p>
     <w:p>
       <w:pPr>
@@ -12626,6 +12684,7 @@
           <w:szCs w:val="24"/>
           <w:lang w:val="en-US"/>
         </w:rPr>
+        <w:lastRenderedPageBreak/>
         <w:t>Temperature coefficient values</w:t>
       </w:r>
     </w:p>
@@ -13893,17 +13952,38 @@
           <w:szCs w:val="24"/>
           <w:lang w:val="en-US"/>
         </w:rPr>
-        <w:t xml:space="preserve">Only the overall effect of temperature increases on dive duration means and variability were examined due to the smaller size of the field-based dataset. </w:t>
-      </w:r>
-      <w:r>
-        <w:rPr>
-          <w:rFonts w:ascii="Times New Roman" w:hAnsi="Times New Roman" w:cs="Times New Roman"/>
-          <w:iCs/>
-          <w:sz w:val="24"/>
-          <w:szCs w:val="24"/>
-          <w:lang w:val="en-US"/>
-        </w:rPr>
-        <w:t>We were unable to disentangle study effects from species effects.</w:t>
+        <w:t xml:space="preserve">Only the overall effect of temperature increases on </w:t>
+      </w:r>
+      <w:r>
+        <w:rPr>
+          <w:rFonts w:ascii="Times New Roman" w:hAnsi="Times New Roman" w:cs="Times New Roman"/>
+          <w:iCs/>
+          <w:sz w:val="24"/>
+          <w:szCs w:val="24"/>
+          <w:lang w:val="en-US"/>
+        </w:rPr>
+        <w:lastRenderedPageBreak/>
+        <w:t>dive duration means and variability were examined due to the smaller size of the field-based dataset</w:t>
+      </w:r>
+      <w:r>
+        <w:rPr>
+          <w:rFonts w:ascii="Times New Roman" w:hAnsi="Times New Roman" w:cs="Times New Roman"/>
+          <w:iCs/>
+          <w:sz w:val="24"/>
+          <w:szCs w:val="24"/>
+          <w:lang w:val="en-US"/>
+        </w:rPr>
+        <w:t>, and w</w:t>
+      </w:r>
+      <w:r>
+        <w:rPr>
+          <w:rFonts w:ascii="Times New Roman" w:hAnsi="Times New Roman" w:cs="Times New Roman"/>
+          <w:iCs/>
+          <w:sz w:val="24"/>
+          <w:szCs w:val="24"/>
+          <w:lang w:val="en-US"/>
+        </w:rPr>
+        <w:t>e were unable to disentangle study effects from species effects.</w:t>
       </w:r>
     </w:p>
     <w:p>
@@ -13939,7 +14019,6 @@
           <w:szCs w:val="24"/>
           <w:lang w:val="en-US"/>
         </w:rPr>
-        <w:lastRenderedPageBreak/>
         <w:t>(</w:t>
       </w:r>
       <w:proofErr w:type="spellStart"/>
@@ -14046,11 +14125,10 @@
     </w:p>
     <w:p>
       <w:pPr>
+        <w:spacing w:after="60"/>
         <w:jc w:val="both"/>
         <w:rPr>
           <w:rFonts w:ascii="Times New Roman" w:hAnsi="Times New Roman" w:cs="Times New Roman"/>
-          <w:b/>
-          <w:bCs/>
           <w:iCs/>
           <w:sz w:val="24"/>
           <w:szCs w:val="24"/>
@@ -14180,7 +14258,47 @@
           <w:szCs w:val="24"/>
           <w:lang w:val="en-US"/>
         </w:rPr>
-        <w:t xml:space="preserve">= 0.38 ± 0.26, pooled across orders, mean ± S.D.) which equates to an approximate 62% decrease in dive durations for every 10°C increase in body temperature. Order-specific </w:t>
+        <w:t>= 0.38 ± 0.26, pooled across orders</w:t>
+      </w:r>
+      <w:r>
+        <w:rPr>
+          <w:rFonts w:ascii="Times New Roman" w:hAnsi="Times New Roman" w:cs="Times New Roman"/>
+          <w:iCs/>
+          <w:sz w:val="24"/>
+          <w:szCs w:val="24"/>
+          <w:lang w:val="en-US"/>
+        </w:rPr>
+        <w:t xml:space="preserve"> and lab/field studies</w:t>
+      </w:r>
+      <w:r>
+        <w:rPr>
+          <w:rFonts w:ascii="Times New Roman" w:hAnsi="Times New Roman" w:cs="Times New Roman"/>
+          <w:iCs/>
+          <w:sz w:val="24"/>
+          <w:szCs w:val="24"/>
+          <w:lang w:val="en-US"/>
+        </w:rPr>
+        <w:t xml:space="preserve">, mean ± S.D.) which equates to an approximate 62% decrease in dive durations for every 10°C increase in body temperature. </w:t>
+      </w:r>
+      <w:r>
+        <w:rPr>
+          <w:rFonts w:ascii="Times New Roman" w:hAnsi="Times New Roman" w:cs="Times New Roman"/>
+          <w:iCs/>
+          <w:sz w:val="24"/>
+          <w:szCs w:val="24"/>
+          <w:lang w:val="en-US"/>
+        </w:rPr>
+        <w:t xml:space="preserve"> In laboratory-based studies, o</w:t>
+      </w:r>
+      <w:r>
+        <w:rPr>
+          <w:rFonts w:ascii="Times New Roman" w:hAnsi="Times New Roman" w:cs="Times New Roman"/>
+          <w:iCs/>
+          <w:sz w:val="24"/>
+          <w:szCs w:val="24"/>
+          <w:lang w:val="en-US"/>
+        </w:rPr>
+        <w:t xml:space="preserve">rder-specific </w:t>
       </w:r>
       <w:r>
         <w:rPr>
@@ -14223,7 +14341,87 @@
           <w:szCs w:val="24"/>
           <w:lang w:val="en-US"/>
         </w:rPr>
-        <w:t xml:space="preserve"> 0.40 ± 0.33, 0.42 ± 0.25, </w:t>
+        <w:t xml:space="preserve"> 0.</w:t>
+      </w:r>
+      <w:r>
+        <w:rPr>
+          <w:rFonts w:ascii="Times New Roman" w:hAnsi="Times New Roman" w:cs="Times New Roman"/>
+          <w:iCs/>
+          <w:sz w:val="24"/>
+          <w:szCs w:val="24"/>
+          <w:lang w:val="en-US"/>
+        </w:rPr>
+        <w:t>36</w:t>
+      </w:r>
+      <w:r>
+        <w:rPr>
+          <w:rFonts w:ascii="Times New Roman" w:hAnsi="Times New Roman" w:cs="Times New Roman"/>
+          <w:iCs/>
+          <w:sz w:val="24"/>
+          <w:szCs w:val="24"/>
+          <w:lang w:val="en-US"/>
+        </w:rPr>
+        <w:t xml:space="preserve"> ± 0.3</w:t>
+      </w:r>
+      <w:r>
+        <w:rPr>
+          <w:rFonts w:ascii="Times New Roman" w:hAnsi="Times New Roman" w:cs="Times New Roman"/>
+          <w:iCs/>
+          <w:sz w:val="24"/>
+          <w:szCs w:val="24"/>
+          <w:lang w:val="en-US"/>
+        </w:rPr>
+        <w:t>5</w:t>
+      </w:r>
+      <w:r>
+        <w:rPr>
+          <w:rFonts w:ascii="Times New Roman" w:hAnsi="Times New Roman" w:cs="Times New Roman"/>
+          <w:iCs/>
+          <w:sz w:val="24"/>
+          <w:szCs w:val="24"/>
+          <w:lang w:val="en-US"/>
+        </w:rPr>
+        <w:t>, 0.</w:t>
+      </w:r>
+      <w:r>
+        <w:rPr>
+          <w:rFonts w:ascii="Times New Roman" w:hAnsi="Times New Roman" w:cs="Times New Roman"/>
+          <w:iCs/>
+          <w:sz w:val="24"/>
+          <w:szCs w:val="24"/>
+          <w:lang w:val="en-US"/>
+        </w:rPr>
+        <w:t>25</w:t>
+      </w:r>
+      <w:r>
+        <w:rPr>
+          <w:rFonts w:ascii="Times New Roman" w:hAnsi="Times New Roman" w:cs="Times New Roman"/>
+          <w:iCs/>
+          <w:sz w:val="24"/>
+          <w:szCs w:val="24"/>
+          <w:lang w:val="en-US"/>
+        </w:rPr>
+        <w:t xml:space="preserve"> ± 0.</w:t>
+      </w:r>
+      <w:r>
+        <w:rPr>
+          <w:rFonts w:ascii="Times New Roman" w:hAnsi="Times New Roman" w:cs="Times New Roman"/>
+          <w:iCs/>
+          <w:sz w:val="24"/>
+          <w:szCs w:val="24"/>
+          <w:lang w:val="en-US"/>
+        </w:rPr>
+        <w:t>08</w:t>
+      </w:r>
+      <w:r>
+        <w:rPr>
+          <w:rFonts w:ascii="Times New Roman" w:hAnsi="Times New Roman" w:cs="Times New Roman"/>
+          <w:iCs/>
+          <w:sz w:val="24"/>
+          <w:szCs w:val="24"/>
+          <w:lang w:val="en-US"/>
+        </w:rPr>
+        <w:t xml:space="preserve">, </w:t>
       </w:r>
       <w:r>
         <w:rPr>
@@ -14233,17 +14431,57 @@
           <w:szCs w:val="24"/>
           <w:lang w:val="en-US"/>
         </w:rPr>
-        <w:t xml:space="preserve">0.28 </w:t>
-      </w:r>
-      <w:r>
-        <w:rPr>
-          <w:rFonts w:ascii="Times New Roman" w:hAnsi="Times New Roman" w:cs="Times New Roman"/>
-          <w:iCs/>
-          <w:sz w:val="24"/>
-          <w:szCs w:val="24"/>
-          <w:lang w:val="en-US"/>
-        </w:rPr>
-        <w:t xml:space="preserve">± 0.11 and 0.32 ± 0.08 (mean ± S.D.) for Testudines, Crocodilia, Serpentes and </w:t>
+        <w:t>0.</w:t>
+      </w:r>
+      <w:r>
+        <w:rPr>
+          <w:rFonts w:ascii="Times New Roman" w:hAnsi="Times New Roman" w:cs="Times New Roman"/>
+          <w:bCs/>
+          <w:sz w:val="24"/>
+          <w:szCs w:val="24"/>
+          <w:lang w:val="en-US"/>
+        </w:rPr>
+        <w:t>42</w:t>
+      </w:r>
+      <w:r>
+        <w:rPr>
+          <w:rFonts w:ascii="Times New Roman" w:hAnsi="Times New Roman" w:cs="Times New Roman"/>
+          <w:bCs/>
+          <w:sz w:val="24"/>
+          <w:szCs w:val="24"/>
+          <w:lang w:val="en-US"/>
+        </w:rPr>
+        <w:t xml:space="preserve"> </w:t>
+      </w:r>
+      <w:r>
+        <w:rPr>
+          <w:rFonts w:ascii="Times New Roman" w:hAnsi="Times New Roman" w:cs="Times New Roman"/>
+          <w:iCs/>
+          <w:sz w:val="24"/>
+          <w:szCs w:val="24"/>
+          <w:lang w:val="en-US"/>
+        </w:rPr>
+        <w:t>± 0.</w:t>
+      </w:r>
+      <w:r>
+        <w:rPr>
+          <w:rFonts w:ascii="Times New Roman" w:hAnsi="Times New Roman" w:cs="Times New Roman"/>
+          <w:iCs/>
+          <w:sz w:val="24"/>
+          <w:szCs w:val="24"/>
+          <w:lang w:val="en-US"/>
+        </w:rPr>
+        <w:t>25</w:t>
+      </w:r>
+      <w:r>
+        <w:rPr>
+          <w:rFonts w:ascii="Times New Roman" w:hAnsi="Times New Roman" w:cs="Times New Roman"/>
+          <w:iCs/>
+          <w:sz w:val="24"/>
+          <w:szCs w:val="24"/>
+          <w:lang w:val="en-US"/>
+        </w:rPr>
+        <w:t xml:space="preserve"> and 0.32 ± 0.08 (mean ± S.D.) for Testudines, Crocodilia, Serpentes and </w:t>
       </w:r>
       <w:proofErr w:type="spellStart"/>
       <w:r>
@@ -14290,15 +14528,225 @@
       <w:r>
         <w:rPr>
           <w:rFonts w:ascii="Times New Roman" w:hAnsi="Times New Roman" w:cs="Times New Roman"/>
-          <w:b/>
-          <w:bCs/>
-          <w:iCs/>
-          <w:sz w:val="24"/>
-          <w:szCs w:val="24"/>
-          <w:highlight w:val="yellow"/>
-          <w:lang w:val="en-US"/>
-        </w:rPr>
-        <w:t>Q10s report lab and field means</w:t>
+          <w:iCs/>
+          <w:sz w:val="24"/>
+          <w:szCs w:val="24"/>
+          <w:lang w:val="en-US"/>
+        </w:rPr>
+        <w:t xml:space="preserve">Field- based </w:t>
+      </w:r>
+      <w:r>
+        <w:rPr>
+          <w:rFonts w:ascii="Times New Roman" w:hAnsi="Times New Roman" w:cs="Times New Roman"/>
+          <w:i/>
+          <w:sz w:val="24"/>
+          <w:szCs w:val="24"/>
+          <w:lang w:val="en-US"/>
+        </w:rPr>
+        <w:t>Q</w:t>
+      </w:r>
+      <w:r>
+        <w:rPr>
+          <w:rFonts w:ascii="Times New Roman" w:hAnsi="Times New Roman" w:cs="Times New Roman"/>
+          <w:iCs/>
+          <w:sz w:val="24"/>
+          <w:szCs w:val="24"/>
+          <w:vertAlign w:val="subscript"/>
+          <w:lang w:val="en-US"/>
+        </w:rPr>
+        <w:t xml:space="preserve">10 </w:t>
+      </w:r>
+      <w:r>
+        <w:rPr>
+          <w:rFonts w:ascii="Times New Roman" w:hAnsi="Times New Roman" w:cs="Times New Roman"/>
+          <w:iCs/>
+          <w:sz w:val="24"/>
+          <w:szCs w:val="24"/>
+          <w:lang w:val="en-US"/>
+        </w:rPr>
+        <w:t xml:space="preserve">values were similar for </w:t>
+      </w:r>
+      <w:r>
+        <w:rPr>
+          <w:rFonts w:ascii="Times New Roman" w:hAnsi="Times New Roman" w:cs="Times New Roman"/>
+          <w:iCs/>
+          <w:sz w:val="24"/>
+          <w:szCs w:val="24"/>
+          <w:lang w:val="en-US"/>
+        </w:rPr>
+        <w:t>Testudines</w:t>
+      </w:r>
+      <w:r>
+        <w:rPr>
+          <w:rFonts w:ascii="Times New Roman" w:hAnsi="Times New Roman" w:cs="Times New Roman"/>
+          <w:iCs/>
+          <w:sz w:val="24"/>
+          <w:szCs w:val="24"/>
+          <w:lang w:val="en-US"/>
+        </w:rPr>
+        <w:t xml:space="preserve"> (</w:t>
+      </w:r>
+      <w:r>
+        <w:rPr>
+          <w:rFonts w:ascii="Times New Roman" w:hAnsi="Times New Roman" w:cs="Times New Roman"/>
+          <w:i/>
+          <w:sz w:val="24"/>
+          <w:szCs w:val="24"/>
+          <w:lang w:val="en-US"/>
+        </w:rPr>
+        <w:t>Q</w:t>
+      </w:r>
+      <w:r>
+        <w:rPr>
+          <w:rFonts w:ascii="Times New Roman" w:hAnsi="Times New Roman" w:cs="Times New Roman"/>
+          <w:iCs/>
+          <w:sz w:val="24"/>
+          <w:szCs w:val="24"/>
+          <w:vertAlign w:val="subscript"/>
+          <w:lang w:val="en-US"/>
+        </w:rPr>
+        <w:t xml:space="preserve">10 </w:t>
+      </w:r>
+      <w:r>
+        <w:rPr>
+          <w:rFonts w:ascii="Times New Roman" w:hAnsi="Times New Roman" w:cs="Times New Roman"/>
+          <w:iCs/>
+          <w:sz w:val="24"/>
+          <w:szCs w:val="24"/>
+          <w:lang w:val="en-US"/>
+        </w:rPr>
+        <w:t>=</w:t>
+      </w:r>
+      <w:r>
+        <w:rPr>
+          <w:rFonts w:ascii="Times New Roman" w:hAnsi="Times New Roman" w:cs="Times New Roman"/>
+          <w:iCs/>
+          <w:sz w:val="24"/>
+          <w:szCs w:val="24"/>
+          <w:lang w:val="en-US"/>
+        </w:rPr>
+        <w:t xml:space="preserve"> 0.41 </w:t>
+      </w:r>
+      <w:r>
+        <w:rPr>
+          <w:rFonts w:ascii="Times New Roman" w:hAnsi="Times New Roman" w:cs="Times New Roman"/>
+          <w:iCs/>
+          <w:sz w:val="24"/>
+          <w:szCs w:val="24"/>
+          <w:lang w:val="en-US"/>
+        </w:rPr>
+        <w:t>±</w:t>
+      </w:r>
+      <w:r>
+        <w:rPr>
+          <w:rFonts w:ascii="Times New Roman" w:hAnsi="Times New Roman" w:cs="Times New Roman"/>
+          <w:iCs/>
+          <w:sz w:val="24"/>
+          <w:szCs w:val="24"/>
+          <w:lang w:val="en-US"/>
+        </w:rPr>
+        <w:t xml:space="preserve"> 0.31</w:t>
+      </w:r>
+      <w:r>
+        <w:rPr>
+          <w:rFonts w:ascii="Times New Roman" w:hAnsi="Times New Roman" w:cs="Times New Roman"/>
+          <w:iCs/>
+          <w:sz w:val="24"/>
+          <w:szCs w:val="24"/>
+          <w:lang w:val="en-US"/>
+        </w:rPr>
+        <w:t>, mean ± S.D.)</w:t>
+      </w:r>
+      <w:r>
+        <w:rPr>
+          <w:rFonts w:ascii="Times New Roman" w:hAnsi="Times New Roman" w:cs="Times New Roman"/>
+          <w:iCs/>
+          <w:sz w:val="24"/>
+          <w:szCs w:val="24"/>
+          <w:lang w:val="en-US"/>
+        </w:rPr>
+        <w:t>, but higher for Crocodilia (</w:t>
+      </w:r>
+      <w:r>
+        <w:rPr>
+          <w:rFonts w:ascii="Times New Roman" w:hAnsi="Times New Roman" w:cs="Times New Roman"/>
+          <w:i/>
+          <w:sz w:val="24"/>
+          <w:szCs w:val="24"/>
+          <w:lang w:val="en-US"/>
+        </w:rPr>
+        <w:t>Q</w:t>
+      </w:r>
+      <w:r>
+        <w:rPr>
+          <w:rFonts w:ascii="Times New Roman" w:hAnsi="Times New Roman" w:cs="Times New Roman"/>
+          <w:iCs/>
+          <w:sz w:val="24"/>
+          <w:szCs w:val="24"/>
+          <w:vertAlign w:val="subscript"/>
+          <w:lang w:val="en-US"/>
+        </w:rPr>
+        <w:t xml:space="preserve">10 </w:t>
+      </w:r>
+      <w:r>
+        <w:rPr>
+          <w:rFonts w:ascii="Times New Roman" w:hAnsi="Times New Roman" w:cs="Times New Roman"/>
+          <w:iCs/>
+          <w:sz w:val="24"/>
+          <w:szCs w:val="24"/>
+          <w:lang w:val="en-US"/>
+        </w:rPr>
+        <w:t>=</w:t>
+      </w:r>
+      <w:r>
+        <w:rPr>
+          <w:rFonts w:ascii="Times New Roman" w:hAnsi="Times New Roman" w:cs="Times New Roman"/>
+          <w:iCs/>
+          <w:sz w:val="24"/>
+          <w:szCs w:val="24"/>
+          <w:lang w:val="en-US"/>
+        </w:rPr>
+        <w:t xml:space="preserve"> 0.47 </w:t>
+      </w:r>
+      <w:r>
+        <w:rPr>
+          <w:rFonts w:ascii="Times New Roman" w:hAnsi="Times New Roman" w:cs="Times New Roman"/>
+          <w:iCs/>
+          <w:sz w:val="24"/>
+          <w:szCs w:val="24"/>
+          <w:lang w:val="en-US"/>
+        </w:rPr>
+        <w:t>±</w:t>
+      </w:r>
+      <w:r>
+        <w:rPr>
+          <w:rFonts w:ascii="Times New Roman" w:hAnsi="Times New Roman" w:cs="Times New Roman"/>
+          <w:iCs/>
+          <w:sz w:val="24"/>
+          <w:szCs w:val="24"/>
+          <w:lang w:val="en-US"/>
+        </w:rPr>
+        <w:t xml:space="preserve"> 0.04</w:t>
+      </w:r>
+      <w:r>
+        <w:rPr>
+          <w:rFonts w:ascii="Times New Roman" w:hAnsi="Times New Roman" w:cs="Times New Roman"/>
+          <w:iCs/>
+          <w:sz w:val="24"/>
+          <w:szCs w:val="24"/>
+          <w:lang w:val="en-US"/>
+        </w:rPr>
+        <w:t>, mean ± S.D.)</w:t>
+      </w:r>
+      <w:r>
+        <w:rPr>
+          <w:rFonts w:ascii="Times New Roman" w:hAnsi="Times New Roman" w:cs="Times New Roman"/>
+          <w:iCs/>
+          <w:sz w:val="24"/>
+          <w:szCs w:val="24"/>
+          <w:lang w:val="en-US"/>
+        </w:rPr>
+        <w:t xml:space="preserve">. </w:t>
       </w:r>
     </w:p>
     <w:p>
@@ -14876,37 +15324,169 @@
           <w:szCs w:val="24"/>
           <w:lang w:val="en-US"/>
         </w:rPr>
-        <w:t xml:space="preserve">In our field-based dataset </w:t>
-      </w:r>
-      <w:r>
-        <w:rPr>
-          <w:rFonts w:ascii="Times New Roman" w:hAnsi="Times New Roman" w:cs="Times New Roman"/>
-          <w:iCs/>
-          <w:sz w:val="24"/>
-          <w:szCs w:val="24"/>
-          <w:lang w:val="en-US"/>
-        </w:rPr>
-        <w:t xml:space="preserve">our multi-level meta-analysis models </w:t>
-      </w:r>
-      <w:r>
-        <w:rPr>
-          <w:rFonts w:ascii="Times New Roman" w:hAnsi="Times New Roman" w:cs="Times New Roman"/>
-          <w:iCs/>
-          <w:sz w:val="24"/>
-          <w:szCs w:val="24"/>
-          <w:lang w:val="en-US"/>
-        </w:rPr>
-        <w:t xml:space="preserve">also </w:t>
-      </w:r>
-      <w:r>
-        <w:rPr>
-          <w:rFonts w:ascii="Times New Roman" w:hAnsi="Times New Roman" w:cs="Times New Roman"/>
-          <w:iCs/>
-          <w:sz w:val="24"/>
-          <w:szCs w:val="24"/>
-          <w:lang w:val="en-US"/>
-        </w:rPr>
-        <w:t>suggested a large overall decrease in mean dive duration</w:t>
+        <w:t>In our field-based dataset</w:t>
+      </w:r>
+      <w:r>
+        <w:rPr>
+          <w:rFonts w:ascii="Times New Roman" w:hAnsi="Times New Roman" w:cs="Times New Roman"/>
+          <w:iCs/>
+          <w:sz w:val="24"/>
+          <w:szCs w:val="24"/>
+          <w:lang w:val="en-US"/>
+        </w:rPr>
+        <w:t>,</w:t>
+      </w:r>
+      <w:r>
+        <w:rPr>
+          <w:rFonts w:ascii="Times New Roman" w:hAnsi="Times New Roman" w:cs="Times New Roman"/>
+          <w:iCs/>
+          <w:sz w:val="24"/>
+          <w:szCs w:val="24"/>
+          <w:lang w:val="en-US"/>
+        </w:rPr>
+        <w:t xml:space="preserve"> our multi-level meta-analysis models also suggested a large overall decrease in mean dive duration as temperatures rise (</w:t>
+      </w:r>
+      <w:r>
+        <w:rPr>
+          <w:rFonts w:ascii="Times New Roman" w:hAnsi="Times New Roman" w:cs="Times New Roman"/>
+          <w:iCs/>
+          <w:sz w:val="24"/>
+          <w:szCs w:val="24"/>
+          <w:highlight w:val="yellow"/>
+          <w:lang w:val="en-US"/>
+        </w:rPr>
+        <w:t>Fig. 3A</w:t>
+      </w:r>
+      <w:r>
+        <w:rPr>
+          <w:rFonts w:ascii="Times New Roman" w:hAnsi="Times New Roman" w:cs="Times New Roman"/>
+          <w:iCs/>
+          <w:sz w:val="24"/>
+          <w:szCs w:val="24"/>
+          <w:lang w:val="en-US"/>
+        </w:rPr>
+        <w:t xml:space="preserve">, </w:t>
+      </w:r>
+      <w:r>
+        <w:rPr>
+          <w:rFonts w:ascii="Times New Roman" w:hAnsi="Times New Roman" w:cs="Times New Roman"/>
+          <w:i/>
+          <w:sz w:val="24"/>
+          <w:szCs w:val="24"/>
+          <w:lang w:val="en-US"/>
+        </w:rPr>
+        <w:t>ln</w:t>
+      </w:r>
+      <w:r>
+        <w:rPr>
+          <w:rFonts w:ascii="Times New Roman" w:hAnsi="Times New Roman" w:cs="Times New Roman"/>
+          <w:iCs/>
+          <w:sz w:val="24"/>
+          <w:szCs w:val="24"/>
+          <w:lang w:val="en-US"/>
+        </w:rPr>
+        <w:t>RR -0.5</w:t>
+      </w:r>
+      <w:r>
+        <w:rPr>
+          <w:rFonts w:ascii="Times New Roman" w:hAnsi="Times New Roman" w:cs="Times New Roman"/>
+          <w:iCs/>
+          <w:sz w:val="24"/>
+          <w:szCs w:val="24"/>
+          <w:lang w:val="en-US"/>
+        </w:rPr>
+        <w:t>30, 95% CI: -0.818 - -</w:t>
+      </w:r>
+      <w:r>
+        <w:rPr>
+          <w:rFonts w:ascii="Times New Roman" w:hAnsi="Times New Roman" w:cs="Times New Roman"/>
+          <w:iCs/>
+          <w:sz w:val="24"/>
+          <w:szCs w:val="24"/>
+          <w:lang w:val="en-US"/>
+        </w:rPr>
+        <w:t> </w:t>
+      </w:r>
+      <w:r>
+        <w:rPr>
+          <w:rFonts w:ascii="Times New Roman" w:hAnsi="Times New Roman" w:cs="Times New Roman"/>
+          <w:iCs/>
+          <w:sz w:val="24"/>
+          <w:szCs w:val="24"/>
+          <w:lang w:val="en-US"/>
+        </w:rPr>
+        <w:t xml:space="preserve">0.242, a 41% reduction over approximately </w:t>
+      </w:r>
+      <w:r>
+        <w:rPr>
+          <w:rFonts w:ascii="Times New Roman" w:hAnsi="Times New Roman" w:cs="Times New Roman"/>
+          <w:iCs/>
+          <w:sz w:val="24"/>
+          <w:szCs w:val="24"/>
+          <w:lang w:val="en-US"/>
+        </w:rPr>
+        <w:t>4.7</w:t>
+      </w:r>
+      <w:r>
+        <w:rPr>
+          <w:rFonts w:ascii="Times New Roman" w:hAnsi="Times New Roman" w:cs="Times New Roman"/>
+          <w:iCs/>
+          <w:sz w:val="24"/>
+          <w:szCs w:val="24"/>
+          <w:lang w:val="en-US"/>
+        </w:rPr>
+        <w:t>°C). In contrast, increases in temperature</w:t>
+      </w:r>
+      <w:r>
+        <w:rPr>
+          <w:rFonts w:ascii="Times New Roman" w:hAnsi="Times New Roman" w:cs="Times New Roman"/>
+          <w:iCs/>
+          <w:sz w:val="24"/>
+          <w:szCs w:val="24"/>
+          <w:lang w:val="en-US"/>
+        </w:rPr>
+        <w:t>, in the field,</w:t>
+      </w:r>
+      <w:r>
+        <w:rPr>
+          <w:rFonts w:ascii="Times New Roman" w:hAnsi="Times New Roman" w:cs="Times New Roman"/>
+          <w:iCs/>
+          <w:sz w:val="24"/>
+          <w:szCs w:val="24"/>
+          <w:lang w:val="en-US"/>
+        </w:rPr>
+        <w:t xml:space="preserve"> had a weak </w:t>
+      </w:r>
+      <w:r>
+        <w:rPr>
+          <w:rFonts w:ascii="Times New Roman" w:hAnsi="Times New Roman" w:cs="Times New Roman"/>
+          <w:iCs/>
+          <w:sz w:val="24"/>
+          <w:szCs w:val="24"/>
+          <w:lang w:val="en-US"/>
+        </w:rPr>
+        <w:t xml:space="preserve">effect </w:t>
+      </w:r>
+      <w:r>
+        <w:rPr>
+          <w:rFonts w:ascii="Times New Roman" w:hAnsi="Times New Roman" w:cs="Times New Roman"/>
+          <w:iCs/>
+          <w:sz w:val="24"/>
+          <w:szCs w:val="24"/>
+          <w:lang w:val="en-US"/>
+        </w:rPr>
+        <w:t>on the variability in overall dive duration (</w:t>
+      </w:r>
+      <w:r>
+        <w:rPr>
+          <w:rFonts w:ascii="Times New Roman" w:hAnsi="Times New Roman" w:cs="Times New Roman"/>
+          <w:iCs/>
+          <w:sz w:val="24"/>
+          <w:szCs w:val="24"/>
+          <w:highlight w:val="yellow"/>
+          <w:lang w:val="en-US"/>
+        </w:rPr>
+        <w:t>Fig. 3A,</w:t>
       </w:r>
       <w:r>
         <w:rPr>
@@ -14921,26 +15501,6 @@
       <w:r>
         <w:rPr>
           <w:rFonts w:ascii="Times New Roman" w:hAnsi="Times New Roman" w:cs="Times New Roman"/>
-          <w:iCs/>
-          <w:sz w:val="24"/>
-          <w:szCs w:val="24"/>
-          <w:lang w:val="en-US"/>
-        </w:rPr>
-        <w:t>as temperatures rise</w:t>
-      </w:r>
-      <w:r>
-        <w:rPr>
-          <w:rFonts w:ascii="Times New Roman" w:hAnsi="Times New Roman" w:cs="Times New Roman"/>
-          <w:iCs/>
-          <w:sz w:val="24"/>
-          <w:szCs w:val="24"/>
-          <w:lang w:val="en-US"/>
-        </w:rPr>
-        <w:t xml:space="preserve"> (</w:t>
-      </w:r>
-      <w:r>
-        <w:rPr>
-          <w:rFonts w:ascii="Times New Roman" w:hAnsi="Times New Roman" w:cs="Times New Roman"/>
           <w:i/>
           <w:sz w:val="24"/>
           <w:szCs w:val="24"/>
@@ -14956,157 +15516,7 @@
           <w:szCs w:val="24"/>
           <w:lang w:val="en-US"/>
         </w:rPr>
-        <w:t>RR -0.5</w:t>
-      </w:r>
-      <w:r>
-        <w:rPr>
-          <w:rFonts w:ascii="Times New Roman" w:hAnsi="Times New Roman" w:cs="Times New Roman"/>
-          <w:iCs/>
-          <w:sz w:val="24"/>
-          <w:szCs w:val="24"/>
-          <w:lang w:val="en-US"/>
-        </w:rPr>
-        <w:t xml:space="preserve">30, 95% CI: -0.818 - -0.242, a 41% reduction over approximately </w:t>
-      </w:r>
-      <w:r>
-        <w:rPr>
-          <w:rFonts w:ascii="Times New Roman" w:hAnsi="Times New Roman" w:cs="Times New Roman"/>
-          <w:iCs/>
-          <w:sz w:val="24"/>
-          <w:szCs w:val="24"/>
-          <w:lang w:val="en-US"/>
-        </w:rPr>
-        <w:t>4.7</w:t>
-      </w:r>
-      <w:r>
-        <w:rPr>
-          <w:rFonts w:ascii="Times New Roman" w:hAnsi="Times New Roman" w:cs="Times New Roman"/>
-          <w:iCs/>
-          <w:sz w:val="24"/>
-          <w:szCs w:val="24"/>
-          <w:lang w:val="en-US"/>
-        </w:rPr>
-        <w:t xml:space="preserve">°C). In contrast, increases in temperature had a weak </w:t>
-      </w:r>
-      <w:r>
-        <w:rPr>
-          <w:rFonts w:ascii="Times New Roman" w:hAnsi="Times New Roman" w:cs="Times New Roman"/>
-          <w:iCs/>
-          <w:sz w:val="24"/>
-          <w:szCs w:val="24"/>
-          <w:lang w:val="en-US"/>
-        </w:rPr>
-        <w:t xml:space="preserve">effect </w:t>
-      </w:r>
-      <w:r>
-        <w:rPr>
-          <w:rFonts w:ascii="Times New Roman" w:hAnsi="Times New Roman" w:cs="Times New Roman"/>
-          <w:iCs/>
-          <w:sz w:val="24"/>
-          <w:szCs w:val="24"/>
-          <w:lang w:val="en-US"/>
-        </w:rPr>
-        <w:t xml:space="preserve">on the </w:t>
-      </w:r>
-      <w:r>
-        <w:rPr>
-          <w:rFonts w:ascii="Times New Roman" w:hAnsi="Times New Roman" w:cs="Times New Roman"/>
-          <w:iCs/>
-          <w:sz w:val="24"/>
-          <w:szCs w:val="24"/>
-          <w:lang w:val="en-US"/>
-        </w:rPr>
-        <w:t>variability in overall dive duration</w:t>
-      </w:r>
-      <w:r>
-        <w:rPr>
-          <w:rFonts w:ascii="Times New Roman" w:hAnsi="Times New Roman" w:cs="Times New Roman"/>
-          <w:iCs/>
-          <w:sz w:val="24"/>
-          <w:szCs w:val="24"/>
-          <w:lang w:val="en-US"/>
-        </w:rPr>
-        <w:t xml:space="preserve"> (</w:t>
-      </w:r>
-      <w:r>
-        <w:rPr>
-          <w:rFonts w:ascii="Times New Roman" w:hAnsi="Times New Roman" w:cs="Times New Roman"/>
-          <w:i/>
-          <w:sz w:val="24"/>
-          <w:szCs w:val="24"/>
-          <w:lang w:val="en-US"/>
-        </w:rPr>
-        <w:t>ln</w:t>
-      </w:r>
-      <w:r>
-        <w:rPr>
-          <w:rFonts w:ascii="Times New Roman" w:hAnsi="Times New Roman" w:cs="Times New Roman"/>
-          <w:iCs/>
-          <w:sz w:val="24"/>
-          <w:szCs w:val="24"/>
-          <w:lang w:val="en-US"/>
-        </w:rPr>
-        <w:t xml:space="preserve">CVR </w:t>
-      </w:r>
-      <w:r>
-        <w:rPr>
-          <w:rFonts w:ascii="Times New Roman" w:hAnsi="Times New Roman" w:cs="Times New Roman"/>
-          <w:iCs/>
-          <w:sz w:val="24"/>
-          <w:szCs w:val="24"/>
-          <w:lang w:val="en-US"/>
-        </w:rPr>
-        <w:t>0.11</w:t>
-      </w:r>
-      <w:r>
-        <w:rPr>
-          <w:rFonts w:ascii="Times New Roman" w:hAnsi="Times New Roman" w:cs="Times New Roman"/>
-          <w:iCs/>
-          <w:sz w:val="24"/>
-          <w:szCs w:val="24"/>
-          <w:lang w:val="en-US"/>
-        </w:rPr>
-        <w:t xml:space="preserve">7, 95% CI: </w:t>
-      </w:r>
-      <w:r>
-        <w:rPr>
-          <w:rFonts w:ascii="Times New Roman" w:hAnsi="Times New Roman" w:cs="Times New Roman"/>
-          <w:iCs/>
-          <w:sz w:val="24"/>
-          <w:szCs w:val="24"/>
-          <w:lang w:val="en-US"/>
-        </w:rPr>
-        <w:t>-0.373</w:t>
-      </w:r>
-      <w:r>
-        <w:rPr>
-          <w:rFonts w:ascii="Times New Roman" w:hAnsi="Times New Roman" w:cs="Times New Roman"/>
-          <w:iCs/>
-          <w:sz w:val="24"/>
-          <w:szCs w:val="24"/>
-          <w:lang w:val="en-US"/>
-        </w:rPr>
-        <w:t xml:space="preserve"> – </w:t>
-      </w:r>
-      <w:r>
-        <w:rPr>
-          <w:rFonts w:ascii="Times New Roman" w:hAnsi="Times New Roman" w:cs="Times New Roman"/>
-          <w:iCs/>
-          <w:sz w:val="24"/>
-          <w:szCs w:val="24"/>
-          <w:lang w:val="en-US"/>
-        </w:rPr>
-        <w:t xml:space="preserve">  0.606</w:t>
-      </w:r>
-      <w:r>
-        <w:rPr>
-          <w:rFonts w:ascii="Times New Roman" w:hAnsi="Times New Roman" w:cs="Times New Roman"/>
-          <w:iCs/>
-          <w:sz w:val="24"/>
-          <w:szCs w:val="24"/>
-          <w:lang w:val="en-US"/>
-        </w:rPr>
-        <w:t xml:space="preserve">). </w:t>
+        <w:t xml:space="preserve">CVR 0.117, 95% CI: -0.373 –   0.606). </w:t>
       </w:r>
       <w:r>
         <w:rPr>
@@ -17210,17 +17620,7 @@
           <w:szCs w:val="24"/>
           <w:lang w:val="en-US"/>
         </w:rPr>
-        <w:t xml:space="preserve">average temperature between </w:t>
-      </w:r>
-      <w:r>
-        <w:rPr>
-          <w:rFonts w:ascii="Times New Roman" w:hAnsi="Times New Roman" w:cs="Times New Roman"/>
-          <w:sz w:val="24"/>
-          <w:szCs w:val="24"/>
-          <w:lang w:val="en-US"/>
-        </w:rPr>
-        <w:lastRenderedPageBreak/>
-        <w:t>groups</w:t>
+        <w:t>average temperature between groups</w:t>
       </w:r>
       <w:r>
         <w:rPr>
@@ -19716,17 +20116,39 @@
           <w:highlight w:val="yellow"/>
           <w:lang w:val="en-US"/>
         </w:rPr>
-        <w:t xml:space="preserve">mean </w:t>
-      </w:r>
-      <w:r>
-        <w:rPr>
-          <w:rFonts w:ascii="Times New Roman" w:hAnsi="Times New Roman" w:cs="Times New Roman"/>
+        <w:t>mean (</w:t>
+      </w:r>
+      <w:r>
+        <w:rPr>
+          <w:rFonts w:ascii="Times New Roman" w:hAnsi="Times New Roman" w:cs="Times New Roman"/>
+          <w:i/>
+          <w:iCs/>
           <w:sz w:val="24"/>
           <w:szCs w:val="24"/>
           <w:highlight w:val="yellow"/>
           <w:lang w:val="en-US"/>
         </w:rPr>
-        <w:t>(</w:t>
+        <w:t>ln</w:t>
+      </w:r>
+      <w:r>
+        <w:rPr>
+          <w:rFonts w:ascii="Times New Roman" w:hAnsi="Times New Roman" w:cs="Times New Roman"/>
+          <w:sz w:val="24"/>
+          <w:szCs w:val="24"/>
+          <w:highlight w:val="yellow"/>
+          <w:lang w:val="en-US"/>
+        </w:rPr>
+        <w:t xml:space="preserve">RR) in the field-based data set. Symmetry was observed in funnel plots for the meta-analytic </w:t>
+      </w:r>
+      <w:r>
+        <w:rPr>
+          <w:rFonts w:ascii="Times New Roman" w:hAnsi="Times New Roman" w:cs="Times New Roman"/>
+          <w:sz w:val="24"/>
+          <w:szCs w:val="24"/>
+          <w:highlight w:val="yellow"/>
+          <w:lang w:val="en-US"/>
+        </w:rPr>
+        <w:t>variance (</w:t>
       </w:r>
       <w:r>
         <w:rPr>
@@ -19748,7 +20170,7 @@
           <w:highlight w:val="yellow"/>
           <w:lang w:val="en-US"/>
         </w:rPr>
-        <w:t>RR)</w:t>
+        <w:t>CVR)</w:t>
       </w:r>
       <w:r>
         <w:rPr>
@@ -19758,7 +20180,7 @@
           <w:highlight w:val="yellow"/>
           <w:lang w:val="en-US"/>
         </w:rPr>
-        <w:t xml:space="preserve"> in the field-based data set. Symmetry was observed in funnel plots for the </w:t>
+        <w:t xml:space="preserve"> in both the laboratory- and field-based datasets</w:t>
       </w:r>
       <w:r>
         <w:rPr>
@@ -19768,7 +20190,7 @@
           <w:highlight w:val="yellow"/>
           <w:lang w:val="en-US"/>
         </w:rPr>
-        <w:t>meta-analytic</w:t>
+        <w:t xml:space="preserve"> (Fig</w:t>
       </w:r>
       <w:r>
         <w:rPr>
@@ -19778,6 +20200,16 @@
           <w:highlight w:val="yellow"/>
           <w:lang w:val="en-US"/>
         </w:rPr>
+        <w:t>.</w:t>
+      </w:r>
+      <w:r>
+        <w:rPr>
+          <w:rFonts w:ascii="Times New Roman" w:hAnsi="Times New Roman" w:cs="Times New Roman"/>
+          <w:sz w:val="24"/>
+          <w:szCs w:val="24"/>
+          <w:highlight w:val="yellow"/>
+          <w:lang w:val="en-US"/>
+        </w:rPr>
         <w:t xml:space="preserve"> </w:t>
       </w:r>
       <w:r>
@@ -19788,7 +20220,77 @@
           <w:highlight w:val="yellow"/>
           <w:lang w:val="en-US"/>
         </w:rPr>
-        <w:t>variance (</w:t>
+        <w:t>S</w:t>
+      </w:r>
+      <w:r>
+        <w:rPr>
+          <w:rFonts w:ascii="Times New Roman" w:hAnsi="Times New Roman" w:cs="Times New Roman"/>
+          <w:sz w:val="24"/>
+          <w:szCs w:val="24"/>
+          <w:highlight w:val="yellow"/>
+          <w:lang w:val="en-US"/>
+        </w:rPr>
+        <w:t xml:space="preserve">2 </w:t>
+      </w:r>
+      <w:r>
+        <w:rPr>
+          <w:rFonts w:ascii="Times New Roman" w:hAnsi="Times New Roman" w:cs="Times New Roman"/>
+          <w:sz w:val="24"/>
+          <w:szCs w:val="24"/>
+          <w:highlight w:val="yellow"/>
+          <w:lang w:val="en-US"/>
+        </w:rPr>
+        <w:t xml:space="preserve">A-B). </w:t>
+      </w:r>
+      <w:r>
+        <w:rPr>
+          <w:rFonts w:ascii="Times New Roman" w:hAnsi="Times New Roman" w:cs="Times New Roman"/>
+          <w:sz w:val="24"/>
+          <w:szCs w:val="24"/>
+          <w:highlight w:val="yellow"/>
+          <w:lang w:val="en-US"/>
+        </w:rPr>
+        <w:t xml:space="preserve">The Egger’s regression results </w:t>
+      </w:r>
+      <w:r>
+        <w:rPr>
+          <w:rFonts w:ascii="Times New Roman" w:hAnsi="Times New Roman" w:cs="Times New Roman"/>
+          <w:sz w:val="24"/>
+          <w:szCs w:val="24"/>
+          <w:highlight w:val="yellow"/>
+          <w:lang w:val="en-US"/>
+        </w:rPr>
+        <w:t xml:space="preserve">indicated </w:t>
+      </w:r>
+      <w:r>
+        <w:rPr>
+          <w:rFonts w:ascii="Times New Roman" w:hAnsi="Times New Roman" w:cs="Times New Roman"/>
+          <w:sz w:val="24"/>
+          <w:szCs w:val="24"/>
+          <w:highlight w:val="yellow"/>
+          <w:lang w:val="en-US"/>
+        </w:rPr>
+        <w:t>th</w:t>
+      </w:r>
+      <w:r>
+        <w:rPr>
+          <w:rFonts w:ascii="Times New Roman" w:hAnsi="Times New Roman" w:cs="Times New Roman"/>
+          <w:sz w:val="24"/>
+          <w:szCs w:val="24"/>
+          <w:highlight w:val="yellow"/>
+          <w:lang w:val="en-US"/>
+        </w:rPr>
+        <w:t>at there was no significant publication bias in the dataset in dive durations means (</w:t>
+      </w:r>
+      <w:r>
+        <w:rPr>
+          <w:rFonts w:ascii="Times New Roman" w:hAnsi="Times New Roman" w:cs="Times New Roman"/>
+          <w:sz w:val="24"/>
+          <w:szCs w:val="24"/>
+          <w:highlight w:val="yellow"/>
+          <w:lang w:val="en-US"/>
+        </w:rPr>
+        <w:t xml:space="preserve">laboratory-based </w:t>
       </w:r>
       <w:r>
         <w:rPr>
@@ -19810,7 +20312,7 @@
           <w:highlight w:val="yellow"/>
           <w:lang w:val="en-US"/>
         </w:rPr>
-        <w:t>CVR)</w:t>
+        <w:t xml:space="preserve">RR </w:t>
       </w:r>
       <w:r>
         <w:rPr>
@@ -19820,7 +20322,7 @@
           <w:highlight w:val="yellow"/>
           <w:lang w:val="en-US"/>
         </w:rPr>
-        <w:t xml:space="preserve"> in both the laboratory- and field-based datasets</w:t>
+        <w:t>-0.570</w:t>
       </w:r>
       <w:r>
         <w:rPr>
@@ -19830,7 +20332,7 @@
           <w:highlight w:val="yellow"/>
           <w:lang w:val="en-US"/>
         </w:rPr>
-        <w:t xml:space="preserve"> (Fig</w:t>
+        <w:t>, 95% CI: -</w:t>
       </w:r>
       <w:r>
         <w:rPr>
@@ -19840,7 +20342,7 @@
           <w:highlight w:val="yellow"/>
           <w:lang w:val="en-US"/>
         </w:rPr>
-        <w:t>.</w:t>
+        <w:t>4.544</w:t>
       </w:r>
       <w:r>
         <w:rPr>
@@ -19850,7 +20352,7 @@
           <w:highlight w:val="yellow"/>
           <w:lang w:val="en-US"/>
         </w:rPr>
-        <w:t xml:space="preserve"> </w:t>
+        <w:t xml:space="preserve"> – 3.</w:t>
       </w:r>
       <w:r>
         <w:rPr>
@@ -19860,7 +20362,7 @@
           <w:highlight w:val="yellow"/>
           <w:lang w:val="en-US"/>
         </w:rPr>
-        <w:t>S</w:t>
+        <w:t>404</w:t>
       </w:r>
       <w:r>
         <w:rPr>
@@ -19870,7 +20372,7 @@
           <w:highlight w:val="yellow"/>
           <w:lang w:val="en-US"/>
         </w:rPr>
-        <w:t xml:space="preserve">2 </w:t>
+        <w:t xml:space="preserve">; </w:t>
       </w:r>
       <w:r>
         <w:rPr>
@@ -19880,139 +20382,8 @@
           <w:highlight w:val="yellow"/>
           <w:lang w:val="en-US"/>
         </w:rPr>
-        <w:t xml:space="preserve">A-B). </w:t>
-      </w:r>
-      <w:r>
-        <w:rPr>
-          <w:rFonts w:ascii="Times New Roman" w:hAnsi="Times New Roman" w:cs="Times New Roman"/>
-          <w:sz w:val="24"/>
-          <w:szCs w:val="24"/>
-          <w:highlight w:val="yellow"/>
-          <w:lang w:val="en-US"/>
-        </w:rPr>
-        <w:t xml:space="preserve">The Egger’s regression results </w:t>
-      </w:r>
-      <w:r>
-        <w:rPr>
-          <w:rFonts w:ascii="Times New Roman" w:hAnsi="Times New Roman" w:cs="Times New Roman"/>
-          <w:sz w:val="24"/>
-          <w:szCs w:val="24"/>
-          <w:highlight w:val="yellow"/>
-          <w:lang w:val="en-US"/>
-        </w:rPr>
-        <w:t xml:space="preserve">indicated </w:t>
-      </w:r>
-      <w:r>
-        <w:rPr>
-          <w:rFonts w:ascii="Times New Roman" w:hAnsi="Times New Roman" w:cs="Times New Roman"/>
-          <w:sz w:val="24"/>
-          <w:szCs w:val="24"/>
-          <w:highlight w:val="yellow"/>
-          <w:lang w:val="en-US"/>
-        </w:rPr>
-        <w:t>th</w:t>
-      </w:r>
-      <w:r>
-        <w:rPr>
-          <w:rFonts w:ascii="Times New Roman" w:hAnsi="Times New Roman" w:cs="Times New Roman"/>
-          <w:sz w:val="24"/>
-          <w:szCs w:val="24"/>
-          <w:highlight w:val="yellow"/>
-          <w:lang w:val="en-US"/>
-        </w:rPr>
-        <w:t>at there was no significant publication bias in the dataset in dive durations means (</w:t>
-      </w:r>
-      <w:r>
-        <w:rPr>
-          <w:rFonts w:ascii="Times New Roman" w:hAnsi="Times New Roman" w:cs="Times New Roman"/>
-          <w:sz w:val="24"/>
-          <w:szCs w:val="24"/>
-          <w:highlight w:val="yellow"/>
-          <w:lang w:val="en-US"/>
-        </w:rPr>
-        <w:t xml:space="preserve">laboratory-based </w:t>
-      </w:r>
-      <w:r>
-        <w:rPr>
-          <w:rFonts w:ascii="Times New Roman" w:hAnsi="Times New Roman" w:cs="Times New Roman"/>
-          <w:i/>
-          <w:iCs/>
-          <w:sz w:val="24"/>
-          <w:szCs w:val="24"/>
-          <w:highlight w:val="yellow"/>
-          <w:lang w:val="en-US"/>
-        </w:rPr>
-        <w:t>ln</w:t>
-      </w:r>
-      <w:r>
-        <w:rPr>
-          <w:rFonts w:ascii="Times New Roman" w:hAnsi="Times New Roman" w:cs="Times New Roman"/>
-          <w:sz w:val="24"/>
-          <w:szCs w:val="24"/>
-          <w:highlight w:val="yellow"/>
-          <w:lang w:val="en-US"/>
-        </w:rPr>
-        <w:t xml:space="preserve">RR </w:t>
-      </w:r>
-      <w:r>
-        <w:rPr>
-          <w:rFonts w:ascii="Times New Roman" w:hAnsi="Times New Roman" w:cs="Times New Roman"/>
-          <w:sz w:val="24"/>
-          <w:szCs w:val="24"/>
-          <w:highlight w:val="yellow"/>
-          <w:lang w:val="en-US"/>
-        </w:rPr>
-        <w:t>-0.570</w:t>
-      </w:r>
-      <w:r>
-        <w:rPr>
-          <w:rFonts w:ascii="Times New Roman" w:hAnsi="Times New Roman" w:cs="Times New Roman"/>
-          <w:sz w:val="24"/>
-          <w:szCs w:val="24"/>
-          <w:highlight w:val="yellow"/>
-          <w:lang w:val="en-US"/>
-        </w:rPr>
-        <w:t>, 95% CI: -</w:t>
-      </w:r>
-      <w:r>
-        <w:rPr>
-          <w:rFonts w:ascii="Times New Roman" w:hAnsi="Times New Roman" w:cs="Times New Roman"/>
-          <w:sz w:val="24"/>
-          <w:szCs w:val="24"/>
-          <w:highlight w:val="yellow"/>
-          <w:lang w:val="en-US"/>
-        </w:rPr>
-        <w:t>4.544</w:t>
-      </w:r>
-      <w:r>
-        <w:rPr>
-          <w:rFonts w:ascii="Times New Roman" w:hAnsi="Times New Roman" w:cs="Times New Roman"/>
-          <w:sz w:val="24"/>
-          <w:szCs w:val="24"/>
-          <w:highlight w:val="yellow"/>
-          <w:lang w:val="en-US"/>
-        </w:rPr>
-        <w:t xml:space="preserve"> – 3.</w:t>
-      </w:r>
-      <w:r>
-        <w:rPr>
-          <w:rFonts w:ascii="Times New Roman" w:hAnsi="Times New Roman" w:cs="Times New Roman"/>
-          <w:sz w:val="24"/>
-          <w:szCs w:val="24"/>
-          <w:highlight w:val="yellow"/>
-          <w:lang w:val="en-US"/>
-        </w:rPr>
-        <w:t>404</w:t>
-      </w:r>
-      <w:r>
-        <w:rPr>
-          <w:rFonts w:ascii="Times New Roman" w:hAnsi="Times New Roman" w:cs="Times New Roman"/>
-          <w:sz w:val="24"/>
-          <w:szCs w:val="24"/>
-          <w:highlight w:val="yellow"/>
-          <w:lang w:val="en-US"/>
-        </w:rPr>
-        <w:t>; field-based -0.609, 95% CI: -2.682 – 1.463</w:t>
+        <w:lastRenderedPageBreak/>
+        <w:t>field-based -0.609, 95% CI: -2.682 – 1.463</w:t>
       </w:r>
       <w:r>
         <w:rPr>
@@ -20230,7 +20601,6 @@
           <w:szCs w:val="24"/>
           <w:lang w:val="en-US"/>
         </w:rPr>
-        <w:lastRenderedPageBreak/>
         <w:t xml:space="preserve">arm-based </w:t>
       </w:r>
       <w:r>
@@ -22812,7 +23182,18 @@
           <w:szCs w:val="24"/>
           <w:lang w:val="en-US"/>
         </w:rPr>
-        <w:t>. Consequently, this habitat experiences reduced flows which increase daily maximum temperatures and exacerbate the impacts of heatwaves</w:t>
+        <w:t xml:space="preserve">. Consequently, this habitat experiences reduced flows which increase daily maximum temperatures and exacerbate </w:t>
+      </w:r>
+      <w:r>
+        <w:rPr>
+          <w:rFonts w:ascii="Times New Roman" w:hAnsi="Times New Roman" w:cs="Times New Roman"/>
+          <w:iCs/>
+          <w:sz w:val="24"/>
+          <w:szCs w:val="24"/>
+          <w:lang w:val="en-US"/>
+        </w:rPr>
+        <w:lastRenderedPageBreak/>
+        <w:t>the impacts of heatwaves</w:t>
       </w:r>
       <w:r>
         <w:rPr>
@@ -23235,7 +23616,6 @@
           <w:szCs w:val="24"/>
           <w:lang w:val="en-US"/>
         </w:rPr>
-        <w:lastRenderedPageBreak/>
         <w:t>Both groups</w:t>
       </w:r>
       <w:r>
@@ -26143,7 +26523,15 @@
           <w:iCs/>
           <w:lang w:val="en-US"/>
         </w:rPr>
-        <w:t xml:space="preserve"> body size effects were generally weaker than expected. Smaller divers are expected to be disproportionately affected by temperature increases due to their relatively small body oxygen stores and high mass-specific metabolic rates. Despite some support for this prediction, weaker than expected effects may be due to the high variability among species in how dive performance is affected by temperature. This may be partly driven by the unusual scaling relationships between body mass and dive durations in some species, such as bimodal breathers</w:t>
+        <w:t xml:space="preserve"> body size effects were generally weaker than expected. Smaller divers are expected to be disproportionately affected by temperature increases due to their relatively small body oxygen stores and high mass-specific metabolic rates. Despite some support for this prediction, weaker than expected effects may be due to the high variability among species in how dive performance is affected by temperature. This may be partly driven by the unusual </w:t>
+      </w:r>
+      <w:r>
+        <w:rPr>
+          <w:iCs/>
+          <w:lang w:val="en-US"/>
+        </w:rPr>
+        <w:lastRenderedPageBreak/>
+        <w:t>scaling relationships between body mass and dive durations in some species, such as bimodal breathers</w:t>
       </w:r>
       <w:r>
         <w:rPr>
@@ -26715,15 +27103,7 @@
           <w:iCs/>
           <w:lang w:val="en-US"/>
         </w:rPr>
-        <w:t xml:space="preserve">Nonetheless, our findings </w:t>
-      </w:r>
-      <w:r>
-        <w:rPr>
-          <w:iCs/>
-          <w:lang w:val="en-US"/>
-        </w:rPr>
-        <w:lastRenderedPageBreak/>
-        <w:t xml:space="preserve">suggest that large divers may be slightly buffered to the effects of warming on diving durations, but this effect can be highly variable across species. </w:t>
+        <w:t xml:space="preserve">Nonetheless, our findings suggest that large divers may be slightly buffered to the effects of warming on diving durations, but this effect can be highly variable across species. </w:t>
       </w:r>
     </w:p>
     <w:p>
@@ -29195,7 +29575,16 @@
           <w:sz w:val="24"/>
           <w:szCs w:val="24"/>
         </w:rPr>
-        <w:t xml:space="preserve">, together with, the breadth of individual responses. </w:t>
+        <w:t xml:space="preserve">, together with, the breadth of </w:t>
+      </w:r>
+      <w:r>
+        <w:rPr>
+          <w:rFonts w:ascii="Times New Roman" w:hAnsi="Times New Roman" w:cs="Times New Roman"/>
+          <w:sz w:val="24"/>
+          <w:szCs w:val="24"/>
+        </w:rPr>
+        <w:lastRenderedPageBreak/>
+        <w:t xml:space="preserve">individual responses. </w:t>
       </w:r>
       <w:r>
         <w:rPr>
@@ -29388,7 +29777,6 @@
           <w:sz w:val="24"/>
           <w:szCs w:val="24"/>
         </w:rPr>
-        <w:lastRenderedPageBreak/>
         <w:t>ectotherms and</w:t>
       </w:r>
       <w:r>
@@ -31368,7 +31756,16 @@
           <w:sz w:val="24"/>
           <w:szCs w:val="24"/>
         </w:rPr>
-        <w:t xml:space="preserve">In summary, our results suggest that the diving behaviour of ectothermic vertebrates will be seriously disrupted under climate warming, bringing </w:t>
+        <w:t xml:space="preserve">In summary, our results suggest that the diving </w:t>
+      </w:r>
+      <w:r>
+        <w:rPr>
+          <w:rFonts w:ascii="Times New Roman" w:hAnsi="Times New Roman" w:cs="Times New Roman"/>
+          <w:sz w:val="24"/>
+          <w:szCs w:val="24"/>
+        </w:rPr>
+        <w:lastRenderedPageBreak/>
+        <w:t xml:space="preserve">behaviour of ectothermic vertebrates will be seriously disrupted under climate warming, bringing </w:t>
       </w:r>
       <w:r>
         <w:rPr>
@@ -31478,16 +31875,7 @@
           <w:sz w:val="24"/>
           <w:szCs w:val="24"/>
         </w:rPr>
-        <w:t xml:space="preserve"> We also thank </w:t>
-      </w:r>
-      <w:r>
-        <w:rPr>
-          <w:rFonts w:ascii="Times New Roman" w:hAnsi="Times New Roman" w:cs="Times New Roman"/>
-          <w:sz w:val="24"/>
-          <w:szCs w:val="24"/>
-        </w:rPr>
-        <w:lastRenderedPageBreak/>
-        <w:t>The Australian National University which also provided funding in support of this project (ANU Futures awarded to D.W.A.N.).</w:t>
+        <w:t xml:space="preserve"> We also thank The Australian National University which also provided funding in support of this project (ANU Futures awarded to D.W.A.N.).</w:t>
       </w:r>
     </w:p>
     <w:p>
@@ -31971,6 +32359,7 @@
         <w:rPr>
           <w:i/>
         </w:rPr>
+        <w:lastRenderedPageBreak/>
         <w:t>Journal of Comparative Physiology B-Biochemical Systems and Environmental Physiology</w:t>
       </w:r>
       <w:r>
@@ -32100,7 +32489,6 @@
         <w:spacing w:after="0"/>
       </w:pPr>
       <w:r>
-        <w:lastRenderedPageBreak/>
         <w:tab/>
       </w:r>
       <w:r>
@@ -32485,7 +32873,7 @@
         <w:rPr>
           <w:b/>
         </w:rPr>
-        <w:t>Fielder, D. P.</w:t>
+        <w:t>**Fielder, D. P.</w:t>
       </w:r>
       <w:r>
         <w:t xml:space="preserve"> (2012). Seasonal and diel dive performance and behavioral ecology of the bimodally respiring freshwater turtle Myuchelys bellii of eastern Australia. </w:t>
@@ -32587,6 +32975,7 @@
         <w:spacing w:after="0"/>
       </w:pPr>
       <w:r>
+        <w:lastRenderedPageBreak/>
         <w:tab/>
       </w:r>
       <w:r>
@@ -32713,7 +33102,6 @@
         <w:spacing w:after="0"/>
       </w:pPr>
       <w:r>
-        <w:lastRenderedPageBreak/>
         <w:tab/>
       </w:r>
       <w:r>
@@ -33326,6 +33714,7 @@
         <w:spacing w:after="0"/>
       </w:pPr>
       <w:r>
+        <w:lastRenderedPageBreak/>
         <w:tab/>
       </w:r>
       <w:r>
@@ -33470,7 +33859,6 @@
         <w:spacing w:after="0"/>
       </w:pPr>
       <w:r>
-        <w:lastRenderedPageBreak/>
         <w:tab/>
       </w:r>
       <w:r>
@@ -33939,6 +34327,7 @@
         <w:spacing w:after="0"/>
       </w:pPr>
       <w:r>
+        <w:lastRenderedPageBreak/>
         <w:tab/>
       </w:r>
       <w:r>
@@ -34074,7 +34463,6 @@
         <w:spacing w:after="0"/>
       </w:pPr>
       <w:r>
-        <w:lastRenderedPageBreak/>
         <w:tab/>
       </w:r>
       <w:r>
@@ -34829,17 +35217,126 @@
           <w:lang w:val="en-US"/>
         </w:rPr>
       </w:pPr>
-      <w:r>
-        <w:rPr>
-          <w:rFonts w:ascii="Times New Roman" w:hAnsi="Times New Roman" w:cs="Times New Roman"/>
+    </w:p>
+    <w:p>
+      <w:pPr>
+        <w:jc w:val="both"/>
+        <w:rPr>
+          <w:rFonts w:ascii="Times New Roman" w:hAnsi="Times New Roman" w:cs="Times New Roman"/>
+          <w:b/>
+          <w:bCs/>
+          <w:sz w:val="24"/>
+          <w:szCs w:val="24"/>
+          <w:lang w:val="en-US"/>
+        </w:rPr>
+      </w:pPr>
+    </w:p>
+    <w:p>
+      <w:pPr>
+        <w:jc w:val="both"/>
+        <w:rPr>
+          <w:rFonts w:ascii="Times New Roman" w:hAnsi="Times New Roman" w:cs="Times New Roman"/>
+          <w:b/>
+          <w:bCs/>
+          <w:sz w:val="24"/>
+          <w:szCs w:val="24"/>
+          <w:lang w:val="en-US"/>
+        </w:rPr>
+      </w:pPr>
+    </w:p>
+    <w:p>
+      <w:pPr>
+        <w:jc w:val="both"/>
+        <w:rPr>
+          <w:rFonts w:ascii="Times New Roman" w:hAnsi="Times New Roman" w:cs="Times New Roman"/>
+          <w:b/>
+          <w:bCs/>
+          <w:sz w:val="24"/>
+          <w:szCs w:val="24"/>
+          <w:lang w:val="en-US"/>
+        </w:rPr>
+      </w:pPr>
+    </w:p>
+    <w:p>
+      <w:pPr>
+        <w:jc w:val="both"/>
+        <w:rPr>
+          <w:rFonts w:ascii="Times New Roman" w:hAnsi="Times New Roman" w:cs="Times New Roman"/>
+          <w:b/>
+          <w:bCs/>
+          <w:sz w:val="24"/>
+          <w:szCs w:val="24"/>
+          <w:lang w:val="en-US"/>
+        </w:rPr>
+      </w:pPr>
+    </w:p>
+    <w:p>
+      <w:pPr>
+        <w:jc w:val="both"/>
+        <w:rPr>
+          <w:rFonts w:ascii="Times New Roman" w:hAnsi="Times New Roman" w:cs="Times New Roman"/>
+          <w:b/>
+          <w:bCs/>
+          <w:sz w:val="24"/>
+          <w:szCs w:val="24"/>
+          <w:lang w:val="en-US"/>
+        </w:rPr>
+      </w:pPr>
+    </w:p>
+    <w:p>
+      <w:pPr>
+        <w:jc w:val="both"/>
+        <w:rPr>
+          <w:rFonts w:ascii="Times New Roman" w:hAnsi="Times New Roman" w:cs="Times New Roman"/>
+          <w:b/>
+          <w:bCs/>
+          <w:sz w:val="24"/>
+          <w:szCs w:val="24"/>
+          <w:lang w:val="en-US"/>
+        </w:rPr>
+      </w:pPr>
+    </w:p>
+    <w:p>
+      <w:pPr>
+        <w:jc w:val="both"/>
+        <w:rPr>
+          <w:rFonts w:ascii="Times New Roman" w:hAnsi="Times New Roman" w:cs="Times New Roman"/>
+          <w:b/>
+          <w:bCs/>
+          <w:sz w:val="24"/>
+          <w:szCs w:val="24"/>
+          <w:lang w:val="en-US"/>
+        </w:rPr>
+      </w:pPr>
+    </w:p>
+    <w:p>
+      <w:pPr>
+        <w:jc w:val="both"/>
+        <w:rPr>
+          <w:rFonts w:ascii="Times New Roman" w:hAnsi="Times New Roman" w:cs="Times New Roman"/>
+          <w:b/>
+          <w:bCs/>
+          <w:sz w:val="24"/>
+          <w:szCs w:val="24"/>
+          <w:lang w:val="en-US"/>
+        </w:rPr>
+      </w:pPr>
+      <w:r>
+        <w:rPr>
+          <w:rFonts w:ascii="Times New Roman" w:hAnsi="Times New Roman" w:cs="Times New Roman"/>
+          <w:b/>
+          <w:bCs/>
           <w:noProof/>
+          <w:sz w:val="24"/>
+          <w:szCs w:val="24"/>
+          <w:lang w:val="en-US"/>
         </w:rPr>
         <w:lastRenderedPageBreak/>
         <w:drawing>
-          <wp:inline distT="0" distB="0" distL="0" distR="0" wp14:anchorId="7F099D7F" wp14:editId="2EEC10E4">
-            <wp:extent cx="5149850" cy="3829050"/>
+          <wp:inline distT="0" distB="0" distL="0" distR="0" wp14:anchorId="2B9610A8" wp14:editId="6CB9D24C">
+            <wp:extent cx="5234940" cy="3864864"/>
             <wp:effectExtent l="0" t="0" r="0" b="0"/>
-            <wp:docPr id="6" name="Picture 6"/>
+            <wp:docPr id="3" name="Picture 3" descr="A close up of a light&#10;&#10;Description automatically generated"/>
             <wp:cNvGraphicFramePr>
               <a:graphicFrameLocks xmlns:a="http://schemas.openxmlformats.org/drawingml/2006/main" noChangeAspect="1"/>
             </wp:cNvGraphicFramePr>
@@ -34847,10 +35344,8 @@
               <a:graphicData uri="http://schemas.openxmlformats.org/drawingml/2006/picture">
                 <pic:pic xmlns:pic="http://schemas.openxmlformats.org/drawingml/2006/picture">
                   <pic:nvPicPr>
-                    <pic:cNvPr id="0" name="Picture 3"/>
-                    <pic:cNvPicPr>
-                      <a:picLocks noChangeAspect="1" noChangeArrowheads="1"/>
-                    </pic:cNvPicPr>
+                    <pic:cNvPr id="3" name="Figure_2.tif"/>
+                    <pic:cNvPicPr/>
                   </pic:nvPicPr>
                   <pic:blipFill>
                     <a:blip r:embed="rId9" cstate="print">
@@ -34860,23 +35355,18 @@
                         </a:ext>
                       </a:extLst>
                     </a:blip>
-                    <a:srcRect/>
                     <a:stretch>
                       <a:fillRect/>
                     </a:stretch>
                   </pic:blipFill>
-                  <pic:spPr bwMode="auto">
+                  <pic:spPr>
                     <a:xfrm>
                       <a:off x="0" y="0"/>
-                      <a:ext cx="5149850" cy="3829050"/>
+                      <a:ext cx="5234940" cy="3864864"/>
                     </a:xfrm>
                     <a:prstGeom prst="rect">
                       <a:avLst/>
                     </a:prstGeom>
-                    <a:noFill/>
-                    <a:ln>
-                      <a:noFill/>
-                    </a:ln>
                   </pic:spPr>
                 </pic:pic>
               </a:graphicData>
@@ -34961,9 +35451,8 @@
           <w:szCs w:val="24"/>
           <w:lang w:val="en-US"/>
         </w:rPr>
-        <w:t xml:space="preserve"> Crocodilia, Testudines, Serpentes and </w:t>
-      </w:r>
-      <w:proofErr w:type="spellStart"/>
+        <w:t xml:space="preserve"> Testudines,</w:t>
+      </w:r>
       <w:r>
         <w:rPr>
           <w:rFonts w:ascii="Times New Roman" w:hAnsi="Times New Roman" w:cs="Times New Roman"/>
@@ -34974,9 +35463,8 @@
           <w:szCs w:val="24"/>
           <w:lang w:val="en-US"/>
         </w:rPr>
-        <w:t>Urodela</w:t>
-      </w:r>
-      <w:proofErr w:type="spellEnd"/>
+        <w:t xml:space="preserve"> </w:t>
+      </w:r>
       <w:r>
         <w:rPr>
           <w:rFonts w:ascii="Times New Roman" w:hAnsi="Times New Roman" w:cs="Times New Roman"/>
@@ -34987,7 +35475,117 @@
           <w:szCs w:val="24"/>
           <w:lang w:val="en-US"/>
         </w:rPr>
-        <w:t xml:space="preserve">) of diving ectotherms. </w:t>
+        <w:t xml:space="preserve">Crocodilia, </w:t>
+      </w:r>
+      <w:r>
+        <w:rPr>
+          <w:rFonts w:ascii="Times New Roman" w:hAnsi="Times New Roman" w:cs="Times New Roman"/>
+          <w:b/>
+          <w:bCs/>
+          <w:iCs/>
+          <w:sz w:val="24"/>
+          <w:szCs w:val="24"/>
+          <w:lang w:val="en-US"/>
+        </w:rPr>
+        <w:t xml:space="preserve">Serpentes and </w:t>
+      </w:r>
+      <w:proofErr w:type="spellStart"/>
+      <w:r>
+        <w:rPr>
+          <w:rFonts w:ascii="Times New Roman" w:hAnsi="Times New Roman" w:cs="Times New Roman"/>
+          <w:b/>
+          <w:bCs/>
+          <w:iCs/>
+          <w:sz w:val="24"/>
+          <w:szCs w:val="24"/>
+          <w:lang w:val="en-US"/>
+        </w:rPr>
+        <w:t>Urodela</w:t>
+      </w:r>
+      <w:proofErr w:type="spellEnd"/>
+      <w:r>
+        <w:rPr>
+          <w:rFonts w:ascii="Times New Roman" w:hAnsi="Times New Roman" w:cs="Times New Roman"/>
+          <w:b/>
+          <w:bCs/>
+          <w:iCs/>
+          <w:sz w:val="24"/>
+          <w:szCs w:val="24"/>
+          <w:lang w:val="en-US"/>
+        </w:rPr>
+        <w:t>) of diving ectotherms</w:t>
+      </w:r>
+      <w:r>
+        <w:rPr>
+          <w:rFonts w:ascii="Times New Roman" w:hAnsi="Times New Roman" w:cs="Times New Roman"/>
+          <w:b/>
+          <w:bCs/>
+          <w:iCs/>
+          <w:sz w:val="24"/>
+          <w:szCs w:val="24"/>
+          <w:lang w:val="en-US"/>
+        </w:rPr>
+        <w:t>, derived from laboratory-</w:t>
+      </w:r>
+      <w:r>
+        <w:rPr>
+          <w:rFonts w:ascii="Times New Roman" w:hAnsi="Times New Roman" w:cs="Times New Roman"/>
+          <w:b/>
+          <w:bCs/>
+          <w:iCs/>
+          <w:sz w:val="24"/>
+          <w:szCs w:val="24"/>
+          <w:lang w:val="en-US"/>
+        </w:rPr>
+        <w:t xml:space="preserve"> (closed circles)</w:t>
+      </w:r>
+      <w:r>
+        <w:rPr>
+          <w:rFonts w:ascii="Times New Roman" w:hAnsi="Times New Roman" w:cs="Times New Roman"/>
+          <w:b/>
+          <w:bCs/>
+          <w:iCs/>
+          <w:sz w:val="24"/>
+          <w:szCs w:val="24"/>
+          <w:lang w:val="en-US"/>
+        </w:rPr>
+        <w:t xml:space="preserve"> and field-based</w:t>
+      </w:r>
+      <w:r>
+        <w:rPr>
+          <w:rFonts w:ascii="Times New Roman" w:hAnsi="Times New Roman" w:cs="Times New Roman"/>
+          <w:b/>
+          <w:bCs/>
+          <w:iCs/>
+          <w:sz w:val="24"/>
+          <w:szCs w:val="24"/>
+          <w:lang w:val="en-US"/>
+        </w:rPr>
+        <w:t xml:space="preserve"> (open circles)</w:t>
+      </w:r>
+      <w:r>
+        <w:rPr>
+          <w:rFonts w:ascii="Times New Roman" w:hAnsi="Times New Roman" w:cs="Times New Roman"/>
+          <w:b/>
+          <w:bCs/>
+          <w:iCs/>
+          <w:sz w:val="24"/>
+          <w:szCs w:val="24"/>
+          <w:lang w:val="en-US"/>
+        </w:rPr>
+        <w:t xml:space="preserve"> studies</w:t>
+      </w:r>
+      <w:r>
+        <w:rPr>
+          <w:rFonts w:ascii="Times New Roman" w:hAnsi="Times New Roman" w:cs="Times New Roman"/>
+          <w:b/>
+          <w:bCs/>
+          <w:iCs/>
+          <w:sz w:val="24"/>
+          <w:szCs w:val="24"/>
+          <w:lang w:val="en-US"/>
+        </w:rPr>
+        <w:t xml:space="preserve">. </w:t>
       </w:r>
       <w:r>
         <w:rPr>
@@ -35018,7 +35616,27 @@
           <w:szCs w:val="24"/>
           <w:lang w:val="en-US"/>
         </w:rPr>
-        <w:t xml:space="preserve">coefficient values reflect the rate at which dive durations change over a 10°C increase in temperature. </w:t>
+        <w:t>coefficient values reflect the rate at which dive durations change</w:t>
+      </w:r>
+      <w:r>
+        <w:rPr>
+          <w:rFonts w:ascii="Times New Roman" w:hAnsi="Times New Roman" w:cs="Times New Roman"/>
+          <w:iCs/>
+          <w:sz w:val="24"/>
+          <w:szCs w:val="24"/>
+          <w:lang w:val="en-US"/>
+        </w:rPr>
+        <w:t>d</w:t>
+      </w:r>
+      <w:r>
+        <w:rPr>
+          <w:rFonts w:ascii="Times New Roman" w:hAnsi="Times New Roman" w:cs="Times New Roman"/>
+          <w:iCs/>
+          <w:sz w:val="24"/>
+          <w:szCs w:val="24"/>
+          <w:lang w:val="en-US"/>
+        </w:rPr>
+        <w:t xml:space="preserve"> over a 10°C increase in temperature. </w:t>
       </w:r>
       <w:r>
         <w:rPr>
@@ -35051,7 +35669,27 @@
           <w:szCs w:val="24"/>
           <w:lang w:val="en-US"/>
         </w:rPr>
-        <w:t xml:space="preserve">values of 1, 0.5 and 2 reflect no change in dive duration (marked by the vertical dotted line), a halving of dive duration and a doubling of dive duration, respectively. Most </w:t>
+        <w:t>values of 1, 0.5 and 2 reflect no change in dive duration (marked by the vertical dotted line), a halv</w:t>
+      </w:r>
+      <w:r>
+        <w:rPr>
+          <w:rFonts w:ascii="Times New Roman" w:hAnsi="Times New Roman" w:cs="Times New Roman"/>
+          <w:bCs/>
+          <w:sz w:val="24"/>
+          <w:szCs w:val="24"/>
+          <w:lang w:val="en-US"/>
+        </w:rPr>
+        <w:t>i</w:t>
+      </w:r>
+      <w:r>
+        <w:rPr>
+          <w:rFonts w:ascii="Times New Roman" w:hAnsi="Times New Roman" w:cs="Times New Roman"/>
+          <w:bCs/>
+          <w:sz w:val="24"/>
+          <w:szCs w:val="24"/>
+          <w:lang w:val="en-US"/>
+        </w:rPr>
+        <w:t xml:space="preserve">ng of dive duration and a doubling of dive duration, respectively. Most </w:t>
       </w:r>
       <w:r>
         <w:rPr>
@@ -36378,55 +37016,7 @@
                                   <w:szCs w:val="20"/>
                                   <w:lang w:val="en-US"/>
                                 </w:rPr>
-                                <w:t>TOPIC: (“dive” OR “diving”) AND (“temperature” OR “thermal” OR “season*”) AND (“ectotherm*” OR “reptile*” OR “*snake*” OR “turtle*” OR “</w:t>
-                              </w:r>
-                              <w:proofErr w:type="spellStart"/>
-                              <w:r>
-                                <w:rPr>
-                                  <w:rFonts w:ascii="Times" w:hAnsi="Times" w:cstheme="minorHAnsi"/>
-                                  <w:bCs/>
-                                  <w:color w:val="000000" w:themeColor="text1"/>
-                                  <w:sz w:val="20"/>
-                                  <w:szCs w:val="20"/>
-                                  <w:lang w:val="en-US"/>
-                                </w:rPr>
-                                <w:t>crocod</w:t>
-                              </w:r>
-                              <w:proofErr w:type="spellEnd"/>
-                              <w:r>
-                                <w:rPr>
-                                  <w:rFonts w:ascii="Times" w:hAnsi="Times" w:cstheme="minorHAnsi"/>
-                                  <w:bCs/>
-                                  <w:color w:val="000000" w:themeColor="text1"/>
-                                  <w:sz w:val="20"/>
-                                  <w:szCs w:val="20"/>
-                                  <w:lang w:val="en-US"/>
-                                </w:rPr>
-                                <w:t xml:space="preserve">*” OR “newt*”) in </w:t>
-                              </w:r>
-                              <w:proofErr w:type="spellStart"/>
-                              <w:r>
-                                <w:rPr>
-                                  <w:rFonts w:ascii="Times" w:hAnsi="Times" w:cstheme="minorHAnsi"/>
-                                  <w:bCs/>
-                                  <w:color w:val="000000" w:themeColor="text1"/>
-                                  <w:sz w:val="20"/>
-                                  <w:szCs w:val="20"/>
-                                  <w:lang w:val="en-US"/>
-                                </w:rPr>
-                                <w:t>WoS</w:t>
-                              </w:r>
-                              <w:proofErr w:type="spellEnd"/>
-                              <w:r>
-                                <w:rPr>
-                                  <w:rFonts w:ascii="Times" w:hAnsi="Times" w:cstheme="minorHAnsi"/>
-                                  <w:bCs/>
-                                  <w:color w:val="000000" w:themeColor="text1"/>
-                                  <w:sz w:val="20"/>
-                                  <w:szCs w:val="20"/>
-                                  <w:lang w:val="en-US"/>
-                                </w:rPr>
-                                <w:t xml:space="preserve"> and TITLE-ABS-KEY (“dive” OR “diving”)</w:t>
+                                <w:t>TOPIC: (“dive” OR “diving”) AND (“temperature” OR “thermal” OR “season*”) AND (“ectotherm*” OR “reptile*” OR “*snake*” OR “turtle*” OR “crocod*” OR “newt*”) in WoS and TITLE-ABS-KEY (“dive” OR “diving”)</w:t>
                               </w:r>
                               <w:r>
                                 <w:rPr>
@@ -36448,31 +37038,7 @@
                                   <w:szCs w:val="20"/>
                                   <w:lang w:val="en-US"/>
                                 </w:rPr>
-                                <w:t>AND (“temperature” OR “thermal” OR “season*”) AND (“ectotherm*” OR “reptile*” OR “*snake*” OR “turtle*” OR “</w:t>
-                              </w:r>
-                              <w:proofErr w:type="spellStart"/>
-                              <w:r>
-                                <w:rPr>
-                                  <w:rFonts w:ascii="Times" w:hAnsi="Times" w:cstheme="minorHAnsi"/>
-                                  <w:bCs/>
-                                  <w:color w:val="000000" w:themeColor="text1"/>
-                                  <w:sz w:val="20"/>
-                                  <w:szCs w:val="20"/>
-                                  <w:lang w:val="en-US"/>
-                                </w:rPr>
-                                <w:t>crocod</w:t>
-                              </w:r>
-                              <w:proofErr w:type="spellEnd"/>
-                              <w:r>
-                                <w:rPr>
-                                  <w:rFonts w:ascii="Times" w:hAnsi="Times" w:cstheme="minorHAnsi"/>
-                                  <w:bCs/>
-                                  <w:color w:val="000000" w:themeColor="text1"/>
-                                  <w:sz w:val="20"/>
-                                  <w:szCs w:val="20"/>
-                                  <w:lang w:val="en-US"/>
-                                </w:rPr>
-                                <w:t>*” OR “newt*”) in Scopus</w:t>
+                                <w:t>AND (“temperature” OR “thermal” OR “season*”) AND (“ectotherm*” OR “reptile*” OR “*snake*” OR “turtle*” OR “crocod*” OR “newt*”) in Scopus</w:t>
                               </w:r>
                               <w:r>
                                 <w:rPr>
@@ -37955,55 +38521,7 @@
                             <w:szCs w:val="20"/>
                             <w:lang w:val="en-US"/>
                           </w:rPr>
-                          <w:t>TOPIC: (“dive” OR “diving”) AND (“temperature” OR “thermal” OR “season*”) AND (“ectotherm*” OR “reptile*” OR “*snake*” OR “turtle*” OR “</w:t>
-                        </w:r>
-                        <w:proofErr w:type="spellStart"/>
-                        <w:r>
-                          <w:rPr>
-                            <w:rFonts w:ascii="Times" w:hAnsi="Times" w:cstheme="minorHAnsi"/>
-                            <w:bCs/>
-                            <w:color w:val="000000" w:themeColor="text1"/>
-                            <w:sz w:val="20"/>
-                            <w:szCs w:val="20"/>
-                            <w:lang w:val="en-US"/>
-                          </w:rPr>
-                          <w:t>crocod</w:t>
-                        </w:r>
-                        <w:proofErr w:type="spellEnd"/>
-                        <w:r>
-                          <w:rPr>
-                            <w:rFonts w:ascii="Times" w:hAnsi="Times" w:cstheme="minorHAnsi"/>
-                            <w:bCs/>
-                            <w:color w:val="000000" w:themeColor="text1"/>
-                            <w:sz w:val="20"/>
-                            <w:szCs w:val="20"/>
-                            <w:lang w:val="en-US"/>
-                          </w:rPr>
-                          <w:t xml:space="preserve">*” OR “newt*”) in </w:t>
-                        </w:r>
-                        <w:proofErr w:type="spellStart"/>
-                        <w:r>
-                          <w:rPr>
-                            <w:rFonts w:ascii="Times" w:hAnsi="Times" w:cstheme="minorHAnsi"/>
-                            <w:bCs/>
-                            <w:color w:val="000000" w:themeColor="text1"/>
-                            <w:sz w:val="20"/>
-                            <w:szCs w:val="20"/>
-                            <w:lang w:val="en-US"/>
-                          </w:rPr>
-                          <w:t>WoS</w:t>
-                        </w:r>
-                        <w:proofErr w:type="spellEnd"/>
-                        <w:r>
-                          <w:rPr>
-                            <w:rFonts w:ascii="Times" w:hAnsi="Times" w:cstheme="minorHAnsi"/>
-                            <w:bCs/>
-                            <w:color w:val="000000" w:themeColor="text1"/>
-                            <w:sz w:val="20"/>
-                            <w:szCs w:val="20"/>
-                            <w:lang w:val="en-US"/>
-                          </w:rPr>
-                          <w:t xml:space="preserve"> and TITLE-ABS-KEY (“dive” OR “diving”)</w:t>
+                          <w:t>TOPIC: (“dive” OR “diving”) AND (“temperature” OR “thermal” OR “season*”) AND (“ectotherm*” OR “reptile*” OR “*snake*” OR “turtle*” OR “crocod*” OR “newt*”) in WoS and TITLE-ABS-KEY (“dive” OR “diving”)</w:t>
                         </w:r>
                         <w:r>
                           <w:rPr>
@@ -38025,31 +38543,7 @@
                             <w:szCs w:val="20"/>
                             <w:lang w:val="en-US"/>
                           </w:rPr>
-                          <w:t>AND (“temperature” OR “thermal” OR “season*”) AND (“ectotherm*” OR “reptile*” OR “*snake*” OR “turtle*” OR “</w:t>
-                        </w:r>
-                        <w:proofErr w:type="spellStart"/>
-                        <w:r>
-                          <w:rPr>
-                            <w:rFonts w:ascii="Times" w:hAnsi="Times" w:cstheme="minorHAnsi"/>
-                            <w:bCs/>
-                            <w:color w:val="000000" w:themeColor="text1"/>
-                            <w:sz w:val="20"/>
-                            <w:szCs w:val="20"/>
-                            <w:lang w:val="en-US"/>
-                          </w:rPr>
-                          <w:t>crocod</w:t>
-                        </w:r>
-                        <w:proofErr w:type="spellEnd"/>
-                        <w:r>
-                          <w:rPr>
-                            <w:rFonts w:ascii="Times" w:hAnsi="Times" w:cstheme="minorHAnsi"/>
-                            <w:bCs/>
-                            <w:color w:val="000000" w:themeColor="text1"/>
-                            <w:sz w:val="20"/>
-                            <w:szCs w:val="20"/>
-                            <w:lang w:val="en-US"/>
-                          </w:rPr>
-                          <w:t>*” OR “newt*”) in Scopus</w:t>
+                          <w:t>AND (“temperature” OR “thermal” OR “season*”) AND (“ectotherm*” OR “reptile*” OR “*snake*” OR “turtle*” OR “crocod*” OR “newt*”) in Scopus</w:t>
                         </w:r>
                         <w:r>
                           <w:rPr>
@@ -40975,7 +41469,7 @@
 </file>
 
 <file path=customXml/itemProps1.xml><?xml version="1.0" encoding="utf-8"?>
-<ds:datastoreItem xmlns:ds="http://schemas.openxmlformats.org/officeDocument/2006/customXml" ds:itemID="{701D1CE7-3646-4E44-9DAD-14F3656196F0}">
+<ds:datastoreItem xmlns:ds="http://schemas.openxmlformats.org/officeDocument/2006/customXml" ds:itemID="{70D885BF-78CA-4B8C-983E-00ECE29BA7FF}">
   <ds:schemaRefs>
     <ds:schemaRef ds:uri="http://schemas.openxmlformats.org/officeDocument/2006/bibliography"/>
   </ds:schemaRefs>

</xml_diff>

<commit_message>
updated manuscript. Wrote cover letter.
</commit_message>
<xml_diff>
--- a/manuscript/Diving-meta-analysis_manuscript.docx
+++ b/manuscript/Diving-meta-analysis_manuscript.docx
@@ -494,6 +494,7 @@
         </w:rPr>
         <w:t xml:space="preserve">Summary statement: </w:t>
       </w:r>
+      <w:bookmarkStart w:id="0" w:name="_Hlk39489255"/>
       <w:r>
         <w:rPr>
           <w:rFonts w:ascii="Times New Roman" w:hAnsi="Times New Roman" w:cs="Times New Roman"/>
@@ -533,6 +534,7 @@
         <w:t xml:space="preserve"> On average, dive durations decreased by 11% with every 1°C increase in water temperature.</w:t>
       </w:r>
     </w:p>
+    <w:bookmarkEnd w:id="0"/>
     <w:p>
       <w:pPr>
         <w:jc w:val="both"/>
@@ -734,8 +736,9 @@
           <w:szCs w:val="24"/>
           <w:shd w:val="clear" w:color="auto" w:fill="FFFFFF"/>
         </w:rPr>
-        <w:t>temperatures rise. Yet, we lack an understanding of whether this trend is apparent in all diving ectotherm</w:t>
-      </w:r>
+        <w:t xml:space="preserve">temperatures rise. </w:t>
+      </w:r>
+      <w:bookmarkStart w:id="1" w:name="_Hlk39489618"/>
       <w:r>
         <w:rPr>
           <w:rFonts w:ascii="Times New Roman" w:hAnsi="Times New Roman" w:cs="Times New Roman"/>
@@ -744,6 +747,16 @@
           <w:szCs w:val="24"/>
           <w:shd w:val="clear" w:color="auto" w:fill="FFFFFF"/>
         </w:rPr>
+        <w:t>Yet, we lack an understanding of whether this trend is apparent in all diving ectotherm</w:t>
+      </w:r>
+      <w:r>
+        <w:rPr>
+          <w:rFonts w:ascii="Times New Roman" w:hAnsi="Times New Roman" w:cs="Times New Roman"/>
+          <w:color w:val="000000"/>
+          <w:sz w:val="24"/>
+          <w:szCs w:val="24"/>
+          <w:shd w:val="clear" w:color="auto" w:fill="FFFFFF"/>
+        </w:rPr>
         <w:t>s</w:t>
       </w:r>
       <w:r>
@@ -766,6 +779,7 @@
         </w:rPr>
         <w:t>under climate warming</w:t>
       </w:r>
+      <w:bookmarkEnd w:id="1"/>
       <w:r>
         <w:rPr>
           <w:rFonts w:ascii="Times New Roman" w:hAnsi="Times New Roman" w:cs="Times New Roman"/>
@@ -854,7 +868,18 @@
           <w:szCs w:val="24"/>
           <w:shd w:val="clear" w:color="auto" w:fill="FFFFFF"/>
         </w:rPr>
-        <w:t xml:space="preserve"> to quantify the effect of temperature increases on dive durations. Using meta-analytic approaches</w:t>
+        <w:t xml:space="preserve"> to quantify the effect of temperature increases on dive durations. </w:t>
+      </w:r>
+      <w:bookmarkStart w:id="2" w:name="_Hlk39489815"/>
+      <w:r>
+        <w:rPr>
+          <w:rFonts w:ascii="Times New Roman" w:hAnsi="Times New Roman" w:cs="Times New Roman"/>
+          <w:color w:val="000000"/>
+          <w:sz w:val="24"/>
+          <w:szCs w:val="24"/>
+          <w:shd w:val="clear" w:color="auto" w:fill="FFFFFF"/>
+        </w:rPr>
+        <w:t>Using meta-analytic approaches</w:t>
       </w:r>
       <w:r>
         <w:rPr>
@@ -999,6 +1024,7 @@
         </w:rPr>
         <w:t xml:space="preserve"> </w:t>
       </w:r>
+      <w:bookmarkEnd w:id="2"/>
     </w:p>
     <w:p>
       <w:pPr>
@@ -1287,6 +1313,7 @@
           <w:szCs w:val="24"/>
         </w:rPr>
       </w:pPr>
+      <w:bookmarkStart w:id="3" w:name="_Hlk39489122"/>
       <w:r>
         <w:rPr>
           <w:rFonts w:ascii="Times New Roman" w:hAnsi="Times New Roman" w:cs="Times New Roman"/>
@@ -1307,6 +1334,7 @@
         </w:rPr>
         <w:t xml:space="preserve"> </w:t>
       </w:r>
+      <w:bookmarkEnd w:id="3"/>
       <w:r>
         <w:rPr>
           <w:rFonts w:ascii="Times New Roman" w:hAnsi="Times New Roman" w:cs="Times New Roman"/>
@@ -4122,6 +4150,11 @@
           <w:shd w:val="clear" w:color="auto" w:fill="FFFFFF"/>
         </w:rPr>
         <w:fldChar w:fldCharType="end"/>
+      </w:r>
+      <w:r>
+        <w:rPr>
+          <w:shd w:val="clear" w:color="auto" w:fill="FFFFFF"/>
+        </w:rPr>
       </w:r>
       <w:r>
         <w:rPr>
@@ -7825,7 +7858,7 @@
         </w:rPr>
         <w:t xml:space="preserve">) core collection on 25 February 2020. We used the following search strings: </w:t>
       </w:r>
-      <w:bookmarkStart w:id="0" w:name="_Hlk38459135"/>
+      <w:bookmarkStart w:id="4" w:name="_Hlk38459135"/>
       <w:r>
         <w:rPr>
           <w:rFonts w:ascii="Times New Roman" w:hAnsi="Times New Roman" w:cs="Times New Roman"/>
@@ -7895,7 +7928,7 @@
         </w:rPr>
         <w:t>*” OR “newt*”) in Scopus</w:t>
       </w:r>
-      <w:bookmarkEnd w:id="0"/>
+      <w:bookmarkEnd w:id="4"/>
       <w:r>
         <w:rPr>
           <w:rFonts w:ascii="Times New Roman" w:hAnsi="Times New Roman" w:cs="Times New Roman"/>
@@ -8846,6 +8879,14 @@
           <w:lang w:val="en-US"/>
         </w:rPr>
         <w:fldChar w:fldCharType="end"/>
+      </w:r>
+      <w:r>
+        <w:rPr>
+          <w:rFonts w:ascii="Times New Roman" w:hAnsi="Times New Roman" w:cs="Times New Roman"/>
+          <w:sz w:val="24"/>
+          <w:szCs w:val="24"/>
+          <w:lang w:val="en-US"/>
+        </w:rPr>
       </w:r>
       <w:r>
         <w:rPr>
@@ -15944,7 +15985,7 @@
         </w:rPr>
         <w:t>(</w:t>
       </w:r>
-      <w:bookmarkStart w:id="1" w:name="_Hlk38374271"/>
+      <w:bookmarkStart w:id="5" w:name="_Hlk38374271"/>
       <w:r>
         <w:rPr>
           <w:rStyle w:val="gd15mcfceub"/>
@@ -16099,7 +16140,7 @@
         </w:rPr>
         <w:t xml:space="preserve">), </w:t>
       </w:r>
-      <w:bookmarkEnd w:id="1"/>
+      <w:bookmarkEnd w:id="5"/>
       <w:r>
         <w:rPr>
           <w:rFonts w:ascii="Times New Roman" w:hAnsi="Times New Roman" w:cs="Times New Roman"/>
@@ -17494,7 +17535,7 @@
         </w:rPr>
         <w:t>CI:</w:t>
       </w:r>
-      <w:bookmarkStart w:id="2" w:name="OLE_LINK5"/>
+      <w:bookmarkStart w:id="6" w:name="OLE_LINK5"/>
       <w:r>
         <w:rPr>
           <w:rFonts w:ascii="Times New Roman" w:hAnsi="Times New Roman" w:cs="Times New Roman"/>
@@ -17504,7 +17545,7 @@
         </w:rPr>
         <w:t> -</w:t>
       </w:r>
-      <w:bookmarkEnd w:id="2"/>
+      <w:bookmarkEnd w:id="6"/>
       <w:r>
         <w:rPr>
           <w:rFonts w:ascii="Times New Roman" w:hAnsi="Times New Roman" w:cs="Times New Roman"/>
@@ -17775,7 +17816,7 @@
         </w:rPr>
         <w:t>s: -</w:t>
       </w:r>
-      <w:bookmarkStart w:id="3" w:name="OLE_LINK10"/>
+      <w:bookmarkStart w:id="7" w:name="OLE_LINK10"/>
       <w:r>
         <w:rPr>
           <w:rFonts w:ascii="Times New Roman" w:hAnsi="Times New Roman" w:cs="Times New Roman"/>
@@ -17803,7 +17844,7 @@
         </w:rPr>
         <w:t>7</w:t>
       </w:r>
-      <w:bookmarkEnd w:id="3"/>
+      <w:bookmarkEnd w:id="7"/>
       <w:r>
         <w:rPr>
           <w:rFonts w:ascii="Times New Roman" w:hAnsi="Times New Roman" w:cs="Times New Roman"/>
@@ -17989,7 +18030,7 @@
         </w:rPr>
         <w:t xml:space="preserve">CI: </w:t>
       </w:r>
-      <w:bookmarkStart w:id="4" w:name="OLE_LINK29"/>
+      <w:bookmarkStart w:id="8" w:name="OLE_LINK29"/>
       <w:r>
         <w:rPr>
           <w:rFonts w:ascii="Times New Roman" w:hAnsi="Times New Roman" w:cs="Times New Roman"/>
@@ -18008,7 +18049,7 @@
         </w:rPr>
         <w:t xml:space="preserve"> </w:t>
       </w:r>
-      <w:bookmarkEnd w:id="4"/>
+      <w:bookmarkEnd w:id="8"/>
       <w:r>
         <w:rPr>
           <w:rFonts w:ascii="Times New Roman" w:hAnsi="Times New Roman" w:cs="Times New Roman"/>
@@ -18027,7 +18068,7 @@
         </w:rPr>
         <w:t xml:space="preserve"> </w:t>
       </w:r>
-      <w:bookmarkStart w:id="5" w:name="OLE_LINK30"/>
+      <w:bookmarkStart w:id="9" w:name="OLE_LINK30"/>
       <w:r>
         <w:rPr>
           <w:rFonts w:ascii="Times New Roman" w:hAnsi="Times New Roman" w:cs="Times New Roman"/>
@@ -18037,7 +18078,7 @@
         </w:rPr>
         <w:t>1.</w:t>
       </w:r>
-      <w:bookmarkEnd w:id="5"/>
+      <w:bookmarkEnd w:id="9"/>
       <w:r>
         <w:rPr>
           <w:rFonts w:ascii="Times New Roman" w:hAnsi="Times New Roman" w:cs="Times New Roman"/>
@@ -18065,7 +18106,7 @@
         </w:rPr>
         <w:t>) and aerial breathers (</w:t>
       </w:r>
-      <w:bookmarkStart w:id="6" w:name="OLE_LINK25"/>
+      <w:bookmarkStart w:id="10" w:name="OLE_LINK25"/>
       <w:r>
         <w:rPr>
           <w:rFonts w:ascii="Times New Roman" w:eastAsia="Calibri" w:hAnsi="Times New Roman" w:cs="Times New Roman"/>
@@ -18156,7 +18197,7 @@
         </w:rPr>
         <w:t xml:space="preserve"> – </w:t>
       </w:r>
-      <w:bookmarkEnd w:id="6"/>
+      <w:bookmarkEnd w:id="10"/>
       <w:r>
         <w:rPr>
           <w:rFonts w:ascii="Times New Roman" w:hAnsi="Times New Roman" w:cs="Times New Roman"/>
@@ -20657,6 +20698,7 @@
         </w:rPr>
         <w:t xml:space="preserve">. </w:t>
       </w:r>
+      <w:bookmarkStart w:id="11" w:name="_Hlk39490246"/>
       <w:r>
         <w:rPr>
           <w:rFonts w:ascii="Times New Roman" w:hAnsi="Times New Roman" w:cs="Times New Roman"/>
@@ -20666,7 +20708,7 @@
         </w:rPr>
         <w:t xml:space="preserve">Average water temperatures in marine and freshwater habitats are projected to increase between 1.5 </w:t>
       </w:r>
-      <w:bookmarkStart w:id="7" w:name="OLE_LINK7"/>
+      <w:bookmarkStart w:id="12" w:name="OLE_LINK7"/>
       <w:r>
         <w:rPr>
           <w:rFonts w:ascii="Times New Roman" w:hAnsi="Times New Roman" w:cs="Times New Roman"/>
@@ -20676,7 +20718,7 @@
         </w:rPr>
         <w:t>–</w:t>
       </w:r>
-      <w:bookmarkEnd w:id="7"/>
+      <w:bookmarkEnd w:id="12"/>
       <w:r>
         <w:rPr>
           <w:rFonts w:ascii="Times New Roman" w:hAnsi="Times New Roman" w:cs="Times New Roman"/>
@@ -21198,6 +21240,7 @@
         <w:t xml:space="preserve"> Climate warming may therefore reduce time for obligate underwater activities (e.g. predator avoidance, foraging, social interactions) and diving species may be forced to spend more time at the water’s surface. </w:t>
       </w:r>
     </w:p>
+    <w:bookmarkEnd w:id="11"/>
     <w:p>
       <w:pPr>
         <w:spacing w:after="60"/>
@@ -36105,7 +36148,7 @@
         </w:rPr>
         <w:t xml:space="preserve"> on dive duration means (</w:t>
       </w:r>
-      <w:bookmarkStart w:id="8" w:name="OLE_LINK6"/>
+      <w:bookmarkStart w:id="13" w:name="OLE_LINK6"/>
       <w:r>
         <w:rPr>
           <w:rFonts w:ascii="Times New Roman" w:hAnsi="Times New Roman" w:cs="Times New Roman"/>
@@ -36130,7 +36173,7 @@
         </w:rPr>
         <w:t>RR,</w:t>
       </w:r>
-      <w:bookmarkEnd w:id="8"/>
+      <w:bookmarkEnd w:id="13"/>
       <w:r>
         <w:rPr>
           <w:rFonts w:ascii="Times New Roman" w:hAnsi="Times New Roman" w:cs="Times New Roman"/>
@@ -40777,6 +40820,7 @@
   <w:style w:type="character" w:default="1" w:styleId="DefaultParagraphFont">
     <w:name w:val="Default Paragraph Font"/>
     <w:uiPriority w:val="1"/>
+    <w:semiHidden/>
     <w:unhideWhenUsed/>
   </w:style>
   <w:style w:type="table" w:default="1" w:styleId="TableNormal">
@@ -41469,7 +41513,7 @@
 </file>
 
 <file path=customXml/itemProps1.xml><?xml version="1.0" encoding="utf-8"?>
-<ds:datastoreItem xmlns:ds="http://schemas.openxmlformats.org/officeDocument/2006/customXml" ds:itemID="{70D885BF-78CA-4B8C-983E-00ECE29BA7FF}">
+<ds:datastoreItem xmlns:ds="http://schemas.openxmlformats.org/officeDocument/2006/customXml" ds:itemID="{D6412405-B1CB-4C7E-BBB8-25E82FCAFDE6}">
   <ds:schemaRefs>
     <ds:schemaRef ds:uri="http://schemas.openxmlformats.org/officeDocument/2006/bibliography"/>
   </ds:schemaRefs>

</xml_diff>